<commit_message>
modified TOC links to fix HTML linking issue
</commit_message>
<xml_diff>
--- a/AFARS/DEVELOPMENT/msword/AFARS-PART-5104.docx
+++ b/AFARS/DEVELOPMENT/msword/AFARS-PART-5104.docx
@@ -502,61 +502,16 @@
           <w:noProof/>
         </w:rPr>
       </w:pPr>
-      <w:r>
-        <w:rPr>
-          <w:rStyle w:val="Hyperlink"/>
-          <w:noProof/>
-        </w:rPr>
-        <w:fldChar w:fldCharType="begin"/>
-      </w:r>
-      <w:r>
-        <w:rPr>
-          <w:rStyle w:val="Hyperlink"/>
-          <w:noProof/>
-        </w:rPr>
-        <w:instrText xml:space="preserve"> </w:instrText>
-      </w:r>
-      <w:r>
-        <w:rPr>
-          <w:noProof/>
-        </w:rPr>
-        <w:instrText>HYPERLINK \l "_Toc79481027"</w:instrText>
-      </w:r>
-      <w:r>
-        <w:rPr>
-          <w:rStyle w:val="Hyperlink"/>
-          <w:noProof/>
-        </w:rPr>
-        <w:instrText xml:space="preserve"> </w:instrText>
-      </w:r>
-      <w:r>
-        <w:rPr>
-          <w:rStyle w:val="Hyperlink"/>
-          <w:noProof/>
-        </w:rPr>
-      </w:r>
-      <w:r>
-        <w:rPr>
-          <w:rStyle w:val="Hyperlink"/>
-          <w:noProof/>
-        </w:rPr>
-        <w:fldChar w:fldCharType="separate"/>
-      </w:r>
-      <w:r>
-        <w:rPr>
-          <w:rStyle w:val="Hyperlink"/>
-          <w:noProof/>
-          <w:lang w:val="en"/>
-        </w:rPr>
-        <w:t>5104.903  Reporting contract information to the IRS.</w:t>
-      </w:r>
-      <w:r>
-        <w:rPr>
-          <w:rStyle w:val="Hyperlink"/>
-          <w:noProof/>
-        </w:rPr>
-        <w:fldChar w:fldCharType="end"/>
-      </w:r>
+      <w:hyperlink w:anchor="_Toc79481027" w:history="1">
+        <w:r>
+          <w:rPr>
+            <w:rStyle w:val="Hyperlink"/>
+            <w:noProof/>
+            <w:lang w:val="en"/>
+          </w:rPr>
+          <w:t>5104.903  Reporting contract information to the IRS.</w:t>
+        </w:r>
+      </w:hyperlink>
     </w:p>
     <w:p>
       <w:pPr>
@@ -568,61 +523,16 @@
           <w:noProof/>
         </w:rPr>
       </w:pPr>
-      <w:r>
-        <w:rPr>
-          <w:rStyle w:val="Hyperlink"/>
-          <w:noProof/>
-        </w:rPr>
-        <w:fldChar w:fldCharType="begin"/>
-      </w:r>
-      <w:r>
-        <w:rPr>
-          <w:rStyle w:val="Hyperlink"/>
-          <w:noProof/>
-        </w:rPr>
-        <w:instrText xml:space="preserve"> </w:instrText>
-      </w:r>
-      <w:r>
-        <w:rPr>
-          <w:noProof/>
-        </w:rPr>
-        <w:instrText>HYPERLINK \l "_Toc79481028"</w:instrText>
-      </w:r>
-      <w:r>
-        <w:rPr>
-          <w:rStyle w:val="Hyperlink"/>
-          <w:noProof/>
-        </w:rPr>
-        <w:instrText xml:space="preserve"> </w:instrText>
-      </w:r>
-      <w:r>
-        <w:rPr>
-          <w:rStyle w:val="Hyperlink"/>
-          <w:noProof/>
-        </w:rPr>
-      </w:r>
-      <w:r>
-        <w:rPr>
-          <w:rStyle w:val="Hyperlink"/>
-          <w:noProof/>
-        </w:rPr>
-        <w:fldChar w:fldCharType="separate"/>
-      </w:r>
-      <w:r>
-        <w:rPr>
-          <w:rStyle w:val="Hyperlink"/>
-          <w:noProof/>
-          <w:lang w:val="en"/>
-        </w:rPr>
-        <w:t>Subpart 5104.71 - Uniform Contract Line Item Numbering System</w:t>
-      </w:r>
-      <w:r>
-        <w:rPr>
-          <w:rStyle w:val="Hyperlink"/>
-          <w:noProof/>
-        </w:rPr>
-        <w:fldChar w:fldCharType="end"/>
-      </w:r>
+      <w:hyperlink w:anchor="_Toc79481028" w:history="1">
+        <w:r>
+          <w:rPr>
+            <w:rStyle w:val="Hyperlink"/>
+            <w:noProof/>
+            <w:lang w:val="en"/>
+          </w:rPr>
+          <w:t>Subpart 5104.71 - Uniform Contract Line Item Numbering System</w:t>
+        </w:r>
+      </w:hyperlink>
     </w:p>
     <w:p>
       <w:pPr>
@@ -634,61 +544,16 @@
           <w:noProof/>
         </w:rPr>
       </w:pPr>
-      <w:r>
-        <w:rPr>
-          <w:rStyle w:val="Hyperlink"/>
-          <w:noProof/>
-        </w:rPr>
-        <w:fldChar w:fldCharType="begin"/>
-      </w:r>
-      <w:r>
-        <w:rPr>
-          <w:rStyle w:val="Hyperlink"/>
-          <w:noProof/>
-        </w:rPr>
-        <w:instrText xml:space="preserve"> </w:instrText>
-      </w:r>
-      <w:r>
-        <w:rPr>
-          <w:noProof/>
-        </w:rPr>
-        <w:instrText>HYPERLINK \l "_Toc79481029"</w:instrText>
-      </w:r>
-      <w:r>
-        <w:rPr>
-          <w:rStyle w:val="Hyperlink"/>
-          <w:noProof/>
-        </w:rPr>
-        <w:instrText xml:space="preserve"> </w:instrText>
-      </w:r>
-      <w:r>
-        <w:rPr>
-          <w:rStyle w:val="Hyperlink"/>
-          <w:noProof/>
-        </w:rPr>
-      </w:r>
-      <w:r>
-        <w:rPr>
-          <w:rStyle w:val="Hyperlink"/>
-          <w:noProof/>
-        </w:rPr>
-        <w:fldChar w:fldCharType="separate"/>
-      </w:r>
-      <w:r>
-        <w:rPr>
-          <w:rStyle w:val="Hyperlink"/>
-          <w:noProof/>
-          <w:lang w:val="en"/>
-        </w:rPr>
-        <w:t>5104.7103-90 Contract line items for internal use software (IUS).</w:t>
-      </w:r>
-      <w:r>
-        <w:rPr>
-          <w:rStyle w:val="Hyperlink"/>
-          <w:noProof/>
-        </w:rPr>
-        <w:fldChar w:fldCharType="end"/>
-      </w:r>
+      <w:hyperlink w:anchor="_Toc79481029" w:history="1">
+        <w:r>
+          <w:rPr>
+            <w:rStyle w:val="Hyperlink"/>
+            <w:noProof/>
+            <w:lang w:val="en"/>
+          </w:rPr>
+          <w:t>5104.7103-90 Contract line items for internal use software (IUS).</w:t>
+        </w:r>
+      </w:hyperlink>
     </w:p>
     <w:p>
       <w:pPr>
@@ -700,60 +565,15 @@
           <w:noProof/>
         </w:rPr>
       </w:pPr>
-      <w:r>
-        <w:rPr>
-          <w:rStyle w:val="Hyperlink"/>
-          <w:noProof/>
-        </w:rPr>
-        <w:fldChar w:fldCharType="begin"/>
-      </w:r>
-      <w:r>
-        <w:rPr>
-          <w:rStyle w:val="Hyperlink"/>
-          <w:noProof/>
-        </w:rPr>
-        <w:instrText xml:space="preserve"> </w:instrText>
-      </w:r>
-      <w:r>
-        <w:rPr>
-          <w:noProof/>
-        </w:rPr>
-        <w:instrText>HYPERLINK \l "_Toc79481030"</w:instrText>
-      </w:r>
-      <w:r>
-        <w:rPr>
-          <w:rStyle w:val="Hyperlink"/>
-          <w:noProof/>
-        </w:rPr>
-        <w:instrText xml:space="preserve"> </w:instrText>
-      </w:r>
-      <w:r>
-        <w:rPr>
-          <w:rStyle w:val="Hyperlink"/>
-          <w:noProof/>
-        </w:rPr>
-      </w:r>
-      <w:r>
-        <w:rPr>
-          <w:rStyle w:val="Hyperlink"/>
-          <w:noProof/>
-        </w:rPr>
-        <w:fldChar w:fldCharType="separate"/>
-      </w:r>
-      <w:r>
-        <w:rPr>
-          <w:rStyle w:val="Hyperlink"/>
-          <w:noProof/>
-        </w:rPr>
-        <w:t>Subpart 5104.73—Safeguarding Covered Defense Information and Cyber Incident Reporting</w:t>
-      </w:r>
-      <w:r>
-        <w:rPr>
-          <w:rStyle w:val="Hyperlink"/>
-          <w:noProof/>
-        </w:rPr>
-        <w:fldChar w:fldCharType="end"/>
-      </w:r>
+      <w:hyperlink w:anchor="_Toc79481030" w:history="1">
+        <w:r>
+          <w:rPr>
+            <w:rStyle w:val="Hyperlink"/>
+            <w:noProof/>
+          </w:rPr>
+          <w:t>Subpart 5104.73—Safeguarding Covered Defense Information and Cyber Incident Reporting</w:t>
+        </w:r>
+      </w:hyperlink>
     </w:p>
     <w:p>
       <w:pPr>
@@ -765,61 +585,16 @@
           <w:noProof/>
         </w:rPr>
       </w:pPr>
-      <w:r>
-        <w:rPr>
-          <w:rStyle w:val="Hyperlink"/>
-          <w:noProof/>
-        </w:rPr>
-        <w:fldChar w:fldCharType="begin"/>
-      </w:r>
-      <w:r>
-        <w:rPr>
-          <w:rStyle w:val="Hyperlink"/>
-          <w:noProof/>
-        </w:rPr>
-        <w:instrText xml:space="preserve"> </w:instrText>
-      </w:r>
-      <w:r>
-        <w:rPr>
-          <w:noProof/>
-        </w:rPr>
-        <w:instrText>HYPERLINK \l "_Toc79481031"</w:instrText>
-      </w:r>
-      <w:r>
-        <w:rPr>
-          <w:rStyle w:val="Hyperlink"/>
-          <w:noProof/>
-        </w:rPr>
-        <w:instrText xml:space="preserve"> </w:instrText>
-      </w:r>
-      <w:r>
-        <w:rPr>
-          <w:rStyle w:val="Hyperlink"/>
-          <w:noProof/>
-        </w:rPr>
-      </w:r>
-      <w:r>
-        <w:rPr>
-          <w:rStyle w:val="Hyperlink"/>
-          <w:noProof/>
-        </w:rPr>
-        <w:fldChar w:fldCharType="separate"/>
-      </w:r>
-      <w:r>
-        <w:rPr>
-          <w:rStyle w:val="Hyperlink"/>
-          <w:bCs/>
-          <w:noProof/>
-        </w:rPr>
-        <w:t>5104.7304  Solicitation provisions and contract clauses.</w:t>
-      </w:r>
-      <w:r>
-        <w:rPr>
-          <w:rStyle w:val="Hyperlink"/>
-          <w:noProof/>
-        </w:rPr>
-        <w:fldChar w:fldCharType="end"/>
-      </w:r>
+      <w:hyperlink w:anchor="_Toc79481031" w:history="1">
+        <w:r>
+          <w:rPr>
+            <w:rStyle w:val="Hyperlink"/>
+            <w:bCs/>
+            <w:noProof/>
+          </w:rPr>
+          <w:t>5104.7304  Solicitation provisions and contract clauses.</w:t>
+        </w:r>
+      </w:hyperlink>
     </w:p>
     <w:p>
       <w:pPr>
@@ -1634,15 +1409,7 @@
         <w:t>c</w:t>
       </w:r>
       <w:r>
-        <w:t xml:space="preserve">ontracting is satisfied if the reverse auction application posts the synopsis (or combined synopsis-solicitation) to </w:t>
-      </w:r>
-      <w:proofErr w:type="spellStart"/>
-      <w:r>
-        <w:t>FedBizOpps</w:t>
-      </w:r>
-      <w:proofErr w:type="spellEnd"/>
-      <w:r>
-        <w:t>.</w:t>
+        <w:t>ontracting is satisfied if the reverse auction application posts the synopsis (or combined synopsis-solicitation) to FedBizOpps.</w:t>
       </w:r>
     </w:p>
     <w:p>
@@ -1749,9 +1516,6 @@
       <w:pPr>
         <w:pStyle w:val="Heading3"/>
       </w:pPr>
-      <w:r>
-        <w:t xml:space="preserve"> </w:t>
-      </w:r>
       <w:bookmarkStart w:id="56" w:name="_Toc512602646"/>
       <w:bookmarkStart w:id="57" w:name="_Toc513811442"/>
       <w:bookmarkStart w:id="58" w:name="_Toc519841190"/>
@@ -1905,23 +1669,7 @@
           <w:sz w:val="24"/>
           <w:szCs w:val="24"/>
         </w:rPr>
-        <w:t>(</w:t>
-      </w:r>
-      <w:proofErr w:type="spellStart"/>
-      <w:r>
-        <w:rPr>
-          <w:sz w:val="24"/>
-          <w:szCs w:val="24"/>
-        </w:rPr>
-        <w:t>i</w:t>
-      </w:r>
-      <w:proofErr w:type="spellEnd"/>
-      <w:r>
-        <w:rPr>
-          <w:sz w:val="24"/>
-          <w:szCs w:val="24"/>
-        </w:rPr>
-        <w:t>)</w:t>
+        <w:t>(i)</w:t>
       </w:r>
       <w:r>
         <w:rPr>
@@ -2120,27 +1868,7 @@
             <w:sz w:val="24"/>
             <w:szCs w:val="24"/>
           </w:rPr>
-          <w:t>AFARS PGI 5104.802(f)(</w:t>
-        </w:r>
-        <w:proofErr w:type="spellStart"/>
-        <w:r>
-          <w:rPr>
-            <w:rStyle w:val="Hyperlink"/>
-            <w:rFonts w:ascii="Times New Roman" w:hAnsi="Times New Roman" w:cs="Times New Roman"/>
-            <w:sz w:val="24"/>
-            <w:szCs w:val="24"/>
-          </w:rPr>
-          <w:t>i</w:t>
-        </w:r>
-        <w:proofErr w:type="spellEnd"/>
-        <w:r>
-          <w:rPr>
-            <w:rStyle w:val="Hyperlink"/>
-            <w:rFonts w:ascii="Times New Roman" w:hAnsi="Times New Roman" w:cs="Times New Roman"/>
-            <w:sz w:val="24"/>
-            <w:szCs w:val="24"/>
-          </w:rPr>
-          <w:t>)</w:t>
+          <w:t>AFARS PGI 5104.802(f)(i)</w:t>
         </w:r>
         <w:r>
           <w:rPr>
@@ -2186,27 +1914,7 @@
             <w:sz w:val="24"/>
             <w:szCs w:val="24"/>
           </w:rPr>
-          <w:t>AFARS PGI 5104.802(f)(</w:t>
-        </w:r>
-        <w:proofErr w:type="spellStart"/>
-        <w:r>
-          <w:rPr>
-            <w:rStyle w:val="Hyperlink"/>
-            <w:rFonts w:ascii="Times New Roman" w:hAnsi="Times New Roman" w:cs="Times New Roman"/>
-            <w:sz w:val="24"/>
-            <w:szCs w:val="24"/>
-          </w:rPr>
-          <w:t>i</w:t>
-        </w:r>
-        <w:proofErr w:type="spellEnd"/>
-        <w:r>
-          <w:rPr>
-            <w:rStyle w:val="Hyperlink"/>
-            <w:rFonts w:ascii="Times New Roman" w:hAnsi="Times New Roman" w:cs="Times New Roman"/>
-            <w:sz w:val="24"/>
-            <w:szCs w:val="24"/>
-          </w:rPr>
-          <w:t>)-2.</w:t>
+          <w:t>AFARS PGI 5104.802(f)(i)-2.</w:t>
         </w:r>
       </w:hyperlink>
     </w:p>
@@ -2289,39 +1997,7 @@
           <w:sz w:val="24"/>
           <w:szCs w:val="24"/>
         </w:rPr>
-        <w:t xml:space="preserve">The Protest and Claims Tracking tool shall be used when the contracting officer receives knowledge of a </w:t>
-      </w:r>
-      <w:proofErr w:type="spellStart"/>
-      <w:r>
-        <w:rPr>
-          <w:sz w:val="24"/>
-          <w:szCs w:val="24"/>
-        </w:rPr>
-        <w:t>preaward</w:t>
-      </w:r>
-      <w:proofErr w:type="spellEnd"/>
-      <w:r>
-        <w:rPr>
-          <w:sz w:val="24"/>
-          <w:szCs w:val="24"/>
-        </w:rPr>
-        <w:t xml:space="preserve"> or </w:t>
-      </w:r>
-      <w:proofErr w:type="spellStart"/>
-      <w:r>
-        <w:rPr>
-          <w:sz w:val="24"/>
-          <w:szCs w:val="24"/>
-        </w:rPr>
-        <w:t>postaward</w:t>
-      </w:r>
-      <w:proofErr w:type="spellEnd"/>
-      <w:r>
-        <w:rPr>
-          <w:sz w:val="24"/>
-          <w:szCs w:val="24"/>
-        </w:rPr>
-        <w:t xml:space="preserve"> protest submitted to any venue. </w:t>
+        <w:t xml:space="preserve">The Protest and Claims Tracking tool shall be used when the contracting officer receives knowledge of a preaward or postaward protest submitted to any venue. </w:t>
       </w:r>
     </w:p>
     <w:p>
@@ -2333,7 +2009,6 @@
           <w:sz w:val="24"/>
           <w:szCs w:val="24"/>
         </w:rPr>
-        <w:lastRenderedPageBreak/>
         <w:t>(</w:t>
       </w:r>
       <w:r>
@@ -2382,27 +2057,7 @@
             <w:sz w:val="24"/>
             <w:szCs w:val="24"/>
           </w:rPr>
-          <w:t>AFARS PGI 5104.802(f)(</w:t>
-        </w:r>
-        <w:proofErr w:type="spellStart"/>
-        <w:r>
-          <w:rPr>
-            <w:rStyle w:val="Hyperlink"/>
-            <w:rFonts w:ascii="Times New Roman" w:hAnsi="Times New Roman" w:cs="Times New Roman"/>
-            <w:sz w:val="24"/>
-            <w:szCs w:val="24"/>
-          </w:rPr>
-          <w:t>i</w:t>
-        </w:r>
-        <w:proofErr w:type="spellEnd"/>
-        <w:r>
-          <w:rPr>
-            <w:rStyle w:val="Hyperlink"/>
-            <w:rFonts w:ascii="Times New Roman" w:hAnsi="Times New Roman" w:cs="Times New Roman"/>
-            <w:sz w:val="24"/>
-            <w:szCs w:val="24"/>
-          </w:rPr>
-          <w:t>)(3)-1.</w:t>
+          <w:t>AFARS PGI 5104.802(f)(i)(3)-1.</w:t>
         </w:r>
       </w:hyperlink>
     </w:p>
@@ -2420,6 +2075,7 @@
           <w:sz w:val="24"/>
           <w:szCs w:val="24"/>
         </w:rPr>
+        <w:lastRenderedPageBreak/>
         <w:t xml:space="preserve">See </w:t>
       </w:r>
       <w:hyperlink r:id="rId14" w:history="1">
@@ -2430,27 +2086,7 @@
             <w:sz w:val="24"/>
             <w:szCs w:val="24"/>
           </w:rPr>
-          <w:t>AFARS PGI 5104.802(f)(</w:t>
-        </w:r>
-        <w:proofErr w:type="spellStart"/>
-        <w:r>
-          <w:rPr>
-            <w:rStyle w:val="Hyperlink"/>
-            <w:rFonts w:ascii="Times New Roman" w:hAnsi="Times New Roman" w:cs="Times New Roman"/>
-            <w:sz w:val="24"/>
-            <w:szCs w:val="24"/>
-          </w:rPr>
-          <w:t>i</w:t>
-        </w:r>
-        <w:proofErr w:type="spellEnd"/>
-        <w:r>
-          <w:rPr>
-            <w:rStyle w:val="Hyperlink"/>
-            <w:rFonts w:ascii="Times New Roman" w:hAnsi="Times New Roman" w:cs="Times New Roman"/>
-            <w:sz w:val="24"/>
-            <w:szCs w:val="24"/>
-          </w:rPr>
-          <w:t>)(3)-2.</w:t>
+          <w:t>AFARS PGI 5104.802(f)(i)(3)-2.</w:t>
         </w:r>
       </w:hyperlink>
     </w:p>
@@ -2569,23 +2205,7 @@
           <w:sz w:val="24"/>
           <w:szCs w:val="24"/>
         </w:rPr>
-        <w:t xml:space="preserve"> VCE shall be used for the Announcement of Awards and Small Business Coordination Record (DD Form 2579); see 5105.303 and 5119.201(d)(10)(B)(</w:t>
-      </w:r>
-      <w:proofErr w:type="spellStart"/>
-      <w:r>
-        <w:rPr>
-          <w:sz w:val="24"/>
-          <w:szCs w:val="24"/>
-        </w:rPr>
-        <w:t>i</w:t>
-      </w:r>
-      <w:proofErr w:type="spellEnd"/>
-      <w:r>
-        <w:rPr>
-          <w:sz w:val="24"/>
-          <w:szCs w:val="24"/>
-        </w:rPr>
-        <w:t>) respectively.</w:t>
+        <w:t xml:space="preserve"> VCE shall be used for the Announcement of Awards and Small Business Coordination Record (DD Form 2579); see 5105.303 and 5119.201(d)(10)(B)(i) respectively.</w:t>
       </w:r>
     </w:p>
     <w:p>
@@ -2996,7 +2616,6 @@
         <w:rPr>
           <w:lang w:val="en"/>
         </w:rPr>
-        <w:lastRenderedPageBreak/>
         <w:t xml:space="preserve">Subpart 5104.71 - </w:t>
       </w:r>
       <w:r>
@@ -3090,7 +2709,14 @@
           <w:rPr>
             <w:rStyle w:val="Hyperlink"/>
           </w:rPr>
-          <w:t>https://spcs3.kc.army.mil/asaalt/zp/doccenter/Documents/Policy%20Alert%2019-79%20Instructions%20for%20Accounting%20for%20IUS%20in%20Contract%20Documents.msg</w:t>
+          <w:t>https://spcs3.kc.army.mil/asaalt/zp/doccenter/Documents/Policy%20Alert%2019-</w:t>
+        </w:r>
+        <w:r>
+          <w:rPr>
+            <w:rStyle w:val="Hyperlink"/>
+          </w:rPr>
+          <w:lastRenderedPageBreak/>
+          <w:t>79%20Instructions%20for%20Accounting%20for%20IUS%20in%20Contract%20Documents.msg</w:t>
         </w:r>
       </w:hyperlink>
       <w:r>
@@ -3342,7 +2968,7 @@
     </w:p>
     <w:p>
       <w:pPr>
-        <w:pStyle w:val="Heading3"/>
+        <w:pStyle w:val="Heading2"/>
       </w:pPr>
       <w:bookmarkStart w:id="106" w:name="BM204_72"/>
       <w:bookmarkStart w:id="107" w:name="_Toc79481030"/>
@@ -4359,13 +3985,12 @@
     <w:name w:val="List 1"/>
     <w:basedOn w:val="Normal"/>
     <w:link w:val="List1Char"/>
-    <w:rsid w:val="006F5F80"/>
+    <w:rsid w:val="00620925"/>
     <w:pPr>
       <w:spacing w:after="160" w:line="259" w:lineRule="auto"/>
     </w:pPr>
     <w:rPr>
       <w:rFonts w:ascii="Times New Roman" w:hAnsi="Times New Roman" w:cs="Times New Roman"/>
-      <w:b/>
       <w:sz w:val="24"/>
       <w:szCs w:val="24"/>
     </w:rPr>
@@ -4374,10 +3999,10 @@
     <w:name w:val="List 1 Char"/>
     <w:basedOn w:val="Heading4Char"/>
     <w:link w:val="List1"/>
-    <w:rsid w:val="006F5F80"/>
+    <w:rsid w:val="00620925"/>
     <w:rPr>
       <w:rFonts w:ascii="Times New Roman" w:hAnsi="Times New Roman" w:cs="Times New Roman"/>
-      <w:b/>
+      <w:b w:val="0"/>
       <w:sz w:val="24"/>
       <w:szCs w:val="24"/>
     </w:rPr>

</xml_diff>

<commit_message>
AFARS and DARS Updates 5/19/22
Updates to AFARS 5104 and DARS Parts 1, 3, 4, 7, 8, 11, 12, 15, 16, 17, 32, and 39 on 5/19/2022
</commit_message>
<xml_diff>
--- a/AFARS/DEVELOPMENT/msword/AFARS-PART-5104.docx
+++ b/AFARS/DEVELOPMENT/msword/AFARS-PART-5104.docx
@@ -1,18 +1,80 @@
 
 <file path=word/document.xml><?xml version="1.0" encoding="utf-8"?>
-<w:document xmlns:wpc="http://schemas.microsoft.com/office/word/2010/wordprocessingCanvas" xmlns:cx="http://schemas.microsoft.com/office/drawing/2014/chartex" xmlns:cx1="http://schemas.microsoft.com/office/drawing/2015/9/8/chartex" xmlns:cx2="http://schemas.microsoft.com/office/drawing/2015/10/21/chartex" xmlns:cx3="http://schemas.microsoft.com/office/drawing/2016/5/9/chartex" xmlns:cx4="http://schemas.microsoft.com/office/drawing/2016/5/10/chartex" xmlns:cx5="http://schemas.microsoft.com/office/drawing/2016/5/11/chartex" xmlns:cx6="http://schemas.microsoft.com/office/drawing/2016/5/12/chartex" xmlns:cx7="http://schemas.microsoft.com/office/drawing/2016/5/13/chartex" xmlns:cx8="http://schemas.microsoft.com/office/drawing/2016/5/14/chartex" xmlns:mc="http://schemas.openxmlformats.org/markup-compatibility/2006" xmlns:aink="http://schemas.microsoft.com/office/drawing/2016/ink" xmlns:am3d="http://schemas.microsoft.com/office/drawing/2017/model3d" xmlns:o="urn:schemas-microsoft-com:office:office" xmlns:r="http://schemas.openxmlformats.org/officeDocument/2006/relationships" xmlns:m="http://schemas.openxmlformats.org/officeDocument/2006/math" xmlns:v="urn:schemas-microsoft-com:vml" xmlns:wp14="http://schemas.microsoft.com/office/word/2010/wordprocessingDrawing" xmlns:wp="http://schemas.openxmlformats.org/drawingml/2006/wordprocessingDrawing" xmlns:w10="urn:schemas-microsoft-com:office:word" xmlns:w="http://schemas.openxmlformats.org/wordprocessingml/2006/main" xmlns:w14="http://schemas.microsoft.com/office/word/2010/wordml" xmlns:w15="http://schemas.microsoft.com/office/word/2012/wordml" xmlns:w16cex="http://schemas.microsoft.com/office/word/2018/wordml/cex" xmlns:w16cid="http://schemas.microsoft.com/office/word/2016/wordml/cid" xmlns:w16="http://schemas.microsoft.com/office/word/2018/wordml" xmlns:w16sdtdh="http://schemas.microsoft.com/office/word/2020/wordml/sdtdatahash" xmlns:w16se="http://schemas.microsoft.com/office/word/2015/wordml/symex" xmlns:wpg="http://schemas.microsoft.com/office/word/2010/wordprocessingGroup" xmlns:wpi="http://schemas.microsoft.com/office/word/2010/wordprocessingInk" xmlns:wne="http://schemas.microsoft.com/office/word/2006/wordml" xmlns:wps="http://schemas.microsoft.com/office/word/2010/wordprocessingShape" mc:Ignorable="w14 w15 w16se w16cid w16 w16cex w16sdtdh wp14">
+<w:document xmlns:wpc="http://schemas.microsoft.com/office/word/2010/wordprocessingCanvas" xmlns:cx="http://schemas.microsoft.com/office/drawing/2014/chartex" xmlns:cx1="http://schemas.microsoft.com/office/drawing/2015/9/8/chartex" xmlns:cx2="http://schemas.microsoft.com/office/drawing/2015/10/21/chartex" xmlns:cx3="http://schemas.microsoft.com/office/drawing/2016/5/9/chartex" xmlns:cx4="http://schemas.microsoft.com/office/drawing/2016/5/10/chartex" xmlns:cx5="http://schemas.microsoft.com/office/drawing/2016/5/11/chartex" xmlns:cx6="http://schemas.microsoft.com/office/drawing/2016/5/12/chartex" xmlns:cx7="http://schemas.microsoft.com/office/drawing/2016/5/13/chartex" xmlns:cx8="http://schemas.microsoft.com/office/drawing/2016/5/14/chartex" xmlns:mc="http://schemas.openxmlformats.org/markup-compatibility/2006" xmlns:aink="http://schemas.microsoft.com/office/drawing/2016/ink" xmlns:am3d="http://schemas.microsoft.com/office/drawing/2017/model3d" xmlns:o="urn:schemas-microsoft-com:office:office" xmlns:oel="http://schemas.microsoft.com/office/2019/extlst" xmlns:r="http://schemas.openxmlformats.org/officeDocument/2006/relationships" xmlns:m="http://schemas.openxmlformats.org/officeDocument/2006/math" xmlns:v="urn:schemas-microsoft-com:vml" xmlns:wp14="http://schemas.microsoft.com/office/word/2010/wordprocessingDrawing" xmlns:wp="http://schemas.openxmlformats.org/drawingml/2006/wordprocessingDrawing" xmlns:w10="urn:schemas-microsoft-com:office:word" xmlns:w="http://schemas.openxmlformats.org/wordprocessingml/2006/main" xmlns:w14="http://schemas.microsoft.com/office/word/2010/wordml" xmlns:w15="http://schemas.microsoft.com/office/word/2012/wordml" xmlns:w16cex="http://schemas.microsoft.com/office/word/2018/wordml/cex" xmlns:w16cid="http://schemas.microsoft.com/office/word/2016/wordml/cid" xmlns:w16="http://schemas.microsoft.com/office/word/2018/wordml" xmlns:w16sdtdh="http://schemas.microsoft.com/office/word/2020/wordml/sdtdatahash" xmlns:w16se="http://schemas.microsoft.com/office/word/2015/wordml/symex" xmlns:wpg="http://schemas.microsoft.com/office/word/2010/wordprocessingGroup" xmlns:wpi="http://schemas.microsoft.com/office/word/2010/wordprocessingInk" xmlns:wne="http://schemas.microsoft.com/office/word/2006/wordml" xmlns:wps="http://schemas.microsoft.com/office/word/2010/wordprocessingShape" mc:Ignorable="w14 w15 w16se w16cid w16 w16cex w16sdtdh wp14">
   <w:body>
     <w:p>
       <w:pPr>
-        <w:pStyle w:val="Heading1"/>
-      </w:pPr>
-      <w:r>
-        <w:t>AFARS – PART 5104</w:t>
-      </w:r>
-      <w:r>
-        <w:br/>
-      </w:r>
-      <w:r>
+        <w:jc w:val="center"/>
+        <w:rPr>
+          <w:rFonts w:ascii="Times New Roman" w:hAnsi="Times New Roman" w:cs="Times New Roman"/>
+          <w:b/>
+          <w:sz w:val="32"/>
+          <w:szCs w:val="32"/>
+        </w:rPr>
+      </w:pPr>
+      <w:r>
+        <w:rPr>
+          <w:rFonts w:ascii="Times New Roman" w:hAnsi="Times New Roman" w:cs="Times New Roman"/>
+          <w:b/>
+          <w:sz w:val="32"/>
+          <w:szCs w:val="32"/>
+        </w:rPr>
+        <w:t xml:space="preserve">AFARS </w:t>
+      </w:r>
+      <w:r>
+        <w:rPr>
+          <w:rFonts w:ascii="Times New Roman" w:hAnsi="Times New Roman" w:cs="Times New Roman"/>
+          <w:b/>
+          <w:sz w:val="32"/>
+          <w:szCs w:val="32"/>
+        </w:rPr>
+        <w:t>–</w:t>
+      </w:r>
+      <w:r>
+        <w:rPr>
+          <w:rFonts w:ascii="Times New Roman" w:hAnsi="Times New Roman" w:cs="Times New Roman"/>
+          <w:b/>
+          <w:sz w:val="32"/>
+          <w:szCs w:val="32"/>
+        </w:rPr>
+        <w:t xml:space="preserve"> P</w:t>
+      </w:r>
+      <w:r>
+        <w:rPr>
+          <w:rFonts w:ascii="Times New Roman" w:hAnsi="Times New Roman" w:cs="Times New Roman"/>
+          <w:b/>
+          <w:sz w:val="32"/>
+          <w:szCs w:val="32"/>
+        </w:rPr>
+        <w:t>ART</w:t>
+      </w:r>
+      <w:r>
+        <w:rPr>
+          <w:rFonts w:ascii="Times New Roman" w:hAnsi="Times New Roman" w:cs="Times New Roman"/>
+          <w:b/>
+          <w:sz w:val="32"/>
+          <w:szCs w:val="32"/>
+        </w:rPr>
+        <w:t xml:space="preserve"> 5104</w:t>
+      </w:r>
+    </w:p>
+    <w:p>
+      <w:pPr>
+        <w:jc w:val="center"/>
+        <w:rPr>
+          <w:rFonts w:ascii="Times New Roman" w:hAnsi="Times New Roman" w:cs="Times New Roman"/>
+          <w:b/>
+          <w:sz w:val="32"/>
+          <w:szCs w:val="32"/>
+        </w:rPr>
+      </w:pPr>
+      <w:r>
+        <w:rPr>
+          <w:rFonts w:ascii="Times New Roman" w:hAnsi="Times New Roman" w:cs="Times New Roman"/>
+          <w:b/>
+          <w:sz w:val="32"/>
+          <w:szCs w:val="32"/>
+        </w:rPr>
         <w:t>Administrative Matters</w:t>
       </w:r>
     </w:p>
@@ -43,7 +105,7 @@
           <w:sz w:val="24"/>
           <w:szCs w:val="24"/>
         </w:rPr>
-        <w:t>23 March 2022</w:t>
+        <w:t>1</w:t>
       </w:r>
       <w:r>
         <w:rPr>
@@ -52,12 +114,39 @@
           <w:sz w:val="24"/>
           <w:szCs w:val="24"/>
         </w:rPr>
+        <w:t>9</w:t>
+      </w:r>
+      <w:r>
+        <w:rPr>
+          <w:rFonts w:ascii="Times New Roman" w:hAnsi="Times New Roman" w:cs="Times New Roman"/>
+          <w:i/>
+          <w:sz w:val="24"/>
+          <w:szCs w:val="24"/>
+        </w:rPr>
+        <w:t xml:space="preserve"> May</w:t>
+      </w:r>
+      <w:r>
+        <w:rPr>
+          <w:rFonts w:ascii="Times New Roman" w:hAnsi="Times New Roman" w:cs="Times New Roman"/>
+          <w:i/>
+          <w:sz w:val="24"/>
+          <w:szCs w:val="24"/>
+        </w:rPr>
+        <w:t xml:space="preserve"> 2022</w:t>
+      </w:r>
+      <w:r>
+        <w:rPr>
+          <w:rFonts w:ascii="Times New Roman" w:hAnsi="Times New Roman" w:cs="Times New Roman"/>
+          <w:i/>
+          <w:sz w:val="24"/>
+          <w:szCs w:val="24"/>
+        </w:rPr>
         <w:t>)</w:t>
       </w:r>
     </w:p>
     <w:p>
       <w:pPr>
-        <w:pStyle w:val="TOC1"/>
+        <w:pStyle w:val="TOC3"/>
         <w:tabs>
           <w:tab w:val="right" w:leader="dot" w:pos="9350"/>
         </w:tabs>
@@ -69,7 +158,6 @@
       <w:r>
         <w:rPr>
           <w:rFonts w:ascii="Times New Roman" w:hAnsi="Times New Roman" w:cs="Times New Roman"/>
-          <w:b/>
           <w:i/>
           <w:sz w:val="24"/>
           <w:szCs w:val="24"/>
@@ -79,24 +167,22 @@
       <w:r>
         <w:rPr>
           <w:rFonts w:ascii="Times New Roman" w:hAnsi="Times New Roman" w:cs="Times New Roman"/>
-          <w:b/>
           <w:i/>
           <w:sz w:val="24"/>
           <w:szCs w:val="24"/>
         </w:rPr>
-        <w:instrText xml:space="preserve"> TOC \n \h \z \u \t "Heading 2,1,Heading 3,2,Heading 4,3" </w:instrText>
-      </w:r>
-      <w:r>
-        <w:rPr>
-          <w:rFonts w:ascii="Times New Roman" w:hAnsi="Times New Roman" w:cs="Times New Roman"/>
-          <w:b/>
+        <w:instrText xml:space="preserve"> TOC \o "1-4" \n \h \z \u </w:instrText>
+      </w:r>
+      <w:r>
+        <w:rPr>
+          <w:rFonts w:ascii="Times New Roman" w:hAnsi="Times New Roman" w:cs="Times New Roman"/>
           <w:i/>
           <w:sz w:val="24"/>
           <w:szCs w:val="24"/>
         </w:rPr>
         <w:fldChar w:fldCharType="separate"/>
       </w:r>
-      <w:hyperlink w:anchor="_Toc100138350" w:history="1">
+      <w:hyperlink w:anchor="_Toc103862455" w:history="1">
         <w:r>
           <w:rPr>
             <w:rStyle w:val="Hyperlink"/>
@@ -108,7 +194,7 @@
     </w:p>
     <w:p>
       <w:pPr>
-        <w:pStyle w:val="TOC2"/>
+        <w:pStyle w:val="TOC4"/>
         <w:tabs>
           <w:tab w:val="right" w:leader="dot" w:pos="9350"/>
         </w:tabs>
@@ -117,7 +203,7 @@
           <w:noProof/>
         </w:rPr>
       </w:pPr>
-      <w:hyperlink w:anchor="_Toc100138351" w:history="1">
+      <w:hyperlink w:anchor="_Toc103862456" w:history="1">
         <w:r>
           <w:rPr>
             <w:rStyle w:val="Hyperlink"/>
@@ -129,7 +215,7 @@
     </w:p>
     <w:p>
       <w:pPr>
-        <w:pStyle w:val="TOC1"/>
+        <w:pStyle w:val="TOC3"/>
         <w:tabs>
           <w:tab w:val="right" w:leader="dot" w:pos="9350"/>
         </w:tabs>
@@ -138,7 +224,7 @@
           <w:noProof/>
         </w:rPr>
       </w:pPr>
-      <w:hyperlink w:anchor="_Toc100138352" w:history="1">
+      <w:hyperlink w:anchor="_Toc103862457" w:history="1">
         <w:r>
           <w:rPr>
             <w:rStyle w:val="Hyperlink"/>
@@ -150,7 +236,7 @@
     </w:p>
     <w:p>
       <w:pPr>
-        <w:pStyle w:val="TOC2"/>
+        <w:pStyle w:val="TOC4"/>
         <w:tabs>
           <w:tab w:val="right" w:leader="dot" w:pos="9350"/>
         </w:tabs>
@@ -159,7 +245,7 @@
           <w:noProof/>
         </w:rPr>
       </w:pPr>
-      <w:hyperlink w:anchor="_Toc100138353" w:history="1">
+      <w:hyperlink w:anchor="_Toc103862458" w:history="1">
         <w:r>
           <w:rPr>
             <w:rStyle w:val="Hyperlink"/>
@@ -171,7 +257,7 @@
     </w:p>
     <w:p>
       <w:pPr>
-        <w:pStyle w:val="TOC2"/>
+        <w:pStyle w:val="TOC4"/>
         <w:tabs>
           <w:tab w:val="right" w:leader="dot" w:pos="9350"/>
         </w:tabs>
@@ -180,7 +266,7 @@
           <w:noProof/>
         </w:rPr>
       </w:pPr>
-      <w:hyperlink w:anchor="_Toc100138354" w:history="1">
+      <w:hyperlink w:anchor="_Toc103862459" w:history="1">
         <w:r>
           <w:rPr>
             <w:rStyle w:val="Hyperlink"/>
@@ -192,7 +278,7 @@
     </w:p>
     <w:p>
       <w:pPr>
-        <w:pStyle w:val="TOC1"/>
+        <w:pStyle w:val="TOC3"/>
         <w:tabs>
           <w:tab w:val="right" w:leader="dot" w:pos="9350"/>
         </w:tabs>
@@ -201,7 +287,7 @@
           <w:noProof/>
         </w:rPr>
       </w:pPr>
-      <w:hyperlink w:anchor="_Toc100138355" w:history="1">
+      <w:hyperlink w:anchor="_Toc103862460" w:history="1">
         <w:r>
           <w:rPr>
             <w:rStyle w:val="Hyperlink"/>
@@ -213,7 +299,7 @@
     </w:p>
     <w:p>
       <w:pPr>
-        <w:pStyle w:val="TOC2"/>
+        <w:pStyle w:val="TOC4"/>
         <w:tabs>
           <w:tab w:val="right" w:leader="dot" w:pos="9350"/>
         </w:tabs>
@@ -222,7 +308,7 @@
           <w:noProof/>
         </w:rPr>
       </w:pPr>
-      <w:hyperlink w:anchor="_Toc100138356" w:history="1">
+      <w:hyperlink w:anchor="_Toc103862461" w:history="1">
         <w:r>
           <w:rPr>
             <w:rStyle w:val="Hyperlink"/>
@@ -234,7 +320,7 @@
     </w:p>
     <w:p>
       <w:pPr>
-        <w:pStyle w:val="TOC2"/>
+        <w:pStyle w:val="TOC4"/>
         <w:tabs>
           <w:tab w:val="right" w:leader="dot" w:pos="9350"/>
         </w:tabs>
@@ -243,7 +329,7 @@
           <w:noProof/>
         </w:rPr>
       </w:pPr>
-      <w:hyperlink w:anchor="_Toc100138357" w:history="1">
+      <w:hyperlink w:anchor="_Toc103862462" w:history="1">
         <w:r>
           <w:rPr>
             <w:rStyle w:val="Hyperlink"/>
@@ -255,7 +341,7 @@
     </w:p>
     <w:p>
       <w:pPr>
-        <w:pStyle w:val="TOC1"/>
+        <w:pStyle w:val="TOC3"/>
         <w:tabs>
           <w:tab w:val="right" w:leader="dot" w:pos="9350"/>
         </w:tabs>
@@ -264,7 +350,7 @@
           <w:noProof/>
         </w:rPr>
       </w:pPr>
-      <w:hyperlink w:anchor="_Toc100138358" w:history="1">
+      <w:hyperlink w:anchor="_Toc103862463" w:history="1">
         <w:r>
           <w:rPr>
             <w:rStyle w:val="Hyperlink"/>
@@ -276,7 +362,7 @@
     </w:p>
     <w:p>
       <w:pPr>
-        <w:pStyle w:val="TOC2"/>
+        <w:pStyle w:val="TOC4"/>
         <w:tabs>
           <w:tab w:val="right" w:leader="dot" w:pos="9350"/>
         </w:tabs>
@@ -285,7 +371,7 @@
           <w:noProof/>
         </w:rPr>
       </w:pPr>
-      <w:hyperlink w:anchor="_Toc100138359" w:history="1">
+      <w:hyperlink w:anchor="_Toc103862464" w:history="1">
         <w:r>
           <w:rPr>
             <w:rStyle w:val="Hyperlink"/>
@@ -297,7 +383,7 @@
     </w:p>
     <w:p>
       <w:pPr>
-        <w:pStyle w:val="TOC3"/>
+        <w:pStyle w:val="TOC4"/>
         <w:tabs>
           <w:tab w:val="right" w:leader="dot" w:pos="9350"/>
         </w:tabs>
@@ -306,7 +392,7 @@
           <w:noProof/>
         </w:rPr>
       </w:pPr>
-      <w:hyperlink w:anchor="_Toc100138360" w:history="1">
+      <w:hyperlink w:anchor="_Toc103862465" w:history="1">
         <w:r>
           <w:rPr>
             <w:rStyle w:val="Hyperlink"/>
@@ -318,7 +404,7 @@
     </w:p>
     <w:p>
       <w:pPr>
-        <w:pStyle w:val="TOC1"/>
+        <w:pStyle w:val="TOC3"/>
         <w:tabs>
           <w:tab w:val="right" w:leader="dot" w:pos="9350"/>
         </w:tabs>
@@ -327,7 +413,7 @@
           <w:noProof/>
         </w:rPr>
       </w:pPr>
-      <w:hyperlink w:anchor="_Toc100138361" w:history="1">
+      <w:hyperlink w:anchor="_Toc103862466" w:history="1">
         <w:r>
           <w:rPr>
             <w:rStyle w:val="Hyperlink"/>
@@ -339,7 +425,7 @@
     </w:p>
     <w:p>
       <w:pPr>
-        <w:pStyle w:val="TOC2"/>
+        <w:pStyle w:val="TOC4"/>
         <w:tabs>
           <w:tab w:val="right" w:leader="dot" w:pos="9350"/>
         </w:tabs>
@@ -348,7 +434,7 @@
           <w:noProof/>
         </w:rPr>
       </w:pPr>
-      <w:hyperlink w:anchor="_Toc100138362" w:history="1">
+      <w:hyperlink w:anchor="_Toc103862467" w:history="1">
         <w:r>
           <w:rPr>
             <w:rStyle w:val="Hyperlink"/>
@@ -360,7 +446,7 @@
     </w:p>
     <w:p>
       <w:pPr>
-        <w:pStyle w:val="TOC1"/>
+        <w:pStyle w:val="TOC3"/>
         <w:tabs>
           <w:tab w:val="right" w:leader="dot" w:pos="9350"/>
         </w:tabs>
@@ -369,7 +455,7 @@
           <w:noProof/>
         </w:rPr>
       </w:pPr>
-      <w:hyperlink w:anchor="_Toc100138363" w:history="1">
+      <w:hyperlink w:anchor="_Toc103862468" w:history="1">
         <w:r>
           <w:rPr>
             <w:rStyle w:val="Hyperlink"/>
@@ -396,7 +482,7 @@
     </w:p>
     <w:p>
       <w:pPr>
-        <w:pStyle w:val="TOC2"/>
+        <w:pStyle w:val="TOC4"/>
         <w:tabs>
           <w:tab w:val="right" w:leader="dot" w:pos="9350"/>
         </w:tabs>
@@ -405,7 +491,7 @@
           <w:noProof/>
         </w:rPr>
       </w:pPr>
-      <w:hyperlink w:anchor="_Toc100138364" w:history="1">
+      <w:hyperlink w:anchor="_Toc103862469" w:history="1">
         <w:r>
           <w:rPr>
             <w:rStyle w:val="Hyperlink"/>
@@ -417,7 +503,7 @@
     </w:p>
     <w:p>
       <w:pPr>
-        <w:pStyle w:val="TOC2"/>
+        <w:pStyle w:val="TOC4"/>
         <w:tabs>
           <w:tab w:val="right" w:leader="dot" w:pos="9350"/>
         </w:tabs>
@@ -426,7 +512,7 @@
           <w:noProof/>
         </w:rPr>
       </w:pPr>
-      <w:hyperlink w:anchor="_Toc100138365" w:history="1">
+      <w:hyperlink w:anchor="_Toc103862470" w:history="1">
         <w:r>
           <w:rPr>
             <w:rStyle w:val="Hyperlink"/>
@@ -438,7 +524,7 @@
     </w:p>
     <w:p>
       <w:pPr>
-        <w:pStyle w:val="TOC2"/>
+        <w:pStyle w:val="TOC4"/>
         <w:tabs>
           <w:tab w:val="right" w:leader="dot" w:pos="9350"/>
         </w:tabs>
@@ -447,7 +533,7 @@
           <w:noProof/>
         </w:rPr>
       </w:pPr>
-      <w:hyperlink w:anchor="_Toc100138366" w:history="1">
+      <w:hyperlink w:anchor="_Toc103862471" w:history="1">
         <w:r>
           <w:rPr>
             <w:rStyle w:val="Hyperlink"/>
@@ -459,7 +545,7 @@
     </w:p>
     <w:p>
       <w:pPr>
-        <w:pStyle w:val="TOC3"/>
+        <w:pStyle w:val="TOC4"/>
         <w:tabs>
           <w:tab w:val="right" w:leader="dot" w:pos="9350"/>
         </w:tabs>
@@ -468,7 +554,7 @@
           <w:noProof/>
         </w:rPr>
       </w:pPr>
-      <w:hyperlink w:anchor="_Toc100138367" w:history="1">
+      <w:hyperlink w:anchor="_Toc103862472" w:history="1">
         <w:r>
           <w:rPr>
             <w:rStyle w:val="Hyperlink"/>
@@ -480,7 +566,7 @@
     </w:p>
     <w:p>
       <w:pPr>
-        <w:pStyle w:val="TOC1"/>
+        <w:pStyle w:val="TOC3"/>
         <w:tabs>
           <w:tab w:val="right" w:leader="dot" w:pos="9350"/>
         </w:tabs>
@@ -489,7 +575,7 @@
           <w:noProof/>
         </w:rPr>
       </w:pPr>
-      <w:hyperlink w:anchor="_Toc100138368" w:history="1">
+      <w:hyperlink w:anchor="_Toc103862473" w:history="1">
         <w:r>
           <w:rPr>
             <w:rStyle w:val="Hyperlink"/>
@@ -502,7 +588,7 @@
     </w:p>
     <w:p>
       <w:pPr>
-        <w:pStyle w:val="TOC2"/>
+        <w:pStyle w:val="TOC4"/>
         <w:tabs>
           <w:tab w:val="right" w:leader="dot" w:pos="9350"/>
         </w:tabs>
@@ -511,7 +597,7 @@
           <w:noProof/>
         </w:rPr>
       </w:pPr>
-      <w:hyperlink w:anchor="_Toc100138369" w:history="1">
+      <w:hyperlink w:anchor="_Toc103862474" w:history="1">
         <w:r>
           <w:rPr>
             <w:rStyle w:val="Hyperlink"/>
@@ -524,7 +610,7 @@
     </w:p>
     <w:p>
       <w:pPr>
-        <w:pStyle w:val="TOC1"/>
+        <w:pStyle w:val="TOC3"/>
         <w:tabs>
           <w:tab w:val="right" w:leader="dot" w:pos="9350"/>
         </w:tabs>
@@ -533,7 +619,7 @@
           <w:noProof/>
         </w:rPr>
       </w:pPr>
-      <w:hyperlink w:anchor="_Toc100138370" w:history="1">
+      <w:hyperlink w:anchor="_Toc103862475" w:history="1">
         <w:r>
           <w:rPr>
             <w:rStyle w:val="Hyperlink"/>
@@ -546,7 +632,7 @@
     </w:p>
     <w:p>
       <w:pPr>
-        <w:pStyle w:val="TOC3"/>
+        <w:pStyle w:val="TOC4"/>
         <w:tabs>
           <w:tab w:val="right" w:leader="dot" w:pos="9350"/>
         </w:tabs>
@@ -555,7 +641,7 @@
           <w:noProof/>
         </w:rPr>
       </w:pPr>
-      <w:hyperlink w:anchor="_Toc100138371" w:history="1">
+      <w:hyperlink w:anchor="_Toc103862476" w:history="1">
         <w:r>
           <w:rPr>
             <w:rStyle w:val="Hyperlink"/>
@@ -568,7 +654,7 @@
     </w:p>
     <w:p>
       <w:pPr>
-        <w:pStyle w:val="TOC2"/>
+        <w:pStyle w:val="TOC3"/>
         <w:tabs>
           <w:tab w:val="right" w:leader="dot" w:pos="9350"/>
         </w:tabs>
@@ -577,7 +663,7 @@
           <w:noProof/>
         </w:rPr>
       </w:pPr>
-      <w:hyperlink w:anchor="_Toc100138372" w:history="1">
+      <w:hyperlink w:anchor="_Toc103862477" w:history="1">
         <w:r>
           <w:rPr>
             <w:rStyle w:val="Hyperlink"/>
@@ -589,7 +675,7 @@
     </w:p>
     <w:p>
       <w:pPr>
-        <w:pStyle w:val="TOC2"/>
+        <w:pStyle w:val="TOC4"/>
         <w:tabs>
           <w:tab w:val="right" w:leader="dot" w:pos="9350"/>
         </w:tabs>
@@ -598,7 +684,7 @@
           <w:noProof/>
         </w:rPr>
       </w:pPr>
-      <w:hyperlink w:anchor="_Toc100138373" w:history="1">
+      <w:hyperlink w:anchor="_Toc103862478" w:history="1">
         <w:r>
           <w:rPr>
             <w:rStyle w:val="Hyperlink"/>
@@ -623,7 +709,6 @@
       <w:r>
         <w:rPr>
           <w:rFonts w:ascii="Times New Roman" w:hAnsi="Times New Roman" w:cs="Times New Roman"/>
-          <w:b/>
           <w:i/>
           <w:sz w:val="24"/>
           <w:szCs w:val="24"/>
@@ -633,13 +718,13 @@
     </w:p>
     <w:p>
       <w:pPr>
-        <w:pStyle w:val="Heading2"/>
+        <w:pStyle w:val="Heading3"/>
       </w:pPr>
       <w:bookmarkStart w:id="0" w:name="_Toc512602635"/>
       <w:bookmarkStart w:id="1" w:name="_Toc513811431"/>
       <w:bookmarkStart w:id="2" w:name="_Toc519841179"/>
       <w:bookmarkStart w:id="3" w:name="_Toc1628365"/>
-      <w:bookmarkStart w:id="4" w:name="_Toc100138350"/>
+      <w:bookmarkStart w:id="4" w:name="_Toc103862455"/>
       <w:r>
         <w:lastRenderedPageBreak/>
         <w:t xml:space="preserve">Subpart 5104.1 </w:t>
@@ -658,13 +743,13 @@
     </w:p>
     <w:p>
       <w:pPr>
-        <w:pStyle w:val="Heading3"/>
+        <w:pStyle w:val="Heading4"/>
       </w:pPr>
       <w:bookmarkStart w:id="5" w:name="_Toc512602636"/>
       <w:bookmarkStart w:id="6" w:name="_Toc513811432"/>
       <w:bookmarkStart w:id="7" w:name="_Toc519841180"/>
       <w:bookmarkStart w:id="8" w:name="_Toc1628366"/>
-      <w:bookmarkStart w:id="9" w:name="_Toc100138351"/>
+      <w:bookmarkStart w:id="9" w:name="_Toc103862456"/>
       <w:proofErr w:type="gramStart"/>
       <w:r>
         <w:t>5104.103</w:t>
@@ -753,13 +838,13 @@
     </w:p>
     <w:p>
       <w:pPr>
-        <w:pStyle w:val="Heading2"/>
+        <w:pStyle w:val="Heading3"/>
       </w:pPr>
       <w:bookmarkStart w:id="10" w:name="_Toc512602637"/>
       <w:bookmarkStart w:id="11" w:name="_Toc513811433"/>
       <w:bookmarkStart w:id="12" w:name="_Toc519841181"/>
       <w:bookmarkStart w:id="13" w:name="_Toc1628367"/>
-      <w:bookmarkStart w:id="14" w:name="_Toc100138352"/>
+      <w:bookmarkStart w:id="14" w:name="_Toc103862457"/>
       <w:r>
         <w:t xml:space="preserve">Subpart 5104.2 </w:t>
       </w:r>
@@ -777,13 +862,13 @@
     </w:p>
     <w:p>
       <w:pPr>
-        <w:pStyle w:val="Heading3"/>
+        <w:pStyle w:val="Heading4"/>
       </w:pPr>
       <w:bookmarkStart w:id="15" w:name="_Toc512602638"/>
       <w:bookmarkStart w:id="16" w:name="_Toc513811434"/>
       <w:bookmarkStart w:id="17" w:name="_Toc519841182"/>
       <w:bookmarkStart w:id="18" w:name="_Toc1628368"/>
-      <w:bookmarkStart w:id="19" w:name="_Toc100138353"/>
+      <w:bookmarkStart w:id="19" w:name="_Toc103862458"/>
       <w:proofErr w:type="gramStart"/>
       <w:r>
         <w:t>5104.201  Procedures</w:t>
@@ -945,13 +1030,13 @@
     </w:p>
     <w:p>
       <w:pPr>
-        <w:pStyle w:val="Heading3"/>
+        <w:pStyle w:val="Heading4"/>
       </w:pPr>
       <w:bookmarkStart w:id="20" w:name="_Toc512602639"/>
       <w:bookmarkStart w:id="21" w:name="_Toc513811435"/>
       <w:bookmarkStart w:id="22" w:name="_Toc519841183"/>
       <w:bookmarkStart w:id="23" w:name="_Toc1628369"/>
-      <w:bookmarkStart w:id="24" w:name="_Toc100138354"/>
+      <w:bookmarkStart w:id="24" w:name="_Toc103862459"/>
       <w:proofErr w:type="gramStart"/>
       <w:r>
         <w:t>5104.202</w:t>
@@ -1140,13 +1225,13 @@
     </w:p>
     <w:p>
       <w:pPr>
-        <w:pStyle w:val="Heading2"/>
+        <w:pStyle w:val="Heading3"/>
       </w:pPr>
       <w:bookmarkStart w:id="25" w:name="_Toc512602640"/>
       <w:bookmarkStart w:id="26" w:name="_Toc513811436"/>
       <w:bookmarkStart w:id="27" w:name="_Toc519841184"/>
       <w:bookmarkStart w:id="28" w:name="_Toc1628370"/>
-      <w:bookmarkStart w:id="29" w:name="_Toc100138355"/>
+      <w:bookmarkStart w:id="29" w:name="_Toc103862460"/>
       <w:r>
         <w:t xml:space="preserve">Subpart 5104.4 </w:t>
       </w:r>
@@ -1164,13 +1249,13 @@
     </w:p>
     <w:p>
       <w:pPr>
-        <w:pStyle w:val="Heading3"/>
+        <w:pStyle w:val="Heading4"/>
       </w:pPr>
       <w:bookmarkStart w:id="30" w:name="_Toc512602641"/>
       <w:bookmarkStart w:id="31" w:name="_Toc513811437"/>
       <w:bookmarkStart w:id="32" w:name="_Toc519841185"/>
       <w:bookmarkStart w:id="33" w:name="_Toc1628371"/>
-      <w:bookmarkStart w:id="34" w:name="_Toc100138356"/>
+      <w:bookmarkStart w:id="34" w:name="_Toc103862461"/>
       <w:r>
         <w:t>5104.402 General.</w:t>
       </w:r>
@@ -1178,39 +1263,123 @@
     </w:p>
     <w:p>
       <w:pPr>
-        <w:pStyle w:val="List1"/>
-      </w:pPr>
-      <w:r>
-        <w:rPr>
+        <w:tabs>
+          <w:tab w:val="left" w:pos="630"/>
+        </w:tabs>
+        <w:rPr>
+          <w:rFonts w:ascii="Times New Roman" w:hAnsi="Times New Roman" w:cs="Times New Roman"/>
           <w:color w:val="000000" w:themeColor="text1"/>
-        </w:rPr>
-        <w:t>(d)</w:t>
-      </w:r>
-      <w:r>
-        <w:rPr>
+          <w:sz w:val="24"/>
+          <w:szCs w:val="24"/>
+        </w:rPr>
+      </w:pPr>
+      <w:r>
+        <w:rPr>
+          <w:rFonts w:ascii="Times New Roman" w:hAnsi="Times New Roman" w:cs="Times New Roman"/>
           <w:color w:val="000000" w:themeColor="text1"/>
-        </w:rPr>
-        <w:t xml:space="preserve">(1)   </w:t>
-      </w:r>
-      <w:r>
-        <w:rPr>
+          <w:sz w:val="24"/>
+          <w:szCs w:val="24"/>
+        </w:rPr>
+        <w:t xml:space="preserve">(d)(1)   </w:t>
+      </w:r>
+      <w:r>
+        <w:rPr>
+          <w:rFonts w:ascii="Times New Roman" w:hAnsi="Times New Roman" w:cs="Times New Roman"/>
           <w:color w:val="000000" w:themeColor="text1"/>
-        </w:rPr>
-        <w:t>The National Industrial Security Program (NISP) Contract Classification System (NCCS) module in the Procurement Integrated Enterprise Environment (</w:t>
-      </w:r>
-      <w:proofErr w:type="gramStart"/>
-      <w:r>
-        <w:rPr>
+          <w:sz w:val="24"/>
+          <w:szCs w:val="24"/>
+        </w:rPr>
+        <w:t>The National Industrial Security Program (NISP) Contract Classification System (NCCS) module</w:t>
+      </w:r>
+      <w:r>
+        <w:rPr>
+          <w:rFonts w:ascii="Times New Roman" w:hAnsi="Times New Roman" w:cs="Times New Roman"/>
           <w:color w:val="000000" w:themeColor="text1"/>
-        </w:rPr>
-        <w:t>PIEE)  sunset</w:t>
-      </w:r>
-      <w:proofErr w:type="gramEnd"/>
-      <w:r>
-        <w:rPr>
+          <w:sz w:val="24"/>
+          <w:szCs w:val="24"/>
+        </w:rPr>
+        <w:t xml:space="preserve"> Version 2.0 re-deployed</w:t>
+      </w:r>
+      <w:r>
+        <w:rPr>
+          <w:rFonts w:ascii="Times New Roman" w:hAnsi="Times New Roman" w:cs="Times New Roman"/>
           <w:color w:val="000000" w:themeColor="text1"/>
-        </w:rPr>
-        <w:t xml:space="preserve"> effective 1 October 2021.  Contracting officers shall follow the procedures at AFARS Subpart 5104.403(2) to transmit DD Form 254s to the Defense Counterintelligence Security Agency (DCSA).</w:t>
+          <w:sz w:val="24"/>
+          <w:szCs w:val="24"/>
+        </w:rPr>
+        <w:t xml:space="preserve"> </w:t>
+      </w:r>
+      <w:r>
+        <w:rPr>
+          <w:rFonts w:ascii="Times New Roman" w:hAnsi="Times New Roman" w:cs="Times New Roman"/>
+          <w:color w:val="000000" w:themeColor="text1"/>
+          <w:sz w:val="24"/>
+          <w:szCs w:val="24"/>
+        </w:rPr>
+        <w:t xml:space="preserve">effective 1 </w:t>
+      </w:r>
+      <w:r>
+        <w:rPr>
+          <w:rFonts w:ascii="Times New Roman" w:hAnsi="Times New Roman" w:cs="Times New Roman"/>
+          <w:color w:val="000000" w:themeColor="text1"/>
+          <w:sz w:val="24"/>
+          <w:szCs w:val="24"/>
+        </w:rPr>
+        <w:t>May</w:t>
+      </w:r>
+      <w:r>
+        <w:rPr>
+          <w:rFonts w:ascii="Times New Roman" w:hAnsi="Times New Roman" w:cs="Times New Roman"/>
+          <w:color w:val="000000" w:themeColor="text1"/>
+          <w:sz w:val="24"/>
+          <w:szCs w:val="24"/>
+        </w:rPr>
+        <w:t xml:space="preserve"> </w:t>
+      </w:r>
+      <w:r>
+        <w:rPr>
+          <w:rFonts w:ascii="Times New Roman" w:hAnsi="Times New Roman" w:cs="Times New Roman"/>
+          <w:color w:val="000000" w:themeColor="text1"/>
+          <w:sz w:val="24"/>
+          <w:szCs w:val="24"/>
+        </w:rPr>
+        <w:t>202</w:t>
+      </w:r>
+      <w:r>
+        <w:rPr>
+          <w:rFonts w:ascii="Times New Roman" w:hAnsi="Times New Roman" w:cs="Times New Roman"/>
+          <w:color w:val="000000" w:themeColor="text1"/>
+          <w:sz w:val="24"/>
+          <w:szCs w:val="24"/>
+        </w:rPr>
+        <w:t>2</w:t>
+      </w:r>
+      <w:r>
+        <w:rPr>
+          <w:rFonts w:ascii="Times New Roman" w:hAnsi="Times New Roman" w:cs="Times New Roman"/>
+          <w:color w:val="000000" w:themeColor="text1"/>
+          <w:sz w:val="24"/>
+          <w:szCs w:val="24"/>
+        </w:rPr>
+        <w:t xml:space="preserve">.  Contracting officers shall follow the procedures at </w:t>
+      </w:r>
+      <w:r>
+        <w:rPr>
+          <w:rFonts w:ascii="Times New Roman" w:hAnsi="Times New Roman" w:cs="Times New Roman"/>
+          <w:color w:val="000000" w:themeColor="text1"/>
+          <w:sz w:val="24"/>
+          <w:szCs w:val="24"/>
+        </w:rPr>
+        <w:t>FAR 4.402(d)(1)</w:t>
+      </w:r>
+      <w:r>
+        <w:rPr>
+          <w:rFonts w:ascii="Times New Roman" w:hAnsi="Times New Roman" w:cs="Times New Roman"/>
+          <w:color w:val="000000" w:themeColor="text1"/>
+          <w:sz w:val="24"/>
+          <w:szCs w:val="24"/>
+        </w:rPr>
+        <w:t xml:space="preserve"> to transmit DD Form 254s to the Defense Counterintelligence Security Agency (DCSA).</w:t>
       </w:r>
     </w:p>
     <w:p>
@@ -1227,9 +1396,9 @@
     </w:p>
     <w:p>
       <w:pPr>
-        <w:pStyle w:val="Heading3"/>
-      </w:pPr>
-      <w:bookmarkStart w:id="35" w:name="_Toc100138357"/>
+        <w:pStyle w:val="Heading4"/>
+      </w:pPr>
+      <w:bookmarkStart w:id="35" w:name="_Toc103862462"/>
       <w:proofErr w:type="gramStart"/>
       <w:r>
         <w:t>5104.403</w:t>
@@ -1249,182 +1418,6 @@
       <w:bookmarkEnd w:id="32"/>
       <w:bookmarkEnd w:id="33"/>
       <w:bookmarkEnd w:id="35"/>
-    </w:p>
-    <w:p>
-      <w:pPr>
-        <w:pStyle w:val="List2"/>
-      </w:pPr>
-      <w:r>
-        <w:rPr>
-          <w:sz w:val="24"/>
-          <w:szCs w:val="24"/>
-        </w:rPr>
-        <w:t>(1)</w:t>
-      </w:r>
-      <w:r>
-        <w:rPr>
-          <w:sz w:val="24"/>
-          <w:szCs w:val="24"/>
-        </w:rPr>
-        <w:t xml:space="preserve">  </w:t>
-      </w:r>
-      <w:r>
-        <w:rPr>
-          <w:sz w:val="24"/>
-          <w:szCs w:val="24"/>
-        </w:rPr>
-        <w:t>In accordance with DFARS PGI 204.403(1),</w:t>
-      </w:r>
-      <w:r>
-        <w:rPr>
-          <w:sz w:val="24"/>
-          <w:szCs w:val="24"/>
-        </w:rPr>
-        <w:t xml:space="preserve"> </w:t>
-      </w:r>
-      <w:r>
-        <w:rPr>
-          <w:sz w:val="24"/>
-          <w:szCs w:val="24"/>
-        </w:rPr>
-        <w:t xml:space="preserve">the contracting officer </w:t>
-      </w:r>
-      <w:r>
-        <w:rPr>
-          <w:sz w:val="24"/>
-          <w:szCs w:val="24"/>
-        </w:rPr>
-        <w:t>will</w:t>
-      </w:r>
-      <w:r>
-        <w:rPr>
-          <w:sz w:val="24"/>
-          <w:szCs w:val="24"/>
-        </w:rPr>
-        <w:t xml:space="preserve"> include a Do</w:t>
-      </w:r>
-      <w:r>
-        <w:rPr>
-          <w:sz w:val="24"/>
-          <w:szCs w:val="24"/>
-        </w:rPr>
-        <w:t>D Form DD 254, DoD Contract Security Classification Specification</w:t>
-      </w:r>
-      <w:r>
-        <w:rPr>
-          <w:sz w:val="24"/>
-          <w:szCs w:val="24"/>
-        </w:rPr>
-        <w:t xml:space="preserve"> in solicitations as appropriate </w:t>
-      </w:r>
-      <w:r>
-        <w:rPr>
-          <w:sz w:val="24"/>
-          <w:szCs w:val="24"/>
-        </w:rPr>
-        <w:lastRenderedPageBreak/>
-        <w:t xml:space="preserve">and obtain the security manager’s signature </w:t>
-      </w:r>
-      <w:r>
-        <w:rPr>
-          <w:sz w:val="24"/>
-          <w:szCs w:val="24"/>
-        </w:rPr>
-        <w:t>(see Army Regulation 380-</w:t>
-      </w:r>
-      <w:r>
-        <w:rPr>
-          <w:sz w:val="24"/>
-          <w:szCs w:val="24"/>
-        </w:rPr>
-        <w:t>49</w:t>
-      </w:r>
-      <w:r>
-        <w:rPr>
-          <w:sz w:val="24"/>
-          <w:szCs w:val="24"/>
-        </w:rPr>
-        <w:t>,</w:t>
-      </w:r>
-      <w:r>
-        <w:rPr>
-          <w:sz w:val="24"/>
-          <w:szCs w:val="24"/>
-        </w:rPr>
-        <w:t xml:space="preserve"> 4-4a, </w:t>
-      </w:r>
-      <w:r>
-        <w:rPr>
-          <w:sz w:val="24"/>
-          <w:szCs w:val="24"/>
-        </w:rPr>
-        <w:t xml:space="preserve">Department of the Army </w:t>
-      </w:r>
-      <w:r>
-        <w:rPr>
-          <w:sz w:val="24"/>
-          <w:szCs w:val="24"/>
-        </w:rPr>
-        <w:t xml:space="preserve">Industrial </w:t>
-      </w:r>
-      <w:r>
-        <w:rPr>
-          <w:sz w:val="24"/>
-          <w:szCs w:val="24"/>
-        </w:rPr>
-        <w:t xml:space="preserve">Security Program) </w:t>
-      </w:r>
-      <w:r>
-        <w:rPr>
-          <w:sz w:val="24"/>
-          <w:szCs w:val="24"/>
-        </w:rPr>
-        <w:t>as the certifying official on the form</w:t>
-      </w:r>
-      <w:r>
-        <w:rPr>
-          <w:sz w:val="24"/>
-          <w:szCs w:val="24"/>
-        </w:rPr>
-        <w:t>.</w:t>
-      </w:r>
-    </w:p>
-    <w:p>
-      <w:pPr>
-        <w:pStyle w:val="List2"/>
-      </w:pPr>
-      <w:r>
-        <w:rPr>
-          <w:color w:val="000000" w:themeColor="text1"/>
-        </w:rPr>
-        <w:t>(2)</w:t>
-      </w:r>
-      <w:r>
-        <w:rPr>
-          <w:color w:val="000000" w:themeColor="text1"/>
-        </w:rPr>
-        <w:t xml:space="preserve"> In lieu of requirement at FAR Subpart 4.402(d)(1), contracting officers shall follow the procedures at </w:t>
-      </w:r>
-      <w:hyperlink r:id="rId9" w:history="1">
-        <w:r>
-          <w:rPr>
-            <w:rStyle w:val="Hyperlink"/>
-          </w:rPr>
-          <w:t>AFARS PGI 5104.403(2)-1</w:t>
-        </w:r>
-      </w:hyperlink>
-      <w:r>
-        <w:rPr>
-          <w:color w:val="FF0000"/>
-        </w:rPr>
-        <w:t xml:space="preserve"> </w:t>
-      </w:r>
-      <w:r>
-        <w:rPr>
-          <w:color w:val="000000" w:themeColor="text1"/>
-        </w:rPr>
-        <w:t xml:space="preserve">to transmit DD Form 254s to DCSA until further notice.  </w:t>
-      </w:r>
     </w:p>
     <w:p>
       <w:pPr>
@@ -1438,124 +1431,154 @@
         <w:ind w:left="0"/>
         <w:rPr>
           <w:rFonts w:ascii="Times New Roman" w:hAnsi="Times New Roman" w:cs="Times New Roman"/>
-          <w:i/>
-          <w:sz w:val="24"/>
-          <w:szCs w:val="24"/>
-        </w:rPr>
-      </w:pPr>
-    </w:p>
-    <w:p>
-      <w:pPr>
-        <w:pStyle w:val="Heading2"/>
-      </w:pPr>
-      <w:bookmarkStart w:id="36" w:name="_Toc512602642"/>
-      <w:bookmarkStart w:id="37" w:name="_Toc513811438"/>
-      <w:bookmarkStart w:id="38" w:name="_Toc519841186"/>
-      <w:bookmarkStart w:id="39" w:name="_Toc1628372"/>
-      <w:bookmarkStart w:id="40" w:name="_Toc100138358"/>
-      <w:r>
-        <w:t xml:space="preserve">Subpart 5104.5 </w:t>
-      </w:r>
-      <w:r>
-        <w:t>–</w:t>
-      </w:r>
-      <w:r>
-        <w:t xml:space="preserve"> Electronic Commerce in Contracting</w:t>
-      </w:r>
-      <w:bookmarkEnd w:id="36"/>
-      <w:bookmarkEnd w:id="37"/>
-      <w:bookmarkEnd w:id="38"/>
-      <w:bookmarkEnd w:id="39"/>
-      <w:bookmarkEnd w:id="40"/>
-    </w:p>
-    <w:p>
-      <w:pPr>
-        <w:pStyle w:val="Heading3"/>
-      </w:pPr>
-      <w:bookmarkStart w:id="41" w:name="_Toc512602643"/>
-      <w:bookmarkStart w:id="42" w:name="_Toc513811439"/>
-      <w:bookmarkStart w:id="43" w:name="_Toc519841187"/>
-      <w:bookmarkStart w:id="44" w:name="_Toc1628373"/>
-      <w:bookmarkStart w:id="45" w:name="_Toc100138359"/>
-      <w:proofErr w:type="gramStart"/>
-      <w:r>
-        <w:t>5104.502  Policy</w:t>
-      </w:r>
-      <w:proofErr w:type="gramEnd"/>
-      <w:r>
+          <w:sz w:val="24"/>
+          <w:szCs w:val="24"/>
+        </w:rPr>
+      </w:pPr>
+      <w:r>
+        <w:rPr>
+          <w:rFonts w:ascii="Times New Roman" w:hAnsi="Times New Roman" w:cs="Times New Roman"/>
+          <w:sz w:val="24"/>
+          <w:szCs w:val="24"/>
+        </w:rPr>
+        <w:t xml:space="preserve">(1)  </w:t>
+      </w:r>
+      <w:r>
+        <w:rPr>
+          <w:rFonts w:ascii="Times New Roman" w:hAnsi="Times New Roman" w:cs="Times New Roman"/>
+          <w:sz w:val="24"/>
+          <w:szCs w:val="24"/>
+        </w:rPr>
+        <w:t>In accordance with DFARS PGI 204.403(1),</w:t>
+      </w:r>
+      <w:r>
+        <w:rPr>
+          <w:rFonts w:ascii="Times New Roman" w:hAnsi="Times New Roman" w:cs="Times New Roman"/>
+          <w:sz w:val="24"/>
+          <w:szCs w:val="24"/>
+        </w:rPr>
+        <w:t xml:space="preserve"> </w:t>
+      </w:r>
+      <w:r>
+        <w:rPr>
+          <w:rFonts w:ascii="Times New Roman" w:hAnsi="Times New Roman" w:cs="Times New Roman"/>
+          <w:sz w:val="24"/>
+          <w:szCs w:val="24"/>
+        </w:rPr>
+        <w:t xml:space="preserve">the contracting officer </w:t>
+      </w:r>
+      <w:r>
+        <w:rPr>
+          <w:rFonts w:ascii="Times New Roman" w:hAnsi="Times New Roman" w:cs="Times New Roman"/>
+          <w:sz w:val="24"/>
+          <w:szCs w:val="24"/>
+        </w:rPr>
+        <w:t>will</w:t>
+      </w:r>
+      <w:r>
+        <w:rPr>
+          <w:rFonts w:ascii="Times New Roman" w:hAnsi="Times New Roman" w:cs="Times New Roman"/>
+          <w:sz w:val="24"/>
+          <w:szCs w:val="24"/>
+        </w:rPr>
+        <w:t xml:space="preserve"> include a Do</w:t>
+      </w:r>
+      <w:r>
+        <w:rPr>
+          <w:rFonts w:ascii="Times New Roman" w:hAnsi="Times New Roman" w:cs="Times New Roman"/>
+          <w:sz w:val="24"/>
+          <w:szCs w:val="24"/>
+        </w:rPr>
+        <w:t>D Form DD 254, DoD Contract Security Classification Specification</w:t>
+      </w:r>
+      <w:r>
+        <w:rPr>
+          <w:rFonts w:ascii="Times New Roman" w:hAnsi="Times New Roman" w:cs="Times New Roman"/>
+          <w:sz w:val="24"/>
+          <w:szCs w:val="24"/>
+        </w:rPr>
+        <w:t xml:space="preserve"> in solicitations as appropriate </w:t>
+      </w:r>
+      <w:r>
+        <w:rPr>
+          <w:rFonts w:ascii="Times New Roman" w:hAnsi="Times New Roman" w:cs="Times New Roman"/>
+          <w:sz w:val="24"/>
+          <w:szCs w:val="24"/>
+        </w:rPr>
+        <w:t xml:space="preserve">and obtain the security manager’s signature </w:t>
+      </w:r>
+      <w:r>
+        <w:rPr>
+          <w:rFonts w:ascii="Times New Roman" w:hAnsi="Times New Roman" w:cs="Times New Roman"/>
+          <w:sz w:val="24"/>
+          <w:szCs w:val="24"/>
+        </w:rPr>
+        <w:t>(see Army Regulation 380-</w:t>
+      </w:r>
+      <w:r>
+        <w:rPr>
+          <w:rFonts w:ascii="Times New Roman" w:hAnsi="Times New Roman" w:cs="Times New Roman"/>
+          <w:sz w:val="24"/>
+          <w:szCs w:val="24"/>
+        </w:rPr>
+        <w:t>49</w:t>
+      </w:r>
+      <w:r>
+        <w:rPr>
+          <w:rFonts w:ascii="Times New Roman" w:hAnsi="Times New Roman" w:cs="Times New Roman"/>
+          <w:sz w:val="24"/>
+          <w:szCs w:val="24"/>
+        </w:rPr>
+        <w:t>,</w:t>
+      </w:r>
+      <w:r>
+        <w:rPr>
+          <w:rFonts w:ascii="Times New Roman" w:hAnsi="Times New Roman" w:cs="Times New Roman"/>
+          <w:sz w:val="24"/>
+          <w:szCs w:val="24"/>
+        </w:rPr>
+        <w:t xml:space="preserve"> 4-4a, </w:t>
+      </w:r>
+      <w:r>
+        <w:rPr>
+          <w:rFonts w:ascii="Times New Roman" w:hAnsi="Times New Roman" w:cs="Times New Roman"/>
+          <w:sz w:val="24"/>
+          <w:szCs w:val="24"/>
+        </w:rPr>
+        <w:t xml:space="preserve">Department of the Army </w:t>
+      </w:r>
+      <w:r>
+        <w:rPr>
+          <w:rFonts w:ascii="Times New Roman" w:hAnsi="Times New Roman" w:cs="Times New Roman"/>
+          <w:sz w:val="24"/>
+          <w:szCs w:val="24"/>
+        </w:rPr>
+        <w:t xml:space="preserve">Industrial </w:t>
+      </w:r>
+      <w:r>
+        <w:rPr>
+          <w:rFonts w:ascii="Times New Roman" w:hAnsi="Times New Roman" w:cs="Times New Roman"/>
+          <w:sz w:val="24"/>
+          <w:szCs w:val="24"/>
+        </w:rPr>
+        <w:t xml:space="preserve">Security Program) </w:t>
+      </w:r>
+      <w:r>
+        <w:rPr>
+          <w:rFonts w:ascii="Times New Roman" w:hAnsi="Times New Roman" w:cs="Times New Roman"/>
+          <w:sz w:val="24"/>
+          <w:szCs w:val="24"/>
+        </w:rPr>
+        <w:t>as the certifying official on the form</w:t>
+      </w:r>
+      <w:r>
+        <w:rPr>
+          <w:rFonts w:ascii="Times New Roman" w:hAnsi="Times New Roman" w:cs="Times New Roman"/>
+          <w:sz w:val="24"/>
+          <w:szCs w:val="24"/>
+        </w:rPr>
         <w:t>.</w:t>
       </w:r>
-      <w:bookmarkEnd w:id="41"/>
-      <w:bookmarkEnd w:id="42"/>
-      <w:bookmarkEnd w:id="43"/>
-      <w:bookmarkEnd w:id="44"/>
-      <w:bookmarkEnd w:id="45"/>
-    </w:p>
-    <w:p>
-      <w:pPr>
-        <w:pStyle w:val="List1"/>
-      </w:pPr>
-      <w:r>
-        <w:t>(b)</w:t>
-      </w:r>
-      <w:r>
-        <w:t>(</w:t>
-      </w:r>
-      <w:r>
-        <w:t>4</w:t>
-      </w:r>
-      <w:proofErr w:type="gramStart"/>
-      <w:r>
-        <w:t>)  Electronic</w:t>
-      </w:r>
-      <w:proofErr w:type="gramEnd"/>
-      <w:r>
-        <w:t xml:space="preserve"> </w:t>
-      </w:r>
-      <w:r>
-        <w:t>c</w:t>
-      </w:r>
-      <w:r>
-        <w:t xml:space="preserve">ommerce in </w:t>
-      </w:r>
-      <w:r>
-        <w:t>c</w:t>
-      </w:r>
-      <w:r>
-        <w:t xml:space="preserve">ontracting is satisfied if the reverse auction application posts the synopsis (or combined synopsis-solicitation) to </w:t>
-      </w:r>
-      <w:r>
-        <w:t>SAM.gov</w:t>
-      </w:r>
-      <w:r>
-        <w:t>.</w:t>
-      </w:r>
-    </w:p>
-    <w:p>
-      <w:pPr>
-        <w:pStyle w:val="Heading4"/>
-      </w:pPr>
-      <w:bookmarkStart w:id="46" w:name="_Toc512602644"/>
-      <w:bookmarkStart w:id="47" w:name="_Toc513811440"/>
-      <w:bookmarkStart w:id="48" w:name="_Toc519841188"/>
-      <w:bookmarkStart w:id="49" w:name="_Toc1628374"/>
-      <w:bookmarkStart w:id="50" w:name="_Toc100138360"/>
-      <w:r>
-        <w:t>5104.502-</w:t>
-      </w:r>
-      <w:proofErr w:type="gramStart"/>
-      <w:r>
-        <w:t>90  Army</w:t>
-      </w:r>
-      <w:proofErr w:type="gramEnd"/>
-      <w:r>
-        <w:t xml:space="preserve"> supplemental policy.</w:t>
-      </w:r>
-      <w:bookmarkEnd w:id="46"/>
-      <w:bookmarkEnd w:id="47"/>
-      <w:bookmarkEnd w:id="48"/>
-      <w:bookmarkEnd w:id="49"/>
-      <w:bookmarkEnd w:id="50"/>
     </w:p>
     <w:p>
       <w:pPr>
@@ -1571,6 +1594,257 @@
           <w:rFonts w:ascii="Times New Roman" w:hAnsi="Times New Roman" w:cs="Times New Roman"/>
           <w:sz w:val="24"/>
           <w:szCs w:val="24"/>
+        </w:rPr>
+      </w:pPr>
+      <w:r>
+        <w:rPr>
+          <w:rFonts w:ascii="Times New Roman" w:hAnsi="Times New Roman" w:cs="Times New Roman"/>
+          <w:sz w:val="24"/>
+          <w:szCs w:val="24"/>
+        </w:rPr>
+        <w:t xml:space="preserve">(2) </w:t>
+      </w:r>
+      <w:r>
+        <w:rPr>
+          <w:rFonts w:ascii="Times New Roman" w:hAnsi="Times New Roman" w:cs="Times New Roman"/>
+          <w:color w:val="000000" w:themeColor="text1"/>
+          <w:sz w:val="24"/>
+          <w:szCs w:val="24"/>
+        </w:rPr>
+        <w:t xml:space="preserve">See </w:t>
+      </w:r>
+      <w:hyperlink r:id="rId9" w:history="1">
+        <w:r>
+          <w:rPr>
+            <w:rStyle w:val="Hyperlink"/>
+            <w:rFonts w:ascii="Times New Roman" w:hAnsi="Times New Roman" w:cs="Times New Roman"/>
+            <w:sz w:val="24"/>
+            <w:szCs w:val="24"/>
+          </w:rPr>
+          <w:t>AFARS PGI 5104.403(2)-1</w:t>
+        </w:r>
+      </w:hyperlink>
+      <w:r>
+        <w:rPr>
+          <w:rFonts w:ascii="Times New Roman" w:hAnsi="Times New Roman" w:cs="Times New Roman"/>
+          <w:sz w:val="24"/>
+          <w:szCs w:val="24"/>
+        </w:rPr>
+        <w:t>.</w:t>
+      </w:r>
+    </w:p>
+    <w:p>
+      <w:pPr>
+        <w:pStyle w:val="ind16"/>
+        <w:tabs>
+          <w:tab w:val="clear" w:pos="2880"/>
+          <w:tab w:val="clear" w:pos="3456"/>
+          <w:tab w:val="clear" w:pos="4032"/>
+        </w:tabs>
+        <w:spacing w:after="240"/>
+        <w:ind w:left="0"/>
+        <w:rPr>
+          <w:rFonts w:ascii="Times New Roman" w:hAnsi="Times New Roman" w:cs="Times New Roman"/>
+          <w:i/>
+          <w:sz w:val="24"/>
+          <w:szCs w:val="24"/>
+        </w:rPr>
+      </w:pPr>
+    </w:p>
+    <w:p>
+      <w:pPr>
+        <w:pStyle w:val="Heading3"/>
+      </w:pPr>
+      <w:bookmarkStart w:id="36" w:name="_Toc512602642"/>
+      <w:bookmarkStart w:id="37" w:name="_Toc513811438"/>
+      <w:bookmarkStart w:id="38" w:name="_Toc519841186"/>
+      <w:bookmarkStart w:id="39" w:name="_Toc1628372"/>
+      <w:bookmarkStart w:id="40" w:name="_Toc103862463"/>
+      <w:r>
+        <w:t xml:space="preserve">Subpart 5104.5 </w:t>
+      </w:r>
+      <w:r>
+        <w:t>–</w:t>
+      </w:r>
+      <w:r>
+        <w:t xml:space="preserve"> Electronic Commerce in Contracting</w:t>
+      </w:r>
+      <w:bookmarkEnd w:id="36"/>
+      <w:bookmarkEnd w:id="37"/>
+      <w:bookmarkEnd w:id="38"/>
+      <w:bookmarkEnd w:id="39"/>
+      <w:bookmarkEnd w:id="40"/>
+    </w:p>
+    <w:p>
+      <w:pPr>
+        <w:pStyle w:val="Heading4"/>
+      </w:pPr>
+      <w:bookmarkStart w:id="41" w:name="_Toc512602643"/>
+      <w:bookmarkStart w:id="42" w:name="_Toc513811439"/>
+      <w:bookmarkStart w:id="43" w:name="_Toc519841187"/>
+      <w:bookmarkStart w:id="44" w:name="_Toc1628373"/>
+      <w:bookmarkStart w:id="45" w:name="_Toc103862464"/>
+      <w:proofErr w:type="gramStart"/>
+      <w:r>
+        <w:t>5104.502  Policy</w:t>
+      </w:r>
+      <w:proofErr w:type="gramEnd"/>
+      <w:r>
+        <w:t>.</w:t>
+      </w:r>
+      <w:bookmarkEnd w:id="41"/>
+      <w:bookmarkEnd w:id="42"/>
+      <w:bookmarkEnd w:id="43"/>
+      <w:bookmarkEnd w:id="44"/>
+      <w:bookmarkEnd w:id="45"/>
+    </w:p>
+    <w:p>
+      <w:pPr>
+        <w:pStyle w:val="ind16"/>
+        <w:tabs>
+          <w:tab w:val="clear" w:pos="2880"/>
+          <w:tab w:val="clear" w:pos="3456"/>
+          <w:tab w:val="clear" w:pos="4032"/>
+        </w:tabs>
+        <w:spacing w:after="240"/>
+        <w:ind w:left="0"/>
+        <w:rPr>
+          <w:rFonts w:ascii="Times New Roman" w:hAnsi="Times New Roman" w:cs="Times New Roman"/>
+          <w:sz w:val="24"/>
+          <w:szCs w:val="24"/>
+        </w:rPr>
+      </w:pPr>
+      <w:r>
+        <w:rPr>
+          <w:rFonts w:ascii="Times New Roman" w:hAnsi="Times New Roman" w:cs="Times New Roman"/>
+          <w:sz w:val="24"/>
+          <w:szCs w:val="24"/>
+        </w:rPr>
+        <w:t>(b)</w:t>
+      </w:r>
+      <w:r>
+        <w:rPr>
+          <w:rFonts w:ascii="Times New Roman" w:hAnsi="Times New Roman" w:cs="Times New Roman"/>
+          <w:sz w:val="24"/>
+          <w:szCs w:val="24"/>
+        </w:rPr>
+        <w:t>(</w:t>
+      </w:r>
+      <w:r>
+        <w:rPr>
+          <w:rFonts w:ascii="Times New Roman" w:hAnsi="Times New Roman" w:cs="Times New Roman"/>
+          <w:sz w:val="24"/>
+          <w:szCs w:val="24"/>
+        </w:rPr>
+        <w:t>4</w:t>
+      </w:r>
+      <w:proofErr w:type="gramStart"/>
+      <w:r>
+        <w:rPr>
+          <w:rFonts w:ascii="Times New Roman" w:hAnsi="Times New Roman" w:cs="Times New Roman"/>
+          <w:sz w:val="24"/>
+          <w:szCs w:val="24"/>
+        </w:rPr>
+        <w:t>)  Electronic</w:t>
+      </w:r>
+      <w:proofErr w:type="gramEnd"/>
+      <w:r>
+        <w:rPr>
+          <w:rFonts w:ascii="Times New Roman" w:hAnsi="Times New Roman" w:cs="Times New Roman"/>
+          <w:sz w:val="24"/>
+          <w:szCs w:val="24"/>
+        </w:rPr>
+        <w:t xml:space="preserve"> </w:t>
+      </w:r>
+      <w:r>
+        <w:rPr>
+          <w:rFonts w:ascii="Times New Roman" w:hAnsi="Times New Roman" w:cs="Times New Roman"/>
+          <w:sz w:val="24"/>
+          <w:szCs w:val="24"/>
+        </w:rPr>
+        <w:t>c</w:t>
+      </w:r>
+      <w:r>
+        <w:rPr>
+          <w:rFonts w:ascii="Times New Roman" w:hAnsi="Times New Roman" w:cs="Times New Roman"/>
+          <w:sz w:val="24"/>
+          <w:szCs w:val="24"/>
+        </w:rPr>
+        <w:t xml:space="preserve">ommerce in </w:t>
+      </w:r>
+      <w:r>
+        <w:rPr>
+          <w:rFonts w:ascii="Times New Roman" w:hAnsi="Times New Roman" w:cs="Times New Roman"/>
+          <w:sz w:val="24"/>
+          <w:szCs w:val="24"/>
+        </w:rPr>
+        <w:t>c</w:t>
+      </w:r>
+      <w:r>
+        <w:rPr>
+          <w:rFonts w:ascii="Times New Roman" w:hAnsi="Times New Roman" w:cs="Times New Roman"/>
+          <w:sz w:val="24"/>
+          <w:szCs w:val="24"/>
+        </w:rPr>
+        <w:t xml:space="preserve">ontracting is satisfied if the reverse auction application posts the synopsis (or combined synopsis-solicitation) to </w:t>
+      </w:r>
+      <w:r>
+        <w:rPr>
+          <w:rFonts w:ascii="Times New Roman" w:hAnsi="Times New Roman" w:cs="Times New Roman"/>
+          <w:sz w:val="24"/>
+          <w:szCs w:val="24"/>
+        </w:rPr>
+        <w:t>SAM.gov</w:t>
+      </w:r>
+      <w:r>
+        <w:rPr>
+          <w:rFonts w:ascii="Times New Roman" w:hAnsi="Times New Roman" w:cs="Times New Roman"/>
+          <w:sz w:val="24"/>
+          <w:szCs w:val="24"/>
+        </w:rPr>
+        <w:t>.</w:t>
+      </w:r>
+    </w:p>
+    <w:p>
+      <w:pPr>
+        <w:pStyle w:val="Heading4"/>
+      </w:pPr>
+      <w:bookmarkStart w:id="46" w:name="_Toc512602644"/>
+      <w:bookmarkStart w:id="47" w:name="_Toc513811440"/>
+      <w:bookmarkStart w:id="48" w:name="_Toc519841188"/>
+      <w:bookmarkStart w:id="49" w:name="_Toc1628374"/>
+      <w:bookmarkStart w:id="50" w:name="_Toc103862465"/>
+      <w:r>
+        <w:t>5104.502-</w:t>
+      </w:r>
+      <w:proofErr w:type="gramStart"/>
+      <w:r>
+        <w:t>90  Army</w:t>
+      </w:r>
+      <w:proofErr w:type="gramEnd"/>
+      <w:r>
+        <w:t xml:space="preserve"> supplemental policy.</w:t>
+      </w:r>
+      <w:bookmarkEnd w:id="46"/>
+      <w:bookmarkEnd w:id="47"/>
+      <w:bookmarkEnd w:id="48"/>
+      <w:bookmarkEnd w:id="49"/>
+      <w:bookmarkEnd w:id="50"/>
+    </w:p>
+    <w:p>
+      <w:pPr>
+        <w:pStyle w:val="ind16"/>
+        <w:tabs>
+          <w:tab w:val="clear" w:pos="2880"/>
+          <w:tab w:val="clear" w:pos="3456"/>
+          <w:tab w:val="clear" w:pos="4032"/>
+        </w:tabs>
+        <w:spacing w:after="240"/>
+        <w:ind w:left="0"/>
+        <w:rPr>
+          <w:rFonts w:ascii="Times New Roman" w:hAnsi="Times New Roman" w:cs="Times New Roman"/>
+          <w:sz w:val="24"/>
+          <w:szCs w:val="24"/>
           <w:lang w:val="en"/>
         </w:rPr>
       </w:pPr>
@@ -1602,13 +1876,13 @@
     </w:p>
     <w:p>
       <w:pPr>
-        <w:pStyle w:val="Heading2"/>
+        <w:pStyle w:val="Heading3"/>
       </w:pPr>
       <w:bookmarkStart w:id="51" w:name="_Toc512602645"/>
       <w:bookmarkStart w:id="52" w:name="_Toc513811441"/>
       <w:bookmarkStart w:id="53" w:name="_Toc519841189"/>
       <w:bookmarkStart w:id="54" w:name="_Toc1628375"/>
-      <w:bookmarkStart w:id="55" w:name="_Toc100138361"/>
+      <w:bookmarkStart w:id="55" w:name="_Toc103862466"/>
       <w:r>
         <w:t>Subpart 5104.6 – Contract Reporting</w:t>
       </w:r>
@@ -1620,7 +1894,7 @@
     </w:p>
     <w:p>
       <w:pPr>
-        <w:pStyle w:val="Heading3"/>
+        <w:pStyle w:val="Heading4"/>
       </w:pPr>
       <w:r>
         <w:t xml:space="preserve"> </w:t>
@@ -1629,7 +1903,7 @@
       <w:bookmarkStart w:id="57" w:name="_Toc513811442"/>
       <w:bookmarkStart w:id="58" w:name="_Toc519841190"/>
       <w:bookmarkStart w:id="59" w:name="_Toc1628376"/>
-      <w:bookmarkStart w:id="60" w:name="_Toc100138362"/>
+      <w:bookmarkStart w:id="60" w:name="_Toc103862467"/>
       <w:proofErr w:type="gramStart"/>
       <w:r>
         <w:t>5104.604  Responsibilities</w:t>
@@ -1649,29 +1923,53 @@
     </w:p>
     <w:p>
       <w:pPr>
-        <w:pStyle w:val="List1"/>
-      </w:pPr>
-      <w:r>
-        <w:t>(a)</w:t>
-      </w:r>
-      <w:r>
-        <w:t xml:space="preserve">  </w:t>
-      </w:r>
-      <w:r>
+        <w:rPr>
+          <w:rFonts w:ascii="Times New Roman" w:hAnsi="Times New Roman" w:cs="Times New Roman"/>
+          <w:sz w:val="24"/>
+          <w:szCs w:val="24"/>
+        </w:rPr>
+      </w:pPr>
+      <w:r>
+        <w:rPr>
+          <w:rFonts w:ascii="Times New Roman" w:hAnsi="Times New Roman" w:cs="Times New Roman"/>
+          <w:sz w:val="24"/>
+          <w:szCs w:val="24"/>
+        </w:rPr>
+        <w:t xml:space="preserve">(a)  </w:t>
+      </w:r>
+      <w:r>
+        <w:rPr>
+          <w:rFonts w:ascii="Times New Roman" w:hAnsi="Times New Roman" w:cs="Times New Roman"/>
+          <w:sz w:val="24"/>
+          <w:szCs w:val="24"/>
+        </w:rPr>
         <w:t xml:space="preserve">The Senior Procurement Executive in coordination with the head of the contracting activity is responsible for developing and monitoring a process to ensure timely and accurate reporting of contractual actions to FPDS.  </w:t>
       </w:r>
       <w:r>
+        <w:rPr>
+          <w:rFonts w:ascii="Times New Roman" w:hAnsi="Times New Roman" w:cs="Times New Roman"/>
+          <w:sz w:val="24"/>
+          <w:szCs w:val="24"/>
+        </w:rPr>
         <w:t xml:space="preserve">See </w:t>
       </w:r>
       <w:hyperlink r:id="rId10" w:history="1">
         <w:r>
           <w:rPr>
             <w:rStyle w:val="Hyperlink"/>
+            <w:rFonts w:ascii="Times New Roman" w:hAnsi="Times New Roman" w:cs="Times New Roman"/>
+            <w:sz w:val="24"/>
+            <w:szCs w:val="24"/>
           </w:rPr>
           <w:t>Appendix GG</w:t>
         </w:r>
       </w:hyperlink>
       <w:r>
+        <w:rPr>
+          <w:rFonts w:ascii="Times New Roman" w:hAnsi="Times New Roman" w:cs="Times New Roman"/>
+          <w:sz w:val="24"/>
+          <w:szCs w:val="24"/>
+        </w:rPr>
         <w:t xml:space="preserve"> for further delegation.  </w:t>
       </w:r>
     </w:p>
@@ -1686,13 +1984,13 @@
     </w:p>
     <w:p>
       <w:pPr>
-        <w:pStyle w:val="Heading2"/>
+        <w:pStyle w:val="Heading3"/>
       </w:pPr>
       <w:bookmarkStart w:id="61" w:name="_Toc512602647"/>
       <w:bookmarkStart w:id="62" w:name="_Toc513811443"/>
       <w:bookmarkStart w:id="63" w:name="_Toc519841191"/>
       <w:bookmarkStart w:id="64" w:name="_Toc1628377"/>
-      <w:bookmarkStart w:id="65" w:name="_Toc100138363"/>
+      <w:bookmarkStart w:id="65" w:name="_Toc103862468"/>
       <w:r>
         <w:t xml:space="preserve">Subpart 5104.8 </w:t>
       </w:r>
@@ -1731,13 +2029,13 @@
     </w:p>
     <w:p>
       <w:pPr>
-        <w:pStyle w:val="Heading3"/>
+        <w:pStyle w:val="Heading4"/>
       </w:pPr>
       <w:bookmarkStart w:id="66" w:name="_Toc512602648"/>
       <w:bookmarkStart w:id="67" w:name="_Toc513811444"/>
       <w:bookmarkStart w:id="68" w:name="_Toc519841192"/>
       <w:bookmarkStart w:id="69" w:name="_Toc1628378"/>
-      <w:bookmarkStart w:id="70" w:name="_Toc100138364"/>
+      <w:bookmarkStart w:id="70" w:name="_Toc103862469"/>
       <w:proofErr w:type="gramStart"/>
       <w:r>
         <w:t>5104.802  Contract</w:t>
@@ -1754,30 +2052,57 @@
     </w:p>
     <w:p>
       <w:pPr>
-        <w:pStyle w:val="List1"/>
-      </w:pPr>
-      <w:r>
-        <w:t>(f)</w:t>
-      </w:r>
-      <w:r>
-        <w:t xml:space="preserve"> Contracting officers shall</w:t>
-      </w:r>
-      <w:r>
+        <w:rPr>
+          <w:rFonts w:ascii="Times New Roman" w:hAnsi="Times New Roman" w:cs="Times New Roman"/>
+          <w:sz w:val="24"/>
+          <w:szCs w:val="24"/>
+        </w:rPr>
+      </w:pPr>
+      <w:r>
+        <w:rPr>
+          <w:rFonts w:ascii="Times New Roman" w:hAnsi="Times New Roman" w:cs="Times New Roman"/>
+          <w:sz w:val="24"/>
+          <w:szCs w:val="24"/>
+        </w:rPr>
+        <w:t>(f) Contracting officers shall</w:t>
+      </w:r>
+      <w:r>
+        <w:rPr>
+          <w:rFonts w:ascii="Times New Roman" w:hAnsi="Times New Roman" w:cs="Times New Roman"/>
+          <w:sz w:val="24"/>
+          <w:szCs w:val="24"/>
+        </w:rPr>
         <w:t xml:space="preserve"> utilize the Virtual Contracting Enterprise (VCE) tools throughout the acquisition process to maximize visibility and management of contract specific information and documents. </w:t>
       </w:r>
       <w:r>
+        <w:rPr>
+          <w:rFonts w:ascii="Times New Roman" w:hAnsi="Times New Roman" w:cs="Times New Roman"/>
+          <w:sz w:val="24"/>
+          <w:szCs w:val="24"/>
+        </w:rPr>
         <w:t xml:space="preserve"> VCE shall not be used for classified documents or contracts.</w:t>
       </w:r>
       <w:r>
+        <w:rPr>
+          <w:rFonts w:ascii="Times New Roman" w:hAnsi="Times New Roman" w:cs="Times New Roman"/>
+          <w:sz w:val="24"/>
+          <w:szCs w:val="24"/>
+        </w:rPr>
         <w:t xml:space="preserve"> </w:t>
       </w:r>
     </w:p>
     <w:p>
       <w:pPr>
-        <w:pStyle w:val="List3"/>
-      </w:pPr>
-      <w:r>
-        <w:rPr>
+        <w:ind w:firstLine="360"/>
+        <w:rPr>
+          <w:rFonts w:ascii="Times New Roman" w:hAnsi="Times New Roman" w:cs="Times New Roman"/>
+          <w:sz w:val="24"/>
+          <w:szCs w:val="24"/>
+        </w:rPr>
+      </w:pPr>
+      <w:r>
+        <w:rPr>
+          <w:rFonts w:ascii="Times New Roman" w:hAnsi="Times New Roman" w:cs="Times New Roman"/>
           <w:sz w:val="24"/>
           <w:szCs w:val="24"/>
         </w:rPr>
@@ -1786,6 +2111,7 @@
       <w:proofErr w:type="spellStart"/>
       <w:r>
         <w:rPr>
+          <w:rFonts w:ascii="Times New Roman" w:hAnsi="Times New Roman" w:cs="Times New Roman"/>
           <w:sz w:val="24"/>
           <w:szCs w:val="24"/>
         </w:rPr>
@@ -1794,20 +2120,15 @@
       <w:proofErr w:type="spellEnd"/>
       <w:r>
         <w:rPr>
-          <w:sz w:val="24"/>
-          <w:szCs w:val="24"/>
-        </w:rPr>
-        <w:t>)</w:t>
-      </w:r>
-      <w:r>
-        <w:rPr>
-          <w:sz w:val="24"/>
-          <w:szCs w:val="24"/>
-        </w:rPr>
-        <w:t xml:space="preserve"> The Paperless Contract File (PCF) module shall be used to store, access, and route documents necessary to manage the acquisition process for review and approval.  Contracting officers shall</w:t>
-      </w:r>
-      <w:r>
-        <w:rPr>
+          <w:rFonts w:ascii="Times New Roman" w:hAnsi="Times New Roman" w:cs="Times New Roman"/>
+          <w:sz w:val="24"/>
+          <w:szCs w:val="24"/>
+        </w:rPr>
+        <w:t>) The Paperless Contract File (PCF) module shall be used to store, access, and route documents necessary to manage the acquisition process for review and approval.  Contracting officers shall</w:t>
+      </w:r>
+      <w:r>
+        <w:rPr>
+          <w:rFonts w:ascii="Times New Roman" w:hAnsi="Times New Roman" w:cs="Times New Roman"/>
           <w:sz w:val="24"/>
           <w:szCs w:val="24"/>
         </w:rPr>
@@ -1815,6 +2136,7 @@
       </w:r>
       <w:r>
         <w:rPr>
+          <w:rFonts w:ascii="Times New Roman" w:hAnsi="Times New Roman" w:cs="Times New Roman"/>
           <w:sz w:val="24"/>
           <w:szCs w:val="24"/>
         </w:rPr>
@@ -1822,6 +2144,7 @@
       </w:r>
       <w:r>
         <w:rPr>
+          <w:rFonts w:ascii="Times New Roman" w:hAnsi="Times New Roman" w:cs="Times New Roman"/>
           <w:sz w:val="24"/>
           <w:szCs w:val="24"/>
         </w:rPr>
@@ -1829,6 +2152,7 @@
       </w:r>
       <w:r>
         <w:rPr>
+          <w:rFonts w:ascii="Times New Roman" w:hAnsi="Times New Roman" w:cs="Times New Roman"/>
           <w:sz w:val="24"/>
           <w:szCs w:val="24"/>
         </w:rPr>
@@ -1836,6 +2160,7 @@
       </w:r>
       <w:r>
         <w:rPr>
+          <w:rFonts w:ascii="Times New Roman" w:hAnsi="Times New Roman" w:cs="Times New Roman"/>
           <w:sz w:val="24"/>
           <w:szCs w:val="24"/>
         </w:rPr>
@@ -1843,6 +2168,7 @@
       </w:r>
       <w:r>
         <w:rPr>
+          <w:rFonts w:ascii="Times New Roman" w:hAnsi="Times New Roman" w:cs="Times New Roman"/>
           <w:sz w:val="24"/>
           <w:szCs w:val="24"/>
         </w:rPr>
@@ -1850,6 +2176,7 @@
       </w:r>
       <w:r>
         <w:rPr>
+          <w:rFonts w:ascii="Times New Roman" w:hAnsi="Times New Roman" w:cs="Times New Roman"/>
           <w:sz w:val="24"/>
           <w:szCs w:val="24"/>
         </w:rPr>
@@ -1857,6 +2184,7 @@
       </w:r>
       <w:r>
         <w:rPr>
+          <w:rFonts w:ascii="Times New Roman" w:hAnsi="Times New Roman" w:cs="Times New Roman"/>
           <w:sz w:val="24"/>
           <w:szCs w:val="24"/>
         </w:rPr>
@@ -1866,6 +2194,7 @@
         <w:r>
           <w:rPr>
             <w:rStyle w:val="Hyperlink"/>
+            <w:rFonts w:ascii="Times New Roman" w:hAnsi="Times New Roman" w:cs="Times New Roman"/>
             <w:sz w:val="24"/>
             <w:szCs w:val="24"/>
           </w:rPr>
@@ -1874,6 +2203,7 @@
       </w:hyperlink>
       <w:r>
         <w:rPr>
+          <w:rFonts w:ascii="Times New Roman" w:hAnsi="Times New Roman" w:cs="Times New Roman"/>
           <w:sz w:val="24"/>
           <w:szCs w:val="24"/>
         </w:rPr>
@@ -1881,6 +2211,7 @@
       </w:r>
       <w:r>
         <w:rPr>
+          <w:rFonts w:ascii="Times New Roman" w:hAnsi="Times New Roman" w:cs="Times New Roman"/>
           <w:sz w:val="24"/>
           <w:szCs w:val="24"/>
         </w:rPr>
@@ -1888,6 +2219,7 @@
       </w:r>
       <w:r>
         <w:rPr>
+          <w:rFonts w:ascii="Times New Roman" w:hAnsi="Times New Roman" w:cs="Times New Roman"/>
           <w:sz w:val="24"/>
           <w:szCs w:val="24"/>
         </w:rPr>
@@ -1895,6 +2227,7 @@
       </w:r>
       <w:r>
         <w:rPr>
+          <w:rFonts w:ascii="Times New Roman" w:hAnsi="Times New Roman" w:cs="Times New Roman"/>
           <w:sz w:val="24"/>
           <w:szCs w:val="24"/>
         </w:rPr>
@@ -1902,6 +2235,7 @@
       </w:r>
       <w:r>
         <w:rPr>
+          <w:rFonts w:ascii="Times New Roman" w:hAnsi="Times New Roman" w:cs="Times New Roman"/>
           <w:sz w:val="24"/>
           <w:szCs w:val="24"/>
         </w:rPr>
@@ -1909,14 +2243,15 @@
       </w:r>
       <w:r>
         <w:rPr>
-          <w:sz w:val="24"/>
-          <w:szCs w:val="24"/>
-        </w:rPr>
-        <w:lastRenderedPageBreak/>
+          <w:rFonts w:ascii="Times New Roman" w:hAnsi="Times New Roman" w:cs="Times New Roman"/>
+          <w:sz w:val="24"/>
+          <w:szCs w:val="24"/>
+        </w:rPr>
         <w:t xml:space="preserve">then that system is the official system of record; </w:t>
       </w:r>
       <w:r>
         <w:rPr>
+          <w:rFonts w:ascii="Times New Roman" w:hAnsi="Times New Roman" w:cs="Times New Roman"/>
           <w:sz w:val="24"/>
           <w:szCs w:val="24"/>
         </w:rPr>
@@ -1924,6 +2259,7 @@
       </w:r>
       <w:r>
         <w:rPr>
+          <w:rFonts w:ascii="Times New Roman" w:hAnsi="Times New Roman" w:cs="Times New Roman"/>
           <w:sz w:val="24"/>
           <w:szCs w:val="24"/>
         </w:rPr>
@@ -1931,6 +2267,7 @@
       </w:r>
       <w:r>
         <w:rPr>
+          <w:rFonts w:ascii="Times New Roman" w:hAnsi="Times New Roman" w:cs="Times New Roman"/>
           <w:sz w:val="24"/>
           <w:szCs w:val="24"/>
         </w:rPr>
@@ -1938,6 +2275,7 @@
       </w:r>
       <w:r>
         <w:rPr>
+          <w:rFonts w:ascii="Times New Roman" w:hAnsi="Times New Roman" w:cs="Times New Roman"/>
           <w:sz w:val="24"/>
           <w:szCs w:val="24"/>
         </w:rPr>
@@ -1945,6 +2283,7 @@
       </w:r>
       <w:r>
         <w:rPr>
+          <w:rFonts w:ascii="Times New Roman" w:hAnsi="Times New Roman" w:cs="Times New Roman"/>
           <w:sz w:val="24"/>
           <w:szCs w:val="24"/>
         </w:rPr>
@@ -1952,6 +2291,7 @@
       </w:r>
       <w:r>
         <w:rPr>
+          <w:rFonts w:ascii="Times New Roman" w:hAnsi="Times New Roman" w:cs="Times New Roman"/>
           <w:sz w:val="24"/>
           <w:szCs w:val="24"/>
         </w:rPr>
@@ -1959,6 +2299,7 @@
       </w:r>
       <w:r>
         <w:rPr>
+          <w:rFonts w:ascii="Times New Roman" w:hAnsi="Times New Roman" w:cs="Times New Roman"/>
           <w:sz w:val="24"/>
           <w:szCs w:val="24"/>
         </w:rPr>
@@ -2098,24 +2439,40 @@
     </w:p>
     <w:p>
       <w:pPr>
-        <w:pStyle w:val="List2"/>
-      </w:pPr>
-      <w:r>
-        <w:rPr>
-          <w:sz w:val="24"/>
-          <w:szCs w:val="24"/>
-        </w:rPr>
-        <w:t>(1)</w:t>
-      </w:r>
-      <w:r>
-        <w:rPr>
-          <w:sz w:val="24"/>
-          <w:szCs w:val="24"/>
-        </w:rPr>
-        <w:t xml:space="preserve"> The Army Cabinet Index folder structure shall be used when filing documents in PCF to ensure standardization throughout Army contract files.</w:t>
-      </w:r>
-      <w:r>
-        <w:rPr>
+        <w:ind w:firstLine="720"/>
+        <w:rPr>
+          <w:rFonts w:ascii="Times New Roman" w:hAnsi="Times New Roman" w:cs="Times New Roman"/>
+          <w:sz w:val="24"/>
+          <w:szCs w:val="24"/>
+        </w:rPr>
+      </w:pPr>
+      <w:r>
+        <w:rPr>
+          <w:rFonts w:ascii="Times New Roman" w:hAnsi="Times New Roman" w:cs="Times New Roman"/>
+          <w:sz w:val="24"/>
+          <w:szCs w:val="24"/>
+        </w:rPr>
+        <w:t>(</w:t>
+      </w:r>
+      <w:r>
+        <w:rPr>
+          <w:rFonts w:ascii="Times New Roman" w:hAnsi="Times New Roman" w:cs="Times New Roman"/>
+          <w:sz w:val="24"/>
+          <w:szCs w:val="24"/>
+        </w:rPr>
+        <w:t>1</w:t>
+      </w:r>
+      <w:r>
+        <w:rPr>
+          <w:rFonts w:ascii="Times New Roman" w:hAnsi="Times New Roman" w:cs="Times New Roman"/>
+          <w:sz w:val="24"/>
+          <w:szCs w:val="24"/>
+        </w:rPr>
+        <w:t>) The Army Cabinet Index folder structure shall be used when filing documents in PCF to ensure standardization throughout Army contract files.</w:t>
+      </w:r>
+      <w:r>
+        <w:rPr>
+          <w:rFonts w:ascii="Times New Roman" w:hAnsi="Times New Roman" w:cs="Times New Roman"/>
           <w:sz w:val="24"/>
           <w:szCs w:val="24"/>
         </w:rPr>
@@ -2124,6 +2481,7 @@
       <w:proofErr w:type="spellStart"/>
       <w:r>
         <w:rPr>
+          <w:rFonts w:ascii="Times New Roman" w:hAnsi="Times New Roman" w:cs="Times New Roman"/>
           <w:sz w:val="24"/>
           <w:szCs w:val="24"/>
         </w:rPr>
@@ -2132,6 +2490,7 @@
       <w:proofErr w:type="spellEnd"/>
       <w:r>
         <w:rPr>
+          <w:rFonts w:ascii="Times New Roman" w:hAnsi="Times New Roman" w:cs="Times New Roman"/>
           <w:sz w:val="24"/>
           <w:szCs w:val="24"/>
         </w:rPr>
@@ -2139,6 +2498,7 @@
       </w:r>
       <w:r>
         <w:rPr>
+          <w:rFonts w:ascii="Times New Roman" w:hAnsi="Times New Roman" w:cs="Times New Roman"/>
           <w:sz w:val="24"/>
           <w:szCs w:val="24"/>
         </w:rPr>
@@ -2146,6 +2506,7 @@
       </w:r>
       <w:r>
         <w:rPr>
+          <w:rFonts w:ascii="Times New Roman" w:hAnsi="Times New Roman" w:cs="Times New Roman"/>
           <w:sz w:val="24"/>
           <w:szCs w:val="24"/>
         </w:rPr>
@@ -2154,10 +2515,16 @@
     </w:p>
     <w:p>
       <w:pPr>
-        <w:pStyle w:val="List2"/>
-      </w:pPr>
-      <w:r>
-        <w:rPr>
+        <w:ind w:firstLine="720"/>
+        <w:rPr>
+          <w:rFonts w:ascii="Times New Roman" w:hAnsi="Times New Roman" w:cs="Times New Roman"/>
+          <w:sz w:val="24"/>
+          <w:szCs w:val="24"/>
+        </w:rPr>
+      </w:pPr>
+      <w:r>
+        <w:rPr>
+          <w:rFonts w:ascii="Times New Roman" w:hAnsi="Times New Roman" w:cs="Times New Roman"/>
           <w:sz w:val="24"/>
           <w:szCs w:val="24"/>
         </w:rPr>
@@ -2165,6 +2532,7 @@
       </w:r>
       <w:r>
         <w:rPr>
+          <w:rFonts w:ascii="Times New Roman" w:hAnsi="Times New Roman" w:cs="Times New Roman"/>
           <w:sz w:val="24"/>
           <w:szCs w:val="24"/>
         </w:rPr>
@@ -2172,6 +2540,7 @@
       </w:r>
       <w:r>
         <w:rPr>
+          <w:rFonts w:ascii="Times New Roman" w:hAnsi="Times New Roman" w:cs="Times New Roman"/>
           <w:sz w:val="24"/>
           <w:szCs w:val="24"/>
         </w:rPr>
@@ -2179,6 +2548,7 @@
       </w:r>
       <w:r>
         <w:rPr>
+          <w:rFonts w:ascii="Times New Roman" w:hAnsi="Times New Roman" w:cs="Times New Roman"/>
           <w:sz w:val="24"/>
           <w:szCs w:val="24"/>
         </w:rPr>
@@ -2186,6 +2556,7 @@
       </w:r>
       <w:r>
         <w:rPr>
+          <w:rFonts w:ascii="Times New Roman" w:hAnsi="Times New Roman" w:cs="Times New Roman"/>
           <w:sz w:val="24"/>
           <w:szCs w:val="24"/>
         </w:rPr>
@@ -2194,6 +2565,7 @@
       <w:proofErr w:type="spellStart"/>
       <w:r>
         <w:rPr>
+          <w:rFonts w:ascii="Times New Roman" w:hAnsi="Times New Roman" w:cs="Times New Roman"/>
           <w:sz w:val="24"/>
           <w:szCs w:val="24"/>
         </w:rPr>
@@ -2202,6 +2574,7 @@
       <w:proofErr w:type="spellEnd"/>
       <w:r>
         <w:rPr>
+          <w:rFonts w:ascii="Times New Roman" w:hAnsi="Times New Roman" w:cs="Times New Roman"/>
           <w:sz w:val="24"/>
           <w:szCs w:val="24"/>
         </w:rPr>
@@ -2210,6 +2583,7 @@
       <w:proofErr w:type="spellStart"/>
       <w:r>
         <w:rPr>
+          <w:rFonts w:ascii="Times New Roman" w:hAnsi="Times New Roman" w:cs="Times New Roman"/>
           <w:sz w:val="24"/>
           <w:szCs w:val="24"/>
         </w:rPr>
@@ -2218,6 +2592,7 @@
       <w:proofErr w:type="spellEnd"/>
       <w:r>
         <w:rPr>
+          <w:rFonts w:ascii="Times New Roman" w:hAnsi="Times New Roman" w:cs="Times New Roman"/>
           <w:sz w:val="24"/>
           <w:szCs w:val="24"/>
         </w:rPr>
@@ -2226,10 +2601,16 @@
     </w:p>
     <w:p>
       <w:pPr>
-        <w:pStyle w:val="List2"/>
-      </w:pPr>
-      <w:r>
-        <w:rPr>
+        <w:ind w:firstLine="720"/>
+        <w:rPr>
+          <w:rFonts w:ascii="Times New Roman" w:hAnsi="Times New Roman" w:cs="Times New Roman"/>
+          <w:sz w:val="24"/>
+          <w:szCs w:val="24"/>
+        </w:rPr>
+      </w:pPr>
+      <w:r>
+        <w:rPr>
+          <w:rFonts w:ascii="Times New Roman" w:hAnsi="Times New Roman" w:cs="Times New Roman"/>
           <w:sz w:val="24"/>
           <w:szCs w:val="24"/>
         </w:rPr>
@@ -2237,6 +2618,7 @@
       </w:r>
       <w:r>
         <w:rPr>
+          <w:rFonts w:ascii="Times New Roman" w:hAnsi="Times New Roman" w:cs="Times New Roman"/>
           <w:sz w:val="24"/>
           <w:szCs w:val="24"/>
         </w:rPr>
@@ -2244,6 +2626,7 @@
       </w:r>
       <w:r>
         <w:rPr>
+          <w:rFonts w:ascii="Times New Roman" w:hAnsi="Times New Roman" w:cs="Times New Roman"/>
           <w:sz w:val="24"/>
           <w:szCs w:val="24"/>
         </w:rPr>
@@ -2251,6 +2634,7 @@
       </w:r>
       <w:r>
         <w:rPr>
+          <w:rFonts w:ascii="Times New Roman" w:hAnsi="Times New Roman" w:cs="Times New Roman"/>
           <w:sz w:val="24"/>
           <w:szCs w:val="24"/>
         </w:rPr>
@@ -2355,24 +2739,40 @@
     </w:p>
     <w:p>
       <w:pPr>
-        <w:pStyle w:val="List2"/>
-      </w:pPr>
-      <w:r>
-        <w:rPr>
-          <w:sz w:val="24"/>
-          <w:szCs w:val="24"/>
-        </w:rPr>
-        <w:t>(4)</w:t>
-      </w:r>
-      <w:r>
-        <w:rPr>
-          <w:sz w:val="24"/>
-          <w:szCs w:val="24"/>
-        </w:rPr>
-        <w:t xml:space="preserve"> Mission Partner/Requirement Owner Functionality shall be used by requirements owners to create cabinets and submit documents to contracting organizations.  Contracting officers shall assist requirements owners as necessary to ensure utilization of the tool.</w:t>
-      </w:r>
-      <w:r>
-        <w:rPr>
+        <w:ind w:firstLine="720"/>
+        <w:rPr>
+          <w:rFonts w:ascii="Times New Roman" w:hAnsi="Times New Roman" w:cs="Times New Roman"/>
+          <w:sz w:val="24"/>
+          <w:szCs w:val="24"/>
+        </w:rPr>
+      </w:pPr>
+      <w:r>
+        <w:rPr>
+          <w:rFonts w:ascii="Times New Roman" w:hAnsi="Times New Roman" w:cs="Times New Roman"/>
+          <w:sz w:val="24"/>
+          <w:szCs w:val="24"/>
+        </w:rPr>
+        <w:t>(</w:t>
+      </w:r>
+      <w:r>
+        <w:rPr>
+          <w:rFonts w:ascii="Times New Roman" w:hAnsi="Times New Roman" w:cs="Times New Roman"/>
+          <w:sz w:val="24"/>
+          <w:szCs w:val="24"/>
+        </w:rPr>
+        <w:t>4</w:t>
+      </w:r>
+      <w:r>
+        <w:rPr>
+          <w:rFonts w:ascii="Times New Roman" w:hAnsi="Times New Roman" w:cs="Times New Roman"/>
+          <w:sz w:val="24"/>
+          <w:szCs w:val="24"/>
+        </w:rPr>
+        <w:t>) Mission Partner/Requirement Owner Functionality shall be used by requirements owners to create cabinets and submit documents to contracting organizations.  Contracting officers shall assist requirements owners as necessary to ensure utilization of the tool.</w:t>
+      </w:r>
+      <w:r>
+        <w:rPr>
+          <w:rFonts w:ascii="Times New Roman" w:hAnsi="Times New Roman" w:cs="Times New Roman"/>
           <w:sz w:val="24"/>
           <w:szCs w:val="24"/>
         </w:rPr>
@@ -2381,44 +2781,91 @@
     </w:p>
     <w:p>
       <w:pPr>
-        <w:pStyle w:val="List3"/>
-      </w:pPr>
-      <w:r>
-        <w:rPr>
-          <w:sz w:val="24"/>
-          <w:szCs w:val="24"/>
-        </w:rPr>
-        <w:t>(ii)</w:t>
-      </w:r>
-      <w:r>
-        <w:rPr>
-          <w:sz w:val="24"/>
-          <w:szCs w:val="24"/>
-        </w:rPr>
-        <w:t xml:space="preserve"> VCE Warrants Module shall be used to issue and track contracting officer and grant officer warrants; see 5101.603-3.</w:t>
-      </w:r>
-    </w:p>
-    <w:p>
-      <w:pPr>
-        <w:pStyle w:val="List3"/>
-      </w:pPr>
-      <w:r>
-        <w:rPr>
-          <w:sz w:val="24"/>
-          <w:szCs w:val="24"/>
-        </w:rPr>
-        <w:t>(iii)</w:t>
-      </w:r>
-      <w:r>
-        <w:rPr>
-          <w:sz w:val="24"/>
-          <w:szCs w:val="24"/>
-        </w:rPr>
-        <w:t xml:space="preserve"> VCE shall be used for the Announcement of Awards and Small Business Coordination Record (DD Form 2579); see 5105.303 and 5119.201(d)(10)(B)(</w:t>
+        <w:ind w:firstLine="360"/>
+        <w:rPr>
+          <w:rFonts w:ascii="Times New Roman" w:hAnsi="Times New Roman" w:cs="Times New Roman"/>
+          <w:sz w:val="24"/>
+          <w:szCs w:val="24"/>
+        </w:rPr>
+      </w:pPr>
+      <w:r>
+        <w:rPr>
+          <w:rFonts w:ascii="Times New Roman" w:hAnsi="Times New Roman" w:cs="Times New Roman"/>
+          <w:sz w:val="24"/>
+          <w:szCs w:val="24"/>
+        </w:rPr>
+        <w:t>(</w:t>
+      </w:r>
+      <w:r>
+        <w:rPr>
+          <w:rFonts w:ascii="Times New Roman" w:hAnsi="Times New Roman" w:cs="Times New Roman"/>
+          <w:sz w:val="24"/>
+          <w:szCs w:val="24"/>
+        </w:rPr>
+        <w:t>i</w:t>
+      </w:r>
+      <w:r>
+        <w:rPr>
+          <w:rFonts w:ascii="Times New Roman" w:hAnsi="Times New Roman" w:cs="Times New Roman"/>
+          <w:sz w:val="24"/>
+          <w:szCs w:val="24"/>
+        </w:rPr>
+        <w:t>i</w:t>
+      </w:r>
+      <w:r>
+        <w:rPr>
+          <w:rFonts w:ascii="Times New Roman" w:hAnsi="Times New Roman" w:cs="Times New Roman"/>
+          <w:sz w:val="24"/>
+          <w:szCs w:val="24"/>
+        </w:rPr>
+        <w:t>) VCE Warrants Module shall be used to issue and track contracting officer and grant officer warrants; see 5101.603-3.</w:t>
+      </w:r>
+    </w:p>
+    <w:p>
+      <w:pPr>
+        <w:ind w:firstLine="360"/>
+        <w:rPr>
+          <w:rFonts w:ascii="Times New Roman" w:hAnsi="Times New Roman" w:cs="Times New Roman"/>
+          <w:sz w:val="24"/>
+          <w:szCs w:val="24"/>
+        </w:rPr>
+      </w:pPr>
+      <w:r>
+        <w:rPr>
+          <w:rFonts w:ascii="Times New Roman" w:hAnsi="Times New Roman" w:cs="Times New Roman"/>
+          <w:sz w:val="24"/>
+          <w:szCs w:val="24"/>
+        </w:rPr>
+        <w:t>(</w:t>
+      </w:r>
+      <w:r>
+        <w:rPr>
+          <w:rFonts w:ascii="Times New Roman" w:hAnsi="Times New Roman" w:cs="Times New Roman"/>
+          <w:sz w:val="24"/>
+          <w:szCs w:val="24"/>
+        </w:rPr>
+        <w:t>ii</w:t>
+      </w:r>
+      <w:r>
+        <w:rPr>
+          <w:rFonts w:ascii="Times New Roman" w:hAnsi="Times New Roman" w:cs="Times New Roman"/>
+          <w:sz w:val="24"/>
+          <w:szCs w:val="24"/>
+        </w:rPr>
+        <w:t>i</w:t>
+      </w:r>
+      <w:r>
+        <w:rPr>
+          <w:rFonts w:ascii="Times New Roman" w:hAnsi="Times New Roman" w:cs="Times New Roman"/>
+          <w:sz w:val="24"/>
+          <w:szCs w:val="24"/>
+        </w:rPr>
+        <w:t>) VCE shall be used for the Announcement of Awards and Small Business Coordination Record (DD Form 2579); see 5105.303 and 5119.201(d)(10)(B)(</w:t>
       </w:r>
       <w:proofErr w:type="spellStart"/>
       <w:r>
         <w:rPr>
+          <w:rFonts w:ascii="Times New Roman" w:hAnsi="Times New Roman" w:cs="Times New Roman"/>
           <w:sz w:val="24"/>
           <w:szCs w:val="24"/>
         </w:rPr>
@@ -2427,6 +2874,7 @@
       <w:proofErr w:type="spellEnd"/>
       <w:r>
         <w:rPr>
+          <w:rFonts w:ascii="Times New Roman" w:hAnsi="Times New Roman" w:cs="Times New Roman"/>
           <w:sz w:val="24"/>
           <w:szCs w:val="24"/>
         </w:rPr>
@@ -2435,13 +2883,13 @@
     </w:p>
     <w:p>
       <w:pPr>
-        <w:pStyle w:val="Heading3"/>
+        <w:pStyle w:val="Heading4"/>
       </w:pPr>
       <w:bookmarkStart w:id="71" w:name="_Toc512602649"/>
       <w:bookmarkStart w:id="72" w:name="_Toc513811445"/>
       <w:bookmarkStart w:id="73" w:name="_Toc519841193"/>
       <w:bookmarkStart w:id="74" w:name="_Toc1628379"/>
-      <w:bookmarkStart w:id="75" w:name="_Toc100138365"/>
+      <w:bookmarkStart w:id="75" w:name="_Toc103862470"/>
       <w:proofErr w:type="gramStart"/>
       <w:r>
         <w:t>5104.803  Contents</w:t>
@@ -2461,41 +2909,74 @@
     </w:p>
     <w:p>
       <w:pPr>
-        <w:pStyle w:val="List1"/>
-      </w:pPr>
-      <w:r>
-        <w:t>(a)</w:t>
-      </w:r>
-      <w:r>
-        <w:t>(24</w:t>
+        <w:pStyle w:val="PlainText"/>
+        <w:spacing w:after="240" w:line="276" w:lineRule="auto"/>
+        <w:rPr>
+          <w:rFonts w:ascii="Times New Roman" w:hAnsi="Times New Roman" w:cs="Times New Roman"/>
+          <w:sz w:val="24"/>
+          <w:szCs w:val="24"/>
+        </w:rPr>
+      </w:pPr>
+      <w:r>
+        <w:rPr>
+          <w:rFonts w:ascii="Times New Roman" w:hAnsi="Times New Roman" w:cs="Times New Roman"/>
+          <w:sz w:val="24"/>
+          <w:szCs w:val="24"/>
+        </w:rPr>
+        <w:t>(a)(24</w:t>
       </w:r>
       <w:proofErr w:type="gramStart"/>
       <w:r>
+        <w:rPr>
+          <w:rFonts w:ascii="Times New Roman" w:hAnsi="Times New Roman" w:cs="Times New Roman"/>
+          <w:sz w:val="24"/>
+          <w:szCs w:val="24"/>
+        </w:rPr>
         <w:t xml:space="preserve">)  </w:t>
       </w:r>
       <w:r>
+        <w:rPr>
+          <w:rFonts w:ascii="Times New Roman" w:hAnsi="Times New Roman" w:cs="Times New Roman"/>
+          <w:sz w:val="24"/>
+          <w:szCs w:val="24"/>
+        </w:rPr>
         <w:t>Legal</w:t>
       </w:r>
       <w:proofErr w:type="gramEnd"/>
       <w:r>
+        <w:rPr>
+          <w:rFonts w:ascii="Times New Roman" w:hAnsi="Times New Roman" w:cs="Times New Roman"/>
+          <w:sz w:val="24"/>
+          <w:szCs w:val="24"/>
+        </w:rPr>
         <w:t xml:space="preserve"> reviews in accordance with 5101.602-2</w:t>
       </w:r>
       <w:r>
+        <w:rPr>
+          <w:rFonts w:ascii="Times New Roman" w:hAnsi="Times New Roman" w:cs="Times New Roman"/>
+          <w:sz w:val="24"/>
+          <w:szCs w:val="24"/>
+        </w:rPr>
         <w:t>-90</w:t>
       </w:r>
       <w:r>
+        <w:rPr>
+          <w:rFonts w:ascii="Times New Roman" w:hAnsi="Times New Roman" w:cs="Times New Roman"/>
+          <w:sz w:val="24"/>
+          <w:szCs w:val="24"/>
+        </w:rPr>
         <w:t>(c) shall be done in writing and documented in the contract file.</w:t>
       </w:r>
     </w:p>
     <w:p>
       <w:pPr>
-        <w:pStyle w:val="Heading3"/>
+        <w:pStyle w:val="Heading4"/>
       </w:pPr>
       <w:bookmarkStart w:id="76" w:name="_Toc512602650"/>
       <w:bookmarkStart w:id="77" w:name="_Toc513811446"/>
       <w:bookmarkStart w:id="78" w:name="_Toc519841194"/>
       <w:bookmarkStart w:id="79" w:name="_Toc1628380"/>
-      <w:bookmarkStart w:id="80" w:name="_Toc100138366"/>
+      <w:bookmarkStart w:id="80" w:name="_Toc103862471"/>
       <w:proofErr w:type="gramStart"/>
       <w:r>
         <w:t xml:space="preserve">5104.804 </w:t>
@@ -2518,24 +2999,24 @@
     </w:p>
     <w:p>
       <w:pPr>
-        <w:pStyle w:val="List2"/>
-      </w:pPr>
-      <w:r>
-        <w:rPr>
-          <w:sz w:val="24"/>
-          <w:szCs w:val="24"/>
-        </w:rPr>
-        <w:t>(2)</w:t>
-      </w:r>
-      <w:r>
-        <w:rPr>
-          <w:sz w:val="24"/>
-          <w:szCs w:val="24"/>
-        </w:rPr>
-        <w:t xml:space="preserve"> </w:t>
-      </w:r>
-      <w:r>
-        <w:rPr>
+        <w:rPr>
+          <w:rFonts w:ascii="Times New Roman" w:hAnsi="Times New Roman" w:cs="Times New Roman"/>
+          <w:b/>
+          <w:sz w:val="24"/>
+          <w:szCs w:val="24"/>
+        </w:rPr>
+      </w:pPr>
+      <w:r>
+        <w:rPr>
+          <w:rFonts w:ascii="Times New Roman" w:hAnsi="Times New Roman" w:cs="Times New Roman"/>
+          <w:sz w:val="24"/>
+          <w:szCs w:val="24"/>
+        </w:rPr>
+        <w:t xml:space="preserve">(2) </w:t>
+      </w:r>
+      <w:r>
+        <w:rPr>
+          <w:rFonts w:ascii="Times New Roman" w:hAnsi="Times New Roman" w:cs="Times New Roman"/>
           <w:sz w:val="24"/>
           <w:szCs w:val="24"/>
         </w:rPr>
@@ -2543,6 +3024,7 @@
       </w:r>
       <w:r>
         <w:rPr>
+          <w:rFonts w:ascii="Times New Roman" w:hAnsi="Times New Roman" w:cs="Times New Roman"/>
           <w:sz w:val="24"/>
           <w:szCs w:val="24"/>
         </w:rPr>
@@ -2552,6 +3034,7 @@
         <w:r>
           <w:rPr>
             <w:rStyle w:val="Hyperlink"/>
+            <w:rFonts w:ascii="Times New Roman" w:hAnsi="Times New Roman" w:cs="Times New Roman"/>
             <w:sz w:val="24"/>
             <w:szCs w:val="24"/>
           </w:rPr>
@@ -2560,6 +3043,7 @@
       </w:hyperlink>
       <w:r>
         <w:rPr>
+          <w:rFonts w:ascii="Times New Roman" w:hAnsi="Times New Roman" w:cs="Times New Roman"/>
           <w:sz w:val="24"/>
           <w:szCs w:val="24"/>
         </w:rPr>
@@ -2574,7 +3058,7 @@
       <w:bookmarkStart w:id="82" w:name="_Toc513811447"/>
       <w:bookmarkStart w:id="83" w:name="_Toc519841195"/>
       <w:bookmarkStart w:id="84" w:name="_Toc1628381"/>
-      <w:bookmarkStart w:id="85" w:name="_Toc100138367"/>
+      <w:bookmarkStart w:id="85" w:name="_Toc103862472"/>
       <w:r>
         <w:t>5104.804-</w:t>
       </w:r>
@@ -2624,87 +3108,195 @@
     </w:p>
     <w:p>
       <w:pPr>
-        <w:pStyle w:val="List1"/>
-      </w:pPr>
-      <w:r>
-        <w:t>(a)</w:t>
-      </w:r>
-      <w:r>
-        <w:t>(12</w:t>
+        <w:spacing w:after="240"/>
+        <w:rPr>
+          <w:rFonts w:ascii="Times New Roman" w:hAnsi="Times New Roman" w:cs="Times New Roman"/>
+          <w:sz w:val="24"/>
+          <w:szCs w:val="24"/>
+        </w:rPr>
+      </w:pPr>
+      <w:r>
+        <w:rPr>
+          <w:rFonts w:ascii="Times New Roman" w:hAnsi="Times New Roman" w:cs="Times New Roman"/>
+          <w:sz w:val="24"/>
+          <w:szCs w:val="24"/>
+        </w:rPr>
+        <w:t>(a)(12</w:t>
       </w:r>
       <w:proofErr w:type="gramStart"/>
       <w:r>
+        <w:rPr>
+          <w:rFonts w:ascii="Times New Roman" w:hAnsi="Times New Roman" w:cs="Times New Roman"/>
+          <w:sz w:val="24"/>
+          <w:szCs w:val="24"/>
+        </w:rPr>
         <w:t>)</w:t>
       </w:r>
       <w:r>
+        <w:rPr>
+          <w:rFonts w:ascii="Times New Roman" w:hAnsi="Times New Roman" w:cs="Times New Roman"/>
+          <w:sz w:val="24"/>
+          <w:szCs w:val="24"/>
+        </w:rPr>
         <w:t xml:space="preserve">  </w:t>
       </w:r>
       <w:r>
+        <w:rPr>
+          <w:rFonts w:ascii="Times New Roman" w:hAnsi="Times New Roman" w:cs="Times New Roman"/>
+          <w:sz w:val="24"/>
+          <w:szCs w:val="24"/>
+        </w:rPr>
         <w:t>When</w:t>
       </w:r>
       <w:proofErr w:type="gramEnd"/>
       <w:r>
+        <w:rPr>
+          <w:rFonts w:ascii="Times New Roman" w:hAnsi="Times New Roman" w:cs="Times New Roman"/>
+          <w:sz w:val="24"/>
+          <w:szCs w:val="24"/>
+        </w:rPr>
         <w:t xml:space="preserve"> </w:t>
       </w:r>
       <w:r>
+        <w:rPr>
+          <w:rFonts w:ascii="Times New Roman" w:hAnsi="Times New Roman" w:cs="Times New Roman"/>
+          <w:sz w:val="24"/>
+          <w:szCs w:val="24"/>
+        </w:rPr>
         <w:t xml:space="preserve">the </w:t>
       </w:r>
       <w:r>
+        <w:rPr>
+          <w:rFonts w:ascii="Times New Roman" w:hAnsi="Times New Roman" w:cs="Times New Roman"/>
+          <w:sz w:val="24"/>
+          <w:szCs w:val="24"/>
+        </w:rPr>
         <w:t xml:space="preserve">contractor submits an adequate final indirect cost rate proposal </w:t>
       </w:r>
       <w:r>
+        <w:rPr>
+          <w:rFonts w:ascii="Times New Roman" w:hAnsi="Times New Roman" w:cs="Times New Roman"/>
+          <w:sz w:val="24"/>
+          <w:szCs w:val="24"/>
+        </w:rPr>
         <w:t xml:space="preserve">in accordance with FAR 42.705-1(b)(1)(iii), the contracting officer must obtain a </w:t>
       </w:r>
       <w:r>
+        <w:rPr>
+          <w:rFonts w:ascii="Times New Roman" w:hAnsi="Times New Roman" w:cs="Times New Roman"/>
+          <w:sz w:val="24"/>
+          <w:szCs w:val="24"/>
+        </w:rPr>
         <w:t>Defense Contract</w:t>
       </w:r>
       <w:r>
+        <w:rPr>
+          <w:rFonts w:ascii="Times New Roman" w:hAnsi="Times New Roman" w:cs="Times New Roman"/>
+          <w:sz w:val="24"/>
+          <w:szCs w:val="24"/>
+        </w:rPr>
         <w:t xml:space="preserve"> </w:t>
       </w:r>
       <w:r>
+        <w:rPr>
+          <w:rFonts w:ascii="Times New Roman" w:hAnsi="Times New Roman" w:cs="Times New Roman"/>
+          <w:sz w:val="24"/>
+          <w:szCs w:val="24"/>
+        </w:rPr>
         <w:t xml:space="preserve">Audit Agency </w:t>
       </w:r>
       <w:r>
+        <w:rPr>
+          <w:rFonts w:ascii="Times New Roman" w:hAnsi="Times New Roman" w:cs="Times New Roman"/>
+          <w:sz w:val="24"/>
+          <w:szCs w:val="24"/>
+        </w:rPr>
         <w:t>a</w:t>
       </w:r>
       <w:r>
+        <w:rPr>
+          <w:rFonts w:ascii="Times New Roman" w:hAnsi="Times New Roman" w:cs="Times New Roman"/>
+          <w:sz w:val="24"/>
+          <w:szCs w:val="24"/>
+        </w:rPr>
         <w:t>udit report</w:t>
       </w:r>
       <w:r>
+        <w:rPr>
+          <w:rFonts w:ascii="Times New Roman" w:hAnsi="Times New Roman" w:cs="Times New Roman"/>
+          <w:sz w:val="24"/>
+          <w:szCs w:val="24"/>
+        </w:rPr>
         <w:t xml:space="preserve"> or</w:t>
       </w:r>
       <w:r>
+        <w:rPr>
+          <w:rFonts w:ascii="Times New Roman" w:hAnsi="Times New Roman" w:cs="Times New Roman"/>
+          <w:sz w:val="24"/>
+          <w:szCs w:val="24"/>
+        </w:rPr>
         <w:t xml:space="preserve"> document the file with</w:t>
       </w:r>
       <w:r>
+        <w:rPr>
+          <w:rFonts w:ascii="Times New Roman" w:hAnsi="Times New Roman" w:cs="Times New Roman"/>
+          <w:sz w:val="24"/>
+          <w:szCs w:val="24"/>
+        </w:rPr>
         <w:t xml:space="preserve"> </w:t>
       </w:r>
       <w:r>
+        <w:rPr>
+          <w:rFonts w:ascii="Times New Roman" w:hAnsi="Times New Roman" w:cs="Times New Roman"/>
+          <w:sz w:val="24"/>
+          <w:szCs w:val="24"/>
+        </w:rPr>
         <w:t xml:space="preserve">a </w:t>
       </w:r>
       <w:r>
-        <w:t xml:space="preserve">memorandum that deems </w:t>
-      </w:r>
-      <w:r>
-        <w:lastRenderedPageBreak/>
-        <w:t>the proposal to be low-risk</w:t>
-      </w:r>
-      <w:r>
+        <w:rPr>
+          <w:rFonts w:ascii="Times New Roman" w:hAnsi="Times New Roman" w:cs="Times New Roman"/>
+          <w:sz w:val="24"/>
+          <w:szCs w:val="24"/>
+        </w:rPr>
+        <w:t>memorandum that deems the proposal to be low-risk</w:t>
+      </w:r>
+      <w:r>
+        <w:rPr>
+          <w:rFonts w:ascii="Times New Roman" w:hAnsi="Times New Roman" w:cs="Times New Roman"/>
+          <w:sz w:val="24"/>
+          <w:szCs w:val="24"/>
+        </w:rPr>
         <w:t xml:space="preserve"> and not subject to further audit </w:t>
       </w:r>
       <w:r>
+        <w:rPr>
+          <w:rFonts w:ascii="Times New Roman" w:hAnsi="Times New Roman" w:cs="Times New Roman"/>
+          <w:sz w:val="24"/>
+          <w:szCs w:val="24"/>
+        </w:rPr>
         <w:t>before</w:t>
       </w:r>
       <w:r>
+        <w:rPr>
+          <w:rFonts w:ascii="Times New Roman" w:hAnsi="Times New Roman" w:cs="Times New Roman"/>
+          <w:sz w:val="24"/>
+          <w:szCs w:val="24"/>
+        </w:rPr>
         <w:t xml:space="preserve"> closing out </w:t>
       </w:r>
       <w:r>
+        <w:rPr>
+          <w:rFonts w:ascii="Times New Roman" w:hAnsi="Times New Roman" w:cs="Times New Roman"/>
+          <w:sz w:val="24"/>
+          <w:szCs w:val="24"/>
+        </w:rPr>
         <w:t>the contract file.</w:t>
       </w:r>
     </w:p>
     <w:p>
       <w:pPr>
-        <w:pStyle w:val="Heading2"/>
+        <w:pStyle w:val="Heading3"/>
         <w:rPr>
           <w:lang w:val="en"/>
         </w:rPr>
@@ -2713,11 +3305,12 @@
       <w:bookmarkStart w:id="87" w:name="_Toc513811448"/>
       <w:bookmarkStart w:id="88" w:name="_Toc519841196"/>
       <w:bookmarkStart w:id="89" w:name="_Toc1628382"/>
-      <w:bookmarkStart w:id="90" w:name="_Toc100138368"/>
+      <w:bookmarkStart w:id="90" w:name="_Toc103862473"/>
       <w:r>
         <w:rPr>
           <w:lang w:val="en"/>
         </w:rPr>
+        <w:lastRenderedPageBreak/>
         <w:t xml:space="preserve">Subpart </w:t>
       </w:r>
       <w:r>
@@ -2740,7 +3333,7 @@
     </w:p>
     <w:p>
       <w:pPr>
-        <w:pStyle w:val="Heading3"/>
+        <w:pStyle w:val="Heading4"/>
         <w:rPr>
           <w:lang w:val="en"/>
         </w:rPr>
@@ -2749,7 +3342,7 @@
       <w:bookmarkStart w:id="92" w:name="_Toc513811449"/>
       <w:bookmarkStart w:id="93" w:name="_Toc519841197"/>
       <w:bookmarkStart w:id="94" w:name="_Toc1628383"/>
-      <w:bookmarkStart w:id="95" w:name="_Toc100138369"/>
+      <w:bookmarkStart w:id="95" w:name="_Toc103862474"/>
       <w:proofErr w:type="gramStart"/>
       <w:r>
         <w:rPr>
@@ -2778,31 +3371,37 @@
     </w:p>
     <w:p>
       <w:pPr>
-        <w:pStyle w:val="List1"/>
-        <w:rPr>
+        <w:spacing w:after="240"/>
+        <w:rPr>
+          <w:rFonts w:ascii="Times New Roman" w:hAnsi="Times New Roman" w:cs="Times New Roman"/>
+          <w:sz w:val="24"/>
+          <w:szCs w:val="24"/>
           <w:lang w:val="en"/>
         </w:rPr>
       </w:pPr>
       <w:r>
         <w:rPr>
+          <w:rFonts w:ascii="Times New Roman" w:hAnsi="Times New Roman" w:cs="Times New Roman"/>
+          <w:sz w:val="24"/>
+          <w:szCs w:val="24"/>
           <w:lang w:val="en"/>
         </w:rPr>
-        <w:t>(a)</w:t>
-      </w:r>
-      <w:r>
-        <w:rPr>
+        <w:t>(a)  The Assistant Sec</w:t>
+      </w:r>
+      <w:r>
+        <w:rPr>
+          <w:rFonts w:ascii="Times New Roman" w:hAnsi="Times New Roman" w:cs="Times New Roman"/>
+          <w:sz w:val="24"/>
+          <w:szCs w:val="24"/>
           <w:lang w:val="en"/>
         </w:rPr>
-        <w:t xml:space="preserve">  The Assistant Sec</w:t>
-      </w:r>
-      <w:r>
-        <w:rPr>
-          <w:lang w:val="en"/>
-        </w:rPr>
         <w:t xml:space="preserve">retary of the Army (Acquisition, </w:t>
       </w:r>
       <w:r>
         <w:rPr>
+          <w:rFonts w:ascii="Times New Roman" w:hAnsi="Times New Roman" w:cs="Times New Roman"/>
+          <w:sz w:val="24"/>
+          <w:szCs w:val="24"/>
           <w:lang w:val="en"/>
         </w:rPr>
         <w:t xml:space="preserve">Logistics and Technology) shall report the information set forth in FAR 4.903 to the IRS.  See </w:t>
@@ -2811,6 +3410,9 @@
         <w:r>
           <w:rPr>
             <w:rStyle w:val="Hyperlink"/>
+            <w:rFonts w:ascii="Times New Roman" w:hAnsi="Times New Roman" w:cs="Times New Roman"/>
+            <w:sz w:val="24"/>
+            <w:szCs w:val="24"/>
             <w:lang w:val="en"/>
           </w:rPr>
           <w:t>Appendix GG</w:t>
@@ -2818,6 +3420,9 @@
       </w:hyperlink>
       <w:r>
         <w:rPr>
+          <w:rFonts w:ascii="Times New Roman" w:hAnsi="Times New Roman" w:cs="Times New Roman"/>
+          <w:sz w:val="24"/>
+          <w:szCs w:val="24"/>
           <w:lang w:val="en"/>
         </w:rPr>
         <w:t xml:space="preserve"> for further delegation. </w:t>
@@ -2825,7 +3430,7 @@
     </w:p>
     <w:p>
       <w:pPr>
-        <w:pStyle w:val="Heading2"/>
+        <w:pStyle w:val="Heading3"/>
         <w:rPr>
           <w:lang w:val="en"/>
         </w:rPr>
@@ -2834,7 +3439,7 @@
       <w:bookmarkStart w:id="97" w:name="_Toc513811453"/>
       <w:bookmarkStart w:id="98" w:name="_Toc519841198"/>
       <w:bookmarkStart w:id="99" w:name="_Toc1628384"/>
-      <w:bookmarkStart w:id="100" w:name="_Toc100138370"/>
+      <w:bookmarkStart w:id="100" w:name="_Toc103862475"/>
       <w:r>
         <w:rPr>
           <w:lang w:val="en"/>
@@ -2864,7 +3469,7 @@
       <w:bookmarkStart w:id="102" w:name="_Toc513811454"/>
       <w:bookmarkStart w:id="103" w:name="_Toc519841199"/>
       <w:bookmarkStart w:id="104" w:name="_Toc1628385"/>
-      <w:bookmarkStart w:id="105" w:name="_Toc100138371"/>
+      <w:bookmarkStart w:id="105" w:name="_Toc103862476"/>
       <w:r>
         <w:rPr>
           <w:lang w:val="en"/>
@@ -2879,43 +3484,77 @@
     </w:p>
     <w:p>
       <w:pPr>
-        <w:pStyle w:val="List1"/>
-      </w:pPr>
-      <w:r>
-        <w:t>(a)</w:t>
-      </w:r>
-      <w:r>
-        <w:t xml:space="preserve"> </w:t>
-      </w:r>
-      <w:r>
-        <w:rPr>
+        <w:autoSpaceDE w:val="0"/>
+        <w:autoSpaceDN w:val="0"/>
+        <w:adjustRightInd w:val="0"/>
+        <w:spacing w:after="0" w:line="240" w:lineRule="auto"/>
+        <w:rPr>
+          <w:rFonts w:ascii="Times New Roman" w:hAnsi="Times New Roman" w:cs="Times New Roman"/>
+          <w:sz w:val="24"/>
+          <w:szCs w:val="24"/>
+        </w:rPr>
+      </w:pPr>
+      <w:r>
+        <w:rPr>
+          <w:rFonts w:ascii="Times New Roman" w:hAnsi="Times New Roman" w:cs="Times New Roman"/>
+          <w:sz w:val="24"/>
+          <w:szCs w:val="24"/>
+        </w:rPr>
+        <w:t xml:space="preserve">(a) </w:t>
+      </w:r>
+      <w:r>
+        <w:rPr>
+          <w:rFonts w:ascii="Times New Roman" w:hAnsi="Times New Roman" w:cs="Times New Roman"/>
           <w:i/>
+          <w:sz w:val="24"/>
+          <w:szCs w:val="24"/>
         </w:rPr>
         <w:t>Definition</w:t>
       </w:r>
       <w:r>
+        <w:rPr>
+          <w:rFonts w:ascii="Times New Roman" w:hAnsi="Times New Roman" w:cs="Times New Roman"/>
+          <w:sz w:val="24"/>
+          <w:szCs w:val="24"/>
+        </w:rPr>
         <w:t xml:space="preserve">.  As used in this section, the following terms have the same meaning as given in the </w:t>
       </w:r>
       <w:hyperlink r:id="rId18" w:history="1">
         <w:r>
           <w:rPr>
             <w:rStyle w:val="Hyperlink"/>
+            <w:rFonts w:ascii="Times New Roman" w:hAnsi="Times New Roman" w:cs="Times New Roman"/>
+            <w:sz w:val="24"/>
+            <w:szCs w:val="24"/>
           </w:rPr>
           <w:t>Implementation Guide for Internal Use Software</w:t>
         </w:r>
       </w:hyperlink>
       <w:r>
+        <w:rPr>
+          <w:rFonts w:ascii="Times New Roman" w:hAnsi="Times New Roman" w:cs="Times New Roman"/>
+          <w:sz w:val="24"/>
+          <w:szCs w:val="24"/>
+        </w:rPr>
         <w:t xml:space="preserve"> located on the Procurement.Army.Mil Knowledge Management Portal at </w:t>
       </w:r>
       <w:hyperlink r:id="rId19" w:history="1">
         <w:r>
           <w:rPr>
             <w:rStyle w:val="Hyperlink"/>
+            <w:rFonts w:ascii="Times New Roman" w:hAnsi="Times New Roman" w:cs="Times New Roman"/>
+            <w:sz w:val="24"/>
+            <w:szCs w:val="24"/>
           </w:rPr>
           <w:t>https://spcs3.kc.army.mil/asaalt/zp/doccenter/Documents/Policy%20Alert%2019-79%20Instructions%20for%20Accounting%20for%20IUS%20in%20Contract%20Documents.msg</w:t>
         </w:r>
       </w:hyperlink>
       <w:r>
+        <w:rPr>
+          <w:rFonts w:ascii="Times New Roman" w:hAnsi="Times New Roman" w:cs="Times New Roman"/>
+          <w:sz w:val="24"/>
+          <w:szCs w:val="24"/>
+        </w:rPr>
         <w:t xml:space="preserve">.  </w:t>
       </w:r>
     </w:p>
@@ -2947,208 +3586,129 @@
     </w:p>
     <w:p>
       <w:pPr>
-        <w:pStyle w:val="List2"/>
-      </w:pPr>
-      <w:r>
-        <w:rPr>
-          <w:sz w:val="24"/>
-          <w:szCs w:val="24"/>
-        </w:rPr>
-        <w:t>(1)</w:t>
-      </w:r>
-      <w:r>
-        <w:rPr>
-          <w:sz w:val="24"/>
-          <w:szCs w:val="24"/>
-        </w:rPr>
-        <w:t xml:space="preserve"> internal use software</w:t>
-      </w:r>
-    </w:p>
-    <w:p>
-      <w:pPr>
-        <w:pStyle w:val="List2"/>
-      </w:pPr>
-      <w:r>
-        <w:rPr>
-          <w:sz w:val="24"/>
-          <w:szCs w:val="24"/>
-        </w:rPr>
-        <w:t>(2)</w:t>
-      </w:r>
-      <w:r>
-        <w:rPr>
-          <w:sz w:val="24"/>
-          <w:szCs w:val="24"/>
-        </w:rPr>
-        <w:t xml:space="preserve"> valuation</w:t>
-      </w:r>
-    </w:p>
-    <w:p>
-      <w:pPr>
-        <w:pStyle w:val="List2"/>
-      </w:pPr>
-      <w:r>
-        <w:rPr>
-          <w:sz w:val="24"/>
-          <w:szCs w:val="24"/>
-        </w:rPr>
-        <w:t>(3)</w:t>
-      </w:r>
-      <w:r>
-        <w:rPr>
-          <w:sz w:val="24"/>
-          <w:szCs w:val="24"/>
-        </w:rPr>
-        <w:t xml:space="preserve"> capitalized</w:t>
-      </w:r>
-    </w:p>
-    <w:p>
-      <w:pPr>
-        <w:pStyle w:val="List2"/>
-      </w:pPr>
-      <w:r>
-        <w:rPr>
-          <w:sz w:val="24"/>
-          <w:szCs w:val="24"/>
-        </w:rPr>
-        <w:t>(4)</w:t>
-      </w:r>
-      <w:r>
-        <w:rPr>
-          <w:sz w:val="24"/>
-          <w:szCs w:val="24"/>
-        </w:rPr>
-        <w:t xml:space="preserve"> expensed</w:t>
-      </w:r>
-    </w:p>
-    <w:p>
-      <w:pPr>
-        <w:pStyle w:val="List1"/>
-        <w:rPr>
+        <w:autoSpaceDE w:val="0"/>
+        <w:autoSpaceDN w:val="0"/>
+        <w:adjustRightInd w:val="0"/>
+        <w:spacing w:after="0" w:line="240" w:lineRule="auto"/>
+        <w:rPr>
+          <w:rFonts w:ascii="Times New Roman" w:hAnsi="Times New Roman" w:cs="Times New Roman"/>
+          <w:sz w:val="24"/>
+          <w:szCs w:val="24"/>
+        </w:rPr>
+      </w:pPr>
+      <w:r>
+        <w:rPr>
+          <w:rFonts w:ascii="Times New Roman" w:hAnsi="Times New Roman" w:cs="Times New Roman"/>
+          <w:sz w:val="24"/>
+          <w:szCs w:val="24"/>
+        </w:rPr>
+        <w:tab/>
+        <w:t>(1) internal use software</w:t>
+      </w:r>
+    </w:p>
+    <w:p>
+      <w:pPr>
+        <w:autoSpaceDE w:val="0"/>
+        <w:autoSpaceDN w:val="0"/>
+        <w:adjustRightInd w:val="0"/>
+        <w:spacing w:after="0" w:line="240" w:lineRule="auto"/>
+        <w:rPr>
+          <w:rFonts w:ascii="Times New Roman" w:hAnsi="Times New Roman" w:cs="Times New Roman"/>
+          <w:sz w:val="24"/>
+          <w:szCs w:val="24"/>
+        </w:rPr>
+      </w:pPr>
+      <w:r>
+        <w:rPr>
+          <w:rFonts w:ascii="Times New Roman" w:hAnsi="Times New Roman" w:cs="Times New Roman"/>
+          <w:sz w:val="24"/>
+          <w:szCs w:val="24"/>
+        </w:rPr>
+        <w:tab/>
+        <w:t>(2) valuation</w:t>
+      </w:r>
+    </w:p>
+    <w:p>
+      <w:pPr>
+        <w:autoSpaceDE w:val="0"/>
+        <w:autoSpaceDN w:val="0"/>
+        <w:adjustRightInd w:val="0"/>
+        <w:spacing w:after="0" w:line="240" w:lineRule="auto"/>
+        <w:rPr>
+          <w:rFonts w:ascii="Times New Roman" w:hAnsi="Times New Roman" w:cs="Times New Roman"/>
+          <w:sz w:val="24"/>
+          <w:szCs w:val="24"/>
+        </w:rPr>
+      </w:pPr>
+      <w:r>
+        <w:rPr>
+          <w:rFonts w:ascii="Times New Roman" w:hAnsi="Times New Roman" w:cs="Times New Roman"/>
+          <w:sz w:val="24"/>
+          <w:szCs w:val="24"/>
+        </w:rPr>
+        <w:tab/>
+        <w:t>(3) capitalized</w:t>
+      </w:r>
+    </w:p>
+    <w:p>
+      <w:pPr>
+        <w:autoSpaceDE w:val="0"/>
+        <w:autoSpaceDN w:val="0"/>
+        <w:adjustRightInd w:val="0"/>
+        <w:spacing w:after="0" w:line="240" w:lineRule="auto"/>
+        <w:rPr>
+          <w:rFonts w:ascii="Times New Roman" w:hAnsi="Times New Roman" w:cs="Times New Roman"/>
+          <w:sz w:val="24"/>
+          <w:szCs w:val="24"/>
+        </w:rPr>
+      </w:pPr>
+      <w:r>
+        <w:rPr>
+          <w:rFonts w:ascii="Times New Roman" w:hAnsi="Times New Roman" w:cs="Times New Roman"/>
+          <w:sz w:val="24"/>
+          <w:szCs w:val="24"/>
+        </w:rPr>
+        <w:tab/>
+        <w:t>(4) expensed</w:t>
+      </w:r>
+    </w:p>
+    <w:p>
+      <w:pPr>
+        <w:spacing w:before="100" w:beforeAutospacing="1" w:after="100" w:afterAutospacing="1" w:line="240" w:lineRule="auto"/>
+        <w:rPr>
+          <w:rFonts w:ascii="Times New Roman" w:hAnsi="Times New Roman" w:cs="Times New Roman"/>
+          <w:sz w:val="24"/>
+          <w:szCs w:val="24"/>
           <w:lang w:val="en"/>
         </w:rPr>
       </w:pPr>
       <w:r>
         <w:rPr>
+          <w:rFonts w:ascii="Times New Roman" w:hAnsi="Times New Roman" w:cs="Times New Roman"/>
+          <w:sz w:val="24"/>
+          <w:szCs w:val="24"/>
           <w:lang w:val="en"/>
         </w:rPr>
-        <w:t>(b)</w:t>
-      </w:r>
-      <w:r>
-        <w:rPr>
+        <w:t xml:space="preserve">(b) </w:t>
+      </w:r>
+      <w:r>
+        <w:rPr>
+          <w:rFonts w:ascii="Times New Roman" w:hAnsi="Times New Roman" w:cs="Times New Roman"/>
+          <w:i/>
+          <w:sz w:val="24"/>
+          <w:szCs w:val="24"/>
           <w:lang w:val="en"/>
         </w:rPr>
-        <w:t xml:space="preserve"> </w:t>
-      </w:r>
-      <w:r>
-        <w:rPr>
-          <w:i/>
+        <w:t>Procedures</w:t>
+      </w:r>
+      <w:r>
+        <w:rPr>
+          <w:rFonts w:ascii="Times New Roman" w:hAnsi="Times New Roman" w:cs="Times New Roman"/>
+          <w:sz w:val="24"/>
+          <w:szCs w:val="24"/>
           <w:lang w:val="en"/>
         </w:rPr>
-        <w:t>Procedures</w:t>
-      </w:r>
-      <w:r>
-        <w:rPr>
-          <w:lang w:val="en"/>
-        </w:rPr>
         <w:t>.  When procuring internal use software, Army contracting activities shall—</w:t>
-      </w:r>
-    </w:p>
-    <w:p>
-      <w:pPr>
-        <w:pStyle w:val="List2"/>
-        <w:rPr>
-          <w:lang w:val="en"/>
-        </w:rPr>
-      </w:pPr>
-      <w:r>
-        <w:rPr>
-          <w:sz w:val="24"/>
-          <w:szCs w:val="24"/>
-          <w:lang w:val="en"/>
-        </w:rPr>
-        <w:t>(1)</w:t>
-      </w:r>
-      <w:r>
-        <w:rPr>
-          <w:sz w:val="24"/>
-          <w:szCs w:val="24"/>
-          <w:lang w:val="en"/>
-        </w:rPr>
-        <w:t xml:space="preserve"> Confirm that the requiring activity has established separately identifiable line items for all capitalized and expensed requirements in the purchase </w:t>
-      </w:r>
-      <w:proofErr w:type="gramStart"/>
-      <w:r>
-        <w:rPr>
-          <w:sz w:val="24"/>
-          <w:szCs w:val="24"/>
-          <w:lang w:val="en"/>
-        </w:rPr>
-        <w:t>request;</w:t>
-      </w:r>
-      <w:proofErr w:type="gramEnd"/>
-      <w:r>
-        <w:rPr>
-          <w:sz w:val="24"/>
-          <w:szCs w:val="24"/>
-          <w:lang w:val="en"/>
-        </w:rPr>
-        <w:t xml:space="preserve"> </w:t>
-      </w:r>
-    </w:p>
-    <w:p>
-      <w:pPr>
-        <w:pStyle w:val="List2"/>
-      </w:pPr>
-      <w:r>
-        <w:rPr>
-          <w:sz w:val="24"/>
-          <w:szCs w:val="24"/>
-          <w:lang w:val="en"/>
-        </w:rPr>
-        <w:t>(2)</w:t>
-      </w:r>
-      <w:r>
-        <w:rPr>
-          <w:sz w:val="24"/>
-          <w:szCs w:val="24"/>
-        </w:rPr>
-        <w:t xml:space="preserve"> Ensure the </w:t>
-      </w:r>
-      <w:proofErr w:type="gramStart"/>
-      <w:r>
-        <w:rPr>
-          <w:sz w:val="24"/>
-          <w:szCs w:val="24"/>
-        </w:rPr>
-        <w:t>line item</w:t>
-      </w:r>
-      <w:proofErr w:type="gramEnd"/>
-      <w:r>
-        <w:rPr>
-          <w:sz w:val="24"/>
-          <w:szCs w:val="24"/>
-        </w:rPr>
-        <w:t xml:space="preserve"> structure aligns with the lines of accounting related to the capitalized and expensed classifications assigned by the requiring activity; and</w:t>
-      </w:r>
-    </w:p>
-    <w:p>
-      <w:pPr>
-        <w:pStyle w:val="List2"/>
-      </w:pPr>
-      <w:r>
-        <w:rPr>
-          <w:sz w:val="24"/>
-          <w:szCs w:val="24"/>
-        </w:rPr>
-        <w:t>(3)</w:t>
-      </w:r>
-      <w:r>
-        <w:rPr>
-          <w:sz w:val="24"/>
-          <w:szCs w:val="24"/>
-        </w:rPr>
-        <w:t xml:space="preserve"> Include appropriate invoicing instructions and acceptance criteria in the solicitation and contract or order.</w:t>
       </w:r>
     </w:p>
     <w:p>
@@ -3159,6 +3719,74 @@
           <w:rFonts w:ascii="Times New Roman" w:hAnsi="Times New Roman" w:cs="Times New Roman"/>
           <w:sz w:val="24"/>
           <w:szCs w:val="24"/>
+          <w:lang w:val="en"/>
+        </w:rPr>
+      </w:pPr>
+      <w:r>
+        <w:rPr>
+          <w:rFonts w:ascii="Times New Roman" w:hAnsi="Times New Roman" w:cs="Times New Roman"/>
+          <w:sz w:val="24"/>
+          <w:szCs w:val="24"/>
+          <w:lang w:val="en"/>
+        </w:rPr>
+        <w:t xml:space="preserve">(1) Confirm that the requiring activity has established separately identifiable line items for all capitalized and expensed requirements in the purchase request; </w:t>
+      </w:r>
+    </w:p>
+    <w:p>
+      <w:pPr>
+        <w:spacing w:before="100" w:beforeAutospacing="1" w:after="100" w:afterAutospacing="1" w:line="240" w:lineRule="auto"/>
+        <w:ind w:firstLine="720"/>
+        <w:rPr>
+          <w:rFonts w:ascii="Times New Roman" w:hAnsi="Times New Roman" w:cs="Times New Roman"/>
+          <w:sz w:val="24"/>
+          <w:szCs w:val="24"/>
+        </w:rPr>
+      </w:pPr>
+      <w:r>
+        <w:rPr>
+          <w:rFonts w:ascii="Times New Roman" w:hAnsi="Times New Roman" w:cs="Times New Roman"/>
+          <w:sz w:val="24"/>
+          <w:szCs w:val="24"/>
+          <w:lang w:val="en"/>
+        </w:rPr>
+        <w:t>(2)</w:t>
+      </w:r>
+      <w:r>
+        <w:rPr>
+          <w:rFonts w:ascii="Times New Roman" w:hAnsi="Times New Roman" w:cs="Times New Roman"/>
+          <w:sz w:val="24"/>
+          <w:szCs w:val="24"/>
+        </w:rPr>
+        <w:t xml:space="preserve"> Ensure the line item structure aligns with the lines of accounting related to the capitalized and expensed classifications assigned by the requiring activity; and</w:t>
+      </w:r>
+    </w:p>
+    <w:p>
+      <w:pPr>
+        <w:spacing w:before="100" w:beforeAutospacing="1" w:after="100" w:afterAutospacing="1" w:line="240" w:lineRule="auto"/>
+        <w:ind w:firstLine="720"/>
+        <w:rPr>
+          <w:rFonts w:ascii="Times New Roman" w:hAnsi="Times New Roman" w:cs="Times New Roman"/>
+          <w:sz w:val="24"/>
+          <w:szCs w:val="24"/>
+        </w:rPr>
+      </w:pPr>
+      <w:r>
+        <w:rPr>
+          <w:rFonts w:ascii="Times New Roman" w:hAnsi="Times New Roman" w:cs="Times New Roman"/>
+          <w:sz w:val="24"/>
+          <w:szCs w:val="24"/>
+        </w:rPr>
+        <w:t>(3) Include appropriate invoicing instructions and acceptance criteria in the solicitation and contract or order.</w:t>
+      </w:r>
+    </w:p>
+    <w:p>
+      <w:pPr>
+        <w:spacing w:before="100" w:beforeAutospacing="1" w:after="100" w:afterAutospacing="1" w:line="240" w:lineRule="auto"/>
+        <w:ind w:firstLine="720"/>
+        <w:rPr>
+          <w:rFonts w:ascii="Times New Roman" w:hAnsi="Times New Roman" w:cs="Times New Roman"/>
+          <w:sz w:val="24"/>
+          <w:szCs w:val="24"/>
         </w:rPr>
       </w:pPr>
     </w:p>
@@ -3167,7 +3795,7 @@
         <w:pStyle w:val="Heading3"/>
       </w:pPr>
       <w:bookmarkStart w:id="106" w:name="BM204_72"/>
-      <w:bookmarkStart w:id="107" w:name="_Toc100138372"/>
+      <w:bookmarkStart w:id="107" w:name="_Toc103862477"/>
       <w:r>
         <w:t>Subpart 5104.73—Safeguarding Covered Defense Information and Cyber Incident Reporting</w:t>
       </w:r>
@@ -3176,16 +3804,18 @@
     </w:p>
     <w:p>
       <w:pPr>
-        <w:pStyle w:val="Heading3"/>
+        <w:pStyle w:val="Heading4"/>
+        <w:rPr>
+          <w:bCs/>
+        </w:rPr>
       </w:pPr>
       <w:bookmarkStart w:id="108" w:name="204.7304"/>
-      <w:bookmarkStart w:id="109" w:name="_Toc100138373"/>
+      <w:bookmarkStart w:id="109" w:name="_Toc103862478"/>
       <w:proofErr w:type="gramStart"/>
       <w:r>
         <w:rPr>
           <w:bCs/>
         </w:rPr>
-        <w:lastRenderedPageBreak/>
         <w:t>5104.7304</w:t>
       </w:r>
       <w:bookmarkEnd w:id="108"/>
@@ -3267,7 +3897,7 @@
 </file>
 
 <file path=word/numbering.xml><?xml version="1.0" encoding="utf-8"?>
-<w:numbering xmlns:wpc="http://schemas.microsoft.com/office/word/2010/wordprocessingCanvas" xmlns:cx="http://schemas.microsoft.com/office/drawing/2014/chartex" xmlns:cx1="http://schemas.microsoft.com/office/drawing/2015/9/8/chartex" xmlns:cx2="http://schemas.microsoft.com/office/drawing/2015/10/21/chartex" xmlns:cx3="http://schemas.microsoft.com/office/drawing/2016/5/9/chartex" xmlns:cx4="http://schemas.microsoft.com/office/drawing/2016/5/10/chartex" xmlns:cx5="http://schemas.microsoft.com/office/drawing/2016/5/11/chartex" xmlns:cx6="http://schemas.microsoft.com/office/drawing/2016/5/12/chartex" xmlns:cx7="http://schemas.microsoft.com/office/drawing/2016/5/13/chartex" xmlns:cx8="http://schemas.microsoft.com/office/drawing/2016/5/14/chartex" xmlns:mc="http://schemas.openxmlformats.org/markup-compatibility/2006" xmlns:aink="http://schemas.microsoft.com/office/drawing/2016/ink" xmlns:am3d="http://schemas.microsoft.com/office/drawing/2017/model3d" xmlns:o="urn:schemas-microsoft-com:office:office" xmlns:r="http://schemas.openxmlformats.org/officeDocument/2006/relationships" xmlns:m="http://schemas.openxmlformats.org/officeDocument/2006/math" xmlns:v="urn:schemas-microsoft-com:vml" xmlns:wp14="http://schemas.microsoft.com/office/word/2010/wordprocessingDrawing" xmlns:wp="http://schemas.openxmlformats.org/drawingml/2006/wordprocessingDrawing" xmlns:w10="urn:schemas-microsoft-com:office:word" xmlns:w="http://schemas.openxmlformats.org/wordprocessingml/2006/main" xmlns:w14="http://schemas.microsoft.com/office/word/2010/wordml" xmlns:w15="http://schemas.microsoft.com/office/word/2012/wordml" xmlns:w16cex="http://schemas.microsoft.com/office/word/2018/wordml/cex" xmlns:w16cid="http://schemas.microsoft.com/office/word/2016/wordml/cid" xmlns:w16="http://schemas.microsoft.com/office/word/2018/wordml" xmlns:w16sdtdh="http://schemas.microsoft.com/office/word/2020/wordml/sdtdatahash" xmlns:w16se="http://schemas.microsoft.com/office/word/2015/wordml/symex" xmlns:wpg="http://schemas.microsoft.com/office/word/2010/wordprocessingGroup" xmlns:wpi="http://schemas.microsoft.com/office/word/2010/wordprocessingInk" xmlns:wne="http://schemas.microsoft.com/office/word/2006/wordml" xmlns:wps="http://schemas.microsoft.com/office/word/2010/wordprocessingShape" mc:Ignorable="w14 w15 w16se w16cid w16 w16cex w16sdtdh wp14">
+<w:numbering xmlns:wpc="http://schemas.microsoft.com/office/word/2010/wordprocessingCanvas" xmlns:cx="http://schemas.microsoft.com/office/drawing/2014/chartex" xmlns:cx1="http://schemas.microsoft.com/office/drawing/2015/9/8/chartex" xmlns:cx2="http://schemas.microsoft.com/office/drawing/2015/10/21/chartex" xmlns:cx3="http://schemas.microsoft.com/office/drawing/2016/5/9/chartex" xmlns:cx4="http://schemas.microsoft.com/office/drawing/2016/5/10/chartex" xmlns:cx5="http://schemas.microsoft.com/office/drawing/2016/5/11/chartex" xmlns:cx6="http://schemas.microsoft.com/office/drawing/2016/5/12/chartex" xmlns:cx7="http://schemas.microsoft.com/office/drawing/2016/5/13/chartex" xmlns:cx8="http://schemas.microsoft.com/office/drawing/2016/5/14/chartex" xmlns:mc="http://schemas.openxmlformats.org/markup-compatibility/2006" xmlns:aink="http://schemas.microsoft.com/office/drawing/2016/ink" xmlns:am3d="http://schemas.microsoft.com/office/drawing/2017/model3d" xmlns:o="urn:schemas-microsoft-com:office:office" xmlns:oel="http://schemas.microsoft.com/office/2019/extlst" xmlns:r="http://schemas.openxmlformats.org/officeDocument/2006/relationships" xmlns:m="http://schemas.openxmlformats.org/officeDocument/2006/math" xmlns:v="urn:schemas-microsoft-com:vml" xmlns:wp14="http://schemas.microsoft.com/office/word/2010/wordprocessingDrawing" xmlns:wp="http://schemas.openxmlformats.org/drawingml/2006/wordprocessingDrawing" xmlns:w10="urn:schemas-microsoft-com:office:word" xmlns:w="http://schemas.openxmlformats.org/wordprocessingml/2006/main" xmlns:w14="http://schemas.microsoft.com/office/word/2010/wordml" xmlns:w15="http://schemas.microsoft.com/office/word/2012/wordml" xmlns:w16cex="http://schemas.microsoft.com/office/word/2018/wordml/cex" xmlns:w16cid="http://schemas.microsoft.com/office/word/2016/wordml/cid" xmlns:w16="http://schemas.microsoft.com/office/word/2018/wordml" xmlns:w16sdtdh="http://schemas.microsoft.com/office/word/2020/wordml/sdtdatahash" xmlns:w16se="http://schemas.microsoft.com/office/word/2015/wordml/symex" xmlns:wpg="http://schemas.microsoft.com/office/word/2010/wordprocessingGroup" xmlns:wpi="http://schemas.microsoft.com/office/word/2010/wordprocessingInk" xmlns:wne="http://schemas.microsoft.com/office/word/2006/wordml" xmlns:wps="http://schemas.microsoft.com/office/word/2010/wordprocessingShape" mc:Ignorable="w14 w15 w16se w16cid w16 w16cex w16sdtdh wp14">
   <w:abstractNum w:abstractNumId="0" w15:restartNumberingAfterBreak="0">
     <w:nsid w:val="3E295C72"/>
     <w:multiLevelType w:val="hybridMultilevel"/>
@@ -3357,7 +3987,7 @@
       </w:pPr>
     </w:lvl>
   </w:abstractNum>
-  <w:num w:numId="1" w16cid:durableId="1732996041">
+  <w:num w:numId="1" w16cid:durableId="2024236924">
     <w:abstractNumId w:val="0"/>
     <w:lvlOverride w:ilvl="0">
       <w:startOverride w:val="1"/>
@@ -3786,25 +4416,6 @@
     <w:qFormat/>
     <w:rsid w:val="003E23CC"/>
   </w:style>
-  <w:style w:type="paragraph" w:styleId="Heading1">
-    <w:name w:val="heading 1"/>
-    <w:next w:val="Normal"/>
-    <w:link w:val="Heading1Char"/>
-    <w:uiPriority w:val="9"/>
-    <w:qFormat/>
-    <w:rsid w:val="004E701F"/>
-    <w:pPr>
-      <w:spacing w:after="240" w:line="360" w:lineRule="auto"/>
-      <w:jc w:val="center"/>
-      <w:outlineLvl w:val="0"/>
-    </w:pPr>
-    <w:rPr>
-      <w:rFonts w:ascii="Times New Roman" w:eastAsiaTheme="majorEastAsia" w:hAnsi="Times New Roman" w:cs="Times New Roman"/>
-      <w:b/>
-      <w:sz w:val="32"/>
-      <w:szCs w:val="32"/>
-    </w:rPr>
-  </w:style>
   <w:style w:type="paragraph" w:styleId="Heading2">
     <w:name w:val="heading 2"/>
     <w:basedOn w:val="Normal"/>
@@ -3812,16 +4423,15 @@
     <w:link w:val="Heading2Char"/>
     <w:unhideWhenUsed/>
     <w:qFormat/>
-    <w:rsid w:val="004E701F"/>
+    <w:rsid w:val="00ED49E9"/>
     <w:pPr>
       <w:keepNext/>
       <w:keepLines/>
-      <w:spacing w:after="240"/>
+      <w:spacing w:before="120"/>
       <w:jc w:val="center"/>
       <w:outlineLvl w:val="1"/>
     </w:pPr>
     <w:rPr>
-      <w:rFonts w:ascii="Times New Roman" w:hAnsi="Times New Roman" w:cs="Times New Roman"/>
       <w:b/>
       <w:sz w:val="32"/>
     </w:rPr>
@@ -3832,14 +4442,13 @@
     <w:link w:val="Heading3Char"/>
     <w:unhideWhenUsed/>
     <w:qFormat/>
-    <w:rsid w:val="004E701F"/>
+    <w:rsid w:val="003E23CC"/>
     <w:pPr>
-      <w:keepNext w:val="0"/>
-      <w:keepLines w:val="0"/>
-      <w:jc w:val="left"/>
+      <w:spacing w:before="0" w:after="240"/>
       <w:outlineLvl w:val="2"/>
     </w:pPr>
     <w:rPr>
+      <w:rFonts w:ascii="Times New Roman" w:hAnsi="Times New Roman" w:cs="Times New Roman"/>
       <w:sz w:val="24"/>
       <w:szCs w:val="24"/>
     </w:rPr>
@@ -3850,7 +4459,7 @@
     <w:link w:val="Heading4Char"/>
     <w:unhideWhenUsed/>
     <w:qFormat/>
-    <w:rsid w:val="004E701F"/>
+    <w:rsid w:val="003E23CC"/>
     <w:pPr>
       <w:tabs>
         <w:tab w:val="clear" w:pos="2880"/>
@@ -3915,9 +4524,8 @@
     <w:name w:val="Heading 2 Char"/>
     <w:basedOn w:val="DefaultParagraphFont"/>
     <w:link w:val="Heading2"/>
-    <w:rsid w:val="004E701F"/>
+    <w:rsid w:val="00ED49E9"/>
     <w:rPr>
-      <w:rFonts w:ascii="Times New Roman" w:hAnsi="Times New Roman" w:cs="Times New Roman"/>
       <w:b/>
       <w:sz w:val="32"/>
     </w:rPr>
@@ -3926,7 +4534,7 @@
     <w:name w:val="Heading 3 Char"/>
     <w:basedOn w:val="DefaultParagraphFont"/>
     <w:link w:val="Heading3"/>
-    <w:rsid w:val="004E701F"/>
+    <w:rsid w:val="003E23CC"/>
     <w:rPr>
       <w:rFonts w:ascii="Times New Roman" w:hAnsi="Times New Roman" w:cs="Times New Roman"/>
       <w:b/>
@@ -3938,7 +4546,7 @@
     <w:name w:val="Heading 4 Char"/>
     <w:basedOn w:val="DefaultParagraphFont"/>
     <w:link w:val="Heading4"/>
-    <w:rsid w:val="004E701F"/>
+    <w:rsid w:val="003E23CC"/>
     <w:rPr>
       <w:rFonts w:ascii="Times New Roman" w:hAnsi="Times New Roman" w:cs="Times New Roman"/>
       <w:b/>
@@ -4244,323 +4852,6 @@
       <w:sz w:val="24"/>
       <w:szCs w:val="24"/>
     </w:rPr>
-  </w:style>
-  <w:style w:type="character" w:customStyle="1" w:styleId="Heading1Char">
-    <w:name w:val="Heading 1 Char"/>
-    <w:basedOn w:val="DefaultParagraphFont"/>
-    <w:link w:val="Heading1"/>
-    <w:uiPriority w:val="9"/>
-    <w:rsid w:val="004E701F"/>
-    <w:rPr>
-      <w:rFonts w:ascii="Times New Roman" w:eastAsiaTheme="majorEastAsia" w:hAnsi="Times New Roman" w:cs="Times New Roman"/>
-      <w:b/>
-      <w:sz w:val="32"/>
-      <w:szCs w:val="32"/>
-    </w:rPr>
-  </w:style>
-  <w:style w:type="paragraph" w:styleId="List2">
-    <w:name w:val="List 2"/>
-    <w:basedOn w:val="Normal"/>
-    <w:link w:val="List2Char"/>
-    <w:uiPriority w:val="99"/>
-    <w:semiHidden/>
-    <w:unhideWhenUsed/>
-    <w:rsid w:val="004E701F"/>
-    <w:pPr>
-      <w:spacing w:after="160" w:line="259" w:lineRule="auto"/>
-      <w:ind w:firstLine="360"/>
-    </w:pPr>
-    <w:rPr>
-      <w:rFonts w:ascii="Times New Roman" w:hAnsi="Times New Roman" w:cs="Times New Roman"/>
-    </w:rPr>
-  </w:style>
-  <w:style w:type="paragraph" w:styleId="List3">
-    <w:name w:val="List 3"/>
-    <w:basedOn w:val="Normal"/>
-    <w:uiPriority w:val="99"/>
-    <w:semiHidden/>
-    <w:unhideWhenUsed/>
-    <w:rsid w:val="004E701F"/>
-    <w:pPr>
-      <w:spacing w:after="160" w:line="259" w:lineRule="auto"/>
-      <w:ind w:firstLine="720"/>
-    </w:pPr>
-    <w:rPr>
-      <w:rFonts w:ascii="Times New Roman" w:hAnsi="Times New Roman" w:cs="Times New Roman"/>
-    </w:rPr>
-  </w:style>
-  <w:style w:type="paragraph" w:styleId="List4">
-    <w:name w:val="List 4"/>
-    <w:basedOn w:val="Normal"/>
-    <w:uiPriority w:val="99"/>
-    <w:semiHidden/>
-    <w:unhideWhenUsed/>
-    <w:rsid w:val="004E701F"/>
-    <w:pPr>
-      <w:spacing w:after="160" w:line="259" w:lineRule="auto"/>
-      <w:ind w:firstLine="1080"/>
-    </w:pPr>
-    <w:rPr>
-      <w:rFonts w:ascii="Times New Roman" w:hAnsi="Times New Roman" w:cs="Times New Roman"/>
-    </w:rPr>
-  </w:style>
-  <w:style w:type="paragraph" w:styleId="List5">
-    <w:name w:val="List 5"/>
-    <w:basedOn w:val="Normal"/>
-    <w:uiPriority w:val="99"/>
-    <w:semiHidden/>
-    <w:unhideWhenUsed/>
-    <w:rsid w:val="004E701F"/>
-    <w:pPr>
-      <w:spacing w:after="160" w:line="259" w:lineRule="auto"/>
-      <w:ind w:firstLine="1440"/>
-    </w:pPr>
-    <w:rPr>
-      <w:rFonts w:ascii="Times New Roman" w:hAnsi="Times New Roman" w:cs="Times New Roman"/>
-    </w:rPr>
-  </w:style>
-  <w:style w:type="paragraph" w:customStyle="1" w:styleId="List1">
-    <w:name w:val="List 1"/>
-    <w:basedOn w:val="Normal"/>
-    <w:link w:val="List1Char"/>
-    <w:rsid w:val="004E701F"/>
-    <w:pPr>
-      <w:spacing w:after="160" w:line="259" w:lineRule="auto"/>
-    </w:pPr>
-    <w:rPr>
-      <w:rFonts w:ascii="Times New Roman" w:hAnsi="Times New Roman" w:cs="Times New Roman"/>
-      <w:b/>
-      <w:sz w:val="24"/>
-      <w:szCs w:val="24"/>
-    </w:rPr>
-  </w:style>
-  <w:style w:type="character" w:customStyle="1" w:styleId="List1Char">
-    <w:name w:val="List 1 Char"/>
-    <w:basedOn w:val="Heading4Char"/>
-    <w:link w:val="List1"/>
-    <w:rsid w:val="004E701F"/>
-    <w:rPr>
-      <w:rFonts w:ascii="Times New Roman" w:hAnsi="Times New Roman" w:cs="Times New Roman"/>
-      <w:b/>
-      <w:sz w:val="24"/>
-      <w:szCs w:val="24"/>
-    </w:rPr>
-  </w:style>
-  <w:style w:type="paragraph" w:customStyle="1" w:styleId="List6">
-    <w:name w:val="List 6"/>
-    <w:link w:val="List6Char"/>
-    <w:rsid w:val="004E701F"/>
-    <w:pPr>
-      <w:spacing w:line="259" w:lineRule="auto"/>
-      <w:ind w:firstLine="2160"/>
-    </w:pPr>
-    <w:rPr>
-      <w:rFonts w:ascii="Times New Roman" w:hAnsi="Times New Roman" w:cs="Times New Roman"/>
-      <w:sz w:val="24"/>
-      <w:szCs w:val="24"/>
-    </w:rPr>
-  </w:style>
-  <w:style w:type="character" w:customStyle="1" w:styleId="List6Char">
-    <w:name w:val="List 6 Char"/>
-    <w:basedOn w:val="Heading4Char"/>
-    <w:link w:val="List6"/>
-    <w:rsid w:val="004E701F"/>
-    <w:rPr>
-      <w:rFonts w:ascii="Times New Roman" w:hAnsi="Times New Roman" w:cs="Times New Roman"/>
-      <w:b w:val="0"/>
-      <w:sz w:val="24"/>
-      <w:szCs w:val="24"/>
-    </w:rPr>
-  </w:style>
-  <w:style w:type="paragraph" w:customStyle="1" w:styleId="List7">
-    <w:name w:val="List 7"/>
-    <w:link w:val="List7Char"/>
-    <w:rsid w:val="004E701F"/>
-    <w:pPr>
-      <w:spacing w:after="160" w:line="259" w:lineRule="auto"/>
-      <w:ind w:firstLine="3240"/>
-    </w:pPr>
-    <w:rPr>
-      <w:rFonts w:ascii="Times New Roman" w:hAnsi="Times New Roman" w:cs="Times New Roman"/>
-      <w:sz w:val="24"/>
-      <w:szCs w:val="24"/>
-    </w:rPr>
-  </w:style>
-  <w:style w:type="character" w:customStyle="1" w:styleId="List7Char">
-    <w:name w:val="List 7 Char"/>
-    <w:basedOn w:val="Heading4Char"/>
-    <w:link w:val="List7"/>
-    <w:rsid w:val="004E701F"/>
-    <w:rPr>
-      <w:rFonts w:ascii="Times New Roman" w:hAnsi="Times New Roman" w:cs="Times New Roman"/>
-      <w:b w:val="0"/>
-      <w:sz w:val="24"/>
-      <w:szCs w:val="24"/>
-    </w:rPr>
-  </w:style>
-  <w:style w:type="paragraph" w:customStyle="1" w:styleId="List8">
-    <w:name w:val="List 8"/>
-    <w:link w:val="List8Char"/>
-    <w:rsid w:val="004E701F"/>
-    <w:pPr>
-      <w:spacing w:after="160" w:line="259" w:lineRule="auto"/>
-      <w:ind w:firstLine="3600"/>
-    </w:pPr>
-    <w:rPr>
-      <w:rFonts w:ascii="Times New Roman" w:hAnsi="Times New Roman" w:cs="Times New Roman"/>
-      <w:sz w:val="24"/>
-      <w:szCs w:val="24"/>
-    </w:rPr>
-  </w:style>
-  <w:style w:type="character" w:customStyle="1" w:styleId="List8Char">
-    <w:name w:val="List 8 Char"/>
-    <w:basedOn w:val="Heading4Char"/>
-    <w:link w:val="List8"/>
-    <w:rsid w:val="004E701F"/>
-    <w:rPr>
-      <w:rFonts w:ascii="Times New Roman" w:hAnsi="Times New Roman" w:cs="Times New Roman"/>
-      <w:b w:val="0"/>
-      <w:sz w:val="24"/>
-      <w:szCs w:val="24"/>
-    </w:rPr>
-  </w:style>
-  <w:style w:type="paragraph" w:customStyle="1" w:styleId="List1change">
-    <w:name w:val="List 1_change"/>
-    <w:basedOn w:val="List2"/>
-    <w:link w:val="List1changeChar"/>
-    <w:rsid w:val="004E701F"/>
-    <w:pPr>
-      <w:widowControl w:val="0"/>
-      <w:tabs>
-        <w:tab w:val="left" w:pos="3686"/>
-      </w:tabs>
-      <w:spacing w:after="0" w:line="240" w:lineRule="auto"/>
-      <w:ind w:firstLine="0"/>
-    </w:pPr>
-    <w:rPr>
-      <w:color w:val="000000"/>
-      <w:szCs w:val="24"/>
-    </w:rPr>
-  </w:style>
-  <w:style w:type="character" w:customStyle="1" w:styleId="List2Char">
-    <w:name w:val="List 2 Char"/>
-    <w:basedOn w:val="DefaultParagraphFont"/>
-    <w:link w:val="List2"/>
-    <w:uiPriority w:val="99"/>
-    <w:semiHidden/>
-    <w:rsid w:val="004E701F"/>
-    <w:rPr>
-      <w:rFonts w:ascii="Times New Roman" w:hAnsi="Times New Roman" w:cs="Times New Roman"/>
-    </w:rPr>
-  </w:style>
-  <w:style w:type="character" w:customStyle="1" w:styleId="List1changeChar">
-    <w:name w:val="List 1_change Char"/>
-    <w:basedOn w:val="List2Char"/>
-    <w:link w:val="List1change"/>
-    <w:rsid w:val="004E701F"/>
-    <w:rPr>
-      <w:rFonts w:ascii="Times New Roman" w:hAnsi="Times New Roman" w:cs="Times New Roman"/>
-      <w:color w:val="000000"/>
-      <w:szCs w:val="24"/>
-    </w:rPr>
-  </w:style>
-  <w:style w:type="paragraph" w:customStyle="1" w:styleId="List2change">
-    <w:name w:val="List 2_change"/>
-    <w:basedOn w:val="List2"/>
-    <w:link w:val="List2changeChar"/>
-    <w:rsid w:val="004E701F"/>
-    <w:pPr>
-      <w:spacing w:after="0" w:line="240" w:lineRule="auto"/>
-      <w:ind w:left="720" w:hanging="360"/>
-    </w:pPr>
-    <w:rPr>
-      <w:color w:val="000000"/>
-      <w:szCs w:val="24"/>
-    </w:rPr>
-  </w:style>
-  <w:style w:type="character" w:customStyle="1" w:styleId="List2changeChar">
-    <w:name w:val="List 2_change Char"/>
-    <w:basedOn w:val="List2Char"/>
-    <w:link w:val="List2change"/>
-    <w:rsid w:val="004E701F"/>
-    <w:rPr>
-      <w:rFonts w:ascii="Times New Roman" w:hAnsi="Times New Roman" w:cs="Times New Roman"/>
-      <w:color w:val="000000"/>
-      <w:szCs w:val="24"/>
-    </w:rPr>
-  </w:style>
-  <w:style w:type="paragraph" w:customStyle="1" w:styleId="List3change">
-    <w:name w:val="List 3_change"/>
-    <w:basedOn w:val="List2"/>
-    <w:link w:val="List3changeChar"/>
-    <w:rsid w:val="004E701F"/>
-    <w:pPr>
-      <w:spacing w:after="0" w:line="240" w:lineRule="auto"/>
-      <w:ind w:left="1080" w:hanging="360"/>
-      <w:contextualSpacing/>
-    </w:pPr>
-    <w:rPr>
-      <w:szCs w:val="24"/>
-    </w:rPr>
-  </w:style>
-  <w:style w:type="character" w:customStyle="1" w:styleId="List3changeChar">
-    <w:name w:val="List 3_change Char"/>
-    <w:basedOn w:val="List2Char"/>
-    <w:link w:val="List3change"/>
-    <w:rsid w:val="004E701F"/>
-    <w:rPr>
-      <w:rFonts w:ascii="Times New Roman" w:hAnsi="Times New Roman" w:cs="Times New Roman"/>
-      <w:szCs w:val="24"/>
-    </w:rPr>
-  </w:style>
-  <w:style w:type="paragraph" w:customStyle="1" w:styleId="List4change">
-    <w:name w:val="List 4_change"/>
-    <w:basedOn w:val="List2"/>
-    <w:link w:val="List4changeChar"/>
-    <w:rsid w:val="004E701F"/>
-    <w:pPr>
-      <w:spacing w:after="0" w:line="240" w:lineRule="auto"/>
-      <w:ind w:left="1440" w:hanging="360"/>
-      <w:contextualSpacing/>
-    </w:pPr>
-    <w:rPr>
-      <w:szCs w:val="24"/>
-    </w:rPr>
-  </w:style>
-  <w:style w:type="character" w:customStyle="1" w:styleId="List4changeChar">
-    <w:name w:val="List 4_change Char"/>
-    <w:basedOn w:val="List2Char"/>
-    <w:link w:val="List4change"/>
-    <w:rsid w:val="004E701F"/>
-    <w:rPr>
-      <w:rFonts w:ascii="Times New Roman" w:hAnsi="Times New Roman" w:cs="Times New Roman"/>
-      <w:szCs w:val="24"/>
-    </w:rPr>
-  </w:style>
-  <w:style w:type="paragraph" w:styleId="TOC1">
-    <w:name w:val="toc 1"/>
-    <w:basedOn w:val="Normal"/>
-    <w:next w:val="Normal"/>
-    <w:autoRedefine/>
-    <w:uiPriority w:val="39"/>
-    <w:unhideWhenUsed/>
-    <w:rsid w:val="004E701F"/>
-    <w:pPr>
-      <w:spacing w:after="100"/>
-    </w:pPr>
-  </w:style>
-  <w:style w:type="paragraph" w:styleId="TOC2">
-    <w:name w:val="toc 2"/>
-    <w:basedOn w:val="Normal"/>
-    <w:next w:val="Normal"/>
-    <w:autoRedefine/>
-    <w:uiPriority w:val="39"/>
-    <w:unhideWhenUsed/>
-    <w:rsid w:val="004E701F"/>
-    <w:pPr>
-      <w:spacing w:after="100"/>
-      <w:ind w:left="220"/>
-    </w:pPr>
   </w:style>
 </w:styles>
 </file>
@@ -5009,7 +5300,7 @@
 </file>
 
 <file path=customXml/itemProps2.xml><?xml version="1.0" encoding="utf-8"?>
-<ds:datastoreItem xmlns:ds="http://schemas.openxmlformats.org/officeDocument/2006/customXml" ds:itemID="{79FECBED-B051-41CA-A302-8AB026744671}">
+<ds:datastoreItem xmlns:ds="http://schemas.openxmlformats.org/officeDocument/2006/customXml" ds:itemID="{FFC1382D-7890-452E-AB9C-567E9C630F93}">
   <ds:schemaRefs>
     <ds:schemaRef ds:uri="http://schemas.openxmlformats.org/officeDocument/2006/bibliography"/>
   </ds:schemaRefs>

</xml_diff>

<commit_message>
ECASOGP-6030 - AFARS Update to 5104
</commit_message>
<xml_diff>
--- a/AFARS/DEVELOPMENT/msword/AFARS-PART-5104.docx
+++ b/AFARS/DEVELOPMENT/msword/AFARS-PART-5104.docx
@@ -1,18 +1,80 @@
 
 <file path=word/document.xml><?xml version="1.0" encoding="utf-8"?>
-<w:document xmlns:wpc="http://schemas.microsoft.com/office/word/2010/wordprocessingCanvas" xmlns:cx="http://schemas.microsoft.com/office/drawing/2014/chartex" xmlns:cx1="http://schemas.microsoft.com/office/drawing/2015/9/8/chartex" xmlns:cx2="http://schemas.microsoft.com/office/drawing/2015/10/21/chartex" xmlns:cx3="http://schemas.microsoft.com/office/drawing/2016/5/9/chartex" xmlns:cx4="http://schemas.microsoft.com/office/drawing/2016/5/10/chartex" xmlns:cx5="http://schemas.microsoft.com/office/drawing/2016/5/11/chartex" xmlns:cx6="http://schemas.microsoft.com/office/drawing/2016/5/12/chartex" xmlns:cx7="http://schemas.microsoft.com/office/drawing/2016/5/13/chartex" xmlns:cx8="http://schemas.microsoft.com/office/drawing/2016/5/14/chartex" xmlns:mc="http://schemas.openxmlformats.org/markup-compatibility/2006" xmlns:aink="http://schemas.microsoft.com/office/drawing/2016/ink" xmlns:am3d="http://schemas.microsoft.com/office/drawing/2017/model3d" xmlns:o="urn:schemas-microsoft-com:office:office" xmlns:r="http://schemas.openxmlformats.org/officeDocument/2006/relationships" xmlns:m="http://schemas.openxmlformats.org/officeDocument/2006/math" xmlns:v="urn:schemas-microsoft-com:vml" xmlns:wp14="http://schemas.microsoft.com/office/word/2010/wordprocessingDrawing" xmlns:wp="http://schemas.openxmlformats.org/drawingml/2006/wordprocessingDrawing" xmlns:w10="urn:schemas-microsoft-com:office:word" xmlns:w="http://schemas.openxmlformats.org/wordprocessingml/2006/main" xmlns:w14="http://schemas.microsoft.com/office/word/2010/wordml" xmlns:w15="http://schemas.microsoft.com/office/word/2012/wordml" xmlns:w16cex="http://schemas.microsoft.com/office/word/2018/wordml/cex" xmlns:w16cid="http://schemas.microsoft.com/office/word/2016/wordml/cid" xmlns:w16="http://schemas.microsoft.com/office/word/2018/wordml" xmlns:w16sdtdh="http://schemas.microsoft.com/office/word/2020/wordml/sdtdatahash" xmlns:w16se="http://schemas.microsoft.com/office/word/2015/wordml/symex" xmlns:wpg="http://schemas.microsoft.com/office/word/2010/wordprocessingGroup" xmlns:wpi="http://schemas.microsoft.com/office/word/2010/wordprocessingInk" xmlns:wne="http://schemas.microsoft.com/office/word/2006/wordml" xmlns:wps="http://schemas.microsoft.com/office/word/2010/wordprocessingShape" mc:Ignorable="w14 w15 w16se w16cid w16 w16cex w16sdtdh wp14">
+<w:document xmlns:wpc="http://schemas.microsoft.com/office/word/2010/wordprocessingCanvas" xmlns:cx="http://schemas.microsoft.com/office/drawing/2014/chartex" xmlns:cx1="http://schemas.microsoft.com/office/drawing/2015/9/8/chartex" xmlns:cx2="http://schemas.microsoft.com/office/drawing/2015/10/21/chartex" xmlns:cx3="http://schemas.microsoft.com/office/drawing/2016/5/9/chartex" xmlns:cx4="http://schemas.microsoft.com/office/drawing/2016/5/10/chartex" xmlns:cx5="http://schemas.microsoft.com/office/drawing/2016/5/11/chartex" xmlns:cx6="http://schemas.microsoft.com/office/drawing/2016/5/12/chartex" xmlns:cx7="http://schemas.microsoft.com/office/drawing/2016/5/13/chartex" xmlns:cx8="http://schemas.microsoft.com/office/drawing/2016/5/14/chartex" xmlns:mc="http://schemas.openxmlformats.org/markup-compatibility/2006" xmlns:aink="http://schemas.microsoft.com/office/drawing/2016/ink" xmlns:am3d="http://schemas.microsoft.com/office/drawing/2017/model3d" xmlns:o="urn:schemas-microsoft-com:office:office" xmlns:oel="http://schemas.microsoft.com/office/2019/extlst" xmlns:r="http://schemas.openxmlformats.org/officeDocument/2006/relationships" xmlns:m="http://schemas.openxmlformats.org/officeDocument/2006/math" xmlns:v="urn:schemas-microsoft-com:vml" xmlns:wp14="http://schemas.microsoft.com/office/word/2010/wordprocessingDrawing" xmlns:wp="http://schemas.openxmlformats.org/drawingml/2006/wordprocessingDrawing" xmlns:w10="urn:schemas-microsoft-com:office:word" xmlns:w="http://schemas.openxmlformats.org/wordprocessingml/2006/main" xmlns:w14="http://schemas.microsoft.com/office/word/2010/wordml" xmlns:w15="http://schemas.microsoft.com/office/word/2012/wordml" xmlns:w16cex="http://schemas.microsoft.com/office/word/2018/wordml/cex" xmlns:w16cid="http://schemas.microsoft.com/office/word/2016/wordml/cid" xmlns:w16="http://schemas.microsoft.com/office/word/2018/wordml" xmlns:w16sdtdh="http://schemas.microsoft.com/office/word/2020/wordml/sdtdatahash" xmlns:w16se="http://schemas.microsoft.com/office/word/2015/wordml/symex" xmlns:wpg="http://schemas.microsoft.com/office/word/2010/wordprocessingGroup" xmlns:wpi="http://schemas.microsoft.com/office/word/2010/wordprocessingInk" xmlns:wne="http://schemas.microsoft.com/office/word/2006/wordml" xmlns:wps="http://schemas.microsoft.com/office/word/2010/wordprocessingShape" mc:Ignorable="w14 w15 w16se w16cid w16 w16cex w16sdtdh wp14">
   <w:body>
     <w:p>
       <w:pPr>
-        <w:pStyle w:val="Heading1"/>
-      </w:pPr>
-      <w:r>
-        <w:t>AFARS – PART 5104</w:t>
-      </w:r>
-      <w:r>
-        <w:br/>
-      </w:r>
-      <w:r>
+        <w:jc w:val="center"/>
+        <w:rPr>
+          <w:rFonts w:ascii="Times New Roman" w:hAnsi="Times New Roman" w:cs="Times New Roman"/>
+          <w:b/>
+          <w:sz w:val="32"/>
+          <w:szCs w:val="32"/>
+        </w:rPr>
+      </w:pPr>
+      <w:r>
+        <w:rPr>
+          <w:rFonts w:ascii="Times New Roman" w:hAnsi="Times New Roman" w:cs="Times New Roman"/>
+          <w:b/>
+          <w:sz w:val="32"/>
+          <w:szCs w:val="32"/>
+        </w:rPr>
+        <w:t xml:space="preserve">AFARS </w:t>
+      </w:r>
+      <w:r>
+        <w:rPr>
+          <w:rFonts w:ascii="Times New Roman" w:hAnsi="Times New Roman" w:cs="Times New Roman"/>
+          <w:b/>
+          <w:sz w:val="32"/>
+          <w:szCs w:val="32"/>
+        </w:rPr>
+        <w:t>–</w:t>
+      </w:r>
+      <w:r>
+        <w:rPr>
+          <w:rFonts w:ascii="Times New Roman" w:hAnsi="Times New Roman" w:cs="Times New Roman"/>
+          <w:b/>
+          <w:sz w:val="32"/>
+          <w:szCs w:val="32"/>
+        </w:rPr>
+        <w:t xml:space="preserve"> P</w:t>
+      </w:r>
+      <w:r>
+        <w:rPr>
+          <w:rFonts w:ascii="Times New Roman" w:hAnsi="Times New Roman" w:cs="Times New Roman"/>
+          <w:b/>
+          <w:sz w:val="32"/>
+          <w:szCs w:val="32"/>
+        </w:rPr>
+        <w:t>ART</w:t>
+      </w:r>
+      <w:r>
+        <w:rPr>
+          <w:rFonts w:ascii="Times New Roman" w:hAnsi="Times New Roman" w:cs="Times New Roman"/>
+          <w:b/>
+          <w:sz w:val="32"/>
+          <w:szCs w:val="32"/>
+        </w:rPr>
+        <w:t xml:space="preserve"> 5104</w:t>
+      </w:r>
+    </w:p>
+    <w:p>
+      <w:pPr>
+        <w:jc w:val="center"/>
+        <w:rPr>
+          <w:rFonts w:ascii="Times New Roman" w:hAnsi="Times New Roman" w:cs="Times New Roman"/>
+          <w:b/>
+          <w:sz w:val="32"/>
+          <w:szCs w:val="32"/>
+        </w:rPr>
+      </w:pPr>
+      <w:r>
+        <w:rPr>
+          <w:rFonts w:ascii="Times New Roman" w:hAnsi="Times New Roman" w:cs="Times New Roman"/>
+          <w:b/>
+          <w:sz w:val="32"/>
+          <w:szCs w:val="32"/>
+        </w:rPr>
         <w:t>Administrative Matters</w:t>
       </w:r>
     </w:p>
@@ -43,7 +105,7 @@
           <w:sz w:val="24"/>
           <w:szCs w:val="24"/>
         </w:rPr>
-        <w:t>23 March 2022</w:t>
+        <w:t>1</w:t>
       </w:r>
       <w:r>
         <w:rPr>
@@ -52,12 +114,39 @@
           <w:sz w:val="24"/>
           <w:szCs w:val="24"/>
         </w:rPr>
+        <w:t>9</w:t>
+      </w:r>
+      <w:r>
+        <w:rPr>
+          <w:rFonts w:ascii="Times New Roman" w:hAnsi="Times New Roman" w:cs="Times New Roman"/>
+          <w:i/>
+          <w:sz w:val="24"/>
+          <w:szCs w:val="24"/>
+        </w:rPr>
+        <w:t xml:space="preserve"> May</w:t>
+      </w:r>
+      <w:r>
+        <w:rPr>
+          <w:rFonts w:ascii="Times New Roman" w:hAnsi="Times New Roman" w:cs="Times New Roman"/>
+          <w:i/>
+          <w:sz w:val="24"/>
+          <w:szCs w:val="24"/>
+        </w:rPr>
+        <w:t xml:space="preserve"> 2022</w:t>
+      </w:r>
+      <w:r>
+        <w:rPr>
+          <w:rFonts w:ascii="Times New Roman" w:hAnsi="Times New Roman" w:cs="Times New Roman"/>
+          <w:i/>
+          <w:sz w:val="24"/>
+          <w:szCs w:val="24"/>
+        </w:rPr>
         <w:t>)</w:t>
       </w:r>
     </w:p>
     <w:p>
       <w:pPr>
-        <w:pStyle w:val="TOC1"/>
+        <w:pStyle w:val="TOC3"/>
         <w:tabs>
           <w:tab w:val="right" w:leader="dot" w:pos="9350"/>
         </w:tabs>
@@ -69,7 +158,6 @@
       <w:r>
         <w:rPr>
           <w:rFonts w:ascii="Times New Roman" w:hAnsi="Times New Roman" w:cs="Times New Roman"/>
-          <w:b/>
           <w:i/>
           <w:sz w:val="24"/>
           <w:szCs w:val="24"/>
@@ -79,24 +167,22 @@
       <w:r>
         <w:rPr>
           <w:rFonts w:ascii="Times New Roman" w:hAnsi="Times New Roman" w:cs="Times New Roman"/>
-          <w:b/>
           <w:i/>
           <w:sz w:val="24"/>
           <w:szCs w:val="24"/>
         </w:rPr>
-        <w:instrText xml:space="preserve"> TOC \n \h \z \u \t "Heading 2,1,Heading 3,2,Heading 4,3" </w:instrText>
-      </w:r>
-      <w:r>
-        <w:rPr>
-          <w:rFonts w:ascii="Times New Roman" w:hAnsi="Times New Roman" w:cs="Times New Roman"/>
-          <w:b/>
+        <w:instrText xml:space="preserve"> TOC \o "1-4" \n \h \z \u </w:instrText>
+      </w:r>
+      <w:r>
+        <w:rPr>
+          <w:rFonts w:ascii="Times New Roman" w:hAnsi="Times New Roman" w:cs="Times New Roman"/>
           <w:i/>
           <w:sz w:val="24"/>
           <w:szCs w:val="24"/>
         </w:rPr>
         <w:fldChar w:fldCharType="separate"/>
       </w:r>
-      <w:hyperlink w:anchor="_Toc100138350" w:history="1">
+      <w:hyperlink w:anchor="_Toc103862455" w:history="1">
         <w:r>
           <w:rPr>
             <w:rStyle w:val="Hyperlink"/>
@@ -108,7 +194,7 @@
     </w:p>
     <w:p>
       <w:pPr>
-        <w:pStyle w:val="TOC2"/>
+        <w:pStyle w:val="TOC4"/>
         <w:tabs>
           <w:tab w:val="right" w:leader="dot" w:pos="9350"/>
         </w:tabs>
@@ -117,7 +203,7 @@
           <w:noProof/>
         </w:rPr>
       </w:pPr>
-      <w:hyperlink w:anchor="_Toc100138351" w:history="1">
+      <w:hyperlink w:anchor="_Toc103862456" w:history="1">
         <w:r>
           <w:rPr>
             <w:rStyle w:val="Hyperlink"/>
@@ -129,7 +215,7 @@
     </w:p>
     <w:p>
       <w:pPr>
-        <w:pStyle w:val="TOC1"/>
+        <w:pStyle w:val="TOC3"/>
         <w:tabs>
           <w:tab w:val="right" w:leader="dot" w:pos="9350"/>
         </w:tabs>
@@ -138,7 +224,7 @@
           <w:noProof/>
         </w:rPr>
       </w:pPr>
-      <w:hyperlink w:anchor="_Toc100138352" w:history="1">
+      <w:hyperlink w:anchor="_Toc103862457" w:history="1">
         <w:r>
           <w:rPr>
             <w:rStyle w:val="Hyperlink"/>
@@ -150,7 +236,7 @@
     </w:p>
     <w:p>
       <w:pPr>
-        <w:pStyle w:val="TOC2"/>
+        <w:pStyle w:val="TOC4"/>
         <w:tabs>
           <w:tab w:val="right" w:leader="dot" w:pos="9350"/>
         </w:tabs>
@@ -159,7 +245,7 @@
           <w:noProof/>
         </w:rPr>
       </w:pPr>
-      <w:hyperlink w:anchor="_Toc100138353" w:history="1">
+      <w:hyperlink w:anchor="_Toc103862458" w:history="1">
         <w:r>
           <w:rPr>
             <w:rStyle w:val="Hyperlink"/>
@@ -171,7 +257,7 @@
     </w:p>
     <w:p>
       <w:pPr>
-        <w:pStyle w:val="TOC2"/>
+        <w:pStyle w:val="TOC4"/>
         <w:tabs>
           <w:tab w:val="right" w:leader="dot" w:pos="9350"/>
         </w:tabs>
@@ -180,7 +266,7 @@
           <w:noProof/>
         </w:rPr>
       </w:pPr>
-      <w:hyperlink w:anchor="_Toc100138354" w:history="1">
+      <w:hyperlink w:anchor="_Toc103862459" w:history="1">
         <w:r>
           <w:rPr>
             <w:rStyle w:val="Hyperlink"/>
@@ -192,7 +278,7 @@
     </w:p>
     <w:p>
       <w:pPr>
-        <w:pStyle w:val="TOC1"/>
+        <w:pStyle w:val="TOC3"/>
         <w:tabs>
           <w:tab w:val="right" w:leader="dot" w:pos="9350"/>
         </w:tabs>
@@ -201,7 +287,7 @@
           <w:noProof/>
         </w:rPr>
       </w:pPr>
-      <w:hyperlink w:anchor="_Toc100138355" w:history="1">
+      <w:hyperlink w:anchor="_Toc103862460" w:history="1">
         <w:r>
           <w:rPr>
             <w:rStyle w:val="Hyperlink"/>
@@ -213,7 +299,7 @@
     </w:p>
     <w:p>
       <w:pPr>
-        <w:pStyle w:val="TOC2"/>
+        <w:pStyle w:val="TOC4"/>
         <w:tabs>
           <w:tab w:val="right" w:leader="dot" w:pos="9350"/>
         </w:tabs>
@@ -222,7 +308,7 @@
           <w:noProof/>
         </w:rPr>
       </w:pPr>
-      <w:hyperlink w:anchor="_Toc100138356" w:history="1">
+      <w:hyperlink w:anchor="_Toc103862461" w:history="1">
         <w:r>
           <w:rPr>
             <w:rStyle w:val="Hyperlink"/>
@@ -234,7 +320,7 @@
     </w:p>
     <w:p>
       <w:pPr>
-        <w:pStyle w:val="TOC2"/>
+        <w:pStyle w:val="TOC4"/>
         <w:tabs>
           <w:tab w:val="right" w:leader="dot" w:pos="9350"/>
         </w:tabs>
@@ -243,7 +329,7 @@
           <w:noProof/>
         </w:rPr>
       </w:pPr>
-      <w:hyperlink w:anchor="_Toc100138357" w:history="1">
+      <w:hyperlink w:anchor="_Toc103862462" w:history="1">
         <w:r>
           <w:rPr>
             <w:rStyle w:val="Hyperlink"/>
@@ -255,7 +341,7 @@
     </w:p>
     <w:p>
       <w:pPr>
-        <w:pStyle w:val="TOC1"/>
+        <w:pStyle w:val="TOC3"/>
         <w:tabs>
           <w:tab w:val="right" w:leader="dot" w:pos="9350"/>
         </w:tabs>
@@ -264,7 +350,7 @@
           <w:noProof/>
         </w:rPr>
       </w:pPr>
-      <w:hyperlink w:anchor="_Toc100138358" w:history="1">
+      <w:hyperlink w:anchor="_Toc103862463" w:history="1">
         <w:r>
           <w:rPr>
             <w:rStyle w:val="Hyperlink"/>
@@ -276,7 +362,7 @@
     </w:p>
     <w:p>
       <w:pPr>
-        <w:pStyle w:val="TOC2"/>
+        <w:pStyle w:val="TOC4"/>
         <w:tabs>
           <w:tab w:val="right" w:leader="dot" w:pos="9350"/>
         </w:tabs>
@@ -285,7 +371,7 @@
           <w:noProof/>
         </w:rPr>
       </w:pPr>
-      <w:hyperlink w:anchor="_Toc100138359" w:history="1">
+      <w:hyperlink w:anchor="_Toc103862464" w:history="1">
         <w:r>
           <w:rPr>
             <w:rStyle w:val="Hyperlink"/>
@@ -297,7 +383,7 @@
     </w:p>
     <w:p>
       <w:pPr>
-        <w:pStyle w:val="TOC3"/>
+        <w:pStyle w:val="TOC4"/>
         <w:tabs>
           <w:tab w:val="right" w:leader="dot" w:pos="9350"/>
         </w:tabs>
@@ -306,7 +392,7 @@
           <w:noProof/>
         </w:rPr>
       </w:pPr>
-      <w:hyperlink w:anchor="_Toc100138360" w:history="1">
+      <w:hyperlink w:anchor="_Toc103862465" w:history="1">
         <w:r>
           <w:rPr>
             <w:rStyle w:val="Hyperlink"/>
@@ -318,7 +404,7 @@
     </w:p>
     <w:p>
       <w:pPr>
-        <w:pStyle w:val="TOC1"/>
+        <w:pStyle w:val="TOC3"/>
         <w:tabs>
           <w:tab w:val="right" w:leader="dot" w:pos="9350"/>
         </w:tabs>
@@ -327,7 +413,7 @@
           <w:noProof/>
         </w:rPr>
       </w:pPr>
-      <w:hyperlink w:anchor="_Toc100138361" w:history="1">
+      <w:hyperlink w:anchor="_Toc103862466" w:history="1">
         <w:r>
           <w:rPr>
             <w:rStyle w:val="Hyperlink"/>
@@ -339,7 +425,7 @@
     </w:p>
     <w:p>
       <w:pPr>
-        <w:pStyle w:val="TOC2"/>
+        <w:pStyle w:val="TOC4"/>
         <w:tabs>
           <w:tab w:val="right" w:leader="dot" w:pos="9350"/>
         </w:tabs>
@@ -348,7 +434,7 @@
           <w:noProof/>
         </w:rPr>
       </w:pPr>
-      <w:hyperlink w:anchor="_Toc100138362" w:history="1">
+      <w:hyperlink w:anchor="_Toc103862467" w:history="1">
         <w:r>
           <w:rPr>
             <w:rStyle w:val="Hyperlink"/>
@@ -360,7 +446,7 @@
     </w:p>
     <w:p>
       <w:pPr>
-        <w:pStyle w:val="TOC1"/>
+        <w:pStyle w:val="TOC3"/>
         <w:tabs>
           <w:tab w:val="right" w:leader="dot" w:pos="9350"/>
         </w:tabs>
@@ -369,7 +455,7 @@
           <w:noProof/>
         </w:rPr>
       </w:pPr>
-      <w:hyperlink w:anchor="_Toc100138363" w:history="1">
+      <w:hyperlink w:anchor="_Toc103862468" w:history="1">
         <w:r>
           <w:rPr>
             <w:rStyle w:val="Hyperlink"/>
@@ -396,7 +482,7 @@
     </w:p>
     <w:p>
       <w:pPr>
-        <w:pStyle w:val="TOC2"/>
+        <w:pStyle w:val="TOC4"/>
         <w:tabs>
           <w:tab w:val="right" w:leader="dot" w:pos="9350"/>
         </w:tabs>
@@ -405,7 +491,7 @@
           <w:noProof/>
         </w:rPr>
       </w:pPr>
-      <w:hyperlink w:anchor="_Toc100138364" w:history="1">
+      <w:hyperlink w:anchor="_Toc103862469" w:history="1">
         <w:r>
           <w:rPr>
             <w:rStyle w:val="Hyperlink"/>
@@ -417,7 +503,7 @@
     </w:p>
     <w:p>
       <w:pPr>
-        <w:pStyle w:val="TOC2"/>
+        <w:pStyle w:val="TOC4"/>
         <w:tabs>
           <w:tab w:val="right" w:leader="dot" w:pos="9350"/>
         </w:tabs>
@@ -426,7 +512,7 @@
           <w:noProof/>
         </w:rPr>
       </w:pPr>
-      <w:hyperlink w:anchor="_Toc100138365" w:history="1">
+      <w:hyperlink w:anchor="_Toc103862470" w:history="1">
         <w:r>
           <w:rPr>
             <w:rStyle w:val="Hyperlink"/>
@@ -438,7 +524,7 @@
     </w:p>
     <w:p>
       <w:pPr>
-        <w:pStyle w:val="TOC2"/>
+        <w:pStyle w:val="TOC4"/>
         <w:tabs>
           <w:tab w:val="right" w:leader="dot" w:pos="9350"/>
         </w:tabs>
@@ -447,7 +533,7 @@
           <w:noProof/>
         </w:rPr>
       </w:pPr>
-      <w:hyperlink w:anchor="_Toc100138366" w:history="1">
+      <w:hyperlink w:anchor="_Toc103862471" w:history="1">
         <w:r>
           <w:rPr>
             <w:rStyle w:val="Hyperlink"/>
@@ -459,7 +545,7 @@
     </w:p>
     <w:p>
       <w:pPr>
-        <w:pStyle w:val="TOC3"/>
+        <w:pStyle w:val="TOC4"/>
         <w:tabs>
           <w:tab w:val="right" w:leader="dot" w:pos="9350"/>
         </w:tabs>
@@ -468,7 +554,7 @@
           <w:noProof/>
         </w:rPr>
       </w:pPr>
-      <w:hyperlink w:anchor="_Toc100138367" w:history="1">
+      <w:hyperlink w:anchor="_Toc103862472" w:history="1">
         <w:r>
           <w:rPr>
             <w:rStyle w:val="Hyperlink"/>
@@ -480,7 +566,7 @@
     </w:p>
     <w:p>
       <w:pPr>
-        <w:pStyle w:val="TOC1"/>
+        <w:pStyle w:val="TOC3"/>
         <w:tabs>
           <w:tab w:val="right" w:leader="dot" w:pos="9350"/>
         </w:tabs>
@@ -489,7 +575,7 @@
           <w:noProof/>
         </w:rPr>
       </w:pPr>
-      <w:hyperlink w:anchor="_Toc100138368" w:history="1">
+      <w:hyperlink w:anchor="_Toc103862473" w:history="1">
         <w:r>
           <w:rPr>
             <w:rStyle w:val="Hyperlink"/>
@@ -502,7 +588,7 @@
     </w:p>
     <w:p>
       <w:pPr>
-        <w:pStyle w:val="TOC2"/>
+        <w:pStyle w:val="TOC4"/>
         <w:tabs>
           <w:tab w:val="right" w:leader="dot" w:pos="9350"/>
         </w:tabs>
@@ -511,7 +597,7 @@
           <w:noProof/>
         </w:rPr>
       </w:pPr>
-      <w:hyperlink w:anchor="_Toc100138369" w:history="1">
+      <w:hyperlink w:anchor="_Toc103862474" w:history="1">
         <w:r>
           <w:rPr>
             <w:rStyle w:val="Hyperlink"/>
@@ -524,7 +610,7 @@
     </w:p>
     <w:p>
       <w:pPr>
-        <w:pStyle w:val="TOC1"/>
+        <w:pStyle w:val="TOC3"/>
         <w:tabs>
           <w:tab w:val="right" w:leader="dot" w:pos="9350"/>
         </w:tabs>
@@ -533,7 +619,7 @@
           <w:noProof/>
         </w:rPr>
       </w:pPr>
-      <w:hyperlink w:anchor="_Toc100138370" w:history="1">
+      <w:hyperlink w:anchor="_Toc103862475" w:history="1">
         <w:r>
           <w:rPr>
             <w:rStyle w:val="Hyperlink"/>
@@ -546,7 +632,7 @@
     </w:p>
     <w:p>
       <w:pPr>
-        <w:pStyle w:val="TOC3"/>
+        <w:pStyle w:val="TOC4"/>
         <w:tabs>
           <w:tab w:val="right" w:leader="dot" w:pos="9350"/>
         </w:tabs>
@@ -555,7 +641,7 @@
           <w:noProof/>
         </w:rPr>
       </w:pPr>
-      <w:hyperlink w:anchor="_Toc100138371" w:history="1">
+      <w:hyperlink w:anchor="_Toc103862476" w:history="1">
         <w:r>
           <w:rPr>
             <w:rStyle w:val="Hyperlink"/>
@@ -568,7 +654,7 @@
     </w:p>
     <w:p>
       <w:pPr>
-        <w:pStyle w:val="TOC2"/>
+        <w:pStyle w:val="TOC3"/>
         <w:tabs>
           <w:tab w:val="right" w:leader="dot" w:pos="9350"/>
         </w:tabs>
@@ -577,7 +663,7 @@
           <w:noProof/>
         </w:rPr>
       </w:pPr>
-      <w:hyperlink w:anchor="_Toc100138372" w:history="1">
+      <w:hyperlink w:anchor="_Toc103862477" w:history="1">
         <w:r>
           <w:rPr>
             <w:rStyle w:val="Hyperlink"/>
@@ -589,7 +675,7 @@
     </w:p>
     <w:p>
       <w:pPr>
-        <w:pStyle w:val="TOC2"/>
+        <w:pStyle w:val="TOC4"/>
         <w:tabs>
           <w:tab w:val="right" w:leader="dot" w:pos="9350"/>
         </w:tabs>
@@ -598,7 +684,7 @@
           <w:noProof/>
         </w:rPr>
       </w:pPr>
-      <w:hyperlink w:anchor="_Toc100138373" w:history="1">
+      <w:hyperlink w:anchor="_Toc103862478" w:history="1">
         <w:r>
           <w:rPr>
             <w:rStyle w:val="Hyperlink"/>
@@ -623,7 +709,6 @@
       <w:r>
         <w:rPr>
           <w:rFonts w:ascii="Times New Roman" w:hAnsi="Times New Roman" w:cs="Times New Roman"/>
-          <w:b/>
           <w:i/>
           <w:sz w:val="24"/>
           <w:szCs w:val="24"/>
@@ -633,13 +718,13 @@
     </w:p>
     <w:p>
       <w:pPr>
-        <w:pStyle w:val="Heading2"/>
+        <w:pStyle w:val="Heading3"/>
       </w:pPr>
       <w:bookmarkStart w:id="0" w:name="_Toc512602635"/>
       <w:bookmarkStart w:id="1" w:name="_Toc513811431"/>
       <w:bookmarkStart w:id="2" w:name="_Toc519841179"/>
       <w:bookmarkStart w:id="3" w:name="_Toc1628365"/>
-      <w:bookmarkStart w:id="4" w:name="_Toc100138350"/>
+      <w:bookmarkStart w:id="4" w:name="_Toc103862455"/>
       <w:r>
         <w:lastRenderedPageBreak/>
         <w:t xml:space="preserve">Subpart 5104.1 </w:t>
@@ -658,13 +743,13 @@
     </w:p>
     <w:p>
       <w:pPr>
-        <w:pStyle w:val="Heading3"/>
+        <w:pStyle w:val="Heading4"/>
       </w:pPr>
       <w:bookmarkStart w:id="5" w:name="_Toc512602636"/>
       <w:bookmarkStart w:id="6" w:name="_Toc513811432"/>
       <w:bookmarkStart w:id="7" w:name="_Toc519841180"/>
       <w:bookmarkStart w:id="8" w:name="_Toc1628366"/>
-      <w:bookmarkStart w:id="9" w:name="_Toc100138351"/>
+      <w:bookmarkStart w:id="9" w:name="_Toc103862456"/>
       <w:proofErr w:type="gramStart"/>
       <w:r>
         <w:t>5104.103</w:t>
@@ -753,13 +838,13 @@
     </w:p>
     <w:p>
       <w:pPr>
-        <w:pStyle w:val="Heading2"/>
+        <w:pStyle w:val="Heading3"/>
       </w:pPr>
       <w:bookmarkStart w:id="10" w:name="_Toc512602637"/>
       <w:bookmarkStart w:id="11" w:name="_Toc513811433"/>
       <w:bookmarkStart w:id="12" w:name="_Toc519841181"/>
       <w:bookmarkStart w:id="13" w:name="_Toc1628367"/>
-      <w:bookmarkStart w:id="14" w:name="_Toc100138352"/>
+      <w:bookmarkStart w:id="14" w:name="_Toc103862457"/>
       <w:r>
         <w:t xml:space="preserve">Subpart 5104.2 </w:t>
       </w:r>
@@ -777,13 +862,13 @@
     </w:p>
     <w:p>
       <w:pPr>
-        <w:pStyle w:val="Heading3"/>
+        <w:pStyle w:val="Heading4"/>
       </w:pPr>
       <w:bookmarkStart w:id="15" w:name="_Toc512602638"/>
       <w:bookmarkStart w:id="16" w:name="_Toc513811434"/>
       <w:bookmarkStart w:id="17" w:name="_Toc519841182"/>
       <w:bookmarkStart w:id="18" w:name="_Toc1628368"/>
-      <w:bookmarkStart w:id="19" w:name="_Toc100138353"/>
+      <w:bookmarkStart w:id="19" w:name="_Toc103862458"/>
       <w:proofErr w:type="gramStart"/>
       <w:r>
         <w:t>5104.201  Procedures</w:t>
@@ -945,13 +1030,13 @@
     </w:p>
     <w:p>
       <w:pPr>
-        <w:pStyle w:val="Heading3"/>
+        <w:pStyle w:val="Heading4"/>
       </w:pPr>
       <w:bookmarkStart w:id="20" w:name="_Toc512602639"/>
       <w:bookmarkStart w:id="21" w:name="_Toc513811435"/>
       <w:bookmarkStart w:id="22" w:name="_Toc519841183"/>
       <w:bookmarkStart w:id="23" w:name="_Toc1628369"/>
-      <w:bookmarkStart w:id="24" w:name="_Toc100138354"/>
+      <w:bookmarkStart w:id="24" w:name="_Toc103862459"/>
       <w:proofErr w:type="gramStart"/>
       <w:r>
         <w:t>5104.202</w:t>
@@ -1140,13 +1225,13 @@
     </w:p>
     <w:p>
       <w:pPr>
-        <w:pStyle w:val="Heading2"/>
+        <w:pStyle w:val="Heading3"/>
       </w:pPr>
       <w:bookmarkStart w:id="25" w:name="_Toc512602640"/>
       <w:bookmarkStart w:id="26" w:name="_Toc513811436"/>
       <w:bookmarkStart w:id="27" w:name="_Toc519841184"/>
       <w:bookmarkStart w:id="28" w:name="_Toc1628370"/>
-      <w:bookmarkStart w:id="29" w:name="_Toc100138355"/>
+      <w:bookmarkStart w:id="29" w:name="_Toc103862460"/>
       <w:r>
         <w:t xml:space="preserve">Subpart 5104.4 </w:t>
       </w:r>
@@ -1164,13 +1249,13 @@
     </w:p>
     <w:p>
       <w:pPr>
-        <w:pStyle w:val="Heading3"/>
+        <w:pStyle w:val="Heading4"/>
       </w:pPr>
       <w:bookmarkStart w:id="30" w:name="_Toc512602641"/>
       <w:bookmarkStart w:id="31" w:name="_Toc513811437"/>
       <w:bookmarkStart w:id="32" w:name="_Toc519841185"/>
       <w:bookmarkStart w:id="33" w:name="_Toc1628371"/>
-      <w:bookmarkStart w:id="34" w:name="_Toc100138356"/>
+      <w:bookmarkStart w:id="34" w:name="_Toc103862461"/>
       <w:r>
         <w:t>5104.402 General.</w:t>
       </w:r>
@@ -1178,39 +1263,123 @@
     </w:p>
     <w:p>
       <w:pPr>
-        <w:pStyle w:val="List1"/>
-      </w:pPr>
-      <w:r>
-        <w:rPr>
+        <w:tabs>
+          <w:tab w:val="left" w:pos="630"/>
+        </w:tabs>
+        <w:rPr>
+          <w:rFonts w:ascii="Times New Roman" w:hAnsi="Times New Roman" w:cs="Times New Roman"/>
           <w:color w:val="000000" w:themeColor="text1"/>
-        </w:rPr>
-        <w:t>(d)</w:t>
-      </w:r>
-      <w:r>
-        <w:rPr>
+          <w:sz w:val="24"/>
+          <w:szCs w:val="24"/>
+        </w:rPr>
+      </w:pPr>
+      <w:r>
+        <w:rPr>
+          <w:rFonts w:ascii="Times New Roman" w:hAnsi="Times New Roman" w:cs="Times New Roman"/>
           <w:color w:val="000000" w:themeColor="text1"/>
-        </w:rPr>
-        <w:t xml:space="preserve">(1)   </w:t>
-      </w:r>
-      <w:r>
-        <w:rPr>
+          <w:sz w:val="24"/>
+          <w:szCs w:val="24"/>
+        </w:rPr>
+        <w:t xml:space="preserve">(d)(1)   </w:t>
+      </w:r>
+      <w:r>
+        <w:rPr>
+          <w:rFonts w:ascii="Times New Roman" w:hAnsi="Times New Roman" w:cs="Times New Roman"/>
           <w:color w:val="000000" w:themeColor="text1"/>
-        </w:rPr>
-        <w:t>The National Industrial Security Program (NISP) Contract Classification System (NCCS) module in the Procurement Integrated Enterprise Environment (</w:t>
-      </w:r>
-      <w:proofErr w:type="gramStart"/>
-      <w:r>
-        <w:rPr>
+          <w:sz w:val="24"/>
+          <w:szCs w:val="24"/>
+        </w:rPr>
+        <w:t>The National Industrial Security Program (NISP) Contract Classification System (NCCS) module</w:t>
+      </w:r>
+      <w:r>
+        <w:rPr>
+          <w:rFonts w:ascii="Times New Roman" w:hAnsi="Times New Roman" w:cs="Times New Roman"/>
           <w:color w:val="000000" w:themeColor="text1"/>
-        </w:rPr>
-        <w:t>PIEE)  sunset</w:t>
-      </w:r>
-      <w:proofErr w:type="gramEnd"/>
-      <w:r>
-        <w:rPr>
+          <w:sz w:val="24"/>
+          <w:szCs w:val="24"/>
+        </w:rPr>
+        <w:t xml:space="preserve"> Version 2.0 re-deployed</w:t>
+      </w:r>
+      <w:r>
+        <w:rPr>
+          <w:rFonts w:ascii="Times New Roman" w:hAnsi="Times New Roman" w:cs="Times New Roman"/>
           <w:color w:val="000000" w:themeColor="text1"/>
-        </w:rPr>
-        <w:t xml:space="preserve"> effective 1 October 2021.  Contracting officers shall follow the procedures at AFARS Subpart 5104.403(2) to transmit DD Form 254s to the Defense Counterintelligence Security Agency (DCSA).</w:t>
+          <w:sz w:val="24"/>
+          <w:szCs w:val="24"/>
+        </w:rPr>
+        <w:t xml:space="preserve"> </w:t>
+      </w:r>
+      <w:r>
+        <w:rPr>
+          <w:rFonts w:ascii="Times New Roman" w:hAnsi="Times New Roman" w:cs="Times New Roman"/>
+          <w:color w:val="000000" w:themeColor="text1"/>
+          <w:sz w:val="24"/>
+          <w:szCs w:val="24"/>
+        </w:rPr>
+        <w:t xml:space="preserve">effective 1 </w:t>
+      </w:r>
+      <w:r>
+        <w:rPr>
+          <w:rFonts w:ascii="Times New Roman" w:hAnsi="Times New Roman" w:cs="Times New Roman"/>
+          <w:color w:val="000000" w:themeColor="text1"/>
+          <w:sz w:val="24"/>
+          <w:szCs w:val="24"/>
+        </w:rPr>
+        <w:t>May</w:t>
+      </w:r>
+      <w:r>
+        <w:rPr>
+          <w:rFonts w:ascii="Times New Roman" w:hAnsi="Times New Roman" w:cs="Times New Roman"/>
+          <w:color w:val="000000" w:themeColor="text1"/>
+          <w:sz w:val="24"/>
+          <w:szCs w:val="24"/>
+        </w:rPr>
+        <w:t xml:space="preserve"> </w:t>
+      </w:r>
+      <w:r>
+        <w:rPr>
+          <w:rFonts w:ascii="Times New Roman" w:hAnsi="Times New Roman" w:cs="Times New Roman"/>
+          <w:color w:val="000000" w:themeColor="text1"/>
+          <w:sz w:val="24"/>
+          <w:szCs w:val="24"/>
+        </w:rPr>
+        <w:t>202</w:t>
+      </w:r>
+      <w:r>
+        <w:rPr>
+          <w:rFonts w:ascii="Times New Roman" w:hAnsi="Times New Roman" w:cs="Times New Roman"/>
+          <w:color w:val="000000" w:themeColor="text1"/>
+          <w:sz w:val="24"/>
+          <w:szCs w:val="24"/>
+        </w:rPr>
+        <w:t>2</w:t>
+      </w:r>
+      <w:r>
+        <w:rPr>
+          <w:rFonts w:ascii="Times New Roman" w:hAnsi="Times New Roman" w:cs="Times New Roman"/>
+          <w:color w:val="000000" w:themeColor="text1"/>
+          <w:sz w:val="24"/>
+          <w:szCs w:val="24"/>
+        </w:rPr>
+        <w:t xml:space="preserve">.  Contracting officers shall follow the procedures at </w:t>
+      </w:r>
+      <w:r>
+        <w:rPr>
+          <w:rFonts w:ascii="Times New Roman" w:hAnsi="Times New Roman" w:cs="Times New Roman"/>
+          <w:color w:val="000000" w:themeColor="text1"/>
+          <w:sz w:val="24"/>
+          <w:szCs w:val="24"/>
+        </w:rPr>
+        <w:t>FAR 4.402(d)(1)</w:t>
+      </w:r>
+      <w:r>
+        <w:rPr>
+          <w:rFonts w:ascii="Times New Roman" w:hAnsi="Times New Roman" w:cs="Times New Roman"/>
+          <w:color w:val="000000" w:themeColor="text1"/>
+          <w:sz w:val="24"/>
+          <w:szCs w:val="24"/>
+        </w:rPr>
+        <w:t xml:space="preserve"> to transmit DD Form 254s to the Defense Counterintelligence Security Agency (DCSA).</w:t>
       </w:r>
     </w:p>
     <w:p>
@@ -1227,9 +1396,9 @@
     </w:p>
     <w:p>
       <w:pPr>
-        <w:pStyle w:val="Heading3"/>
-      </w:pPr>
-      <w:bookmarkStart w:id="35" w:name="_Toc100138357"/>
+        <w:pStyle w:val="Heading4"/>
+      </w:pPr>
+      <w:bookmarkStart w:id="35" w:name="_Toc103862462"/>
       <w:proofErr w:type="gramStart"/>
       <w:r>
         <w:t>5104.403</w:t>
@@ -1249,182 +1418,6 @@
       <w:bookmarkEnd w:id="32"/>
       <w:bookmarkEnd w:id="33"/>
       <w:bookmarkEnd w:id="35"/>
-    </w:p>
-    <w:p>
-      <w:pPr>
-        <w:pStyle w:val="List2"/>
-      </w:pPr>
-      <w:r>
-        <w:rPr>
-          <w:sz w:val="24"/>
-          <w:szCs w:val="24"/>
-        </w:rPr>
-        <w:t>(1)</w:t>
-      </w:r>
-      <w:r>
-        <w:rPr>
-          <w:sz w:val="24"/>
-          <w:szCs w:val="24"/>
-        </w:rPr>
-        <w:t xml:space="preserve">  </w:t>
-      </w:r>
-      <w:r>
-        <w:rPr>
-          <w:sz w:val="24"/>
-          <w:szCs w:val="24"/>
-        </w:rPr>
-        <w:t>In accordance with DFARS PGI 204.403(1),</w:t>
-      </w:r>
-      <w:r>
-        <w:rPr>
-          <w:sz w:val="24"/>
-          <w:szCs w:val="24"/>
-        </w:rPr>
-        <w:t xml:space="preserve"> </w:t>
-      </w:r>
-      <w:r>
-        <w:rPr>
-          <w:sz w:val="24"/>
-          <w:szCs w:val="24"/>
-        </w:rPr>
-        <w:t xml:space="preserve">the contracting officer </w:t>
-      </w:r>
-      <w:r>
-        <w:rPr>
-          <w:sz w:val="24"/>
-          <w:szCs w:val="24"/>
-        </w:rPr>
-        <w:t>will</w:t>
-      </w:r>
-      <w:r>
-        <w:rPr>
-          <w:sz w:val="24"/>
-          <w:szCs w:val="24"/>
-        </w:rPr>
-        <w:t xml:space="preserve"> include a Do</w:t>
-      </w:r>
-      <w:r>
-        <w:rPr>
-          <w:sz w:val="24"/>
-          <w:szCs w:val="24"/>
-        </w:rPr>
-        <w:t>D Form DD 254, DoD Contract Security Classification Specification</w:t>
-      </w:r>
-      <w:r>
-        <w:rPr>
-          <w:sz w:val="24"/>
-          <w:szCs w:val="24"/>
-        </w:rPr>
-        <w:t xml:space="preserve"> in solicitations as appropriate </w:t>
-      </w:r>
-      <w:r>
-        <w:rPr>
-          <w:sz w:val="24"/>
-          <w:szCs w:val="24"/>
-        </w:rPr>
-        <w:lastRenderedPageBreak/>
-        <w:t xml:space="preserve">and obtain the security manager’s signature </w:t>
-      </w:r>
-      <w:r>
-        <w:rPr>
-          <w:sz w:val="24"/>
-          <w:szCs w:val="24"/>
-        </w:rPr>
-        <w:t>(see Army Regulation 380-</w:t>
-      </w:r>
-      <w:r>
-        <w:rPr>
-          <w:sz w:val="24"/>
-          <w:szCs w:val="24"/>
-        </w:rPr>
-        <w:t>49</w:t>
-      </w:r>
-      <w:r>
-        <w:rPr>
-          <w:sz w:val="24"/>
-          <w:szCs w:val="24"/>
-        </w:rPr>
-        <w:t>,</w:t>
-      </w:r>
-      <w:r>
-        <w:rPr>
-          <w:sz w:val="24"/>
-          <w:szCs w:val="24"/>
-        </w:rPr>
-        <w:t xml:space="preserve"> 4-4a, </w:t>
-      </w:r>
-      <w:r>
-        <w:rPr>
-          <w:sz w:val="24"/>
-          <w:szCs w:val="24"/>
-        </w:rPr>
-        <w:t xml:space="preserve">Department of the Army </w:t>
-      </w:r>
-      <w:r>
-        <w:rPr>
-          <w:sz w:val="24"/>
-          <w:szCs w:val="24"/>
-        </w:rPr>
-        <w:t xml:space="preserve">Industrial </w:t>
-      </w:r>
-      <w:r>
-        <w:rPr>
-          <w:sz w:val="24"/>
-          <w:szCs w:val="24"/>
-        </w:rPr>
-        <w:t xml:space="preserve">Security Program) </w:t>
-      </w:r>
-      <w:r>
-        <w:rPr>
-          <w:sz w:val="24"/>
-          <w:szCs w:val="24"/>
-        </w:rPr>
-        <w:t>as the certifying official on the form</w:t>
-      </w:r>
-      <w:r>
-        <w:rPr>
-          <w:sz w:val="24"/>
-          <w:szCs w:val="24"/>
-        </w:rPr>
-        <w:t>.</w:t>
-      </w:r>
-    </w:p>
-    <w:p>
-      <w:pPr>
-        <w:pStyle w:val="List2"/>
-      </w:pPr>
-      <w:r>
-        <w:rPr>
-          <w:color w:val="000000" w:themeColor="text1"/>
-        </w:rPr>
-        <w:t>(2)</w:t>
-      </w:r>
-      <w:r>
-        <w:rPr>
-          <w:color w:val="000000" w:themeColor="text1"/>
-        </w:rPr>
-        <w:t xml:space="preserve"> In lieu of requirement at FAR Subpart 4.402(d)(1), contracting officers shall follow the procedures at </w:t>
-      </w:r>
-      <w:hyperlink r:id="rId9" w:history="1">
-        <w:r>
-          <w:rPr>
-            <w:rStyle w:val="Hyperlink"/>
-          </w:rPr>
-          <w:t>AFARS PGI 5104.403(2)-1</w:t>
-        </w:r>
-      </w:hyperlink>
-      <w:r>
-        <w:rPr>
-          <w:color w:val="FF0000"/>
-        </w:rPr>
-        <w:t xml:space="preserve"> </w:t>
-      </w:r>
-      <w:r>
-        <w:rPr>
-          <w:color w:val="000000" w:themeColor="text1"/>
-        </w:rPr>
-        <w:t xml:space="preserve">to transmit DD Form 254s to DCSA until further notice.  </w:t>
-      </w:r>
     </w:p>
     <w:p>
       <w:pPr>
@@ -1438,124 +1431,154 @@
         <w:ind w:left="0"/>
         <w:rPr>
           <w:rFonts w:ascii="Times New Roman" w:hAnsi="Times New Roman" w:cs="Times New Roman"/>
-          <w:i/>
-          <w:sz w:val="24"/>
-          <w:szCs w:val="24"/>
-        </w:rPr>
-      </w:pPr>
-    </w:p>
-    <w:p>
-      <w:pPr>
-        <w:pStyle w:val="Heading2"/>
-      </w:pPr>
-      <w:bookmarkStart w:id="36" w:name="_Toc512602642"/>
-      <w:bookmarkStart w:id="37" w:name="_Toc513811438"/>
-      <w:bookmarkStart w:id="38" w:name="_Toc519841186"/>
-      <w:bookmarkStart w:id="39" w:name="_Toc1628372"/>
-      <w:bookmarkStart w:id="40" w:name="_Toc100138358"/>
-      <w:r>
-        <w:t xml:space="preserve">Subpart 5104.5 </w:t>
-      </w:r>
-      <w:r>
-        <w:t>–</w:t>
-      </w:r>
-      <w:r>
-        <w:t xml:space="preserve"> Electronic Commerce in Contracting</w:t>
-      </w:r>
-      <w:bookmarkEnd w:id="36"/>
-      <w:bookmarkEnd w:id="37"/>
-      <w:bookmarkEnd w:id="38"/>
-      <w:bookmarkEnd w:id="39"/>
-      <w:bookmarkEnd w:id="40"/>
-    </w:p>
-    <w:p>
-      <w:pPr>
-        <w:pStyle w:val="Heading3"/>
-      </w:pPr>
-      <w:bookmarkStart w:id="41" w:name="_Toc512602643"/>
-      <w:bookmarkStart w:id="42" w:name="_Toc513811439"/>
-      <w:bookmarkStart w:id="43" w:name="_Toc519841187"/>
-      <w:bookmarkStart w:id="44" w:name="_Toc1628373"/>
-      <w:bookmarkStart w:id="45" w:name="_Toc100138359"/>
-      <w:proofErr w:type="gramStart"/>
-      <w:r>
-        <w:t>5104.502  Policy</w:t>
-      </w:r>
-      <w:proofErr w:type="gramEnd"/>
-      <w:r>
+          <w:sz w:val="24"/>
+          <w:szCs w:val="24"/>
+        </w:rPr>
+      </w:pPr>
+      <w:r>
+        <w:rPr>
+          <w:rFonts w:ascii="Times New Roman" w:hAnsi="Times New Roman" w:cs="Times New Roman"/>
+          <w:sz w:val="24"/>
+          <w:szCs w:val="24"/>
+        </w:rPr>
+        <w:t xml:space="preserve">(1)  </w:t>
+      </w:r>
+      <w:r>
+        <w:rPr>
+          <w:rFonts w:ascii="Times New Roman" w:hAnsi="Times New Roman" w:cs="Times New Roman"/>
+          <w:sz w:val="24"/>
+          <w:szCs w:val="24"/>
+        </w:rPr>
+        <w:t>In accordance with DFARS PGI 204.403(1),</w:t>
+      </w:r>
+      <w:r>
+        <w:rPr>
+          <w:rFonts w:ascii="Times New Roman" w:hAnsi="Times New Roman" w:cs="Times New Roman"/>
+          <w:sz w:val="24"/>
+          <w:szCs w:val="24"/>
+        </w:rPr>
+        <w:t xml:space="preserve"> </w:t>
+      </w:r>
+      <w:r>
+        <w:rPr>
+          <w:rFonts w:ascii="Times New Roman" w:hAnsi="Times New Roman" w:cs="Times New Roman"/>
+          <w:sz w:val="24"/>
+          <w:szCs w:val="24"/>
+        </w:rPr>
+        <w:t xml:space="preserve">the contracting officer </w:t>
+      </w:r>
+      <w:r>
+        <w:rPr>
+          <w:rFonts w:ascii="Times New Roman" w:hAnsi="Times New Roman" w:cs="Times New Roman"/>
+          <w:sz w:val="24"/>
+          <w:szCs w:val="24"/>
+        </w:rPr>
+        <w:t>will</w:t>
+      </w:r>
+      <w:r>
+        <w:rPr>
+          <w:rFonts w:ascii="Times New Roman" w:hAnsi="Times New Roman" w:cs="Times New Roman"/>
+          <w:sz w:val="24"/>
+          <w:szCs w:val="24"/>
+        </w:rPr>
+        <w:t xml:space="preserve"> include a Do</w:t>
+      </w:r>
+      <w:r>
+        <w:rPr>
+          <w:rFonts w:ascii="Times New Roman" w:hAnsi="Times New Roman" w:cs="Times New Roman"/>
+          <w:sz w:val="24"/>
+          <w:szCs w:val="24"/>
+        </w:rPr>
+        <w:t>D Form DD 254, DoD Contract Security Classification Specification</w:t>
+      </w:r>
+      <w:r>
+        <w:rPr>
+          <w:rFonts w:ascii="Times New Roman" w:hAnsi="Times New Roman" w:cs="Times New Roman"/>
+          <w:sz w:val="24"/>
+          <w:szCs w:val="24"/>
+        </w:rPr>
+        <w:t xml:space="preserve"> in solicitations as appropriate </w:t>
+      </w:r>
+      <w:r>
+        <w:rPr>
+          <w:rFonts w:ascii="Times New Roman" w:hAnsi="Times New Roman" w:cs="Times New Roman"/>
+          <w:sz w:val="24"/>
+          <w:szCs w:val="24"/>
+        </w:rPr>
+        <w:t xml:space="preserve">and obtain the security manager’s signature </w:t>
+      </w:r>
+      <w:r>
+        <w:rPr>
+          <w:rFonts w:ascii="Times New Roman" w:hAnsi="Times New Roman" w:cs="Times New Roman"/>
+          <w:sz w:val="24"/>
+          <w:szCs w:val="24"/>
+        </w:rPr>
+        <w:t>(see Army Regulation 380-</w:t>
+      </w:r>
+      <w:r>
+        <w:rPr>
+          <w:rFonts w:ascii="Times New Roman" w:hAnsi="Times New Roman" w:cs="Times New Roman"/>
+          <w:sz w:val="24"/>
+          <w:szCs w:val="24"/>
+        </w:rPr>
+        <w:t>49</w:t>
+      </w:r>
+      <w:r>
+        <w:rPr>
+          <w:rFonts w:ascii="Times New Roman" w:hAnsi="Times New Roman" w:cs="Times New Roman"/>
+          <w:sz w:val="24"/>
+          <w:szCs w:val="24"/>
+        </w:rPr>
+        <w:t>,</w:t>
+      </w:r>
+      <w:r>
+        <w:rPr>
+          <w:rFonts w:ascii="Times New Roman" w:hAnsi="Times New Roman" w:cs="Times New Roman"/>
+          <w:sz w:val="24"/>
+          <w:szCs w:val="24"/>
+        </w:rPr>
+        <w:t xml:space="preserve"> 4-4a, </w:t>
+      </w:r>
+      <w:r>
+        <w:rPr>
+          <w:rFonts w:ascii="Times New Roman" w:hAnsi="Times New Roman" w:cs="Times New Roman"/>
+          <w:sz w:val="24"/>
+          <w:szCs w:val="24"/>
+        </w:rPr>
+        <w:t xml:space="preserve">Department of the Army </w:t>
+      </w:r>
+      <w:r>
+        <w:rPr>
+          <w:rFonts w:ascii="Times New Roman" w:hAnsi="Times New Roman" w:cs="Times New Roman"/>
+          <w:sz w:val="24"/>
+          <w:szCs w:val="24"/>
+        </w:rPr>
+        <w:t xml:space="preserve">Industrial </w:t>
+      </w:r>
+      <w:r>
+        <w:rPr>
+          <w:rFonts w:ascii="Times New Roman" w:hAnsi="Times New Roman" w:cs="Times New Roman"/>
+          <w:sz w:val="24"/>
+          <w:szCs w:val="24"/>
+        </w:rPr>
+        <w:t xml:space="preserve">Security Program) </w:t>
+      </w:r>
+      <w:r>
+        <w:rPr>
+          <w:rFonts w:ascii="Times New Roman" w:hAnsi="Times New Roman" w:cs="Times New Roman"/>
+          <w:sz w:val="24"/>
+          <w:szCs w:val="24"/>
+        </w:rPr>
+        <w:t>as the certifying official on the form</w:t>
+      </w:r>
+      <w:r>
+        <w:rPr>
+          <w:rFonts w:ascii="Times New Roman" w:hAnsi="Times New Roman" w:cs="Times New Roman"/>
+          <w:sz w:val="24"/>
+          <w:szCs w:val="24"/>
+        </w:rPr>
         <w:t>.</w:t>
       </w:r>
-      <w:bookmarkEnd w:id="41"/>
-      <w:bookmarkEnd w:id="42"/>
-      <w:bookmarkEnd w:id="43"/>
-      <w:bookmarkEnd w:id="44"/>
-      <w:bookmarkEnd w:id="45"/>
-    </w:p>
-    <w:p>
-      <w:pPr>
-        <w:pStyle w:val="List1"/>
-      </w:pPr>
-      <w:r>
-        <w:t>(b)</w:t>
-      </w:r>
-      <w:r>
-        <w:t>(</w:t>
-      </w:r>
-      <w:r>
-        <w:t>4</w:t>
-      </w:r>
-      <w:proofErr w:type="gramStart"/>
-      <w:r>
-        <w:t>)  Electronic</w:t>
-      </w:r>
-      <w:proofErr w:type="gramEnd"/>
-      <w:r>
-        <w:t xml:space="preserve"> </w:t>
-      </w:r>
-      <w:r>
-        <w:t>c</w:t>
-      </w:r>
-      <w:r>
-        <w:t xml:space="preserve">ommerce in </w:t>
-      </w:r>
-      <w:r>
-        <w:t>c</w:t>
-      </w:r>
-      <w:r>
-        <w:t xml:space="preserve">ontracting is satisfied if the reverse auction application posts the synopsis (or combined synopsis-solicitation) to </w:t>
-      </w:r>
-      <w:r>
-        <w:t>SAM.gov</w:t>
-      </w:r>
-      <w:r>
-        <w:t>.</w:t>
-      </w:r>
-    </w:p>
-    <w:p>
-      <w:pPr>
-        <w:pStyle w:val="Heading4"/>
-      </w:pPr>
-      <w:bookmarkStart w:id="46" w:name="_Toc512602644"/>
-      <w:bookmarkStart w:id="47" w:name="_Toc513811440"/>
-      <w:bookmarkStart w:id="48" w:name="_Toc519841188"/>
-      <w:bookmarkStart w:id="49" w:name="_Toc1628374"/>
-      <w:bookmarkStart w:id="50" w:name="_Toc100138360"/>
-      <w:r>
-        <w:t>5104.502-</w:t>
-      </w:r>
-      <w:proofErr w:type="gramStart"/>
-      <w:r>
-        <w:t>90  Army</w:t>
-      </w:r>
-      <w:proofErr w:type="gramEnd"/>
-      <w:r>
-        <w:t xml:space="preserve"> supplemental policy.</w:t>
-      </w:r>
-      <w:bookmarkEnd w:id="46"/>
-      <w:bookmarkEnd w:id="47"/>
-      <w:bookmarkEnd w:id="48"/>
-      <w:bookmarkEnd w:id="49"/>
-      <w:bookmarkEnd w:id="50"/>
     </w:p>
     <w:p>
       <w:pPr>
@@ -1571,6 +1594,257 @@
           <w:rFonts w:ascii="Times New Roman" w:hAnsi="Times New Roman" w:cs="Times New Roman"/>
           <w:sz w:val="24"/>
           <w:szCs w:val="24"/>
+        </w:rPr>
+      </w:pPr>
+      <w:r>
+        <w:rPr>
+          <w:rFonts w:ascii="Times New Roman" w:hAnsi="Times New Roman" w:cs="Times New Roman"/>
+          <w:sz w:val="24"/>
+          <w:szCs w:val="24"/>
+        </w:rPr>
+        <w:t xml:space="preserve">(2) </w:t>
+      </w:r>
+      <w:r>
+        <w:rPr>
+          <w:rFonts w:ascii="Times New Roman" w:hAnsi="Times New Roman" w:cs="Times New Roman"/>
+          <w:color w:val="000000" w:themeColor="text1"/>
+          <w:sz w:val="24"/>
+          <w:szCs w:val="24"/>
+        </w:rPr>
+        <w:t xml:space="preserve">See </w:t>
+      </w:r>
+      <w:hyperlink r:id="rId9" w:history="1">
+        <w:r>
+          <w:rPr>
+            <w:rStyle w:val="Hyperlink"/>
+            <w:rFonts w:ascii="Times New Roman" w:hAnsi="Times New Roman" w:cs="Times New Roman"/>
+            <w:sz w:val="24"/>
+            <w:szCs w:val="24"/>
+          </w:rPr>
+          <w:t>AFARS PGI 5104.403(2)-1</w:t>
+        </w:r>
+      </w:hyperlink>
+      <w:r>
+        <w:rPr>
+          <w:rFonts w:ascii="Times New Roman" w:hAnsi="Times New Roman" w:cs="Times New Roman"/>
+          <w:sz w:val="24"/>
+          <w:szCs w:val="24"/>
+        </w:rPr>
+        <w:t>.</w:t>
+      </w:r>
+    </w:p>
+    <w:p>
+      <w:pPr>
+        <w:pStyle w:val="ind16"/>
+        <w:tabs>
+          <w:tab w:val="clear" w:pos="2880"/>
+          <w:tab w:val="clear" w:pos="3456"/>
+          <w:tab w:val="clear" w:pos="4032"/>
+        </w:tabs>
+        <w:spacing w:after="240"/>
+        <w:ind w:left="0"/>
+        <w:rPr>
+          <w:rFonts w:ascii="Times New Roman" w:hAnsi="Times New Roman" w:cs="Times New Roman"/>
+          <w:i/>
+          <w:sz w:val="24"/>
+          <w:szCs w:val="24"/>
+        </w:rPr>
+      </w:pPr>
+    </w:p>
+    <w:p>
+      <w:pPr>
+        <w:pStyle w:val="Heading3"/>
+      </w:pPr>
+      <w:bookmarkStart w:id="36" w:name="_Toc512602642"/>
+      <w:bookmarkStart w:id="37" w:name="_Toc513811438"/>
+      <w:bookmarkStart w:id="38" w:name="_Toc519841186"/>
+      <w:bookmarkStart w:id="39" w:name="_Toc1628372"/>
+      <w:bookmarkStart w:id="40" w:name="_Toc103862463"/>
+      <w:r>
+        <w:t xml:space="preserve">Subpart 5104.5 </w:t>
+      </w:r>
+      <w:r>
+        <w:t>–</w:t>
+      </w:r>
+      <w:r>
+        <w:t xml:space="preserve"> Electronic Commerce in Contracting</w:t>
+      </w:r>
+      <w:bookmarkEnd w:id="36"/>
+      <w:bookmarkEnd w:id="37"/>
+      <w:bookmarkEnd w:id="38"/>
+      <w:bookmarkEnd w:id="39"/>
+      <w:bookmarkEnd w:id="40"/>
+    </w:p>
+    <w:p>
+      <w:pPr>
+        <w:pStyle w:val="Heading4"/>
+      </w:pPr>
+      <w:bookmarkStart w:id="41" w:name="_Toc512602643"/>
+      <w:bookmarkStart w:id="42" w:name="_Toc513811439"/>
+      <w:bookmarkStart w:id="43" w:name="_Toc519841187"/>
+      <w:bookmarkStart w:id="44" w:name="_Toc1628373"/>
+      <w:bookmarkStart w:id="45" w:name="_Toc103862464"/>
+      <w:proofErr w:type="gramStart"/>
+      <w:r>
+        <w:t>5104.502  Policy</w:t>
+      </w:r>
+      <w:proofErr w:type="gramEnd"/>
+      <w:r>
+        <w:t>.</w:t>
+      </w:r>
+      <w:bookmarkEnd w:id="41"/>
+      <w:bookmarkEnd w:id="42"/>
+      <w:bookmarkEnd w:id="43"/>
+      <w:bookmarkEnd w:id="44"/>
+      <w:bookmarkEnd w:id="45"/>
+    </w:p>
+    <w:p>
+      <w:pPr>
+        <w:pStyle w:val="ind16"/>
+        <w:tabs>
+          <w:tab w:val="clear" w:pos="2880"/>
+          <w:tab w:val="clear" w:pos="3456"/>
+          <w:tab w:val="clear" w:pos="4032"/>
+        </w:tabs>
+        <w:spacing w:after="240"/>
+        <w:ind w:left="0"/>
+        <w:rPr>
+          <w:rFonts w:ascii="Times New Roman" w:hAnsi="Times New Roman" w:cs="Times New Roman"/>
+          <w:sz w:val="24"/>
+          <w:szCs w:val="24"/>
+        </w:rPr>
+      </w:pPr>
+      <w:r>
+        <w:rPr>
+          <w:rFonts w:ascii="Times New Roman" w:hAnsi="Times New Roman" w:cs="Times New Roman"/>
+          <w:sz w:val="24"/>
+          <w:szCs w:val="24"/>
+        </w:rPr>
+        <w:t>(b)</w:t>
+      </w:r>
+      <w:r>
+        <w:rPr>
+          <w:rFonts w:ascii="Times New Roman" w:hAnsi="Times New Roman" w:cs="Times New Roman"/>
+          <w:sz w:val="24"/>
+          <w:szCs w:val="24"/>
+        </w:rPr>
+        <w:t>(</w:t>
+      </w:r>
+      <w:r>
+        <w:rPr>
+          <w:rFonts w:ascii="Times New Roman" w:hAnsi="Times New Roman" w:cs="Times New Roman"/>
+          <w:sz w:val="24"/>
+          <w:szCs w:val="24"/>
+        </w:rPr>
+        <w:t>4</w:t>
+      </w:r>
+      <w:proofErr w:type="gramStart"/>
+      <w:r>
+        <w:rPr>
+          <w:rFonts w:ascii="Times New Roman" w:hAnsi="Times New Roman" w:cs="Times New Roman"/>
+          <w:sz w:val="24"/>
+          <w:szCs w:val="24"/>
+        </w:rPr>
+        <w:t>)  Electronic</w:t>
+      </w:r>
+      <w:proofErr w:type="gramEnd"/>
+      <w:r>
+        <w:rPr>
+          <w:rFonts w:ascii="Times New Roman" w:hAnsi="Times New Roman" w:cs="Times New Roman"/>
+          <w:sz w:val="24"/>
+          <w:szCs w:val="24"/>
+        </w:rPr>
+        <w:t xml:space="preserve"> </w:t>
+      </w:r>
+      <w:r>
+        <w:rPr>
+          <w:rFonts w:ascii="Times New Roman" w:hAnsi="Times New Roman" w:cs="Times New Roman"/>
+          <w:sz w:val="24"/>
+          <w:szCs w:val="24"/>
+        </w:rPr>
+        <w:t>c</w:t>
+      </w:r>
+      <w:r>
+        <w:rPr>
+          <w:rFonts w:ascii="Times New Roman" w:hAnsi="Times New Roman" w:cs="Times New Roman"/>
+          <w:sz w:val="24"/>
+          <w:szCs w:val="24"/>
+        </w:rPr>
+        <w:t xml:space="preserve">ommerce in </w:t>
+      </w:r>
+      <w:r>
+        <w:rPr>
+          <w:rFonts w:ascii="Times New Roman" w:hAnsi="Times New Roman" w:cs="Times New Roman"/>
+          <w:sz w:val="24"/>
+          <w:szCs w:val="24"/>
+        </w:rPr>
+        <w:t>c</w:t>
+      </w:r>
+      <w:r>
+        <w:rPr>
+          <w:rFonts w:ascii="Times New Roman" w:hAnsi="Times New Roman" w:cs="Times New Roman"/>
+          <w:sz w:val="24"/>
+          <w:szCs w:val="24"/>
+        </w:rPr>
+        <w:t xml:space="preserve">ontracting is satisfied if the reverse auction application posts the synopsis (or combined synopsis-solicitation) to </w:t>
+      </w:r>
+      <w:r>
+        <w:rPr>
+          <w:rFonts w:ascii="Times New Roman" w:hAnsi="Times New Roman" w:cs="Times New Roman"/>
+          <w:sz w:val="24"/>
+          <w:szCs w:val="24"/>
+        </w:rPr>
+        <w:t>SAM.gov</w:t>
+      </w:r>
+      <w:r>
+        <w:rPr>
+          <w:rFonts w:ascii="Times New Roman" w:hAnsi="Times New Roman" w:cs="Times New Roman"/>
+          <w:sz w:val="24"/>
+          <w:szCs w:val="24"/>
+        </w:rPr>
+        <w:t>.</w:t>
+      </w:r>
+    </w:p>
+    <w:p>
+      <w:pPr>
+        <w:pStyle w:val="Heading4"/>
+      </w:pPr>
+      <w:bookmarkStart w:id="46" w:name="_Toc512602644"/>
+      <w:bookmarkStart w:id="47" w:name="_Toc513811440"/>
+      <w:bookmarkStart w:id="48" w:name="_Toc519841188"/>
+      <w:bookmarkStart w:id="49" w:name="_Toc1628374"/>
+      <w:bookmarkStart w:id="50" w:name="_Toc103862465"/>
+      <w:r>
+        <w:t>5104.502-</w:t>
+      </w:r>
+      <w:proofErr w:type="gramStart"/>
+      <w:r>
+        <w:t>90  Army</w:t>
+      </w:r>
+      <w:proofErr w:type="gramEnd"/>
+      <w:r>
+        <w:t xml:space="preserve"> supplemental policy.</w:t>
+      </w:r>
+      <w:bookmarkEnd w:id="46"/>
+      <w:bookmarkEnd w:id="47"/>
+      <w:bookmarkEnd w:id="48"/>
+      <w:bookmarkEnd w:id="49"/>
+      <w:bookmarkEnd w:id="50"/>
+    </w:p>
+    <w:p>
+      <w:pPr>
+        <w:pStyle w:val="ind16"/>
+        <w:tabs>
+          <w:tab w:val="clear" w:pos="2880"/>
+          <w:tab w:val="clear" w:pos="3456"/>
+          <w:tab w:val="clear" w:pos="4032"/>
+        </w:tabs>
+        <w:spacing w:after="240"/>
+        <w:ind w:left="0"/>
+        <w:rPr>
+          <w:rFonts w:ascii="Times New Roman" w:hAnsi="Times New Roman" w:cs="Times New Roman"/>
+          <w:sz w:val="24"/>
+          <w:szCs w:val="24"/>
           <w:lang w:val="en"/>
         </w:rPr>
       </w:pPr>
@@ -1602,13 +1876,13 @@
     </w:p>
     <w:p>
       <w:pPr>
-        <w:pStyle w:val="Heading2"/>
+        <w:pStyle w:val="Heading3"/>
       </w:pPr>
       <w:bookmarkStart w:id="51" w:name="_Toc512602645"/>
       <w:bookmarkStart w:id="52" w:name="_Toc513811441"/>
       <w:bookmarkStart w:id="53" w:name="_Toc519841189"/>
       <w:bookmarkStart w:id="54" w:name="_Toc1628375"/>
-      <w:bookmarkStart w:id="55" w:name="_Toc100138361"/>
+      <w:bookmarkStart w:id="55" w:name="_Toc103862466"/>
       <w:r>
         <w:t>Subpart 5104.6 – Contract Reporting</w:t>
       </w:r>
@@ -1620,7 +1894,7 @@
     </w:p>
     <w:p>
       <w:pPr>
-        <w:pStyle w:val="Heading3"/>
+        <w:pStyle w:val="Heading4"/>
       </w:pPr>
       <w:r>
         <w:t xml:space="preserve"> </w:t>
@@ -1629,7 +1903,7 @@
       <w:bookmarkStart w:id="57" w:name="_Toc513811442"/>
       <w:bookmarkStart w:id="58" w:name="_Toc519841190"/>
       <w:bookmarkStart w:id="59" w:name="_Toc1628376"/>
-      <w:bookmarkStart w:id="60" w:name="_Toc100138362"/>
+      <w:bookmarkStart w:id="60" w:name="_Toc103862467"/>
       <w:proofErr w:type="gramStart"/>
       <w:r>
         <w:t>5104.604  Responsibilities</w:t>
@@ -1649,29 +1923,53 @@
     </w:p>
     <w:p>
       <w:pPr>
-        <w:pStyle w:val="List1"/>
-      </w:pPr>
-      <w:r>
-        <w:t>(a)</w:t>
-      </w:r>
-      <w:r>
-        <w:t xml:space="preserve">  </w:t>
-      </w:r>
-      <w:r>
+        <w:rPr>
+          <w:rFonts w:ascii="Times New Roman" w:hAnsi="Times New Roman" w:cs="Times New Roman"/>
+          <w:sz w:val="24"/>
+          <w:szCs w:val="24"/>
+        </w:rPr>
+      </w:pPr>
+      <w:r>
+        <w:rPr>
+          <w:rFonts w:ascii="Times New Roman" w:hAnsi="Times New Roman" w:cs="Times New Roman"/>
+          <w:sz w:val="24"/>
+          <w:szCs w:val="24"/>
+        </w:rPr>
+        <w:t xml:space="preserve">(a)  </w:t>
+      </w:r>
+      <w:r>
+        <w:rPr>
+          <w:rFonts w:ascii="Times New Roman" w:hAnsi="Times New Roman" w:cs="Times New Roman"/>
+          <w:sz w:val="24"/>
+          <w:szCs w:val="24"/>
+        </w:rPr>
         <w:t xml:space="preserve">The Senior Procurement Executive in coordination with the head of the contracting activity is responsible for developing and monitoring a process to ensure timely and accurate reporting of contractual actions to FPDS.  </w:t>
       </w:r>
       <w:r>
+        <w:rPr>
+          <w:rFonts w:ascii="Times New Roman" w:hAnsi="Times New Roman" w:cs="Times New Roman"/>
+          <w:sz w:val="24"/>
+          <w:szCs w:val="24"/>
+        </w:rPr>
         <w:t xml:space="preserve">See </w:t>
       </w:r>
       <w:hyperlink r:id="rId10" w:history="1">
         <w:r>
           <w:rPr>
             <w:rStyle w:val="Hyperlink"/>
+            <w:rFonts w:ascii="Times New Roman" w:hAnsi="Times New Roman" w:cs="Times New Roman"/>
+            <w:sz w:val="24"/>
+            <w:szCs w:val="24"/>
           </w:rPr>
           <w:t>Appendix GG</w:t>
         </w:r>
       </w:hyperlink>
       <w:r>
+        <w:rPr>
+          <w:rFonts w:ascii="Times New Roman" w:hAnsi="Times New Roman" w:cs="Times New Roman"/>
+          <w:sz w:val="24"/>
+          <w:szCs w:val="24"/>
+        </w:rPr>
         <w:t xml:space="preserve"> for further delegation.  </w:t>
       </w:r>
     </w:p>
@@ -1686,13 +1984,13 @@
     </w:p>
     <w:p>
       <w:pPr>
-        <w:pStyle w:val="Heading2"/>
+        <w:pStyle w:val="Heading3"/>
       </w:pPr>
       <w:bookmarkStart w:id="61" w:name="_Toc512602647"/>
       <w:bookmarkStart w:id="62" w:name="_Toc513811443"/>
       <w:bookmarkStart w:id="63" w:name="_Toc519841191"/>
       <w:bookmarkStart w:id="64" w:name="_Toc1628377"/>
-      <w:bookmarkStart w:id="65" w:name="_Toc100138363"/>
+      <w:bookmarkStart w:id="65" w:name="_Toc103862468"/>
       <w:r>
         <w:t xml:space="preserve">Subpart 5104.8 </w:t>
       </w:r>
@@ -1731,13 +2029,13 @@
     </w:p>
     <w:p>
       <w:pPr>
-        <w:pStyle w:val="Heading3"/>
+        <w:pStyle w:val="Heading4"/>
       </w:pPr>
       <w:bookmarkStart w:id="66" w:name="_Toc512602648"/>
       <w:bookmarkStart w:id="67" w:name="_Toc513811444"/>
       <w:bookmarkStart w:id="68" w:name="_Toc519841192"/>
       <w:bookmarkStart w:id="69" w:name="_Toc1628378"/>
-      <w:bookmarkStart w:id="70" w:name="_Toc100138364"/>
+      <w:bookmarkStart w:id="70" w:name="_Toc103862469"/>
       <w:proofErr w:type="gramStart"/>
       <w:r>
         <w:t>5104.802  Contract</w:t>
@@ -1754,30 +2052,57 @@
     </w:p>
     <w:p>
       <w:pPr>
-        <w:pStyle w:val="List1"/>
-      </w:pPr>
-      <w:r>
-        <w:t>(f)</w:t>
-      </w:r>
-      <w:r>
-        <w:t xml:space="preserve"> Contracting officers shall</w:t>
-      </w:r>
-      <w:r>
+        <w:rPr>
+          <w:rFonts w:ascii="Times New Roman" w:hAnsi="Times New Roman" w:cs="Times New Roman"/>
+          <w:sz w:val="24"/>
+          <w:szCs w:val="24"/>
+        </w:rPr>
+      </w:pPr>
+      <w:r>
+        <w:rPr>
+          <w:rFonts w:ascii="Times New Roman" w:hAnsi="Times New Roman" w:cs="Times New Roman"/>
+          <w:sz w:val="24"/>
+          <w:szCs w:val="24"/>
+        </w:rPr>
+        <w:t>(f) Contracting officers shall</w:t>
+      </w:r>
+      <w:r>
+        <w:rPr>
+          <w:rFonts w:ascii="Times New Roman" w:hAnsi="Times New Roman" w:cs="Times New Roman"/>
+          <w:sz w:val="24"/>
+          <w:szCs w:val="24"/>
+        </w:rPr>
         <w:t xml:space="preserve"> utilize the Virtual Contracting Enterprise (VCE) tools throughout the acquisition process to maximize visibility and management of contract specific information and documents. </w:t>
       </w:r>
       <w:r>
+        <w:rPr>
+          <w:rFonts w:ascii="Times New Roman" w:hAnsi="Times New Roman" w:cs="Times New Roman"/>
+          <w:sz w:val="24"/>
+          <w:szCs w:val="24"/>
+        </w:rPr>
         <w:t xml:space="preserve"> VCE shall not be used for classified documents or contracts.</w:t>
       </w:r>
       <w:r>
+        <w:rPr>
+          <w:rFonts w:ascii="Times New Roman" w:hAnsi="Times New Roman" w:cs="Times New Roman"/>
+          <w:sz w:val="24"/>
+          <w:szCs w:val="24"/>
+        </w:rPr>
         <w:t xml:space="preserve"> </w:t>
       </w:r>
     </w:p>
     <w:p>
       <w:pPr>
-        <w:pStyle w:val="List3"/>
-      </w:pPr>
-      <w:r>
-        <w:rPr>
+        <w:ind w:firstLine="360"/>
+        <w:rPr>
+          <w:rFonts w:ascii="Times New Roman" w:hAnsi="Times New Roman" w:cs="Times New Roman"/>
+          <w:sz w:val="24"/>
+          <w:szCs w:val="24"/>
+        </w:rPr>
+      </w:pPr>
+      <w:r>
+        <w:rPr>
+          <w:rFonts w:ascii="Times New Roman" w:hAnsi="Times New Roman" w:cs="Times New Roman"/>
           <w:sz w:val="24"/>
           <w:szCs w:val="24"/>
         </w:rPr>
@@ -1786,6 +2111,7 @@
       <w:proofErr w:type="spellStart"/>
       <w:r>
         <w:rPr>
+          <w:rFonts w:ascii="Times New Roman" w:hAnsi="Times New Roman" w:cs="Times New Roman"/>
           <w:sz w:val="24"/>
           <w:szCs w:val="24"/>
         </w:rPr>
@@ -1794,20 +2120,15 @@
       <w:proofErr w:type="spellEnd"/>
       <w:r>
         <w:rPr>
-          <w:sz w:val="24"/>
-          <w:szCs w:val="24"/>
-        </w:rPr>
-        <w:t>)</w:t>
-      </w:r>
-      <w:r>
-        <w:rPr>
-          <w:sz w:val="24"/>
-          <w:szCs w:val="24"/>
-        </w:rPr>
-        <w:t xml:space="preserve"> The Paperless Contract File (PCF) module shall be used to store, access, and route documents necessary to manage the acquisition process for review and approval.  Contracting officers shall</w:t>
-      </w:r>
-      <w:r>
-        <w:rPr>
+          <w:rFonts w:ascii="Times New Roman" w:hAnsi="Times New Roman" w:cs="Times New Roman"/>
+          <w:sz w:val="24"/>
+          <w:szCs w:val="24"/>
+        </w:rPr>
+        <w:t>) The Paperless Contract File (PCF) module shall be used to store, access, and route documents necessary to manage the acquisition process for review and approval.  Contracting officers shall</w:t>
+      </w:r>
+      <w:r>
+        <w:rPr>
+          <w:rFonts w:ascii="Times New Roman" w:hAnsi="Times New Roman" w:cs="Times New Roman"/>
           <w:sz w:val="24"/>
           <w:szCs w:val="24"/>
         </w:rPr>
@@ -1815,6 +2136,7 @@
       </w:r>
       <w:r>
         <w:rPr>
+          <w:rFonts w:ascii="Times New Roman" w:hAnsi="Times New Roman" w:cs="Times New Roman"/>
           <w:sz w:val="24"/>
           <w:szCs w:val="24"/>
         </w:rPr>
@@ -1822,6 +2144,7 @@
       </w:r>
       <w:r>
         <w:rPr>
+          <w:rFonts w:ascii="Times New Roman" w:hAnsi="Times New Roman" w:cs="Times New Roman"/>
           <w:sz w:val="24"/>
           <w:szCs w:val="24"/>
         </w:rPr>
@@ -1829,6 +2152,7 @@
       </w:r>
       <w:r>
         <w:rPr>
+          <w:rFonts w:ascii="Times New Roman" w:hAnsi="Times New Roman" w:cs="Times New Roman"/>
           <w:sz w:val="24"/>
           <w:szCs w:val="24"/>
         </w:rPr>
@@ -1836,6 +2160,7 @@
       </w:r>
       <w:r>
         <w:rPr>
+          <w:rFonts w:ascii="Times New Roman" w:hAnsi="Times New Roman" w:cs="Times New Roman"/>
           <w:sz w:val="24"/>
           <w:szCs w:val="24"/>
         </w:rPr>
@@ -1843,6 +2168,7 @@
       </w:r>
       <w:r>
         <w:rPr>
+          <w:rFonts w:ascii="Times New Roman" w:hAnsi="Times New Roman" w:cs="Times New Roman"/>
           <w:sz w:val="24"/>
           <w:szCs w:val="24"/>
         </w:rPr>
@@ -1850,6 +2176,7 @@
       </w:r>
       <w:r>
         <w:rPr>
+          <w:rFonts w:ascii="Times New Roman" w:hAnsi="Times New Roman" w:cs="Times New Roman"/>
           <w:sz w:val="24"/>
           <w:szCs w:val="24"/>
         </w:rPr>
@@ -1857,6 +2184,7 @@
       </w:r>
       <w:r>
         <w:rPr>
+          <w:rFonts w:ascii="Times New Roman" w:hAnsi="Times New Roman" w:cs="Times New Roman"/>
           <w:sz w:val="24"/>
           <w:szCs w:val="24"/>
         </w:rPr>
@@ -1866,6 +2194,7 @@
         <w:r>
           <w:rPr>
             <w:rStyle w:val="Hyperlink"/>
+            <w:rFonts w:ascii="Times New Roman" w:hAnsi="Times New Roman" w:cs="Times New Roman"/>
             <w:sz w:val="24"/>
             <w:szCs w:val="24"/>
           </w:rPr>
@@ -1874,6 +2203,7 @@
       </w:hyperlink>
       <w:r>
         <w:rPr>
+          <w:rFonts w:ascii="Times New Roman" w:hAnsi="Times New Roman" w:cs="Times New Roman"/>
           <w:sz w:val="24"/>
           <w:szCs w:val="24"/>
         </w:rPr>
@@ -1881,6 +2211,7 @@
       </w:r>
       <w:r>
         <w:rPr>
+          <w:rFonts w:ascii="Times New Roman" w:hAnsi="Times New Roman" w:cs="Times New Roman"/>
           <w:sz w:val="24"/>
           <w:szCs w:val="24"/>
         </w:rPr>
@@ -1888,6 +2219,7 @@
       </w:r>
       <w:r>
         <w:rPr>
+          <w:rFonts w:ascii="Times New Roman" w:hAnsi="Times New Roman" w:cs="Times New Roman"/>
           <w:sz w:val="24"/>
           <w:szCs w:val="24"/>
         </w:rPr>
@@ -1895,6 +2227,7 @@
       </w:r>
       <w:r>
         <w:rPr>
+          <w:rFonts w:ascii="Times New Roman" w:hAnsi="Times New Roman" w:cs="Times New Roman"/>
           <w:sz w:val="24"/>
           <w:szCs w:val="24"/>
         </w:rPr>
@@ -1902,6 +2235,7 @@
       </w:r>
       <w:r>
         <w:rPr>
+          <w:rFonts w:ascii="Times New Roman" w:hAnsi="Times New Roman" w:cs="Times New Roman"/>
           <w:sz w:val="24"/>
           <w:szCs w:val="24"/>
         </w:rPr>
@@ -1909,14 +2243,15 @@
       </w:r>
       <w:r>
         <w:rPr>
-          <w:sz w:val="24"/>
-          <w:szCs w:val="24"/>
-        </w:rPr>
-        <w:lastRenderedPageBreak/>
+          <w:rFonts w:ascii="Times New Roman" w:hAnsi="Times New Roman" w:cs="Times New Roman"/>
+          <w:sz w:val="24"/>
+          <w:szCs w:val="24"/>
+        </w:rPr>
         <w:t xml:space="preserve">then that system is the official system of record; </w:t>
       </w:r>
       <w:r>
         <w:rPr>
+          <w:rFonts w:ascii="Times New Roman" w:hAnsi="Times New Roman" w:cs="Times New Roman"/>
           <w:sz w:val="24"/>
           <w:szCs w:val="24"/>
         </w:rPr>
@@ -1924,6 +2259,7 @@
       </w:r>
       <w:r>
         <w:rPr>
+          <w:rFonts w:ascii="Times New Roman" w:hAnsi="Times New Roman" w:cs="Times New Roman"/>
           <w:sz w:val="24"/>
           <w:szCs w:val="24"/>
         </w:rPr>
@@ -1931,6 +2267,7 @@
       </w:r>
       <w:r>
         <w:rPr>
+          <w:rFonts w:ascii="Times New Roman" w:hAnsi="Times New Roman" w:cs="Times New Roman"/>
           <w:sz w:val="24"/>
           <w:szCs w:val="24"/>
         </w:rPr>
@@ -1938,6 +2275,7 @@
       </w:r>
       <w:r>
         <w:rPr>
+          <w:rFonts w:ascii="Times New Roman" w:hAnsi="Times New Roman" w:cs="Times New Roman"/>
           <w:sz w:val="24"/>
           <w:szCs w:val="24"/>
         </w:rPr>
@@ -1945,6 +2283,7 @@
       </w:r>
       <w:r>
         <w:rPr>
+          <w:rFonts w:ascii="Times New Roman" w:hAnsi="Times New Roman" w:cs="Times New Roman"/>
           <w:sz w:val="24"/>
           <w:szCs w:val="24"/>
         </w:rPr>
@@ -1952,6 +2291,7 @@
       </w:r>
       <w:r>
         <w:rPr>
+          <w:rFonts w:ascii="Times New Roman" w:hAnsi="Times New Roman" w:cs="Times New Roman"/>
           <w:sz w:val="24"/>
           <w:szCs w:val="24"/>
         </w:rPr>
@@ -1959,6 +2299,7 @@
       </w:r>
       <w:r>
         <w:rPr>
+          <w:rFonts w:ascii="Times New Roman" w:hAnsi="Times New Roman" w:cs="Times New Roman"/>
           <w:sz w:val="24"/>
           <w:szCs w:val="24"/>
         </w:rPr>
@@ -2098,24 +2439,40 @@
     </w:p>
     <w:p>
       <w:pPr>
-        <w:pStyle w:val="List2"/>
-      </w:pPr>
-      <w:r>
-        <w:rPr>
-          <w:sz w:val="24"/>
-          <w:szCs w:val="24"/>
-        </w:rPr>
-        <w:t>(1)</w:t>
-      </w:r>
-      <w:r>
-        <w:rPr>
-          <w:sz w:val="24"/>
-          <w:szCs w:val="24"/>
-        </w:rPr>
-        <w:t xml:space="preserve"> The Army Cabinet Index folder structure shall be used when filing documents in PCF to ensure standardization throughout Army contract files.</w:t>
-      </w:r>
-      <w:r>
-        <w:rPr>
+        <w:ind w:firstLine="720"/>
+        <w:rPr>
+          <w:rFonts w:ascii="Times New Roman" w:hAnsi="Times New Roman" w:cs="Times New Roman"/>
+          <w:sz w:val="24"/>
+          <w:szCs w:val="24"/>
+        </w:rPr>
+      </w:pPr>
+      <w:r>
+        <w:rPr>
+          <w:rFonts w:ascii="Times New Roman" w:hAnsi="Times New Roman" w:cs="Times New Roman"/>
+          <w:sz w:val="24"/>
+          <w:szCs w:val="24"/>
+        </w:rPr>
+        <w:t>(</w:t>
+      </w:r>
+      <w:r>
+        <w:rPr>
+          <w:rFonts w:ascii="Times New Roman" w:hAnsi="Times New Roman" w:cs="Times New Roman"/>
+          <w:sz w:val="24"/>
+          <w:szCs w:val="24"/>
+        </w:rPr>
+        <w:t>1</w:t>
+      </w:r>
+      <w:r>
+        <w:rPr>
+          <w:rFonts w:ascii="Times New Roman" w:hAnsi="Times New Roman" w:cs="Times New Roman"/>
+          <w:sz w:val="24"/>
+          <w:szCs w:val="24"/>
+        </w:rPr>
+        <w:t>) The Army Cabinet Index folder structure shall be used when filing documents in PCF to ensure standardization throughout Army contract files.</w:t>
+      </w:r>
+      <w:r>
+        <w:rPr>
+          <w:rFonts w:ascii="Times New Roman" w:hAnsi="Times New Roman" w:cs="Times New Roman"/>
           <w:sz w:val="24"/>
           <w:szCs w:val="24"/>
         </w:rPr>
@@ -2124,6 +2481,7 @@
       <w:proofErr w:type="spellStart"/>
       <w:r>
         <w:rPr>
+          <w:rFonts w:ascii="Times New Roman" w:hAnsi="Times New Roman" w:cs="Times New Roman"/>
           <w:sz w:val="24"/>
           <w:szCs w:val="24"/>
         </w:rPr>
@@ -2132,6 +2490,7 @@
       <w:proofErr w:type="spellEnd"/>
       <w:r>
         <w:rPr>
+          <w:rFonts w:ascii="Times New Roman" w:hAnsi="Times New Roman" w:cs="Times New Roman"/>
           <w:sz w:val="24"/>
           <w:szCs w:val="24"/>
         </w:rPr>
@@ -2139,6 +2498,7 @@
       </w:r>
       <w:r>
         <w:rPr>
+          <w:rFonts w:ascii="Times New Roman" w:hAnsi="Times New Roman" w:cs="Times New Roman"/>
           <w:sz w:val="24"/>
           <w:szCs w:val="24"/>
         </w:rPr>
@@ -2146,6 +2506,7 @@
       </w:r>
       <w:r>
         <w:rPr>
+          <w:rFonts w:ascii="Times New Roman" w:hAnsi="Times New Roman" w:cs="Times New Roman"/>
           <w:sz w:val="24"/>
           <w:szCs w:val="24"/>
         </w:rPr>
@@ -2154,10 +2515,16 @@
     </w:p>
     <w:p>
       <w:pPr>
-        <w:pStyle w:val="List2"/>
-      </w:pPr>
-      <w:r>
-        <w:rPr>
+        <w:ind w:firstLine="720"/>
+        <w:rPr>
+          <w:rFonts w:ascii="Times New Roman" w:hAnsi="Times New Roman" w:cs="Times New Roman"/>
+          <w:sz w:val="24"/>
+          <w:szCs w:val="24"/>
+        </w:rPr>
+      </w:pPr>
+      <w:r>
+        <w:rPr>
+          <w:rFonts w:ascii="Times New Roman" w:hAnsi="Times New Roman" w:cs="Times New Roman"/>
           <w:sz w:val="24"/>
           <w:szCs w:val="24"/>
         </w:rPr>
@@ -2165,6 +2532,7 @@
       </w:r>
       <w:r>
         <w:rPr>
+          <w:rFonts w:ascii="Times New Roman" w:hAnsi="Times New Roman" w:cs="Times New Roman"/>
           <w:sz w:val="24"/>
           <w:szCs w:val="24"/>
         </w:rPr>
@@ -2172,6 +2540,7 @@
       </w:r>
       <w:r>
         <w:rPr>
+          <w:rFonts w:ascii="Times New Roman" w:hAnsi="Times New Roman" w:cs="Times New Roman"/>
           <w:sz w:val="24"/>
           <w:szCs w:val="24"/>
         </w:rPr>
@@ -2179,6 +2548,7 @@
       </w:r>
       <w:r>
         <w:rPr>
+          <w:rFonts w:ascii="Times New Roman" w:hAnsi="Times New Roman" w:cs="Times New Roman"/>
           <w:sz w:val="24"/>
           <w:szCs w:val="24"/>
         </w:rPr>
@@ -2186,6 +2556,7 @@
       </w:r>
       <w:r>
         <w:rPr>
+          <w:rFonts w:ascii="Times New Roman" w:hAnsi="Times New Roman" w:cs="Times New Roman"/>
           <w:sz w:val="24"/>
           <w:szCs w:val="24"/>
         </w:rPr>
@@ -2194,6 +2565,7 @@
       <w:proofErr w:type="spellStart"/>
       <w:r>
         <w:rPr>
+          <w:rFonts w:ascii="Times New Roman" w:hAnsi="Times New Roman" w:cs="Times New Roman"/>
           <w:sz w:val="24"/>
           <w:szCs w:val="24"/>
         </w:rPr>
@@ -2202,6 +2574,7 @@
       <w:proofErr w:type="spellEnd"/>
       <w:r>
         <w:rPr>
+          <w:rFonts w:ascii="Times New Roman" w:hAnsi="Times New Roman" w:cs="Times New Roman"/>
           <w:sz w:val="24"/>
           <w:szCs w:val="24"/>
         </w:rPr>
@@ -2210,6 +2583,7 @@
       <w:proofErr w:type="spellStart"/>
       <w:r>
         <w:rPr>
+          <w:rFonts w:ascii="Times New Roman" w:hAnsi="Times New Roman" w:cs="Times New Roman"/>
           <w:sz w:val="24"/>
           <w:szCs w:val="24"/>
         </w:rPr>
@@ -2218,6 +2592,7 @@
       <w:proofErr w:type="spellEnd"/>
       <w:r>
         <w:rPr>
+          <w:rFonts w:ascii="Times New Roman" w:hAnsi="Times New Roman" w:cs="Times New Roman"/>
           <w:sz w:val="24"/>
           <w:szCs w:val="24"/>
         </w:rPr>
@@ -2226,10 +2601,16 @@
     </w:p>
     <w:p>
       <w:pPr>
-        <w:pStyle w:val="List2"/>
-      </w:pPr>
-      <w:r>
-        <w:rPr>
+        <w:ind w:firstLine="720"/>
+        <w:rPr>
+          <w:rFonts w:ascii="Times New Roman" w:hAnsi="Times New Roman" w:cs="Times New Roman"/>
+          <w:sz w:val="24"/>
+          <w:szCs w:val="24"/>
+        </w:rPr>
+      </w:pPr>
+      <w:r>
+        <w:rPr>
+          <w:rFonts w:ascii="Times New Roman" w:hAnsi="Times New Roman" w:cs="Times New Roman"/>
           <w:sz w:val="24"/>
           <w:szCs w:val="24"/>
         </w:rPr>
@@ -2237,6 +2618,7 @@
       </w:r>
       <w:r>
         <w:rPr>
+          <w:rFonts w:ascii="Times New Roman" w:hAnsi="Times New Roman" w:cs="Times New Roman"/>
           <w:sz w:val="24"/>
           <w:szCs w:val="24"/>
         </w:rPr>
@@ -2244,6 +2626,7 @@
       </w:r>
       <w:r>
         <w:rPr>
+          <w:rFonts w:ascii="Times New Roman" w:hAnsi="Times New Roman" w:cs="Times New Roman"/>
           <w:sz w:val="24"/>
           <w:szCs w:val="24"/>
         </w:rPr>
@@ -2251,6 +2634,7 @@
       </w:r>
       <w:r>
         <w:rPr>
+          <w:rFonts w:ascii="Times New Roman" w:hAnsi="Times New Roman" w:cs="Times New Roman"/>
           <w:sz w:val="24"/>
           <w:szCs w:val="24"/>
         </w:rPr>
@@ -2355,24 +2739,40 @@
     </w:p>
     <w:p>
       <w:pPr>
-        <w:pStyle w:val="List2"/>
-      </w:pPr>
-      <w:r>
-        <w:rPr>
-          <w:sz w:val="24"/>
-          <w:szCs w:val="24"/>
-        </w:rPr>
-        <w:t>(4)</w:t>
-      </w:r>
-      <w:r>
-        <w:rPr>
-          <w:sz w:val="24"/>
-          <w:szCs w:val="24"/>
-        </w:rPr>
-        <w:t xml:space="preserve"> Mission Partner/Requirement Owner Functionality shall be used by requirements owners to create cabinets and submit documents to contracting organizations.  Contracting officers shall assist requirements owners as necessary to ensure utilization of the tool.</w:t>
-      </w:r>
-      <w:r>
-        <w:rPr>
+        <w:ind w:firstLine="720"/>
+        <w:rPr>
+          <w:rFonts w:ascii="Times New Roman" w:hAnsi="Times New Roman" w:cs="Times New Roman"/>
+          <w:sz w:val="24"/>
+          <w:szCs w:val="24"/>
+        </w:rPr>
+      </w:pPr>
+      <w:r>
+        <w:rPr>
+          <w:rFonts w:ascii="Times New Roman" w:hAnsi="Times New Roman" w:cs="Times New Roman"/>
+          <w:sz w:val="24"/>
+          <w:szCs w:val="24"/>
+        </w:rPr>
+        <w:t>(</w:t>
+      </w:r>
+      <w:r>
+        <w:rPr>
+          <w:rFonts w:ascii="Times New Roman" w:hAnsi="Times New Roman" w:cs="Times New Roman"/>
+          <w:sz w:val="24"/>
+          <w:szCs w:val="24"/>
+        </w:rPr>
+        <w:t>4</w:t>
+      </w:r>
+      <w:r>
+        <w:rPr>
+          <w:rFonts w:ascii="Times New Roman" w:hAnsi="Times New Roman" w:cs="Times New Roman"/>
+          <w:sz w:val="24"/>
+          <w:szCs w:val="24"/>
+        </w:rPr>
+        <w:t>) Mission Partner/Requirement Owner Functionality shall be used by requirements owners to create cabinets and submit documents to contracting organizations.  Contracting officers shall assist requirements owners as necessary to ensure utilization of the tool.</w:t>
+      </w:r>
+      <w:r>
+        <w:rPr>
+          <w:rFonts w:ascii="Times New Roman" w:hAnsi="Times New Roman" w:cs="Times New Roman"/>
           <w:sz w:val="24"/>
           <w:szCs w:val="24"/>
         </w:rPr>
@@ -2381,44 +2781,91 @@
     </w:p>
     <w:p>
       <w:pPr>
-        <w:pStyle w:val="List3"/>
-      </w:pPr>
-      <w:r>
-        <w:rPr>
-          <w:sz w:val="24"/>
-          <w:szCs w:val="24"/>
-        </w:rPr>
-        <w:t>(ii)</w:t>
-      </w:r>
-      <w:r>
-        <w:rPr>
-          <w:sz w:val="24"/>
-          <w:szCs w:val="24"/>
-        </w:rPr>
-        <w:t xml:space="preserve"> VCE Warrants Module shall be used to issue and track contracting officer and grant officer warrants; see 5101.603-3.</w:t>
-      </w:r>
-    </w:p>
-    <w:p>
-      <w:pPr>
-        <w:pStyle w:val="List3"/>
-      </w:pPr>
-      <w:r>
-        <w:rPr>
-          <w:sz w:val="24"/>
-          <w:szCs w:val="24"/>
-        </w:rPr>
-        <w:t>(iii)</w:t>
-      </w:r>
-      <w:r>
-        <w:rPr>
-          <w:sz w:val="24"/>
-          <w:szCs w:val="24"/>
-        </w:rPr>
-        <w:t xml:space="preserve"> VCE shall be used for the Announcement of Awards and Small Business Coordination Record (DD Form 2579); see 5105.303 and 5119.201(d)(10)(B)(</w:t>
+        <w:ind w:firstLine="360"/>
+        <w:rPr>
+          <w:rFonts w:ascii="Times New Roman" w:hAnsi="Times New Roman" w:cs="Times New Roman"/>
+          <w:sz w:val="24"/>
+          <w:szCs w:val="24"/>
+        </w:rPr>
+      </w:pPr>
+      <w:r>
+        <w:rPr>
+          <w:rFonts w:ascii="Times New Roman" w:hAnsi="Times New Roman" w:cs="Times New Roman"/>
+          <w:sz w:val="24"/>
+          <w:szCs w:val="24"/>
+        </w:rPr>
+        <w:t>(</w:t>
+      </w:r>
+      <w:r>
+        <w:rPr>
+          <w:rFonts w:ascii="Times New Roman" w:hAnsi="Times New Roman" w:cs="Times New Roman"/>
+          <w:sz w:val="24"/>
+          <w:szCs w:val="24"/>
+        </w:rPr>
+        <w:t>i</w:t>
+      </w:r>
+      <w:r>
+        <w:rPr>
+          <w:rFonts w:ascii="Times New Roman" w:hAnsi="Times New Roman" w:cs="Times New Roman"/>
+          <w:sz w:val="24"/>
+          <w:szCs w:val="24"/>
+        </w:rPr>
+        <w:t>i</w:t>
+      </w:r>
+      <w:r>
+        <w:rPr>
+          <w:rFonts w:ascii="Times New Roman" w:hAnsi="Times New Roman" w:cs="Times New Roman"/>
+          <w:sz w:val="24"/>
+          <w:szCs w:val="24"/>
+        </w:rPr>
+        <w:t>) VCE Warrants Module shall be used to issue and track contracting officer and grant officer warrants; see 5101.603-3.</w:t>
+      </w:r>
+    </w:p>
+    <w:p>
+      <w:pPr>
+        <w:ind w:firstLine="360"/>
+        <w:rPr>
+          <w:rFonts w:ascii="Times New Roman" w:hAnsi="Times New Roman" w:cs="Times New Roman"/>
+          <w:sz w:val="24"/>
+          <w:szCs w:val="24"/>
+        </w:rPr>
+      </w:pPr>
+      <w:r>
+        <w:rPr>
+          <w:rFonts w:ascii="Times New Roman" w:hAnsi="Times New Roman" w:cs="Times New Roman"/>
+          <w:sz w:val="24"/>
+          <w:szCs w:val="24"/>
+        </w:rPr>
+        <w:t>(</w:t>
+      </w:r>
+      <w:r>
+        <w:rPr>
+          <w:rFonts w:ascii="Times New Roman" w:hAnsi="Times New Roman" w:cs="Times New Roman"/>
+          <w:sz w:val="24"/>
+          <w:szCs w:val="24"/>
+        </w:rPr>
+        <w:t>ii</w:t>
+      </w:r>
+      <w:r>
+        <w:rPr>
+          <w:rFonts w:ascii="Times New Roman" w:hAnsi="Times New Roman" w:cs="Times New Roman"/>
+          <w:sz w:val="24"/>
+          <w:szCs w:val="24"/>
+        </w:rPr>
+        <w:t>i</w:t>
+      </w:r>
+      <w:r>
+        <w:rPr>
+          <w:rFonts w:ascii="Times New Roman" w:hAnsi="Times New Roman" w:cs="Times New Roman"/>
+          <w:sz w:val="24"/>
+          <w:szCs w:val="24"/>
+        </w:rPr>
+        <w:t>) VCE shall be used for the Announcement of Awards and Small Business Coordination Record (DD Form 2579); see 5105.303 and 5119.201(d)(10)(B)(</w:t>
       </w:r>
       <w:proofErr w:type="spellStart"/>
       <w:r>
         <w:rPr>
+          <w:rFonts w:ascii="Times New Roman" w:hAnsi="Times New Roman" w:cs="Times New Roman"/>
           <w:sz w:val="24"/>
           <w:szCs w:val="24"/>
         </w:rPr>
@@ -2427,6 +2874,7 @@
       <w:proofErr w:type="spellEnd"/>
       <w:r>
         <w:rPr>
+          <w:rFonts w:ascii="Times New Roman" w:hAnsi="Times New Roman" w:cs="Times New Roman"/>
           <w:sz w:val="24"/>
           <w:szCs w:val="24"/>
         </w:rPr>
@@ -2435,13 +2883,13 @@
     </w:p>
     <w:p>
       <w:pPr>
-        <w:pStyle w:val="Heading3"/>
+        <w:pStyle w:val="Heading4"/>
       </w:pPr>
       <w:bookmarkStart w:id="71" w:name="_Toc512602649"/>
       <w:bookmarkStart w:id="72" w:name="_Toc513811445"/>
       <w:bookmarkStart w:id="73" w:name="_Toc519841193"/>
       <w:bookmarkStart w:id="74" w:name="_Toc1628379"/>
-      <w:bookmarkStart w:id="75" w:name="_Toc100138365"/>
+      <w:bookmarkStart w:id="75" w:name="_Toc103862470"/>
       <w:proofErr w:type="gramStart"/>
       <w:r>
         <w:t>5104.803  Contents</w:t>
@@ -2461,41 +2909,74 @@
     </w:p>
     <w:p>
       <w:pPr>
-        <w:pStyle w:val="List1"/>
-      </w:pPr>
-      <w:r>
-        <w:t>(a)</w:t>
-      </w:r>
-      <w:r>
-        <w:t>(24</w:t>
+        <w:pStyle w:val="PlainText"/>
+        <w:spacing w:after="240" w:line="276" w:lineRule="auto"/>
+        <w:rPr>
+          <w:rFonts w:ascii="Times New Roman" w:hAnsi="Times New Roman" w:cs="Times New Roman"/>
+          <w:sz w:val="24"/>
+          <w:szCs w:val="24"/>
+        </w:rPr>
+      </w:pPr>
+      <w:r>
+        <w:rPr>
+          <w:rFonts w:ascii="Times New Roman" w:hAnsi="Times New Roman" w:cs="Times New Roman"/>
+          <w:sz w:val="24"/>
+          <w:szCs w:val="24"/>
+        </w:rPr>
+        <w:t>(a)(24</w:t>
       </w:r>
       <w:proofErr w:type="gramStart"/>
       <w:r>
+        <w:rPr>
+          <w:rFonts w:ascii="Times New Roman" w:hAnsi="Times New Roman" w:cs="Times New Roman"/>
+          <w:sz w:val="24"/>
+          <w:szCs w:val="24"/>
+        </w:rPr>
         <w:t xml:space="preserve">)  </w:t>
       </w:r>
       <w:r>
+        <w:rPr>
+          <w:rFonts w:ascii="Times New Roman" w:hAnsi="Times New Roman" w:cs="Times New Roman"/>
+          <w:sz w:val="24"/>
+          <w:szCs w:val="24"/>
+        </w:rPr>
         <w:t>Legal</w:t>
       </w:r>
       <w:proofErr w:type="gramEnd"/>
       <w:r>
+        <w:rPr>
+          <w:rFonts w:ascii="Times New Roman" w:hAnsi="Times New Roman" w:cs="Times New Roman"/>
+          <w:sz w:val="24"/>
+          <w:szCs w:val="24"/>
+        </w:rPr>
         <w:t xml:space="preserve"> reviews in accordance with 5101.602-2</w:t>
       </w:r>
       <w:r>
+        <w:rPr>
+          <w:rFonts w:ascii="Times New Roman" w:hAnsi="Times New Roman" w:cs="Times New Roman"/>
+          <w:sz w:val="24"/>
+          <w:szCs w:val="24"/>
+        </w:rPr>
         <w:t>-90</w:t>
       </w:r>
       <w:r>
+        <w:rPr>
+          <w:rFonts w:ascii="Times New Roman" w:hAnsi="Times New Roman" w:cs="Times New Roman"/>
+          <w:sz w:val="24"/>
+          <w:szCs w:val="24"/>
+        </w:rPr>
         <w:t>(c) shall be done in writing and documented in the contract file.</w:t>
       </w:r>
     </w:p>
     <w:p>
       <w:pPr>
-        <w:pStyle w:val="Heading3"/>
+        <w:pStyle w:val="Heading4"/>
       </w:pPr>
       <w:bookmarkStart w:id="76" w:name="_Toc512602650"/>
       <w:bookmarkStart w:id="77" w:name="_Toc513811446"/>
       <w:bookmarkStart w:id="78" w:name="_Toc519841194"/>
       <w:bookmarkStart w:id="79" w:name="_Toc1628380"/>
-      <w:bookmarkStart w:id="80" w:name="_Toc100138366"/>
+      <w:bookmarkStart w:id="80" w:name="_Toc103862471"/>
       <w:proofErr w:type="gramStart"/>
       <w:r>
         <w:t xml:space="preserve">5104.804 </w:t>
@@ -2518,24 +2999,24 @@
     </w:p>
     <w:p>
       <w:pPr>
-        <w:pStyle w:val="List2"/>
-      </w:pPr>
-      <w:r>
-        <w:rPr>
-          <w:sz w:val="24"/>
-          <w:szCs w:val="24"/>
-        </w:rPr>
-        <w:t>(2)</w:t>
-      </w:r>
-      <w:r>
-        <w:rPr>
-          <w:sz w:val="24"/>
-          <w:szCs w:val="24"/>
-        </w:rPr>
-        <w:t xml:space="preserve"> </w:t>
-      </w:r>
-      <w:r>
-        <w:rPr>
+        <w:rPr>
+          <w:rFonts w:ascii="Times New Roman" w:hAnsi="Times New Roman" w:cs="Times New Roman"/>
+          <w:b/>
+          <w:sz w:val="24"/>
+          <w:szCs w:val="24"/>
+        </w:rPr>
+      </w:pPr>
+      <w:r>
+        <w:rPr>
+          <w:rFonts w:ascii="Times New Roman" w:hAnsi="Times New Roman" w:cs="Times New Roman"/>
+          <w:sz w:val="24"/>
+          <w:szCs w:val="24"/>
+        </w:rPr>
+        <w:t xml:space="preserve">(2) </w:t>
+      </w:r>
+      <w:r>
+        <w:rPr>
+          <w:rFonts w:ascii="Times New Roman" w:hAnsi="Times New Roman" w:cs="Times New Roman"/>
           <w:sz w:val="24"/>
           <w:szCs w:val="24"/>
         </w:rPr>
@@ -2543,6 +3024,7 @@
       </w:r>
       <w:r>
         <w:rPr>
+          <w:rFonts w:ascii="Times New Roman" w:hAnsi="Times New Roman" w:cs="Times New Roman"/>
           <w:sz w:val="24"/>
           <w:szCs w:val="24"/>
         </w:rPr>
@@ -2552,6 +3034,7 @@
         <w:r>
           <w:rPr>
             <w:rStyle w:val="Hyperlink"/>
+            <w:rFonts w:ascii="Times New Roman" w:hAnsi="Times New Roman" w:cs="Times New Roman"/>
             <w:sz w:val="24"/>
             <w:szCs w:val="24"/>
           </w:rPr>
@@ -2560,6 +3043,7 @@
       </w:hyperlink>
       <w:r>
         <w:rPr>
+          <w:rFonts w:ascii="Times New Roman" w:hAnsi="Times New Roman" w:cs="Times New Roman"/>
           <w:sz w:val="24"/>
           <w:szCs w:val="24"/>
         </w:rPr>
@@ -2574,7 +3058,7 @@
       <w:bookmarkStart w:id="82" w:name="_Toc513811447"/>
       <w:bookmarkStart w:id="83" w:name="_Toc519841195"/>
       <w:bookmarkStart w:id="84" w:name="_Toc1628381"/>
-      <w:bookmarkStart w:id="85" w:name="_Toc100138367"/>
+      <w:bookmarkStart w:id="85" w:name="_Toc103862472"/>
       <w:r>
         <w:t>5104.804-</w:t>
       </w:r>
@@ -2624,87 +3108,195 @@
     </w:p>
     <w:p>
       <w:pPr>
-        <w:pStyle w:val="List1"/>
-      </w:pPr>
-      <w:r>
-        <w:t>(a)</w:t>
-      </w:r>
-      <w:r>
-        <w:t>(12</w:t>
+        <w:spacing w:after="240"/>
+        <w:rPr>
+          <w:rFonts w:ascii="Times New Roman" w:hAnsi="Times New Roman" w:cs="Times New Roman"/>
+          <w:sz w:val="24"/>
+          <w:szCs w:val="24"/>
+        </w:rPr>
+      </w:pPr>
+      <w:r>
+        <w:rPr>
+          <w:rFonts w:ascii="Times New Roman" w:hAnsi="Times New Roman" w:cs="Times New Roman"/>
+          <w:sz w:val="24"/>
+          <w:szCs w:val="24"/>
+        </w:rPr>
+        <w:t>(a)(12</w:t>
       </w:r>
       <w:proofErr w:type="gramStart"/>
       <w:r>
+        <w:rPr>
+          <w:rFonts w:ascii="Times New Roman" w:hAnsi="Times New Roman" w:cs="Times New Roman"/>
+          <w:sz w:val="24"/>
+          <w:szCs w:val="24"/>
+        </w:rPr>
         <w:t>)</w:t>
       </w:r>
       <w:r>
+        <w:rPr>
+          <w:rFonts w:ascii="Times New Roman" w:hAnsi="Times New Roman" w:cs="Times New Roman"/>
+          <w:sz w:val="24"/>
+          <w:szCs w:val="24"/>
+        </w:rPr>
         <w:t xml:space="preserve">  </w:t>
       </w:r>
       <w:r>
+        <w:rPr>
+          <w:rFonts w:ascii="Times New Roman" w:hAnsi="Times New Roman" w:cs="Times New Roman"/>
+          <w:sz w:val="24"/>
+          <w:szCs w:val="24"/>
+        </w:rPr>
         <w:t>When</w:t>
       </w:r>
       <w:proofErr w:type="gramEnd"/>
       <w:r>
+        <w:rPr>
+          <w:rFonts w:ascii="Times New Roman" w:hAnsi="Times New Roman" w:cs="Times New Roman"/>
+          <w:sz w:val="24"/>
+          <w:szCs w:val="24"/>
+        </w:rPr>
         <w:t xml:space="preserve"> </w:t>
       </w:r>
       <w:r>
+        <w:rPr>
+          <w:rFonts w:ascii="Times New Roman" w:hAnsi="Times New Roman" w:cs="Times New Roman"/>
+          <w:sz w:val="24"/>
+          <w:szCs w:val="24"/>
+        </w:rPr>
         <w:t xml:space="preserve">the </w:t>
       </w:r>
       <w:r>
+        <w:rPr>
+          <w:rFonts w:ascii="Times New Roman" w:hAnsi="Times New Roman" w:cs="Times New Roman"/>
+          <w:sz w:val="24"/>
+          <w:szCs w:val="24"/>
+        </w:rPr>
         <w:t xml:space="preserve">contractor submits an adequate final indirect cost rate proposal </w:t>
       </w:r>
       <w:r>
+        <w:rPr>
+          <w:rFonts w:ascii="Times New Roman" w:hAnsi="Times New Roman" w:cs="Times New Roman"/>
+          <w:sz w:val="24"/>
+          <w:szCs w:val="24"/>
+        </w:rPr>
         <w:t xml:space="preserve">in accordance with FAR 42.705-1(b)(1)(iii), the contracting officer must obtain a </w:t>
       </w:r>
       <w:r>
+        <w:rPr>
+          <w:rFonts w:ascii="Times New Roman" w:hAnsi="Times New Roman" w:cs="Times New Roman"/>
+          <w:sz w:val="24"/>
+          <w:szCs w:val="24"/>
+        </w:rPr>
         <w:t>Defense Contract</w:t>
       </w:r>
       <w:r>
+        <w:rPr>
+          <w:rFonts w:ascii="Times New Roman" w:hAnsi="Times New Roman" w:cs="Times New Roman"/>
+          <w:sz w:val="24"/>
+          <w:szCs w:val="24"/>
+        </w:rPr>
         <w:t xml:space="preserve"> </w:t>
       </w:r>
       <w:r>
+        <w:rPr>
+          <w:rFonts w:ascii="Times New Roman" w:hAnsi="Times New Roman" w:cs="Times New Roman"/>
+          <w:sz w:val="24"/>
+          <w:szCs w:val="24"/>
+        </w:rPr>
         <w:t xml:space="preserve">Audit Agency </w:t>
       </w:r>
       <w:r>
+        <w:rPr>
+          <w:rFonts w:ascii="Times New Roman" w:hAnsi="Times New Roman" w:cs="Times New Roman"/>
+          <w:sz w:val="24"/>
+          <w:szCs w:val="24"/>
+        </w:rPr>
         <w:t>a</w:t>
       </w:r>
       <w:r>
+        <w:rPr>
+          <w:rFonts w:ascii="Times New Roman" w:hAnsi="Times New Roman" w:cs="Times New Roman"/>
+          <w:sz w:val="24"/>
+          <w:szCs w:val="24"/>
+        </w:rPr>
         <w:t>udit report</w:t>
       </w:r>
       <w:r>
+        <w:rPr>
+          <w:rFonts w:ascii="Times New Roman" w:hAnsi="Times New Roman" w:cs="Times New Roman"/>
+          <w:sz w:val="24"/>
+          <w:szCs w:val="24"/>
+        </w:rPr>
         <w:t xml:space="preserve"> or</w:t>
       </w:r>
       <w:r>
+        <w:rPr>
+          <w:rFonts w:ascii="Times New Roman" w:hAnsi="Times New Roman" w:cs="Times New Roman"/>
+          <w:sz w:val="24"/>
+          <w:szCs w:val="24"/>
+        </w:rPr>
         <w:t xml:space="preserve"> document the file with</w:t>
       </w:r>
       <w:r>
+        <w:rPr>
+          <w:rFonts w:ascii="Times New Roman" w:hAnsi="Times New Roman" w:cs="Times New Roman"/>
+          <w:sz w:val="24"/>
+          <w:szCs w:val="24"/>
+        </w:rPr>
         <w:t xml:space="preserve"> </w:t>
       </w:r>
       <w:r>
+        <w:rPr>
+          <w:rFonts w:ascii="Times New Roman" w:hAnsi="Times New Roman" w:cs="Times New Roman"/>
+          <w:sz w:val="24"/>
+          <w:szCs w:val="24"/>
+        </w:rPr>
         <w:t xml:space="preserve">a </w:t>
       </w:r>
       <w:r>
-        <w:t xml:space="preserve">memorandum that deems </w:t>
-      </w:r>
-      <w:r>
-        <w:lastRenderedPageBreak/>
-        <w:t>the proposal to be low-risk</w:t>
-      </w:r>
-      <w:r>
+        <w:rPr>
+          <w:rFonts w:ascii="Times New Roman" w:hAnsi="Times New Roman" w:cs="Times New Roman"/>
+          <w:sz w:val="24"/>
+          <w:szCs w:val="24"/>
+        </w:rPr>
+        <w:t>memorandum that deems the proposal to be low-risk</w:t>
+      </w:r>
+      <w:r>
+        <w:rPr>
+          <w:rFonts w:ascii="Times New Roman" w:hAnsi="Times New Roman" w:cs="Times New Roman"/>
+          <w:sz w:val="24"/>
+          <w:szCs w:val="24"/>
+        </w:rPr>
         <w:t xml:space="preserve"> and not subject to further audit </w:t>
       </w:r>
       <w:r>
+        <w:rPr>
+          <w:rFonts w:ascii="Times New Roman" w:hAnsi="Times New Roman" w:cs="Times New Roman"/>
+          <w:sz w:val="24"/>
+          <w:szCs w:val="24"/>
+        </w:rPr>
         <w:t>before</w:t>
       </w:r>
       <w:r>
+        <w:rPr>
+          <w:rFonts w:ascii="Times New Roman" w:hAnsi="Times New Roman" w:cs="Times New Roman"/>
+          <w:sz w:val="24"/>
+          <w:szCs w:val="24"/>
+        </w:rPr>
         <w:t xml:space="preserve"> closing out </w:t>
       </w:r>
       <w:r>
+        <w:rPr>
+          <w:rFonts w:ascii="Times New Roman" w:hAnsi="Times New Roman" w:cs="Times New Roman"/>
+          <w:sz w:val="24"/>
+          <w:szCs w:val="24"/>
+        </w:rPr>
         <w:t>the contract file.</w:t>
       </w:r>
     </w:p>
     <w:p>
       <w:pPr>
-        <w:pStyle w:val="Heading2"/>
+        <w:pStyle w:val="Heading3"/>
         <w:rPr>
           <w:lang w:val="en"/>
         </w:rPr>
@@ -2713,11 +3305,12 @@
       <w:bookmarkStart w:id="87" w:name="_Toc513811448"/>
       <w:bookmarkStart w:id="88" w:name="_Toc519841196"/>
       <w:bookmarkStart w:id="89" w:name="_Toc1628382"/>
-      <w:bookmarkStart w:id="90" w:name="_Toc100138368"/>
+      <w:bookmarkStart w:id="90" w:name="_Toc103862473"/>
       <w:r>
         <w:rPr>
           <w:lang w:val="en"/>
         </w:rPr>
+        <w:lastRenderedPageBreak/>
         <w:t xml:space="preserve">Subpart </w:t>
       </w:r>
       <w:r>
@@ -2740,7 +3333,7 @@
     </w:p>
     <w:p>
       <w:pPr>
-        <w:pStyle w:val="Heading3"/>
+        <w:pStyle w:val="Heading4"/>
         <w:rPr>
           <w:lang w:val="en"/>
         </w:rPr>
@@ -2749,7 +3342,7 @@
       <w:bookmarkStart w:id="92" w:name="_Toc513811449"/>
       <w:bookmarkStart w:id="93" w:name="_Toc519841197"/>
       <w:bookmarkStart w:id="94" w:name="_Toc1628383"/>
-      <w:bookmarkStart w:id="95" w:name="_Toc100138369"/>
+      <w:bookmarkStart w:id="95" w:name="_Toc103862474"/>
       <w:proofErr w:type="gramStart"/>
       <w:r>
         <w:rPr>
@@ -2778,31 +3371,37 @@
     </w:p>
     <w:p>
       <w:pPr>
-        <w:pStyle w:val="List1"/>
-        <w:rPr>
+        <w:spacing w:after="240"/>
+        <w:rPr>
+          <w:rFonts w:ascii="Times New Roman" w:hAnsi="Times New Roman" w:cs="Times New Roman"/>
+          <w:sz w:val="24"/>
+          <w:szCs w:val="24"/>
           <w:lang w:val="en"/>
         </w:rPr>
       </w:pPr>
       <w:r>
         <w:rPr>
+          <w:rFonts w:ascii="Times New Roman" w:hAnsi="Times New Roman" w:cs="Times New Roman"/>
+          <w:sz w:val="24"/>
+          <w:szCs w:val="24"/>
           <w:lang w:val="en"/>
         </w:rPr>
-        <w:t>(a)</w:t>
-      </w:r>
-      <w:r>
-        <w:rPr>
+        <w:t>(a)  The Assistant Sec</w:t>
+      </w:r>
+      <w:r>
+        <w:rPr>
+          <w:rFonts w:ascii="Times New Roman" w:hAnsi="Times New Roman" w:cs="Times New Roman"/>
+          <w:sz w:val="24"/>
+          <w:szCs w:val="24"/>
           <w:lang w:val="en"/>
         </w:rPr>
-        <w:t xml:space="preserve">  The Assistant Sec</w:t>
-      </w:r>
-      <w:r>
-        <w:rPr>
-          <w:lang w:val="en"/>
-        </w:rPr>
         <w:t xml:space="preserve">retary of the Army (Acquisition, </w:t>
       </w:r>
       <w:r>
         <w:rPr>
+          <w:rFonts w:ascii="Times New Roman" w:hAnsi="Times New Roman" w:cs="Times New Roman"/>
+          <w:sz w:val="24"/>
+          <w:szCs w:val="24"/>
           <w:lang w:val="en"/>
         </w:rPr>
         <w:t xml:space="preserve">Logistics and Technology) shall report the information set forth in FAR 4.903 to the IRS.  See </w:t>
@@ -2811,6 +3410,9 @@
         <w:r>
           <w:rPr>
             <w:rStyle w:val="Hyperlink"/>
+            <w:rFonts w:ascii="Times New Roman" w:hAnsi="Times New Roman" w:cs="Times New Roman"/>
+            <w:sz w:val="24"/>
+            <w:szCs w:val="24"/>
             <w:lang w:val="en"/>
           </w:rPr>
           <w:t>Appendix GG</w:t>
@@ -2818,6 +3420,9 @@
       </w:hyperlink>
       <w:r>
         <w:rPr>
+          <w:rFonts w:ascii="Times New Roman" w:hAnsi="Times New Roman" w:cs="Times New Roman"/>
+          <w:sz w:val="24"/>
+          <w:szCs w:val="24"/>
           <w:lang w:val="en"/>
         </w:rPr>
         <w:t xml:space="preserve"> for further delegation. </w:t>
@@ -2825,7 +3430,7 @@
     </w:p>
     <w:p>
       <w:pPr>
-        <w:pStyle w:val="Heading2"/>
+        <w:pStyle w:val="Heading3"/>
         <w:rPr>
           <w:lang w:val="en"/>
         </w:rPr>
@@ -2834,7 +3439,7 @@
       <w:bookmarkStart w:id="97" w:name="_Toc513811453"/>
       <w:bookmarkStart w:id="98" w:name="_Toc519841198"/>
       <w:bookmarkStart w:id="99" w:name="_Toc1628384"/>
-      <w:bookmarkStart w:id="100" w:name="_Toc100138370"/>
+      <w:bookmarkStart w:id="100" w:name="_Toc103862475"/>
       <w:r>
         <w:rPr>
           <w:lang w:val="en"/>
@@ -2864,7 +3469,7 @@
       <w:bookmarkStart w:id="102" w:name="_Toc513811454"/>
       <w:bookmarkStart w:id="103" w:name="_Toc519841199"/>
       <w:bookmarkStart w:id="104" w:name="_Toc1628385"/>
-      <w:bookmarkStart w:id="105" w:name="_Toc100138371"/>
+      <w:bookmarkStart w:id="105" w:name="_Toc103862476"/>
       <w:r>
         <w:rPr>
           <w:lang w:val="en"/>
@@ -2879,43 +3484,77 @@
     </w:p>
     <w:p>
       <w:pPr>
-        <w:pStyle w:val="List1"/>
-      </w:pPr>
-      <w:r>
-        <w:t>(a)</w:t>
-      </w:r>
-      <w:r>
-        <w:t xml:space="preserve"> </w:t>
-      </w:r>
-      <w:r>
-        <w:rPr>
+        <w:autoSpaceDE w:val="0"/>
+        <w:autoSpaceDN w:val="0"/>
+        <w:adjustRightInd w:val="0"/>
+        <w:spacing w:after="0" w:line="240" w:lineRule="auto"/>
+        <w:rPr>
+          <w:rFonts w:ascii="Times New Roman" w:hAnsi="Times New Roman" w:cs="Times New Roman"/>
+          <w:sz w:val="24"/>
+          <w:szCs w:val="24"/>
+        </w:rPr>
+      </w:pPr>
+      <w:r>
+        <w:rPr>
+          <w:rFonts w:ascii="Times New Roman" w:hAnsi="Times New Roman" w:cs="Times New Roman"/>
+          <w:sz w:val="24"/>
+          <w:szCs w:val="24"/>
+        </w:rPr>
+        <w:t xml:space="preserve">(a) </w:t>
+      </w:r>
+      <w:r>
+        <w:rPr>
+          <w:rFonts w:ascii="Times New Roman" w:hAnsi="Times New Roman" w:cs="Times New Roman"/>
           <w:i/>
+          <w:sz w:val="24"/>
+          <w:szCs w:val="24"/>
         </w:rPr>
         <w:t>Definition</w:t>
       </w:r>
       <w:r>
+        <w:rPr>
+          <w:rFonts w:ascii="Times New Roman" w:hAnsi="Times New Roman" w:cs="Times New Roman"/>
+          <w:sz w:val="24"/>
+          <w:szCs w:val="24"/>
+        </w:rPr>
         <w:t xml:space="preserve">.  As used in this section, the following terms have the same meaning as given in the </w:t>
       </w:r>
       <w:hyperlink r:id="rId18" w:history="1">
         <w:r>
           <w:rPr>
             <w:rStyle w:val="Hyperlink"/>
+            <w:rFonts w:ascii="Times New Roman" w:hAnsi="Times New Roman" w:cs="Times New Roman"/>
+            <w:sz w:val="24"/>
+            <w:szCs w:val="24"/>
           </w:rPr>
           <w:t>Implementation Guide for Internal Use Software</w:t>
         </w:r>
       </w:hyperlink>
       <w:r>
+        <w:rPr>
+          <w:rFonts w:ascii="Times New Roman" w:hAnsi="Times New Roman" w:cs="Times New Roman"/>
+          <w:sz w:val="24"/>
+          <w:szCs w:val="24"/>
+        </w:rPr>
         <w:t xml:space="preserve"> located on the Procurement.Army.Mil Knowledge Management Portal at </w:t>
       </w:r>
       <w:hyperlink r:id="rId19" w:history="1">
         <w:r>
           <w:rPr>
             <w:rStyle w:val="Hyperlink"/>
+            <w:rFonts w:ascii="Times New Roman" w:hAnsi="Times New Roman" w:cs="Times New Roman"/>
+            <w:sz w:val="24"/>
+            <w:szCs w:val="24"/>
           </w:rPr>
           <w:t>https://spcs3.kc.army.mil/asaalt/zp/doccenter/Documents/Policy%20Alert%2019-79%20Instructions%20for%20Accounting%20for%20IUS%20in%20Contract%20Documents.msg</w:t>
         </w:r>
       </w:hyperlink>
       <w:r>
+        <w:rPr>
+          <w:rFonts w:ascii="Times New Roman" w:hAnsi="Times New Roman" w:cs="Times New Roman"/>
+          <w:sz w:val="24"/>
+          <w:szCs w:val="24"/>
+        </w:rPr>
         <w:t xml:space="preserve">.  </w:t>
       </w:r>
     </w:p>
@@ -2947,208 +3586,129 @@
     </w:p>
     <w:p>
       <w:pPr>
-        <w:pStyle w:val="List2"/>
-      </w:pPr>
-      <w:r>
-        <w:rPr>
-          <w:sz w:val="24"/>
-          <w:szCs w:val="24"/>
-        </w:rPr>
-        <w:t>(1)</w:t>
-      </w:r>
-      <w:r>
-        <w:rPr>
-          <w:sz w:val="24"/>
-          <w:szCs w:val="24"/>
-        </w:rPr>
-        <w:t xml:space="preserve"> internal use software</w:t>
-      </w:r>
-    </w:p>
-    <w:p>
-      <w:pPr>
-        <w:pStyle w:val="List2"/>
-      </w:pPr>
-      <w:r>
-        <w:rPr>
-          <w:sz w:val="24"/>
-          <w:szCs w:val="24"/>
-        </w:rPr>
-        <w:t>(2)</w:t>
-      </w:r>
-      <w:r>
-        <w:rPr>
-          <w:sz w:val="24"/>
-          <w:szCs w:val="24"/>
-        </w:rPr>
-        <w:t xml:space="preserve"> valuation</w:t>
-      </w:r>
-    </w:p>
-    <w:p>
-      <w:pPr>
-        <w:pStyle w:val="List2"/>
-      </w:pPr>
-      <w:r>
-        <w:rPr>
-          <w:sz w:val="24"/>
-          <w:szCs w:val="24"/>
-        </w:rPr>
-        <w:t>(3)</w:t>
-      </w:r>
-      <w:r>
-        <w:rPr>
-          <w:sz w:val="24"/>
-          <w:szCs w:val="24"/>
-        </w:rPr>
-        <w:t xml:space="preserve"> capitalized</w:t>
-      </w:r>
-    </w:p>
-    <w:p>
-      <w:pPr>
-        <w:pStyle w:val="List2"/>
-      </w:pPr>
-      <w:r>
-        <w:rPr>
-          <w:sz w:val="24"/>
-          <w:szCs w:val="24"/>
-        </w:rPr>
-        <w:t>(4)</w:t>
-      </w:r>
-      <w:r>
-        <w:rPr>
-          <w:sz w:val="24"/>
-          <w:szCs w:val="24"/>
-        </w:rPr>
-        <w:t xml:space="preserve"> expensed</w:t>
-      </w:r>
-    </w:p>
-    <w:p>
-      <w:pPr>
-        <w:pStyle w:val="List1"/>
-        <w:rPr>
+        <w:autoSpaceDE w:val="0"/>
+        <w:autoSpaceDN w:val="0"/>
+        <w:adjustRightInd w:val="0"/>
+        <w:spacing w:after="0" w:line="240" w:lineRule="auto"/>
+        <w:rPr>
+          <w:rFonts w:ascii="Times New Roman" w:hAnsi="Times New Roman" w:cs="Times New Roman"/>
+          <w:sz w:val="24"/>
+          <w:szCs w:val="24"/>
+        </w:rPr>
+      </w:pPr>
+      <w:r>
+        <w:rPr>
+          <w:rFonts w:ascii="Times New Roman" w:hAnsi="Times New Roman" w:cs="Times New Roman"/>
+          <w:sz w:val="24"/>
+          <w:szCs w:val="24"/>
+        </w:rPr>
+        <w:tab/>
+        <w:t>(1) internal use software</w:t>
+      </w:r>
+    </w:p>
+    <w:p>
+      <w:pPr>
+        <w:autoSpaceDE w:val="0"/>
+        <w:autoSpaceDN w:val="0"/>
+        <w:adjustRightInd w:val="0"/>
+        <w:spacing w:after="0" w:line="240" w:lineRule="auto"/>
+        <w:rPr>
+          <w:rFonts w:ascii="Times New Roman" w:hAnsi="Times New Roman" w:cs="Times New Roman"/>
+          <w:sz w:val="24"/>
+          <w:szCs w:val="24"/>
+        </w:rPr>
+      </w:pPr>
+      <w:r>
+        <w:rPr>
+          <w:rFonts w:ascii="Times New Roman" w:hAnsi="Times New Roman" w:cs="Times New Roman"/>
+          <w:sz w:val="24"/>
+          <w:szCs w:val="24"/>
+        </w:rPr>
+        <w:tab/>
+        <w:t>(2) valuation</w:t>
+      </w:r>
+    </w:p>
+    <w:p>
+      <w:pPr>
+        <w:autoSpaceDE w:val="0"/>
+        <w:autoSpaceDN w:val="0"/>
+        <w:adjustRightInd w:val="0"/>
+        <w:spacing w:after="0" w:line="240" w:lineRule="auto"/>
+        <w:rPr>
+          <w:rFonts w:ascii="Times New Roman" w:hAnsi="Times New Roman" w:cs="Times New Roman"/>
+          <w:sz w:val="24"/>
+          <w:szCs w:val="24"/>
+        </w:rPr>
+      </w:pPr>
+      <w:r>
+        <w:rPr>
+          <w:rFonts w:ascii="Times New Roman" w:hAnsi="Times New Roman" w:cs="Times New Roman"/>
+          <w:sz w:val="24"/>
+          <w:szCs w:val="24"/>
+        </w:rPr>
+        <w:tab/>
+        <w:t>(3) capitalized</w:t>
+      </w:r>
+    </w:p>
+    <w:p>
+      <w:pPr>
+        <w:autoSpaceDE w:val="0"/>
+        <w:autoSpaceDN w:val="0"/>
+        <w:adjustRightInd w:val="0"/>
+        <w:spacing w:after="0" w:line="240" w:lineRule="auto"/>
+        <w:rPr>
+          <w:rFonts w:ascii="Times New Roman" w:hAnsi="Times New Roman" w:cs="Times New Roman"/>
+          <w:sz w:val="24"/>
+          <w:szCs w:val="24"/>
+        </w:rPr>
+      </w:pPr>
+      <w:r>
+        <w:rPr>
+          <w:rFonts w:ascii="Times New Roman" w:hAnsi="Times New Roman" w:cs="Times New Roman"/>
+          <w:sz w:val="24"/>
+          <w:szCs w:val="24"/>
+        </w:rPr>
+        <w:tab/>
+        <w:t>(4) expensed</w:t>
+      </w:r>
+    </w:p>
+    <w:p>
+      <w:pPr>
+        <w:spacing w:before="100" w:beforeAutospacing="1" w:after="100" w:afterAutospacing="1" w:line="240" w:lineRule="auto"/>
+        <w:rPr>
+          <w:rFonts w:ascii="Times New Roman" w:hAnsi="Times New Roman" w:cs="Times New Roman"/>
+          <w:sz w:val="24"/>
+          <w:szCs w:val="24"/>
           <w:lang w:val="en"/>
         </w:rPr>
       </w:pPr>
       <w:r>
         <w:rPr>
+          <w:rFonts w:ascii="Times New Roman" w:hAnsi="Times New Roman" w:cs="Times New Roman"/>
+          <w:sz w:val="24"/>
+          <w:szCs w:val="24"/>
           <w:lang w:val="en"/>
         </w:rPr>
-        <w:t>(b)</w:t>
-      </w:r>
-      <w:r>
-        <w:rPr>
+        <w:t xml:space="preserve">(b) </w:t>
+      </w:r>
+      <w:r>
+        <w:rPr>
+          <w:rFonts w:ascii="Times New Roman" w:hAnsi="Times New Roman" w:cs="Times New Roman"/>
+          <w:i/>
+          <w:sz w:val="24"/>
+          <w:szCs w:val="24"/>
           <w:lang w:val="en"/>
         </w:rPr>
-        <w:t xml:space="preserve"> </w:t>
-      </w:r>
-      <w:r>
-        <w:rPr>
-          <w:i/>
+        <w:t>Procedures</w:t>
+      </w:r>
+      <w:r>
+        <w:rPr>
+          <w:rFonts w:ascii="Times New Roman" w:hAnsi="Times New Roman" w:cs="Times New Roman"/>
+          <w:sz w:val="24"/>
+          <w:szCs w:val="24"/>
           <w:lang w:val="en"/>
         </w:rPr>
-        <w:t>Procedures</w:t>
-      </w:r>
-      <w:r>
-        <w:rPr>
-          <w:lang w:val="en"/>
-        </w:rPr>
         <w:t>.  When procuring internal use software, Army contracting activities shall—</w:t>
-      </w:r>
-    </w:p>
-    <w:p>
-      <w:pPr>
-        <w:pStyle w:val="List2"/>
-        <w:rPr>
-          <w:lang w:val="en"/>
-        </w:rPr>
-      </w:pPr>
-      <w:r>
-        <w:rPr>
-          <w:sz w:val="24"/>
-          <w:szCs w:val="24"/>
-          <w:lang w:val="en"/>
-        </w:rPr>
-        <w:t>(1)</w:t>
-      </w:r>
-      <w:r>
-        <w:rPr>
-          <w:sz w:val="24"/>
-          <w:szCs w:val="24"/>
-          <w:lang w:val="en"/>
-        </w:rPr>
-        <w:t xml:space="preserve"> Confirm that the requiring activity has established separately identifiable line items for all capitalized and expensed requirements in the purchase </w:t>
-      </w:r>
-      <w:proofErr w:type="gramStart"/>
-      <w:r>
-        <w:rPr>
-          <w:sz w:val="24"/>
-          <w:szCs w:val="24"/>
-          <w:lang w:val="en"/>
-        </w:rPr>
-        <w:t>request;</w:t>
-      </w:r>
-      <w:proofErr w:type="gramEnd"/>
-      <w:r>
-        <w:rPr>
-          <w:sz w:val="24"/>
-          <w:szCs w:val="24"/>
-          <w:lang w:val="en"/>
-        </w:rPr>
-        <w:t xml:space="preserve"> </w:t>
-      </w:r>
-    </w:p>
-    <w:p>
-      <w:pPr>
-        <w:pStyle w:val="List2"/>
-      </w:pPr>
-      <w:r>
-        <w:rPr>
-          <w:sz w:val="24"/>
-          <w:szCs w:val="24"/>
-          <w:lang w:val="en"/>
-        </w:rPr>
-        <w:t>(2)</w:t>
-      </w:r>
-      <w:r>
-        <w:rPr>
-          <w:sz w:val="24"/>
-          <w:szCs w:val="24"/>
-        </w:rPr>
-        <w:t xml:space="preserve"> Ensure the </w:t>
-      </w:r>
-      <w:proofErr w:type="gramStart"/>
-      <w:r>
-        <w:rPr>
-          <w:sz w:val="24"/>
-          <w:szCs w:val="24"/>
-        </w:rPr>
-        <w:t>line item</w:t>
-      </w:r>
-      <w:proofErr w:type="gramEnd"/>
-      <w:r>
-        <w:rPr>
-          <w:sz w:val="24"/>
-          <w:szCs w:val="24"/>
-        </w:rPr>
-        <w:t xml:space="preserve"> structure aligns with the lines of accounting related to the capitalized and expensed classifications assigned by the requiring activity; and</w:t>
-      </w:r>
-    </w:p>
-    <w:p>
-      <w:pPr>
-        <w:pStyle w:val="List2"/>
-      </w:pPr>
-      <w:r>
-        <w:rPr>
-          <w:sz w:val="24"/>
-          <w:szCs w:val="24"/>
-        </w:rPr>
-        <w:t>(3)</w:t>
-      </w:r>
-      <w:r>
-        <w:rPr>
-          <w:sz w:val="24"/>
-          <w:szCs w:val="24"/>
-        </w:rPr>
-        <w:t xml:space="preserve"> Include appropriate invoicing instructions and acceptance criteria in the solicitation and contract or order.</w:t>
       </w:r>
     </w:p>
     <w:p>
@@ -3159,6 +3719,74 @@
           <w:rFonts w:ascii="Times New Roman" w:hAnsi="Times New Roman" w:cs="Times New Roman"/>
           <w:sz w:val="24"/>
           <w:szCs w:val="24"/>
+          <w:lang w:val="en"/>
+        </w:rPr>
+      </w:pPr>
+      <w:r>
+        <w:rPr>
+          <w:rFonts w:ascii="Times New Roman" w:hAnsi="Times New Roman" w:cs="Times New Roman"/>
+          <w:sz w:val="24"/>
+          <w:szCs w:val="24"/>
+          <w:lang w:val="en"/>
+        </w:rPr>
+        <w:t xml:space="preserve">(1) Confirm that the requiring activity has established separately identifiable line items for all capitalized and expensed requirements in the purchase request; </w:t>
+      </w:r>
+    </w:p>
+    <w:p>
+      <w:pPr>
+        <w:spacing w:before="100" w:beforeAutospacing="1" w:after="100" w:afterAutospacing="1" w:line="240" w:lineRule="auto"/>
+        <w:ind w:firstLine="720"/>
+        <w:rPr>
+          <w:rFonts w:ascii="Times New Roman" w:hAnsi="Times New Roman" w:cs="Times New Roman"/>
+          <w:sz w:val="24"/>
+          <w:szCs w:val="24"/>
+        </w:rPr>
+      </w:pPr>
+      <w:r>
+        <w:rPr>
+          <w:rFonts w:ascii="Times New Roman" w:hAnsi="Times New Roman" w:cs="Times New Roman"/>
+          <w:sz w:val="24"/>
+          <w:szCs w:val="24"/>
+          <w:lang w:val="en"/>
+        </w:rPr>
+        <w:t>(2)</w:t>
+      </w:r>
+      <w:r>
+        <w:rPr>
+          <w:rFonts w:ascii="Times New Roman" w:hAnsi="Times New Roman" w:cs="Times New Roman"/>
+          <w:sz w:val="24"/>
+          <w:szCs w:val="24"/>
+        </w:rPr>
+        <w:t xml:space="preserve"> Ensure the line item structure aligns with the lines of accounting related to the capitalized and expensed classifications assigned by the requiring activity; and</w:t>
+      </w:r>
+    </w:p>
+    <w:p>
+      <w:pPr>
+        <w:spacing w:before="100" w:beforeAutospacing="1" w:after="100" w:afterAutospacing="1" w:line="240" w:lineRule="auto"/>
+        <w:ind w:firstLine="720"/>
+        <w:rPr>
+          <w:rFonts w:ascii="Times New Roman" w:hAnsi="Times New Roman" w:cs="Times New Roman"/>
+          <w:sz w:val="24"/>
+          <w:szCs w:val="24"/>
+        </w:rPr>
+      </w:pPr>
+      <w:r>
+        <w:rPr>
+          <w:rFonts w:ascii="Times New Roman" w:hAnsi="Times New Roman" w:cs="Times New Roman"/>
+          <w:sz w:val="24"/>
+          <w:szCs w:val="24"/>
+        </w:rPr>
+        <w:t>(3) Include appropriate invoicing instructions and acceptance criteria in the solicitation and contract or order.</w:t>
+      </w:r>
+    </w:p>
+    <w:p>
+      <w:pPr>
+        <w:spacing w:before="100" w:beforeAutospacing="1" w:after="100" w:afterAutospacing="1" w:line="240" w:lineRule="auto"/>
+        <w:ind w:firstLine="720"/>
+        <w:rPr>
+          <w:rFonts w:ascii="Times New Roman" w:hAnsi="Times New Roman" w:cs="Times New Roman"/>
+          <w:sz w:val="24"/>
+          <w:szCs w:val="24"/>
         </w:rPr>
       </w:pPr>
     </w:p>
@@ -3167,7 +3795,7 @@
         <w:pStyle w:val="Heading3"/>
       </w:pPr>
       <w:bookmarkStart w:id="106" w:name="BM204_72"/>
-      <w:bookmarkStart w:id="107" w:name="_Toc100138372"/>
+      <w:bookmarkStart w:id="107" w:name="_Toc103862477"/>
       <w:r>
         <w:t>Subpart 5104.73—Safeguarding Covered Defense Information and Cyber Incident Reporting</w:t>
       </w:r>
@@ -3176,16 +3804,18 @@
     </w:p>
     <w:p>
       <w:pPr>
-        <w:pStyle w:val="Heading3"/>
+        <w:pStyle w:val="Heading4"/>
+        <w:rPr>
+          <w:bCs/>
+        </w:rPr>
       </w:pPr>
       <w:bookmarkStart w:id="108" w:name="204.7304"/>
-      <w:bookmarkStart w:id="109" w:name="_Toc100138373"/>
+      <w:bookmarkStart w:id="109" w:name="_Toc103862478"/>
       <w:proofErr w:type="gramStart"/>
       <w:r>
         <w:rPr>
           <w:bCs/>
         </w:rPr>
-        <w:lastRenderedPageBreak/>
         <w:t>5104.7304</w:t>
       </w:r>
       <w:bookmarkEnd w:id="108"/>
@@ -3267,7 +3897,7 @@
 </file>
 
 <file path=word/numbering.xml><?xml version="1.0" encoding="utf-8"?>
-<w:numbering xmlns:wpc="http://schemas.microsoft.com/office/word/2010/wordprocessingCanvas" xmlns:cx="http://schemas.microsoft.com/office/drawing/2014/chartex" xmlns:cx1="http://schemas.microsoft.com/office/drawing/2015/9/8/chartex" xmlns:cx2="http://schemas.microsoft.com/office/drawing/2015/10/21/chartex" xmlns:cx3="http://schemas.microsoft.com/office/drawing/2016/5/9/chartex" xmlns:cx4="http://schemas.microsoft.com/office/drawing/2016/5/10/chartex" xmlns:cx5="http://schemas.microsoft.com/office/drawing/2016/5/11/chartex" xmlns:cx6="http://schemas.microsoft.com/office/drawing/2016/5/12/chartex" xmlns:cx7="http://schemas.microsoft.com/office/drawing/2016/5/13/chartex" xmlns:cx8="http://schemas.microsoft.com/office/drawing/2016/5/14/chartex" xmlns:mc="http://schemas.openxmlformats.org/markup-compatibility/2006" xmlns:aink="http://schemas.microsoft.com/office/drawing/2016/ink" xmlns:am3d="http://schemas.microsoft.com/office/drawing/2017/model3d" xmlns:o="urn:schemas-microsoft-com:office:office" xmlns:r="http://schemas.openxmlformats.org/officeDocument/2006/relationships" xmlns:m="http://schemas.openxmlformats.org/officeDocument/2006/math" xmlns:v="urn:schemas-microsoft-com:vml" xmlns:wp14="http://schemas.microsoft.com/office/word/2010/wordprocessingDrawing" xmlns:wp="http://schemas.openxmlformats.org/drawingml/2006/wordprocessingDrawing" xmlns:w10="urn:schemas-microsoft-com:office:word" xmlns:w="http://schemas.openxmlformats.org/wordprocessingml/2006/main" xmlns:w14="http://schemas.microsoft.com/office/word/2010/wordml" xmlns:w15="http://schemas.microsoft.com/office/word/2012/wordml" xmlns:w16cex="http://schemas.microsoft.com/office/word/2018/wordml/cex" xmlns:w16cid="http://schemas.microsoft.com/office/word/2016/wordml/cid" xmlns:w16="http://schemas.microsoft.com/office/word/2018/wordml" xmlns:w16sdtdh="http://schemas.microsoft.com/office/word/2020/wordml/sdtdatahash" xmlns:w16se="http://schemas.microsoft.com/office/word/2015/wordml/symex" xmlns:wpg="http://schemas.microsoft.com/office/word/2010/wordprocessingGroup" xmlns:wpi="http://schemas.microsoft.com/office/word/2010/wordprocessingInk" xmlns:wne="http://schemas.microsoft.com/office/word/2006/wordml" xmlns:wps="http://schemas.microsoft.com/office/word/2010/wordprocessingShape" mc:Ignorable="w14 w15 w16se w16cid w16 w16cex w16sdtdh wp14">
+<w:numbering xmlns:wpc="http://schemas.microsoft.com/office/word/2010/wordprocessingCanvas" xmlns:cx="http://schemas.microsoft.com/office/drawing/2014/chartex" xmlns:cx1="http://schemas.microsoft.com/office/drawing/2015/9/8/chartex" xmlns:cx2="http://schemas.microsoft.com/office/drawing/2015/10/21/chartex" xmlns:cx3="http://schemas.microsoft.com/office/drawing/2016/5/9/chartex" xmlns:cx4="http://schemas.microsoft.com/office/drawing/2016/5/10/chartex" xmlns:cx5="http://schemas.microsoft.com/office/drawing/2016/5/11/chartex" xmlns:cx6="http://schemas.microsoft.com/office/drawing/2016/5/12/chartex" xmlns:cx7="http://schemas.microsoft.com/office/drawing/2016/5/13/chartex" xmlns:cx8="http://schemas.microsoft.com/office/drawing/2016/5/14/chartex" xmlns:mc="http://schemas.openxmlformats.org/markup-compatibility/2006" xmlns:aink="http://schemas.microsoft.com/office/drawing/2016/ink" xmlns:am3d="http://schemas.microsoft.com/office/drawing/2017/model3d" xmlns:o="urn:schemas-microsoft-com:office:office" xmlns:oel="http://schemas.microsoft.com/office/2019/extlst" xmlns:r="http://schemas.openxmlformats.org/officeDocument/2006/relationships" xmlns:m="http://schemas.openxmlformats.org/officeDocument/2006/math" xmlns:v="urn:schemas-microsoft-com:vml" xmlns:wp14="http://schemas.microsoft.com/office/word/2010/wordprocessingDrawing" xmlns:wp="http://schemas.openxmlformats.org/drawingml/2006/wordprocessingDrawing" xmlns:w10="urn:schemas-microsoft-com:office:word" xmlns:w="http://schemas.openxmlformats.org/wordprocessingml/2006/main" xmlns:w14="http://schemas.microsoft.com/office/word/2010/wordml" xmlns:w15="http://schemas.microsoft.com/office/word/2012/wordml" xmlns:w16cex="http://schemas.microsoft.com/office/word/2018/wordml/cex" xmlns:w16cid="http://schemas.microsoft.com/office/word/2016/wordml/cid" xmlns:w16="http://schemas.microsoft.com/office/word/2018/wordml" xmlns:w16sdtdh="http://schemas.microsoft.com/office/word/2020/wordml/sdtdatahash" xmlns:w16se="http://schemas.microsoft.com/office/word/2015/wordml/symex" xmlns:wpg="http://schemas.microsoft.com/office/word/2010/wordprocessingGroup" xmlns:wpi="http://schemas.microsoft.com/office/word/2010/wordprocessingInk" xmlns:wne="http://schemas.microsoft.com/office/word/2006/wordml" xmlns:wps="http://schemas.microsoft.com/office/word/2010/wordprocessingShape" mc:Ignorable="w14 w15 w16se w16cid w16 w16cex w16sdtdh wp14">
   <w:abstractNum w:abstractNumId="0" w15:restartNumberingAfterBreak="0">
     <w:nsid w:val="3E295C72"/>
     <w:multiLevelType w:val="hybridMultilevel"/>
@@ -3357,7 +3987,7 @@
       </w:pPr>
     </w:lvl>
   </w:abstractNum>
-  <w:num w:numId="1" w16cid:durableId="1732996041">
+  <w:num w:numId="1" w16cid:durableId="2024236924">
     <w:abstractNumId w:val="0"/>
     <w:lvlOverride w:ilvl="0">
       <w:startOverride w:val="1"/>
@@ -3786,25 +4416,6 @@
     <w:qFormat/>
     <w:rsid w:val="003E23CC"/>
   </w:style>
-  <w:style w:type="paragraph" w:styleId="Heading1">
-    <w:name w:val="heading 1"/>
-    <w:next w:val="Normal"/>
-    <w:link w:val="Heading1Char"/>
-    <w:uiPriority w:val="9"/>
-    <w:qFormat/>
-    <w:rsid w:val="004E701F"/>
-    <w:pPr>
-      <w:spacing w:after="240" w:line="360" w:lineRule="auto"/>
-      <w:jc w:val="center"/>
-      <w:outlineLvl w:val="0"/>
-    </w:pPr>
-    <w:rPr>
-      <w:rFonts w:ascii="Times New Roman" w:eastAsiaTheme="majorEastAsia" w:hAnsi="Times New Roman" w:cs="Times New Roman"/>
-      <w:b/>
-      <w:sz w:val="32"/>
-      <w:szCs w:val="32"/>
-    </w:rPr>
-  </w:style>
   <w:style w:type="paragraph" w:styleId="Heading2">
     <w:name w:val="heading 2"/>
     <w:basedOn w:val="Normal"/>
@@ -3812,16 +4423,15 @@
     <w:link w:val="Heading2Char"/>
     <w:unhideWhenUsed/>
     <w:qFormat/>
-    <w:rsid w:val="004E701F"/>
+    <w:rsid w:val="00ED49E9"/>
     <w:pPr>
       <w:keepNext/>
       <w:keepLines/>
-      <w:spacing w:after="240"/>
+      <w:spacing w:before="120"/>
       <w:jc w:val="center"/>
       <w:outlineLvl w:val="1"/>
     </w:pPr>
     <w:rPr>
-      <w:rFonts w:ascii="Times New Roman" w:hAnsi="Times New Roman" w:cs="Times New Roman"/>
       <w:b/>
       <w:sz w:val="32"/>
     </w:rPr>
@@ -3832,14 +4442,13 @@
     <w:link w:val="Heading3Char"/>
     <w:unhideWhenUsed/>
     <w:qFormat/>
-    <w:rsid w:val="004E701F"/>
+    <w:rsid w:val="003E23CC"/>
     <w:pPr>
-      <w:keepNext w:val="0"/>
-      <w:keepLines w:val="0"/>
-      <w:jc w:val="left"/>
+      <w:spacing w:before="0" w:after="240"/>
       <w:outlineLvl w:val="2"/>
     </w:pPr>
     <w:rPr>
+      <w:rFonts w:ascii="Times New Roman" w:hAnsi="Times New Roman" w:cs="Times New Roman"/>
       <w:sz w:val="24"/>
       <w:szCs w:val="24"/>
     </w:rPr>
@@ -3850,7 +4459,7 @@
     <w:link w:val="Heading4Char"/>
     <w:unhideWhenUsed/>
     <w:qFormat/>
-    <w:rsid w:val="004E701F"/>
+    <w:rsid w:val="003E23CC"/>
     <w:pPr>
       <w:tabs>
         <w:tab w:val="clear" w:pos="2880"/>
@@ -3915,9 +4524,8 @@
     <w:name w:val="Heading 2 Char"/>
     <w:basedOn w:val="DefaultParagraphFont"/>
     <w:link w:val="Heading2"/>
-    <w:rsid w:val="004E701F"/>
+    <w:rsid w:val="00ED49E9"/>
     <w:rPr>
-      <w:rFonts w:ascii="Times New Roman" w:hAnsi="Times New Roman" w:cs="Times New Roman"/>
       <w:b/>
       <w:sz w:val="32"/>
     </w:rPr>
@@ -3926,7 +4534,7 @@
     <w:name w:val="Heading 3 Char"/>
     <w:basedOn w:val="DefaultParagraphFont"/>
     <w:link w:val="Heading3"/>
-    <w:rsid w:val="004E701F"/>
+    <w:rsid w:val="003E23CC"/>
     <w:rPr>
       <w:rFonts w:ascii="Times New Roman" w:hAnsi="Times New Roman" w:cs="Times New Roman"/>
       <w:b/>
@@ -3938,7 +4546,7 @@
     <w:name w:val="Heading 4 Char"/>
     <w:basedOn w:val="DefaultParagraphFont"/>
     <w:link w:val="Heading4"/>
-    <w:rsid w:val="004E701F"/>
+    <w:rsid w:val="003E23CC"/>
     <w:rPr>
       <w:rFonts w:ascii="Times New Roman" w:hAnsi="Times New Roman" w:cs="Times New Roman"/>
       <w:b/>
@@ -4244,323 +4852,6 @@
       <w:sz w:val="24"/>
       <w:szCs w:val="24"/>
     </w:rPr>
-  </w:style>
-  <w:style w:type="character" w:customStyle="1" w:styleId="Heading1Char">
-    <w:name w:val="Heading 1 Char"/>
-    <w:basedOn w:val="DefaultParagraphFont"/>
-    <w:link w:val="Heading1"/>
-    <w:uiPriority w:val="9"/>
-    <w:rsid w:val="004E701F"/>
-    <w:rPr>
-      <w:rFonts w:ascii="Times New Roman" w:eastAsiaTheme="majorEastAsia" w:hAnsi="Times New Roman" w:cs="Times New Roman"/>
-      <w:b/>
-      <w:sz w:val="32"/>
-      <w:szCs w:val="32"/>
-    </w:rPr>
-  </w:style>
-  <w:style w:type="paragraph" w:styleId="List2">
-    <w:name w:val="List 2"/>
-    <w:basedOn w:val="Normal"/>
-    <w:link w:val="List2Char"/>
-    <w:uiPriority w:val="99"/>
-    <w:semiHidden/>
-    <w:unhideWhenUsed/>
-    <w:rsid w:val="004E701F"/>
-    <w:pPr>
-      <w:spacing w:after="160" w:line="259" w:lineRule="auto"/>
-      <w:ind w:firstLine="360"/>
-    </w:pPr>
-    <w:rPr>
-      <w:rFonts w:ascii="Times New Roman" w:hAnsi="Times New Roman" w:cs="Times New Roman"/>
-    </w:rPr>
-  </w:style>
-  <w:style w:type="paragraph" w:styleId="List3">
-    <w:name w:val="List 3"/>
-    <w:basedOn w:val="Normal"/>
-    <w:uiPriority w:val="99"/>
-    <w:semiHidden/>
-    <w:unhideWhenUsed/>
-    <w:rsid w:val="004E701F"/>
-    <w:pPr>
-      <w:spacing w:after="160" w:line="259" w:lineRule="auto"/>
-      <w:ind w:firstLine="720"/>
-    </w:pPr>
-    <w:rPr>
-      <w:rFonts w:ascii="Times New Roman" w:hAnsi="Times New Roman" w:cs="Times New Roman"/>
-    </w:rPr>
-  </w:style>
-  <w:style w:type="paragraph" w:styleId="List4">
-    <w:name w:val="List 4"/>
-    <w:basedOn w:val="Normal"/>
-    <w:uiPriority w:val="99"/>
-    <w:semiHidden/>
-    <w:unhideWhenUsed/>
-    <w:rsid w:val="004E701F"/>
-    <w:pPr>
-      <w:spacing w:after="160" w:line="259" w:lineRule="auto"/>
-      <w:ind w:firstLine="1080"/>
-    </w:pPr>
-    <w:rPr>
-      <w:rFonts w:ascii="Times New Roman" w:hAnsi="Times New Roman" w:cs="Times New Roman"/>
-    </w:rPr>
-  </w:style>
-  <w:style w:type="paragraph" w:styleId="List5">
-    <w:name w:val="List 5"/>
-    <w:basedOn w:val="Normal"/>
-    <w:uiPriority w:val="99"/>
-    <w:semiHidden/>
-    <w:unhideWhenUsed/>
-    <w:rsid w:val="004E701F"/>
-    <w:pPr>
-      <w:spacing w:after="160" w:line="259" w:lineRule="auto"/>
-      <w:ind w:firstLine="1440"/>
-    </w:pPr>
-    <w:rPr>
-      <w:rFonts w:ascii="Times New Roman" w:hAnsi="Times New Roman" w:cs="Times New Roman"/>
-    </w:rPr>
-  </w:style>
-  <w:style w:type="paragraph" w:customStyle="1" w:styleId="List1">
-    <w:name w:val="List 1"/>
-    <w:basedOn w:val="Normal"/>
-    <w:link w:val="List1Char"/>
-    <w:rsid w:val="004E701F"/>
-    <w:pPr>
-      <w:spacing w:after="160" w:line="259" w:lineRule="auto"/>
-    </w:pPr>
-    <w:rPr>
-      <w:rFonts w:ascii="Times New Roman" w:hAnsi="Times New Roman" w:cs="Times New Roman"/>
-      <w:b/>
-      <w:sz w:val="24"/>
-      <w:szCs w:val="24"/>
-    </w:rPr>
-  </w:style>
-  <w:style w:type="character" w:customStyle="1" w:styleId="List1Char">
-    <w:name w:val="List 1 Char"/>
-    <w:basedOn w:val="Heading4Char"/>
-    <w:link w:val="List1"/>
-    <w:rsid w:val="004E701F"/>
-    <w:rPr>
-      <w:rFonts w:ascii="Times New Roman" w:hAnsi="Times New Roman" w:cs="Times New Roman"/>
-      <w:b/>
-      <w:sz w:val="24"/>
-      <w:szCs w:val="24"/>
-    </w:rPr>
-  </w:style>
-  <w:style w:type="paragraph" w:customStyle="1" w:styleId="List6">
-    <w:name w:val="List 6"/>
-    <w:link w:val="List6Char"/>
-    <w:rsid w:val="004E701F"/>
-    <w:pPr>
-      <w:spacing w:line="259" w:lineRule="auto"/>
-      <w:ind w:firstLine="2160"/>
-    </w:pPr>
-    <w:rPr>
-      <w:rFonts w:ascii="Times New Roman" w:hAnsi="Times New Roman" w:cs="Times New Roman"/>
-      <w:sz w:val="24"/>
-      <w:szCs w:val="24"/>
-    </w:rPr>
-  </w:style>
-  <w:style w:type="character" w:customStyle="1" w:styleId="List6Char">
-    <w:name w:val="List 6 Char"/>
-    <w:basedOn w:val="Heading4Char"/>
-    <w:link w:val="List6"/>
-    <w:rsid w:val="004E701F"/>
-    <w:rPr>
-      <w:rFonts w:ascii="Times New Roman" w:hAnsi="Times New Roman" w:cs="Times New Roman"/>
-      <w:b w:val="0"/>
-      <w:sz w:val="24"/>
-      <w:szCs w:val="24"/>
-    </w:rPr>
-  </w:style>
-  <w:style w:type="paragraph" w:customStyle="1" w:styleId="List7">
-    <w:name w:val="List 7"/>
-    <w:link w:val="List7Char"/>
-    <w:rsid w:val="004E701F"/>
-    <w:pPr>
-      <w:spacing w:after="160" w:line="259" w:lineRule="auto"/>
-      <w:ind w:firstLine="3240"/>
-    </w:pPr>
-    <w:rPr>
-      <w:rFonts w:ascii="Times New Roman" w:hAnsi="Times New Roman" w:cs="Times New Roman"/>
-      <w:sz w:val="24"/>
-      <w:szCs w:val="24"/>
-    </w:rPr>
-  </w:style>
-  <w:style w:type="character" w:customStyle="1" w:styleId="List7Char">
-    <w:name w:val="List 7 Char"/>
-    <w:basedOn w:val="Heading4Char"/>
-    <w:link w:val="List7"/>
-    <w:rsid w:val="004E701F"/>
-    <w:rPr>
-      <w:rFonts w:ascii="Times New Roman" w:hAnsi="Times New Roman" w:cs="Times New Roman"/>
-      <w:b w:val="0"/>
-      <w:sz w:val="24"/>
-      <w:szCs w:val="24"/>
-    </w:rPr>
-  </w:style>
-  <w:style w:type="paragraph" w:customStyle="1" w:styleId="List8">
-    <w:name w:val="List 8"/>
-    <w:link w:val="List8Char"/>
-    <w:rsid w:val="004E701F"/>
-    <w:pPr>
-      <w:spacing w:after="160" w:line="259" w:lineRule="auto"/>
-      <w:ind w:firstLine="3600"/>
-    </w:pPr>
-    <w:rPr>
-      <w:rFonts w:ascii="Times New Roman" w:hAnsi="Times New Roman" w:cs="Times New Roman"/>
-      <w:sz w:val="24"/>
-      <w:szCs w:val="24"/>
-    </w:rPr>
-  </w:style>
-  <w:style w:type="character" w:customStyle="1" w:styleId="List8Char">
-    <w:name w:val="List 8 Char"/>
-    <w:basedOn w:val="Heading4Char"/>
-    <w:link w:val="List8"/>
-    <w:rsid w:val="004E701F"/>
-    <w:rPr>
-      <w:rFonts w:ascii="Times New Roman" w:hAnsi="Times New Roman" w:cs="Times New Roman"/>
-      <w:b w:val="0"/>
-      <w:sz w:val="24"/>
-      <w:szCs w:val="24"/>
-    </w:rPr>
-  </w:style>
-  <w:style w:type="paragraph" w:customStyle="1" w:styleId="List1change">
-    <w:name w:val="List 1_change"/>
-    <w:basedOn w:val="List2"/>
-    <w:link w:val="List1changeChar"/>
-    <w:rsid w:val="004E701F"/>
-    <w:pPr>
-      <w:widowControl w:val="0"/>
-      <w:tabs>
-        <w:tab w:val="left" w:pos="3686"/>
-      </w:tabs>
-      <w:spacing w:after="0" w:line="240" w:lineRule="auto"/>
-      <w:ind w:firstLine="0"/>
-    </w:pPr>
-    <w:rPr>
-      <w:color w:val="000000"/>
-      <w:szCs w:val="24"/>
-    </w:rPr>
-  </w:style>
-  <w:style w:type="character" w:customStyle="1" w:styleId="List2Char">
-    <w:name w:val="List 2 Char"/>
-    <w:basedOn w:val="DefaultParagraphFont"/>
-    <w:link w:val="List2"/>
-    <w:uiPriority w:val="99"/>
-    <w:semiHidden/>
-    <w:rsid w:val="004E701F"/>
-    <w:rPr>
-      <w:rFonts w:ascii="Times New Roman" w:hAnsi="Times New Roman" w:cs="Times New Roman"/>
-    </w:rPr>
-  </w:style>
-  <w:style w:type="character" w:customStyle="1" w:styleId="List1changeChar">
-    <w:name w:val="List 1_change Char"/>
-    <w:basedOn w:val="List2Char"/>
-    <w:link w:val="List1change"/>
-    <w:rsid w:val="004E701F"/>
-    <w:rPr>
-      <w:rFonts w:ascii="Times New Roman" w:hAnsi="Times New Roman" w:cs="Times New Roman"/>
-      <w:color w:val="000000"/>
-      <w:szCs w:val="24"/>
-    </w:rPr>
-  </w:style>
-  <w:style w:type="paragraph" w:customStyle="1" w:styleId="List2change">
-    <w:name w:val="List 2_change"/>
-    <w:basedOn w:val="List2"/>
-    <w:link w:val="List2changeChar"/>
-    <w:rsid w:val="004E701F"/>
-    <w:pPr>
-      <w:spacing w:after="0" w:line="240" w:lineRule="auto"/>
-      <w:ind w:left="720" w:hanging="360"/>
-    </w:pPr>
-    <w:rPr>
-      <w:color w:val="000000"/>
-      <w:szCs w:val="24"/>
-    </w:rPr>
-  </w:style>
-  <w:style w:type="character" w:customStyle="1" w:styleId="List2changeChar">
-    <w:name w:val="List 2_change Char"/>
-    <w:basedOn w:val="List2Char"/>
-    <w:link w:val="List2change"/>
-    <w:rsid w:val="004E701F"/>
-    <w:rPr>
-      <w:rFonts w:ascii="Times New Roman" w:hAnsi="Times New Roman" w:cs="Times New Roman"/>
-      <w:color w:val="000000"/>
-      <w:szCs w:val="24"/>
-    </w:rPr>
-  </w:style>
-  <w:style w:type="paragraph" w:customStyle="1" w:styleId="List3change">
-    <w:name w:val="List 3_change"/>
-    <w:basedOn w:val="List2"/>
-    <w:link w:val="List3changeChar"/>
-    <w:rsid w:val="004E701F"/>
-    <w:pPr>
-      <w:spacing w:after="0" w:line="240" w:lineRule="auto"/>
-      <w:ind w:left="1080" w:hanging="360"/>
-      <w:contextualSpacing/>
-    </w:pPr>
-    <w:rPr>
-      <w:szCs w:val="24"/>
-    </w:rPr>
-  </w:style>
-  <w:style w:type="character" w:customStyle="1" w:styleId="List3changeChar">
-    <w:name w:val="List 3_change Char"/>
-    <w:basedOn w:val="List2Char"/>
-    <w:link w:val="List3change"/>
-    <w:rsid w:val="004E701F"/>
-    <w:rPr>
-      <w:rFonts w:ascii="Times New Roman" w:hAnsi="Times New Roman" w:cs="Times New Roman"/>
-      <w:szCs w:val="24"/>
-    </w:rPr>
-  </w:style>
-  <w:style w:type="paragraph" w:customStyle="1" w:styleId="List4change">
-    <w:name w:val="List 4_change"/>
-    <w:basedOn w:val="List2"/>
-    <w:link w:val="List4changeChar"/>
-    <w:rsid w:val="004E701F"/>
-    <w:pPr>
-      <w:spacing w:after="0" w:line="240" w:lineRule="auto"/>
-      <w:ind w:left="1440" w:hanging="360"/>
-      <w:contextualSpacing/>
-    </w:pPr>
-    <w:rPr>
-      <w:szCs w:val="24"/>
-    </w:rPr>
-  </w:style>
-  <w:style w:type="character" w:customStyle="1" w:styleId="List4changeChar">
-    <w:name w:val="List 4_change Char"/>
-    <w:basedOn w:val="List2Char"/>
-    <w:link w:val="List4change"/>
-    <w:rsid w:val="004E701F"/>
-    <w:rPr>
-      <w:rFonts w:ascii="Times New Roman" w:hAnsi="Times New Roman" w:cs="Times New Roman"/>
-      <w:szCs w:val="24"/>
-    </w:rPr>
-  </w:style>
-  <w:style w:type="paragraph" w:styleId="TOC1">
-    <w:name w:val="toc 1"/>
-    <w:basedOn w:val="Normal"/>
-    <w:next w:val="Normal"/>
-    <w:autoRedefine/>
-    <w:uiPriority w:val="39"/>
-    <w:unhideWhenUsed/>
-    <w:rsid w:val="004E701F"/>
-    <w:pPr>
-      <w:spacing w:after="100"/>
-    </w:pPr>
-  </w:style>
-  <w:style w:type="paragraph" w:styleId="TOC2">
-    <w:name w:val="toc 2"/>
-    <w:basedOn w:val="Normal"/>
-    <w:next w:val="Normal"/>
-    <w:autoRedefine/>
-    <w:uiPriority w:val="39"/>
-    <w:unhideWhenUsed/>
-    <w:rsid w:val="004E701F"/>
-    <w:pPr>
-      <w:spacing w:after="100"/>
-      <w:ind w:left="220"/>
-    </w:pPr>
   </w:style>
 </w:styles>
 </file>
@@ -5009,7 +5300,7 @@
 </file>
 
 <file path=customXml/itemProps2.xml><?xml version="1.0" encoding="utf-8"?>
-<ds:datastoreItem xmlns:ds="http://schemas.openxmlformats.org/officeDocument/2006/customXml" ds:itemID="{79FECBED-B051-41CA-A302-8AB026744671}">
+<ds:datastoreItem xmlns:ds="http://schemas.openxmlformats.org/officeDocument/2006/customXml" ds:itemID="{FFC1382D-7890-452E-AB9C-567E9C630F93}">
   <ds:schemaRefs>
     <ds:schemaRef ds:uri="http://schemas.openxmlformats.org/officeDocument/2006/bibliography"/>
   </ds:schemaRefs>

</xml_diff>

<commit_message>
ECASOGP-6070 ARMY AFARS Update 5-24-22
</commit_message>
<xml_diff>
--- a/AFARS/DEVELOPMENT/msword/AFARS-PART-5104.docx
+++ b/AFARS/DEVELOPMENT/msword/AFARS-PART-5104.docx
@@ -4,79 +4,19 @@
   <w:body>
     <w:p>
       <w:pPr>
-        <w:jc w:val="center"/>
-        <w:rPr>
-          <w:rFonts w:ascii="Times New Roman" w:hAnsi="Times New Roman" w:cs="Times New Roman"/>
-          <w:b/>
-          <w:sz w:val="32"/>
-          <w:szCs w:val="32"/>
-        </w:rPr>
-      </w:pPr>
-      <w:r>
-        <w:rPr>
-          <w:rFonts w:ascii="Times New Roman" w:hAnsi="Times New Roman" w:cs="Times New Roman"/>
-          <w:b/>
-          <w:sz w:val="32"/>
-          <w:szCs w:val="32"/>
-        </w:rPr>
-        <w:t xml:space="preserve">AFARS </w:t>
-      </w:r>
-      <w:r>
-        <w:rPr>
-          <w:rFonts w:ascii="Times New Roman" w:hAnsi="Times New Roman" w:cs="Times New Roman"/>
-          <w:b/>
-          <w:sz w:val="32"/>
-          <w:szCs w:val="32"/>
-        </w:rPr>
-        <w:t>–</w:t>
-      </w:r>
-      <w:r>
-        <w:rPr>
-          <w:rFonts w:ascii="Times New Roman" w:hAnsi="Times New Roman" w:cs="Times New Roman"/>
-          <w:b/>
-          <w:sz w:val="32"/>
-          <w:szCs w:val="32"/>
-        </w:rPr>
-        <w:t xml:space="preserve"> P</w:t>
-      </w:r>
-      <w:r>
-        <w:rPr>
-          <w:rFonts w:ascii="Times New Roman" w:hAnsi="Times New Roman" w:cs="Times New Roman"/>
-          <w:b/>
-          <w:sz w:val="32"/>
-          <w:szCs w:val="32"/>
-        </w:rPr>
-        <w:t>ART</w:t>
-      </w:r>
-      <w:r>
-        <w:rPr>
-          <w:rFonts w:ascii="Times New Roman" w:hAnsi="Times New Roman" w:cs="Times New Roman"/>
-          <w:b/>
-          <w:sz w:val="32"/>
-          <w:szCs w:val="32"/>
-        </w:rPr>
-        <w:t xml:space="preserve"> 5104</w:t>
-      </w:r>
-    </w:p>
-    <w:p>
-      <w:pPr>
-        <w:jc w:val="center"/>
-        <w:rPr>
-          <w:rFonts w:ascii="Times New Roman" w:hAnsi="Times New Roman" w:cs="Times New Roman"/>
-          <w:b/>
-          <w:sz w:val="32"/>
-          <w:szCs w:val="32"/>
-        </w:rPr>
-      </w:pPr>
-      <w:r>
-        <w:rPr>
-          <w:rFonts w:ascii="Times New Roman" w:hAnsi="Times New Roman" w:cs="Times New Roman"/>
-          <w:b/>
-          <w:sz w:val="32"/>
-          <w:szCs w:val="32"/>
-        </w:rPr>
+        <w:pStyle w:val="Heading1"/>
+      </w:pPr>
+      <w:bookmarkStart w:id="0" w:name="_Toc104284487"/>
+      <w:r>
+        <w:t>AFARS – PART 5104</w:t>
+      </w:r>
+      <w:r>
+        <w:br/>
+      </w:r>
+      <w:r>
         <w:t>Administrative Matters</w:t>
       </w:r>
+      <w:bookmarkEnd w:id="0"/>
     </w:p>
     <w:p>
       <w:pPr>
@@ -84,11 +24,18 @@
         <w:jc w:val="center"/>
         <w:rPr>
           <w:rFonts w:ascii="Times New Roman" w:hAnsi="Times New Roman" w:cs="Times New Roman"/>
+          <w:noProof/>
+        </w:rPr>
+      </w:pPr>
+      <w:r>
+        <w:rPr>
+          <w:rFonts w:ascii="Times New Roman" w:hAnsi="Times New Roman" w:cs="Times New Roman"/>
           <w:i/>
           <w:sz w:val="24"/>
           <w:szCs w:val="24"/>
         </w:rPr>
-      </w:pPr>
+        <w:t xml:space="preserve">(Revised </w:t>
+      </w:r>
       <w:r>
         <w:rPr>
           <w:rFonts w:ascii="Times New Roman" w:hAnsi="Times New Roman" w:cs="Times New Roman"/>
@@ -96,7 +43,7 @@
           <w:sz w:val="24"/>
           <w:szCs w:val="24"/>
         </w:rPr>
-        <w:t xml:space="preserve">(Revised </w:t>
+        <w:t>1</w:t>
       </w:r>
       <w:r>
         <w:rPr>
@@ -105,7 +52,7 @@
           <w:sz w:val="24"/>
           <w:szCs w:val="24"/>
         </w:rPr>
-        <w:t>1</w:t>
+        <w:t>9</w:t>
       </w:r>
       <w:r>
         <w:rPr>
@@ -114,7 +61,7 @@
           <w:sz w:val="24"/>
           <w:szCs w:val="24"/>
         </w:rPr>
-        <w:t>9</w:t>
+        <w:t xml:space="preserve"> May</w:t>
       </w:r>
       <w:r>
         <w:rPr>
@@ -123,7 +70,7 @@
           <w:sz w:val="24"/>
           <w:szCs w:val="24"/>
         </w:rPr>
-        <w:t xml:space="preserve"> May</w:t>
+        <w:t xml:space="preserve"> 2022</w:t>
       </w:r>
       <w:r>
         <w:rPr>
@@ -132,60 +79,56 @@
           <w:sz w:val="24"/>
           <w:szCs w:val="24"/>
         </w:rPr>
-        <w:t xml:space="preserve"> 2022</w:t>
-      </w:r>
-      <w:r>
-        <w:rPr>
-          <w:rFonts w:ascii="Times New Roman" w:hAnsi="Times New Roman" w:cs="Times New Roman"/>
+        <w:t>)</w:t>
+      </w:r>
+      <w:r>
+        <w:rPr>
+          <w:rFonts w:ascii="Times New Roman" w:hAnsi="Times New Roman" w:cs="Times New Roman"/>
+          <w:b/>
           <w:i/>
           <w:sz w:val="24"/>
           <w:szCs w:val="24"/>
         </w:rPr>
-        <w:t>)</w:t>
-      </w:r>
-    </w:p>
-    <w:p>
-      <w:pPr>
-        <w:pStyle w:val="TOC3"/>
+        <w:fldChar w:fldCharType="begin"/>
+      </w:r>
+      <w:r>
+        <w:rPr>
+          <w:rFonts w:ascii="Times New Roman" w:hAnsi="Times New Roman" w:cs="Times New Roman"/>
+          <w:b/>
+          <w:i/>
+          <w:sz w:val="24"/>
+          <w:szCs w:val="24"/>
+        </w:rPr>
+        <w:instrText xml:space="preserve"> TOC \o "1-4" \n \h \z \u </w:instrText>
+      </w:r>
+      <w:r>
+        <w:rPr>
+          <w:rFonts w:ascii="Times New Roman" w:hAnsi="Times New Roman" w:cs="Times New Roman"/>
+          <w:b/>
+          <w:i/>
+          <w:sz w:val="24"/>
+          <w:szCs w:val="24"/>
+        </w:rPr>
+        <w:fldChar w:fldCharType="separate"/>
+      </w:r>
+      <w:hyperlink w:anchor="_Toc104284487" w:history="1"/>
+    </w:p>
+    <w:p>
+      <w:pPr>
+        <w:pStyle w:val="TOC2"/>
         <w:tabs>
           <w:tab w:val="right" w:leader="dot" w:pos="9350"/>
         </w:tabs>
         <w:rPr>
-          <w:rFonts w:eastAsiaTheme="minorEastAsia"/>
+          <w:rFonts w:ascii="Times New Roman" w:hAnsi="Times New Roman" w:cs="Times New Roman"/>
           <w:noProof/>
         </w:rPr>
       </w:pPr>
-      <w:r>
-        <w:rPr>
-          <w:rFonts w:ascii="Times New Roman" w:hAnsi="Times New Roman" w:cs="Times New Roman"/>
-          <w:i/>
-          <w:sz w:val="24"/>
-          <w:szCs w:val="24"/>
-        </w:rPr>
-        <w:fldChar w:fldCharType="begin"/>
-      </w:r>
-      <w:r>
-        <w:rPr>
-          <w:rFonts w:ascii="Times New Roman" w:hAnsi="Times New Roman" w:cs="Times New Roman"/>
-          <w:i/>
-          <w:sz w:val="24"/>
-          <w:szCs w:val="24"/>
-        </w:rPr>
-        <w:instrText xml:space="preserve"> TOC \o "1-4" \n \h \z \u </w:instrText>
-      </w:r>
-      <w:r>
-        <w:rPr>
-          <w:rFonts w:ascii="Times New Roman" w:hAnsi="Times New Roman" w:cs="Times New Roman"/>
-          <w:i/>
-          <w:sz w:val="24"/>
-          <w:szCs w:val="24"/>
-        </w:rPr>
-        <w:fldChar w:fldCharType="separate"/>
-      </w:r>
-      <w:hyperlink w:anchor="_Toc103862455" w:history="1">
+      <w:hyperlink w:anchor="_Toc104284488" w:history="1">
         <w:r>
           <w:rPr>
             <w:rStyle w:val="Hyperlink"/>
+            <w:rFonts w:ascii="Times New Roman" w:hAnsi="Times New Roman" w:cs="Times New Roman"/>
             <w:noProof/>
           </w:rPr>
           <w:t>Subpart 5104.1 – Contract Execution</w:t>
@@ -194,19 +137,20 @@
     </w:p>
     <w:p>
       <w:pPr>
-        <w:pStyle w:val="TOC4"/>
+        <w:pStyle w:val="TOC3"/>
         <w:tabs>
           <w:tab w:val="right" w:leader="dot" w:pos="9350"/>
         </w:tabs>
         <w:rPr>
-          <w:rFonts w:eastAsiaTheme="minorEastAsia"/>
+          <w:rFonts w:ascii="Times New Roman" w:eastAsiaTheme="minorEastAsia" w:hAnsi="Times New Roman" w:cs="Times New Roman"/>
           <w:noProof/>
         </w:rPr>
       </w:pPr>
-      <w:hyperlink w:anchor="_Toc103862456" w:history="1">
+      <w:hyperlink w:anchor="_Toc104284489" w:history="1">
         <w:r>
           <w:rPr>
             <w:rStyle w:val="Hyperlink"/>
+            <w:rFonts w:ascii="Times New Roman" w:hAnsi="Times New Roman" w:cs="Times New Roman"/>
             <w:noProof/>
           </w:rPr>
           <w:t>5104.103  Contract clause.</w:t>
@@ -215,19 +159,20 @@
     </w:p>
     <w:p>
       <w:pPr>
-        <w:pStyle w:val="TOC3"/>
+        <w:pStyle w:val="TOC2"/>
         <w:tabs>
           <w:tab w:val="right" w:leader="dot" w:pos="9350"/>
         </w:tabs>
         <w:rPr>
-          <w:rFonts w:eastAsiaTheme="minorEastAsia"/>
+          <w:rFonts w:ascii="Times New Roman" w:hAnsi="Times New Roman" w:cs="Times New Roman"/>
           <w:noProof/>
         </w:rPr>
       </w:pPr>
-      <w:hyperlink w:anchor="_Toc103862457" w:history="1">
+      <w:hyperlink w:anchor="_Toc104284490" w:history="1">
         <w:r>
           <w:rPr>
             <w:rStyle w:val="Hyperlink"/>
+            <w:rFonts w:ascii="Times New Roman" w:hAnsi="Times New Roman" w:cs="Times New Roman"/>
             <w:noProof/>
           </w:rPr>
           <w:t>Subpart 5104.2 – Contract Distribution</w:t>
@@ -236,19 +181,20 @@
     </w:p>
     <w:p>
       <w:pPr>
-        <w:pStyle w:val="TOC4"/>
+        <w:pStyle w:val="TOC3"/>
         <w:tabs>
           <w:tab w:val="right" w:leader="dot" w:pos="9350"/>
         </w:tabs>
         <w:rPr>
-          <w:rFonts w:eastAsiaTheme="minorEastAsia"/>
+          <w:rFonts w:ascii="Times New Roman" w:eastAsiaTheme="minorEastAsia" w:hAnsi="Times New Roman" w:cs="Times New Roman"/>
           <w:noProof/>
         </w:rPr>
       </w:pPr>
-      <w:hyperlink w:anchor="_Toc103862458" w:history="1">
+      <w:hyperlink w:anchor="_Toc104284491" w:history="1">
         <w:r>
           <w:rPr>
             <w:rStyle w:val="Hyperlink"/>
+            <w:rFonts w:ascii="Times New Roman" w:hAnsi="Times New Roman" w:cs="Times New Roman"/>
             <w:noProof/>
           </w:rPr>
           <w:t>5104.201  Procedures.</w:t>
@@ -257,19 +203,20 @@
     </w:p>
     <w:p>
       <w:pPr>
-        <w:pStyle w:val="TOC4"/>
+        <w:pStyle w:val="TOC3"/>
         <w:tabs>
           <w:tab w:val="right" w:leader="dot" w:pos="9350"/>
         </w:tabs>
         <w:rPr>
-          <w:rFonts w:eastAsiaTheme="minorEastAsia"/>
+          <w:rFonts w:ascii="Times New Roman" w:eastAsiaTheme="minorEastAsia" w:hAnsi="Times New Roman" w:cs="Times New Roman"/>
           <w:noProof/>
         </w:rPr>
       </w:pPr>
-      <w:hyperlink w:anchor="_Toc103862459" w:history="1">
+      <w:hyperlink w:anchor="_Toc104284492" w:history="1">
         <w:r>
           <w:rPr>
             <w:rStyle w:val="Hyperlink"/>
+            <w:rFonts w:ascii="Times New Roman" w:hAnsi="Times New Roman" w:cs="Times New Roman"/>
             <w:noProof/>
           </w:rPr>
           <w:t>5104.202  Agency distribution requirements.</w:t>
@@ -278,19 +225,20 @@
     </w:p>
     <w:p>
       <w:pPr>
-        <w:pStyle w:val="TOC3"/>
+        <w:pStyle w:val="TOC2"/>
         <w:tabs>
           <w:tab w:val="right" w:leader="dot" w:pos="9350"/>
         </w:tabs>
         <w:rPr>
-          <w:rFonts w:eastAsiaTheme="minorEastAsia"/>
+          <w:rFonts w:ascii="Times New Roman" w:hAnsi="Times New Roman" w:cs="Times New Roman"/>
           <w:noProof/>
         </w:rPr>
       </w:pPr>
-      <w:hyperlink w:anchor="_Toc103862460" w:history="1">
+      <w:hyperlink w:anchor="_Toc104284493" w:history="1">
         <w:r>
           <w:rPr>
             <w:rStyle w:val="Hyperlink"/>
+            <w:rFonts w:ascii="Times New Roman" w:hAnsi="Times New Roman" w:cs="Times New Roman"/>
             <w:noProof/>
           </w:rPr>
           <w:t>Subpart 5104.4 – Safeguarding Classified Information Within Industry</w:t>
@@ -299,19 +247,20 @@
     </w:p>
     <w:p>
       <w:pPr>
-        <w:pStyle w:val="TOC4"/>
+        <w:pStyle w:val="TOC3"/>
         <w:tabs>
           <w:tab w:val="right" w:leader="dot" w:pos="9350"/>
         </w:tabs>
         <w:rPr>
-          <w:rFonts w:eastAsiaTheme="minorEastAsia"/>
+          <w:rFonts w:ascii="Times New Roman" w:eastAsiaTheme="minorEastAsia" w:hAnsi="Times New Roman" w:cs="Times New Roman"/>
           <w:noProof/>
         </w:rPr>
       </w:pPr>
-      <w:hyperlink w:anchor="_Toc103862461" w:history="1">
+      <w:hyperlink w:anchor="_Toc104284494" w:history="1">
         <w:r>
           <w:rPr>
             <w:rStyle w:val="Hyperlink"/>
+            <w:rFonts w:ascii="Times New Roman" w:hAnsi="Times New Roman" w:cs="Times New Roman"/>
             <w:noProof/>
           </w:rPr>
           <w:t>5104.402 General.</w:t>
@@ -320,19 +269,20 @@
     </w:p>
     <w:p>
       <w:pPr>
-        <w:pStyle w:val="TOC4"/>
+        <w:pStyle w:val="TOC3"/>
         <w:tabs>
           <w:tab w:val="right" w:leader="dot" w:pos="9350"/>
         </w:tabs>
         <w:rPr>
-          <w:rFonts w:eastAsiaTheme="minorEastAsia"/>
+          <w:rFonts w:ascii="Times New Roman" w:eastAsiaTheme="minorEastAsia" w:hAnsi="Times New Roman" w:cs="Times New Roman"/>
           <w:noProof/>
         </w:rPr>
       </w:pPr>
-      <w:hyperlink w:anchor="_Toc103862462" w:history="1">
+      <w:hyperlink w:anchor="_Toc104284495" w:history="1">
         <w:r>
           <w:rPr>
             <w:rStyle w:val="Hyperlink"/>
+            <w:rFonts w:ascii="Times New Roman" w:hAnsi="Times New Roman" w:cs="Times New Roman"/>
             <w:noProof/>
           </w:rPr>
           <w:t>5104.403  Responsibilities of contracting officers.</w:t>
@@ -341,19 +291,20 @@
     </w:p>
     <w:p>
       <w:pPr>
-        <w:pStyle w:val="TOC3"/>
+        <w:pStyle w:val="TOC2"/>
         <w:tabs>
           <w:tab w:val="right" w:leader="dot" w:pos="9350"/>
         </w:tabs>
         <w:rPr>
-          <w:rFonts w:eastAsiaTheme="minorEastAsia"/>
+          <w:rFonts w:ascii="Times New Roman" w:hAnsi="Times New Roman" w:cs="Times New Roman"/>
           <w:noProof/>
         </w:rPr>
       </w:pPr>
-      <w:hyperlink w:anchor="_Toc103862463" w:history="1">
+      <w:hyperlink w:anchor="_Toc104284496" w:history="1">
         <w:r>
           <w:rPr>
             <w:rStyle w:val="Hyperlink"/>
+            <w:rFonts w:ascii="Times New Roman" w:hAnsi="Times New Roman" w:cs="Times New Roman"/>
             <w:noProof/>
           </w:rPr>
           <w:t>Subpart 5104.5 – Electronic Commerce in Contracting</w:t>
@@ -362,19 +313,20 @@
     </w:p>
     <w:p>
       <w:pPr>
-        <w:pStyle w:val="TOC4"/>
+        <w:pStyle w:val="TOC3"/>
         <w:tabs>
           <w:tab w:val="right" w:leader="dot" w:pos="9350"/>
         </w:tabs>
         <w:rPr>
-          <w:rFonts w:eastAsiaTheme="minorEastAsia"/>
+          <w:rFonts w:ascii="Times New Roman" w:eastAsiaTheme="minorEastAsia" w:hAnsi="Times New Roman" w:cs="Times New Roman"/>
           <w:noProof/>
         </w:rPr>
       </w:pPr>
-      <w:hyperlink w:anchor="_Toc103862464" w:history="1">
+      <w:hyperlink w:anchor="_Toc104284497" w:history="1">
         <w:r>
           <w:rPr>
             <w:rStyle w:val="Hyperlink"/>
+            <w:rFonts w:ascii="Times New Roman" w:hAnsi="Times New Roman" w:cs="Times New Roman"/>
             <w:noProof/>
           </w:rPr>
           <w:t>5104.502  Policy.</w:t>
@@ -388,14 +340,15 @@
           <w:tab w:val="right" w:leader="dot" w:pos="9350"/>
         </w:tabs>
         <w:rPr>
-          <w:rFonts w:eastAsiaTheme="minorEastAsia"/>
+          <w:rFonts w:ascii="Times New Roman" w:eastAsiaTheme="minorEastAsia" w:hAnsi="Times New Roman" w:cs="Times New Roman"/>
           <w:noProof/>
         </w:rPr>
       </w:pPr>
-      <w:hyperlink w:anchor="_Toc103862465" w:history="1">
+      <w:hyperlink w:anchor="_Toc104284498" w:history="1">
         <w:r>
           <w:rPr>
             <w:rStyle w:val="Hyperlink"/>
+            <w:rFonts w:ascii="Times New Roman" w:hAnsi="Times New Roman" w:cs="Times New Roman"/>
             <w:noProof/>
           </w:rPr>
           <w:t>5104.502-90  Army supplemental policy.</w:t>
@@ -404,19 +357,20 @@
     </w:p>
     <w:p>
       <w:pPr>
-        <w:pStyle w:val="TOC3"/>
+        <w:pStyle w:val="TOC2"/>
         <w:tabs>
           <w:tab w:val="right" w:leader="dot" w:pos="9350"/>
         </w:tabs>
         <w:rPr>
-          <w:rFonts w:eastAsiaTheme="minorEastAsia"/>
+          <w:rFonts w:ascii="Times New Roman" w:hAnsi="Times New Roman" w:cs="Times New Roman"/>
           <w:noProof/>
         </w:rPr>
       </w:pPr>
-      <w:hyperlink w:anchor="_Toc103862466" w:history="1">
+      <w:hyperlink w:anchor="_Toc104284499" w:history="1">
         <w:r>
           <w:rPr>
             <w:rStyle w:val="Hyperlink"/>
+            <w:rFonts w:ascii="Times New Roman" w:hAnsi="Times New Roman" w:cs="Times New Roman"/>
             <w:noProof/>
           </w:rPr>
           <w:t>Subpart 5104.6 – Contract Reporting</w:t>
@@ -425,19 +379,20 @@
     </w:p>
     <w:p>
       <w:pPr>
-        <w:pStyle w:val="TOC4"/>
+        <w:pStyle w:val="TOC3"/>
         <w:tabs>
           <w:tab w:val="right" w:leader="dot" w:pos="9350"/>
         </w:tabs>
         <w:rPr>
-          <w:rFonts w:eastAsiaTheme="minorEastAsia"/>
+          <w:rFonts w:ascii="Times New Roman" w:eastAsiaTheme="minorEastAsia" w:hAnsi="Times New Roman" w:cs="Times New Roman"/>
           <w:noProof/>
         </w:rPr>
       </w:pPr>
-      <w:hyperlink w:anchor="_Toc103862467" w:history="1">
+      <w:hyperlink w:anchor="_Toc104284500" w:history="1">
         <w:r>
           <w:rPr>
             <w:rStyle w:val="Hyperlink"/>
+            <w:rFonts w:ascii="Times New Roman" w:hAnsi="Times New Roman" w:cs="Times New Roman"/>
             <w:noProof/>
           </w:rPr>
           <w:t>5104.604  Responsibilities.</w:t>
@@ -446,19 +401,20 @@
     </w:p>
     <w:p>
       <w:pPr>
-        <w:pStyle w:val="TOC3"/>
+        <w:pStyle w:val="TOC2"/>
         <w:tabs>
           <w:tab w:val="right" w:leader="dot" w:pos="9350"/>
         </w:tabs>
         <w:rPr>
-          <w:rFonts w:eastAsiaTheme="minorEastAsia"/>
+          <w:rFonts w:ascii="Times New Roman" w:hAnsi="Times New Roman" w:cs="Times New Roman"/>
           <w:noProof/>
         </w:rPr>
       </w:pPr>
-      <w:hyperlink w:anchor="_Toc103862468" w:history="1">
+      <w:hyperlink w:anchor="_Toc104284501" w:history="1">
         <w:r>
           <w:rPr>
             <w:rStyle w:val="Hyperlink"/>
+            <w:rFonts w:ascii="Times New Roman" w:hAnsi="Times New Roman" w:cs="Times New Roman"/>
             <w:noProof/>
           </w:rPr>
           <w:t xml:space="preserve">Subpart 5104.8 </w:t>
@@ -466,6 +422,7 @@
         <w:r>
           <w:rPr>
             <w:rStyle w:val="Hyperlink"/>
+            <w:rFonts w:ascii="Times New Roman" w:hAnsi="Times New Roman" w:cs="Times New Roman"/>
             <w:bCs/>
             <w:noProof/>
           </w:rPr>
@@ -474,6 +431,7 @@
         <w:r>
           <w:rPr>
             <w:rStyle w:val="Hyperlink"/>
+            <w:rFonts w:ascii="Times New Roman" w:hAnsi="Times New Roman" w:cs="Times New Roman"/>
             <w:noProof/>
           </w:rPr>
           <w:t>ontract Files</w:t>
@@ -482,19 +440,20 @@
     </w:p>
     <w:p>
       <w:pPr>
-        <w:pStyle w:val="TOC4"/>
+        <w:pStyle w:val="TOC3"/>
         <w:tabs>
           <w:tab w:val="right" w:leader="dot" w:pos="9350"/>
         </w:tabs>
         <w:rPr>
-          <w:rFonts w:eastAsiaTheme="minorEastAsia"/>
+          <w:rFonts w:ascii="Times New Roman" w:eastAsiaTheme="minorEastAsia" w:hAnsi="Times New Roman" w:cs="Times New Roman"/>
           <w:noProof/>
         </w:rPr>
       </w:pPr>
-      <w:hyperlink w:anchor="_Toc103862469" w:history="1">
+      <w:hyperlink w:anchor="_Toc104284502" w:history="1">
         <w:r>
           <w:rPr>
             <w:rStyle w:val="Hyperlink"/>
+            <w:rFonts w:ascii="Times New Roman" w:hAnsi="Times New Roman" w:cs="Times New Roman"/>
             <w:noProof/>
           </w:rPr>
           <w:t>5104.802  Contract files.</w:t>
@@ -503,19 +462,20 @@
     </w:p>
     <w:p>
       <w:pPr>
-        <w:pStyle w:val="TOC4"/>
+        <w:pStyle w:val="TOC3"/>
         <w:tabs>
           <w:tab w:val="right" w:leader="dot" w:pos="9350"/>
         </w:tabs>
         <w:rPr>
-          <w:rFonts w:eastAsiaTheme="minorEastAsia"/>
+          <w:rFonts w:ascii="Times New Roman" w:eastAsiaTheme="minorEastAsia" w:hAnsi="Times New Roman" w:cs="Times New Roman"/>
           <w:noProof/>
         </w:rPr>
       </w:pPr>
-      <w:hyperlink w:anchor="_Toc103862470" w:history="1">
+      <w:hyperlink w:anchor="_Toc104284503" w:history="1">
         <w:r>
           <w:rPr>
             <w:rStyle w:val="Hyperlink"/>
+            <w:rFonts w:ascii="Times New Roman" w:hAnsi="Times New Roman" w:cs="Times New Roman"/>
             <w:noProof/>
           </w:rPr>
           <w:t>5104.803  Contents of contract files.</w:t>
@@ -524,19 +484,20 @@
     </w:p>
     <w:p>
       <w:pPr>
-        <w:pStyle w:val="TOC4"/>
+        <w:pStyle w:val="TOC3"/>
         <w:tabs>
           <w:tab w:val="right" w:leader="dot" w:pos="9350"/>
         </w:tabs>
         <w:rPr>
-          <w:rFonts w:eastAsiaTheme="minorEastAsia"/>
+          <w:rFonts w:ascii="Times New Roman" w:eastAsiaTheme="minorEastAsia" w:hAnsi="Times New Roman" w:cs="Times New Roman"/>
           <w:noProof/>
         </w:rPr>
       </w:pPr>
-      <w:hyperlink w:anchor="_Toc103862471" w:history="1">
+      <w:hyperlink w:anchor="_Toc104284504" w:history="1">
         <w:r>
           <w:rPr>
             <w:rStyle w:val="Hyperlink"/>
+            <w:rFonts w:ascii="Times New Roman" w:hAnsi="Times New Roman" w:cs="Times New Roman"/>
             <w:noProof/>
           </w:rPr>
           <w:t>5104.804  Closeout of contract files.</w:t>
@@ -550,14 +511,15 @@
           <w:tab w:val="right" w:leader="dot" w:pos="9350"/>
         </w:tabs>
         <w:rPr>
-          <w:rFonts w:eastAsiaTheme="minorEastAsia"/>
+          <w:rFonts w:ascii="Times New Roman" w:eastAsiaTheme="minorEastAsia" w:hAnsi="Times New Roman" w:cs="Times New Roman"/>
           <w:noProof/>
         </w:rPr>
       </w:pPr>
-      <w:hyperlink w:anchor="_Toc103862472" w:history="1">
+      <w:hyperlink w:anchor="_Toc104284505" w:history="1">
         <w:r>
           <w:rPr>
             <w:rStyle w:val="Hyperlink"/>
+            <w:rFonts w:ascii="Times New Roman" w:hAnsi="Times New Roman" w:cs="Times New Roman"/>
             <w:noProof/>
           </w:rPr>
           <w:t>5104.804-5  Procedures for closing out contract files.</w:t>
@@ -566,19 +528,20 @@
     </w:p>
     <w:p>
       <w:pPr>
-        <w:pStyle w:val="TOC3"/>
+        <w:pStyle w:val="TOC2"/>
         <w:tabs>
           <w:tab w:val="right" w:leader="dot" w:pos="9350"/>
         </w:tabs>
         <w:rPr>
-          <w:rFonts w:eastAsiaTheme="minorEastAsia"/>
+          <w:rFonts w:ascii="Times New Roman" w:hAnsi="Times New Roman" w:cs="Times New Roman"/>
           <w:noProof/>
         </w:rPr>
       </w:pPr>
-      <w:hyperlink w:anchor="_Toc103862473" w:history="1">
+      <w:hyperlink w:anchor="_Toc104284506" w:history="1">
         <w:r>
           <w:rPr>
             <w:rStyle w:val="Hyperlink"/>
+            <w:rFonts w:ascii="Times New Roman" w:hAnsi="Times New Roman" w:cs="Times New Roman"/>
             <w:noProof/>
             <w:lang w:val="en"/>
           </w:rPr>
@@ -588,19 +551,20 @@
     </w:p>
     <w:p>
       <w:pPr>
-        <w:pStyle w:val="TOC4"/>
+        <w:pStyle w:val="TOC3"/>
         <w:tabs>
           <w:tab w:val="right" w:leader="dot" w:pos="9350"/>
         </w:tabs>
         <w:rPr>
-          <w:rFonts w:eastAsiaTheme="minorEastAsia"/>
+          <w:rFonts w:ascii="Times New Roman" w:eastAsiaTheme="minorEastAsia" w:hAnsi="Times New Roman" w:cs="Times New Roman"/>
           <w:noProof/>
         </w:rPr>
       </w:pPr>
-      <w:hyperlink w:anchor="_Toc103862474" w:history="1">
+      <w:hyperlink w:anchor="_Toc104284507" w:history="1">
         <w:r>
           <w:rPr>
             <w:rStyle w:val="Hyperlink"/>
+            <w:rFonts w:ascii="Times New Roman" w:hAnsi="Times New Roman" w:cs="Times New Roman"/>
             <w:noProof/>
             <w:lang w:val="en"/>
           </w:rPr>
@@ -610,19 +574,20 @@
     </w:p>
     <w:p>
       <w:pPr>
-        <w:pStyle w:val="TOC3"/>
+        <w:pStyle w:val="TOC2"/>
         <w:tabs>
           <w:tab w:val="right" w:leader="dot" w:pos="9350"/>
         </w:tabs>
         <w:rPr>
-          <w:rFonts w:eastAsiaTheme="minorEastAsia"/>
+          <w:rFonts w:ascii="Times New Roman" w:hAnsi="Times New Roman" w:cs="Times New Roman"/>
           <w:noProof/>
         </w:rPr>
       </w:pPr>
-      <w:hyperlink w:anchor="_Toc103862475" w:history="1">
+      <w:hyperlink w:anchor="_Toc104284508" w:history="1">
         <w:r>
           <w:rPr>
             <w:rStyle w:val="Hyperlink"/>
+            <w:rFonts w:ascii="Times New Roman" w:hAnsi="Times New Roman" w:cs="Times New Roman"/>
             <w:noProof/>
             <w:lang w:val="en"/>
           </w:rPr>
@@ -637,14 +602,15 @@
           <w:tab w:val="right" w:leader="dot" w:pos="9350"/>
         </w:tabs>
         <w:rPr>
-          <w:rFonts w:eastAsiaTheme="minorEastAsia"/>
+          <w:rFonts w:ascii="Times New Roman" w:eastAsiaTheme="minorEastAsia" w:hAnsi="Times New Roman" w:cs="Times New Roman"/>
           <w:noProof/>
         </w:rPr>
       </w:pPr>
-      <w:hyperlink w:anchor="_Toc103862476" w:history="1">
+      <w:hyperlink w:anchor="_Toc104284509" w:history="1">
         <w:r>
           <w:rPr>
             <w:rStyle w:val="Hyperlink"/>
+            <w:rFonts w:ascii="Times New Roman" w:hAnsi="Times New Roman" w:cs="Times New Roman"/>
             <w:noProof/>
             <w:lang w:val="en"/>
           </w:rPr>
@@ -659,14 +625,15 @@
           <w:tab w:val="right" w:leader="dot" w:pos="9350"/>
         </w:tabs>
         <w:rPr>
-          <w:rFonts w:eastAsiaTheme="minorEastAsia"/>
+          <w:rFonts w:ascii="Times New Roman" w:eastAsiaTheme="minorEastAsia" w:hAnsi="Times New Roman" w:cs="Times New Roman"/>
           <w:noProof/>
         </w:rPr>
       </w:pPr>
-      <w:hyperlink w:anchor="_Toc103862477" w:history="1">
+      <w:hyperlink w:anchor="_Toc104284510" w:history="1">
         <w:r>
           <w:rPr>
             <w:rStyle w:val="Hyperlink"/>
+            <w:rFonts w:ascii="Times New Roman" w:hAnsi="Times New Roman" w:cs="Times New Roman"/>
             <w:noProof/>
           </w:rPr>
           <w:t>Subpart 5104.73—Safeguarding Covered Defense Information and Cyber Incident Reporting</w:t>
@@ -675,19 +642,20 @@
     </w:p>
     <w:p>
       <w:pPr>
-        <w:pStyle w:val="TOC4"/>
+        <w:pStyle w:val="TOC3"/>
         <w:tabs>
           <w:tab w:val="right" w:leader="dot" w:pos="9350"/>
         </w:tabs>
         <w:rPr>
-          <w:rFonts w:eastAsiaTheme="minorEastAsia"/>
+          <w:rFonts w:ascii="Times New Roman" w:eastAsiaTheme="minorEastAsia" w:hAnsi="Times New Roman" w:cs="Times New Roman"/>
           <w:noProof/>
         </w:rPr>
       </w:pPr>
-      <w:hyperlink w:anchor="_Toc103862478" w:history="1">
+      <w:hyperlink w:anchor="_Toc104284511" w:history="1">
         <w:r>
           <w:rPr>
             <w:rStyle w:val="Hyperlink"/>
+            <w:rFonts w:ascii="Times New Roman" w:hAnsi="Times New Roman" w:cs="Times New Roman"/>
             <w:bCs/>
             <w:noProof/>
           </w:rPr>
@@ -709,6 +677,7 @@
       <w:r>
         <w:rPr>
           <w:rFonts w:ascii="Times New Roman" w:hAnsi="Times New Roman" w:cs="Times New Roman"/>
+          <w:b/>
           <w:i/>
           <w:sz w:val="24"/>
           <w:szCs w:val="24"/>
@@ -718,15 +687,14 @@
     </w:p>
     <w:p>
       <w:pPr>
-        <w:pStyle w:val="Heading3"/>
-      </w:pPr>
-      <w:bookmarkStart w:id="0" w:name="_Toc512602635"/>
-      <w:bookmarkStart w:id="1" w:name="_Toc513811431"/>
-      <w:bookmarkStart w:id="2" w:name="_Toc519841179"/>
-      <w:bookmarkStart w:id="3" w:name="_Toc1628365"/>
-      <w:bookmarkStart w:id="4" w:name="_Toc103862455"/>
-      <w:r>
-        <w:lastRenderedPageBreak/>
+        <w:pStyle w:val="Heading2"/>
+      </w:pPr>
+      <w:bookmarkStart w:id="1" w:name="_Toc512602635"/>
+      <w:bookmarkStart w:id="2" w:name="_Toc513811431"/>
+      <w:bookmarkStart w:id="3" w:name="_Toc519841179"/>
+      <w:bookmarkStart w:id="4" w:name="_Toc1628365"/>
+      <w:bookmarkStart w:id="5" w:name="_Toc104284488"/>
+      <w:r>
         <w:t xml:space="preserve">Subpart 5104.1 </w:t>
       </w:r>
       <w:r>
@@ -735,21 +703,21 @@
       <w:r>
         <w:t xml:space="preserve"> Contract Execution</w:t>
       </w:r>
-      <w:bookmarkEnd w:id="0"/>
       <w:bookmarkEnd w:id="1"/>
       <w:bookmarkEnd w:id="2"/>
       <w:bookmarkEnd w:id="3"/>
       <w:bookmarkEnd w:id="4"/>
-    </w:p>
-    <w:p>
-      <w:pPr>
-        <w:pStyle w:val="Heading4"/>
-      </w:pPr>
-      <w:bookmarkStart w:id="5" w:name="_Toc512602636"/>
-      <w:bookmarkStart w:id="6" w:name="_Toc513811432"/>
-      <w:bookmarkStart w:id="7" w:name="_Toc519841180"/>
-      <w:bookmarkStart w:id="8" w:name="_Toc1628366"/>
-      <w:bookmarkStart w:id="9" w:name="_Toc103862456"/>
+      <w:bookmarkEnd w:id="5"/>
+    </w:p>
+    <w:p>
+      <w:pPr>
+        <w:pStyle w:val="Heading3"/>
+      </w:pPr>
+      <w:bookmarkStart w:id="6" w:name="_Toc512602636"/>
+      <w:bookmarkStart w:id="7" w:name="_Toc513811432"/>
+      <w:bookmarkStart w:id="8" w:name="_Toc519841180"/>
+      <w:bookmarkStart w:id="9" w:name="_Toc1628366"/>
+      <w:bookmarkStart w:id="10" w:name="_Toc104284489"/>
       <w:proofErr w:type="gramStart"/>
       <w:r>
         <w:t>5104.103</w:t>
@@ -764,11 +732,11 @@
       <w:r>
         <w:t xml:space="preserve"> clause.</w:t>
       </w:r>
-      <w:bookmarkEnd w:id="5"/>
       <w:bookmarkEnd w:id="6"/>
       <w:bookmarkEnd w:id="7"/>
       <w:bookmarkEnd w:id="8"/>
       <w:bookmarkEnd w:id="9"/>
+      <w:bookmarkEnd w:id="10"/>
     </w:p>
     <w:p>
       <w:pPr>
@@ -785,6 +753,7 @@
           <w:sz w:val="24"/>
           <w:szCs w:val="24"/>
         </w:rPr>
+        <w:lastRenderedPageBreak/>
         <w:t xml:space="preserve">Contracting officers will insert FAR clause </w:t>
       </w:r>
       <w:r>
@@ -838,13 +807,13 @@
     </w:p>
     <w:p>
       <w:pPr>
-        <w:pStyle w:val="Heading3"/>
-      </w:pPr>
-      <w:bookmarkStart w:id="10" w:name="_Toc512602637"/>
-      <w:bookmarkStart w:id="11" w:name="_Toc513811433"/>
-      <w:bookmarkStart w:id="12" w:name="_Toc519841181"/>
-      <w:bookmarkStart w:id="13" w:name="_Toc1628367"/>
-      <w:bookmarkStart w:id="14" w:name="_Toc103862457"/>
+        <w:pStyle w:val="Heading2"/>
+      </w:pPr>
+      <w:bookmarkStart w:id="11" w:name="_Toc512602637"/>
+      <w:bookmarkStart w:id="12" w:name="_Toc513811433"/>
+      <w:bookmarkStart w:id="13" w:name="_Toc519841181"/>
+      <w:bookmarkStart w:id="14" w:name="_Toc1628367"/>
+      <w:bookmarkStart w:id="15" w:name="_Toc104284490"/>
       <w:r>
         <w:t xml:space="preserve">Subpart 5104.2 </w:t>
       </w:r>
@@ -854,21 +823,21 @@
       <w:r>
         <w:t xml:space="preserve"> Contract Distribution</w:t>
       </w:r>
-      <w:bookmarkEnd w:id="10"/>
       <w:bookmarkEnd w:id="11"/>
       <w:bookmarkEnd w:id="12"/>
       <w:bookmarkEnd w:id="13"/>
       <w:bookmarkEnd w:id="14"/>
-    </w:p>
-    <w:p>
-      <w:pPr>
-        <w:pStyle w:val="Heading4"/>
-      </w:pPr>
-      <w:bookmarkStart w:id="15" w:name="_Toc512602638"/>
-      <w:bookmarkStart w:id="16" w:name="_Toc513811434"/>
-      <w:bookmarkStart w:id="17" w:name="_Toc519841182"/>
-      <w:bookmarkStart w:id="18" w:name="_Toc1628368"/>
-      <w:bookmarkStart w:id="19" w:name="_Toc103862458"/>
+      <w:bookmarkEnd w:id="15"/>
+    </w:p>
+    <w:p>
+      <w:pPr>
+        <w:pStyle w:val="Heading3"/>
+      </w:pPr>
+      <w:bookmarkStart w:id="16" w:name="_Toc512602638"/>
+      <w:bookmarkStart w:id="17" w:name="_Toc513811434"/>
+      <w:bookmarkStart w:id="18" w:name="_Toc519841182"/>
+      <w:bookmarkStart w:id="19" w:name="_Toc1628368"/>
+      <w:bookmarkStart w:id="20" w:name="_Toc104284491"/>
       <w:proofErr w:type="gramStart"/>
       <w:r>
         <w:t>5104.201  Procedures</w:t>
@@ -877,11 +846,11 @@
       <w:r>
         <w:t>.</w:t>
       </w:r>
-      <w:bookmarkEnd w:id="15"/>
       <w:bookmarkEnd w:id="16"/>
       <w:bookmarkEnd w:id="17"/>
       <w:bookmarkEnd w:id="18"/>
       <w:bookmarkEnd w:id="19"/>
+      <w:bookmarkEnd w:id="20"/>
     </w:p>
     <w:p>
       <w:pPr>
@@ -1030,13 +999,13 @@
     </w:p>
     <w:p>
       <w:pPr>
-        <w:pStyle w:val="Heading4"/>
-      </w:pPr>
-      <w:bookmarkStart w:id="20" w:name="_Toc512602639"/>
-      <w:bookmarkStart w:id="21" w:name="_Toc513811435"/>
-      <w:bookmarkStart w:id="22" w:name="_Toc519841183"/>
-      <w:bookmarkStart w:id="23" w:name="_Toc1628369"/>
-      <w:bookmarkStart w:id="24" w:name="_Toc103862459"/>
+        <w:pStyle w:val="Heading3"/>
+      </w:pPr>
+      <w:bookmarkStart w:id="21" w:name="_Toc512602639"/>
+      <w:bookmarkStart w:id="22" w:name="_Toc513811435"/>
+      <w:bookmarkStart w:id="23" w:name="_Toc519841183"/>
+      <w:bookmarkStart w:id="24" w:name="_Toc1628369"/>
+      <w:bookmarkStart w:id="25" w:name="_Toc104284492"/>
       <w:proofErr w:type="gramStart"/>
       <w:r>
         <w:t>5104.202</w:t>
@@ -1051,11 +1020,11 @@
       <w:r>
         <w:t xml:space="preserve"> distribution requirements.</w:t>
       </w:r>
-      <w:bookmarkEnd w:id="20"/>
       <w:bookmarkEnd w:id="21"/>
       <w:bookmarkEnd w:id="22"/>
       <w:bookmarkEnd w:id="23"/>
       <w:bookmarkEnd w:id="24"/>
+      <w:bookmarkEnd w:id="25"/>
     </w:p>
     <w:p>
       <w:pPr>
@@ -1225,13 +1194,13 @@
     </w:p>
     <w:p>
       <w:pPr>
-        <w:pStyle w:val="Heading3"/>
-      </w:pPr>
-      <w:bookmarkStart w:id="25" w:name="_Toc512602640"/>
-      <w:bookmarkStart w:id="26" w:name="_Toc513811436"/>
-      <w:bookmarkStart w:id="27" w:name="_Toc519841184"/>
-      <w:bookmarkStart w:id="28" w:name="_Toc1628370"/>
-      <w:bookmarkStart w:id="29" w:name="_Toc103862460"/>
+        <w:pStyle w:val="Heading2"/>
+      </w:pPr>
+      <w:bookmarkStart w:id="26" w:name="_Toc512602640"/>
+      <w:bookmarkStart w:id="27" w:name="_Toc513811436"/>
+      <w:bookmarkStart w:id="28" w:name="_Toc519841184"/>
+      <w:bookmarkStart w:id="29" w:name="_Toc1628370"/>
+      <w:bookmarkStart w:id="30" w:name="_Toc104284493"/>
       <w:r>
         <w:t xml:space="preserve">Subpart 5104.4 </w:t>
       </w:r>
@@ -1241,143 +1210,105 @@
       <w:r>
         <w:t xml:space="preserve"> Safeguarding Classified Information Within Industry</w:t>
       </w:r>
-      <w:bookmarkEnd w:id="25"/>
       <w:bookmarkEnd w:id="26"/>
       <w:bookmarkEnd w:id="27"/>
       <w:bookmarkEnd w:id="28"/>
       <w:bookmarkEnd w:id="29"/>
-    </w:p>
-    <w:p>
-      <w:pPr>
-        <w:pStyle w:val="Heading4"/>
-      </w:pPr>
-      <w:bookmarkStart w:id="30" w:name="_Toc512602641"/>
-      <w:bookmarkStart w:id="31" w:name="_Toc513811437"/>
-      <w:bookmarkStart w:id="32" w:name="_Toc519841185"/>
-      <w:bookmarkStart w:id="33" w:name="_Toc1628371"/>
-      <w:bookmarkStart w:id="34" w:name="_Toc103862461"/>
+      <w:bookmarkEnd w:id="30"/>
+    </w:p>
+    <w:p>
+      <w:pPr>
+        <w:pStyle w:val="Heading3"/>
+      </w:pPr>
+      <w:bookmarkStart w:id="31" w:name="_Toc512602641"/>
+      <w:bookmarkStart w:id="32" w:name="_Toc513811437"/>
+      <w:bookmarkStart w:id="33" w:name="_Toc519841185"/>
+      <w:bookmarkStart w:id="34" w:name="_Toc1628371"/>
+      <w:bookmarkStart w:id="35" w:name="_Toc104284494"/>
       <w:r>
         <w:t>5104.402 General.</w:t>
       </w:r>
-      <w:bookmarkEnd w:id="34"/>
-    </w:p>
-    <w:p>
-      <w:pPr>
-        <w:tabs>
-          <w:tab w:val="left" w:pos="630"/>
-        </w:tabs>
-        <w:rPr>
-          <w:rFonts w:ascii="Times New Roman" w:hAnsi="Times New Roman" w:cs="Times New Roman"/>
+      <w:bookmarkEnd w:id="35"/>
+    </w:p>
+    <w:p>
+      <w:pPr>
+        <w:pStyle w:val="List1"/>
+      </w:pPr>
+      <w:r>
+        <w:rPr>
           <w:color w:val="000000" w:themeColor="text1"/>
-          <w:sz w:val="24"/>
-          <w:szCs w:val="24"/>
-        </w:rPr>
-      </w:pPr>
-      <w:r>
-        <w:rPr>
-          <w:rFonts w:ascii="Times New Roman" w:hAnsi="Times New Roman" w:cs="Times New Roman"/>
+        </w:rPr>
+        <w:t>(d)</w:t>
+      </w:r>
+      <w:r>
+        <w:rPr>
           <w:color w:val="000000" w:themeColor="text1"/>
-          <w:sz w:val="24"/>
-          <w:szCs w:val="24"/>
-        </w:rPr>
-        <w:t xml:space="preserve">(d)(1)   </w:t>
-      </w:r>
-      <w:r>
-        <w:rPr>
-          <w:rFonts w:ascii="Times New Roman" w:hAnsi="Times New Roman" w:cs="Times New Roman"/>
+        </w:rPr>
+        <w:t xml:space="preserve">(1)   </w:t>
+      </w:r>
+      <w:r>
+        <w:rPr>
           <w:color w:val="000000" w:themeColor="text1"/>
-          <w:sz w:val="24"/>
-          <w:szCs w:val="24"/>
         </w:rPr>
         <w:t>The National Industrial Security Program (NISP) Contract Classification System (NCCS) module</w:t>
       </w:r>
       <w:r>
         <w:rPr>
-          <w:rFonts w:ascii="Times New Roman" w:hAnsi="Times New Roman" w:cs="Times New Roman"/>
           <w:color w:val="000000" w:themeColor="text1"/>
-          <w:sz w:val="24"/>
-          <w:szCs w:val="24"/>
         </w:rPr>
         <w:t xml:space="preserve"> Version 2.0 re-deployed</w:t>
       </w:r>
       <w:r>
         <w:rPr>
-          <w:rFonts w:ascii="Times New Roman" w:hAnsi="Times New Roman" w:cs="Times New Roman"/>
           <w:color w:val="000000" w:themeColor="text1"/>
-          <w:sz w:val="24"/>
-          <w:szCs w:val="24"/>
         </w:rPr>
         <w:t xml:space="preserve"> </w:t>
       </w:r>
       <w:r>
         <w:rPr>
-          <w:rFonts w:ascii="Times New Roman" w:hAnsi="Times New Roman" w:cs="Times New Roman"/>
           <w:color w:val="000000" w:themeColor="text1"/>
-          <w:sz w:val="24"/>
-          <w:szCs w:val="24"/>
         </w:rPr>
         <w:t xml:space="preserve">effective 1 </w:t>
       </w:r>
       <w:r>
         <w:rPr>
-          <w:rFonts w:ascii="Times New Roman" w:hAnsi="Times New Roman" w:cs="Times New Roman"/>
           <w:color w:val="000000" w:themeColor="text1"/>
-          <w:sz w:val="24"/>
-          <w:szCs w:val="24"/>
         </w:rPr>
         <w:t>May</w:t>
       </w:r>
       <w:r>
         <w:rPr>
-          <w:rFonts w:ascii="Times New Roman" w:hAnsi="Times New Roman" w:cs="Times New Roman"/>
           <w:color w:val="000000" w:themeColor="text1"/>
-          <w:sz w:val="24"/>
-          <w:szCs w:val="24"/>
         </w:rPr>
         <w:t xml:space="preserve"> </w:t>
       </w:r>
       <w:r>
         <w:rPr>
-          <w:rFonts w:ascii="Times New Roman" w:hAnsi="Times New Roman" w:cs="Times New Roman"/>
           <w:color w:val="000000" w:themeColor="text1"/>
-          <w:sz w:val="24"/>
-          <w:szCs w:val="24"/>
         </w:rPr>
         <w:t>202</w:t>
       </w:r>
       <w:r>
         <w:rPr>
-          <w:rFonts w:ascii="Times New Roman" w:hAnsi="Times New Roman" w:cs="Times New Roman"/>
           <w:color w:val="000000" w:themeColor="text1"/>
-          <w:sz w:val="24"/>
-          <w:szCs w:val="24"/>
         </w:rPr>
         <w:t>2</w:t>
       </w:r>
       <w:r>
         <w:rPr>
-          <w:rFonts w:ascii="Times New Roman" w:hAnsi="Times New Roman" w:cs="Times New Roman"/>
           <w:color w:val="000000" w:themeColor="text1"/>
-          <w:sz w:val="24"/>
-          <w:szCs w:val="24"/>
         </w:rPr>
         <w:t xml:space="preserve">.  Contracting officers shall follow the procedures at </w:t>
       </w:r>
       <w:r>
         <w:rPr>
-          <w:rFonts w:ascii="Times New Roman" w:hAnsi="Times New Roman" w:cs="Times New Roman"/>
           <w:color w:val="000000" w:themeColor="text1"/>
-          <w:sz w:val="24"/>
-          <w:szCs w:val="24"/>
         </w:rPr>
         <w:t>FAR 4.402(d)(1)</w:t>
       </w:r>
       <w:r>
         <w:rPr>
-          <w:rFonts w:ascii="Times New Roman" w:hAnsi="Times New Roman" w:cs="Times New Roman"/>
           <w:color w:val="000000" w:themeColor="text1"/>
-          <w:sz w:val="24"/>
-          <w:szCs w:val="24"/>
         </w:rPr>
         <w:t xml:space="preserve"> to transmit DD Form 254s to the Defense Counterintelligence Security Agency (DCSA).</w:t>
       </w:r>
@@ -1396,9 +1327,9 @@
     </w:p>
     <w:p>
       <w:pPr>
-        <w:pStyle w:val="Heading4"/>
-      </w:pPr>
-      <w:bookmarkStart w:id="35" w:name="_Toc103862462"/>
+        <w:pStyle w:val="Heading3"/>
+      </w:pPr>
+      <w:bookmarkStart w:id="36" w:name="_Toc104284495"/>
       <w:proofErr w:type="gramStart"/>
       <w:r>
         <w:t>5104.403</w:t>
@@ -1413,11 +1344,193 @@
       <w:r>
         <w:t xml:space="preserve"> of contracting officers.</w:t>
       </w:r>
-      <w:bookmarkEnd w:id="30"/>
       <w:bookmarkEnd w:id="31"/>
       <w:bookmarkEnd w:id="32"/>
       <w:bookmarkEnd w:id="33"/>
-      <w:bookmarkEnd w:id="35"/>
+      <w:bookmarkEnd w:id="34"/>
+      <w:bookmarkEnd w:id="36"/>
+    </w:p>
+    <w:p>
+      <w:pPr>
+        <w:pStyle w:val="List2"/>
+      </w:pPr>
+      <w:r>
+        <w:rPr>
+          <w:sz w:val="24"/>
+          <w:szCs w:val="24"/>
+        </w:rPr>
+        <w:t>(1)</w:t>
+      </w:r>
+      <w:r>
+        <w:rPr>
+          <w:sz w:val="24"/>
+          <w:szCs w:val="24"/>
+        </w:rPr>
+        <w:t xml:space="preserve">  </w:t>
+      </w:r>
+      <w:r>
+        <w:rPr>
+          <w:sz w:val="24"/>
+          <w:szCs w:val="24"/>
+        </w:rPr>
+        <w:t>In accordance with DFARS PGI 204.403(1),</w:t>
+      </w:r>
+      <w:r>
+        <w:rPr>
+          <w:sz w:val="24"/>
+          <w:szCs w:val="24"/>
+        </w:rPr>
+        <w:t xml:space="preserve"> </w:t>
+      </w:r>
+      <w:r>
+        <w:rPr>
+          <w:sz w:val="24"/>
+          <w:szCs w:val="24"/>
+        </w:rPr>
+        <w:t xml:space="preserve">the contracting officer </w:t>
+      </w:r>
+      <w:r>
+        <w:rPr>
+          <w:sz w:val="24"/>
+          <w:szCs w:val="24"/>
+        </w:rPr>
+        <w:t>will</w:t>
+      </w:r>
+      <w:r>
+        <w:rPr>
+          <w:sz w:val="24"/>
+          <w:szCs w:val="24"/>
+        </w:rPr>
+        <w:t xml:space="preserve"> include a Do</w:t>
+      </w:r>
+      <w:r>
+        <w:rPr>
+          <w:sz w:val="24"/>
+          <w:szCs w:val="24"/>
+        </w:rPr>
+        <w:t>D Form DD 254, DoD Contract Security Classification Specification</w:t>
+      </w:r>
+      <w:r>
+        <w:rPr>
+          <w:sz w:val="24"/>
+          <w:szCs w:val="24"/>
+        </w:rPr>
+        <w:t xml:space="preserve"> in solicitations as appropriate </w:t>
+      </w:r>
+      <w:r>
+        <w:rPr>
+          <w:sz w:val="24"/>
+          <w:szCs w:val="24"/>
+        </w:rPr>
+        <w:t xml:space="preserve">and obtain the security manager’s signature </w:t>
+      </w:r>
+      <w:r>
+        <w:rPr>
+          <w:sz w:val="24"/>
+          <w:szCs w:val="24"/>
+        </w:rPr>
+        <w:t>(see Army Regulation 380-</w:t>
+      </w:r>
+      <w:r>
+        <w:rPr>
+          <w:sz w:val="24"/>
+          <w:szCs w:val="24"/>
+        </w:rPr>
+        <w:t>49</w:t>
+      </w:r>
+      <w:r>
+        <w:rPr>
+          <w:sz w:val="24"/>
+          <w:szCs w:val="24"/>
+        </w:rPr>
+        <w:t>,</w:t>
+      </w:r>
+      <w:r>
+        <w:rPr>
+          <w:sz w:val="24"/>
+          <w:szCs w:val="24"/>
+        </w:rPr>
+        <w:t xml:space="preserve"> 4-4a, </w:t>
+      </w:r>
+      <w:r>
+        <w:rPr>
+          <w:sz w:val="24"/>
+          <w:szCs w:val="24"/>
+        </w:rPr>
+        <w:t xml:space="preserve">Department of the Army </w:t>
+      </w:r>
+      <w:r>
+        <w:rPr>
+          <w:sz w:val="24"/>
+          <w:szCs w:val="24"/>
+        </w:rPr>
+        <w:t xml:space="preserve">Industrial </w:t>
+      </w:r>
+      <w:r>
+        <w:rPr>
+          <w:sz w:val="24"/>
+          <w:szCs w:val="24"/>
+        </w:rPr>
+        <w:t xml:space="preserve">Security Program) </w:t>
+      </w:r>
+      <w:r>
+        <w:rPr>
+          <w:sz w:val="24"/>
+          <w:szCs w:val="24"/>
+        </w:rPr>
+        <w:t>as the certifying official on the form</w:t>
+      </w:r>
+      <w:r>
+        <w:rPr>
+          <w:sz w:val="24"/>
+          <w:szCs w:val="24"/>
+        </w:rPr>
+        <w:t>.</w:t>
+      </w:r>
+    </w:p>
+    <w:p>
+      <w:pPr>
+        <w:pStyle w:val="List2"/>
+      </w:pPr>
+      <w:r>
+        <w:rPr>
+          <w:sz w:val="24"/>
+          <w:szCs w:val="24"/>
+        </w:rPr>
+        <w:t>(2)</w:t>
+      </w:r>
+      <w:r>
+        <w:rPr>
+          <w:sz w:val="24"/>
+          <w:szCs w:val="24"/>
+        </w:rPr>
+        <w:t xml:space="preserve"> </w:t>
+      </w:r>
+      <w:r>
+        <w:rPr>
+          <w:color w:val="000000" w:themeColor="text1"/>
+          <w:sz w:val="24"/>
+          <w:szCs w:val="24"/>
+        </w:rPr>
+        <w:t xml:space="preserve">See </w:t>
+      </w:r>
+      <w:hyperlink r:id="rId9" w:history="1">
+        <w:r>
+          <w:rPr>
+            <w:rStyle w:val="Hyperlink"/>
+            <w:sz w:val="24"/>
+            <w:szCs w:val="24"/>
+          </w:rPr>
+          <w:t>AFARS PGI 5104.403(2)-1</w:t>
+        </w:r>
+      </w:hyperlink>
+      <w:r>
+        <w:rPr>
+          <w:sz w:val="24"/>
+          <w:szCs w:val="24"/>
+        </w:rPr>
+        <w:t>.</w:t>
+      </w:r>
     </w:p>
     <w:p>
       <w:pPr>
@@ -1431,154 +1544,125 @@
         <w:ind w:left="0"/>
         <w:rPr>
           <w:rFonts w:ascii="Times New Roman" w:hAnsi="Times New Roman" w:cs="Times New Roman"/>
-          <w:sz w:val="24"/>
-          <w:szCs w:val="24"/>
-        </w:rPr>
-      </w:pPr>
-      <w:r>
-        <w:rPr>
-          <w:rFonts w:ascii="Times New Roman" w:hAnsi="Times New Roman" w:cs="Times New Roman"/>
-          <w:sz w:val="24"/>
-          <w:szCs w:val="24"/>
-        </w:rPr>
-        <w:t xml:space="preserve">(1)  </w:t>
-      </w:r>
-      <w:r>
-        <w:rPr>
-          <w:rFonts w:ascii="Times New Roman" w:hAnsi="Times New Roman" w:cs="Times New Roman"/>
-          <w:sz w:val="24"/>
-          <w:szCs w:val="24"/>
-        </w:rPr>
-        <w:t>In accordance with DFARS PGI 204.403(1),</w:t>
-      </w:r>
-      <w:r>
-        <w:rPr>
-          <w:rFonts w:ascii="Times New Roman" w:hAnsi="Times New Roman" w:cs="Times New Roman"/>
-          <w:sz w:val="24"/>
-          <w:szCs w:val="24"/>
-        </w:rPr>
+          <w:i/>
+          <w:sz w:val="24"/>
+          <w:szCs w:val="24"/>
+        </w:rPr>
+      </w:pPr>
+    </w:p>
+    <w:p>
+      <w:pPr>
+        <w:pStyle w:val="Heading2"/>
+      </w:pPr>
+      <w:bookmarkStart w:id="37" w:name="_Toc512602642"/>
+      <w:bookmarkStart w:id="38" w:name="_Toc513811438"/>
+      <w:bookmarkStart w:id="39" w:name="_Toc519841186"/>
+      <w:bookmarkStart w:id="40" w:name="_Toc1628372"/>
+      <w:bookmarkStart w:id="41" w:name="_Toc104284496"/>
+      <w:r>
+        <w:lastRenderedPageBreak/>
+        <w:t xml:space="preserve">Subpart 5104.5 </w:t>
+      </w:r>
+      <w:r>
+        <w:t>–</w:t>
+      </w:r>
+      <w:r>
+        <w:t xml:space="preserve"> Electronic Commerce in Contracting</w:t>
+      </w:r>
+      <w:bookmarkEnd w:id="37"/>
+      <w:bookmarkEnd w:id="38"/>
+      <w:bookmarkEnd w:id="39"/>
+      <w:bookmarkEnd w:id="40"/>
+      <w:bookmarkEnd w:id="41"/>
+    </w:p>
+    <w:p>
+      <w:pPr>
+        <w:pStyle w:val="Heading3"/>
+      </w:pPr>
+      <w:bookmarkStart w:id="42" w:name="_Toc512602643"/>
+      <w:bookmarkStart w:id="43" w:name="_Toc513811439"/>
+      <w:bookmarkStart w:id="44" w:name="_Toc519841187"/>
+      <w:bookmarkStart w:id="45" w:name="_Toc1628373"/>
+      <w:bookmarkStart w:id="46" w:name="_Toc104284497"/>
+      <w:proofErr w:type="gramStart"/>
+      <w:r>
+        <w:t>5104.502  Policy</w:t>
+      </w:r>
+      <w:proofErr w:type="gramEnd"/>
+      <w:r>
+        <w:t>.</w:t>
+      </w:r>
+      <w:bookmarkEnd w:id="42"/>
+      <w:bookmarkEnd w:id="43"/>
+      <w:bookmarkEnd w:id="44"/>
+      <w:bookmarkEnd w:id="45"/>
+      <w:bookmarkEnd w:id="46"/>
+    </w:p>
+    <w:p>
+      <w:pPr>
+        <w:pStyle w:val="List1"/>
+      </w:pPr>
+      <w:r>
+        <w:t>(b)</w:t>
+      </w:r>
+      <w:r>
+        <w:t>(</w:t>
+      </w:r>
+      <w:r>
+        <w:t>4</w:t>
+      </w:r>
+      <w:proofErr w:type="gramStart"/>
+      <w:r>
+        <w:t>)  Electronic</w:t>
+      </w:r>
+      <w:proofErr w:type="gramEnd"/>
+      <w:r>
         <w:t xml:space="preserve"> </w:t>
       </w:r>
       <w:r>
-        <w:rPr>
-          <w:rFonts w:ascii="Times New Roman" w:hAnsi="Times New Roman" w:cs="Times New Roman"/>
-          <w:sz w:val="24"/>
-          <w:szCs w:val="24"/>
-        </w:rPr>
-        <w:t xml:space="preserve">the contracting officer </w:t>
-      </w:r>
-      <w:r>
-        <w:rPr>
-          <w:rFonts w:ascii="Times New Roman" w:hAnsi="Times New Roman" w:cs="Times New Roman"/>
-          <w:sz w:val="24"/>
-          <w:szCs w:val="24"/>
-        </w:rPr>
-        <w:t>will</w:t>
-      </w:r>
-      <w:r>
-        <w:rPr>
-          <w:rFonts w:ascii="Times New Roman" w:hAnsi="Times New Roman" w:cs="Times New Roman"/>
-          <w:sz w:val="24"/>
-          <w:szCs w:val="24"/>
-        </w:rPr>
-        <w:t xml:space="preserve"> include a Do</w:t>
-      </w:r>
-      <w:r>
-        <w:rPr>
-          <w:rFonts w:ascii="Times New Roman" w:hAnsi="Times New Roman" w:cs="Times New Roman"/>
-          <w:sz w:val="24"/>
-          <w:szCs w:val="24"/>
-        </w:rPr>
-        <w:t>D Form DD 254, DoD Contract Security Classification Specification</w:t>
-      </w:r>
-      <w:r>
-        <w:rPr>
-          <w:rFonts w:ascii="Times New Roman" w:hAnsi="Times New Roman" w:cs="Times New Roman"/>
-          <w:sz w:val="24"/>
-          <w:szCs w:val="24"/>
-        </w:rPr>
-        <w:t xml:space="preserve"> in solicitations as appropriate </w:t>
-      </w:r>
-      <w:r>
-        <w:rPr>
-          <w:rFonts w:ascii="Times New Roman" w:hAnsi="Times New Roman" w:cs="Times New Roman"/>
-          <w:sz w:val="24"/>
-          <w:szCs w:val="24"/>
-        </w:rPr>
-        <w:t xml:space="preserve">and obtain the security manager’s signature </w:t>
-      </w:r>
-      <w:r>
-        <w:rPr>
-          <w:rFonts w:ascii="Times New Roman" w:hAnsi="Times New Roman" w:cs="Times New Roman"/>
-          <w:sz w:val="24"/>
-          <w:szCs w:val="24"/>
-        </w:rPr>
-        <w:t>(see Army Regulation 380-</w:t>
-      </w:r>
-      <w:r>
-        <w:rPr>
-          <w:rFonts w:ascii="Times New Roman" w:hAnsi="Times New Roman" w:cs="Times New Roman"/>
-          <w:sz w:val="24"/>
-          <w:szCs w:val="24"/>
-        </w:rPr>
-        <w:t>49</w:t>
-      </w:r>
-      <w:r>
-        <w:rPr>
-          <w:rFonts w:ascii="Times New Roman" w:hAnsi="Times New Roman" w:cs="Times New Roman"/>
-          <w:sz w:val="24"/>
-          <w:szCs w:val="24"/>
-        </w:rPr>
-        <w:t>,</w:t>
-      </w:r>
-      <w:r>
-        <w:rPr>
-          <w:rFonts w:ascii="Times New Roman" w:hAnsi="Times New Roman" w:cs="Times New Roman"/>
-          <w:sz w:val="24"/>
-          <w:szCs w:val="24"/>
-        </w:rPr>
-        <w:t xml:space="preserve"> 4-4a, </w:t>
-      </w:r>
-      <w:r>
-        <w:rPr>
-          <w:rFonts w:ascii="Times New Roman" w:hAnsi="Times New Roman" w:cs="Times New Roman"/>
-          <w:sz w:val="24"/>
-          <w:szCs w:val="24"/>
-        </w:rPr>
-        <w:t xml:space="preserve">Department of the Army </w:t>
-      </w:r>
-      <w:r>
-        <w:rPr>
-          <w:rFonts w:ascii="Times New Roman" w:hAnsi="Times New Roman" w:cs="Times New Roman"/>
-          <w:sz w:val="24"/>
-          <w:szCs w:val="24"/>
-        </w:rPr>
-        <w:t xml:space="preserve">Industrial </w:t>
-      </w:r>
-      <w:r>
-        <w:rPr>
-          <w:rFonts w:ascii="Times New Roman" w:hAnsi="Times New Roman" w:cs="Times New Roman"/>
-          <w:sz w:val="24"/>
-          <w:szCs w:val="24"/>
-        </w:rPr>
-        <w:t xml:space="preserve">Security Program) </w:t>
-      </w:r>
-      <w:r>
-        <w:rPr>
-          <w:rFonts w:ascii="Times New Roman" w:hAnsi="Times New Roman" w:cs="Times New Roman"/>
-          <w:sz w:val="24"/>
-          <w:szCs w:val="24"/>
-        </w:rPr>
-        <w:t>as the certifying official on the form</w:t>
-      </w:r>
-      <w:r>
-        <w:rPr>
-          <w:rFonts w:ascii="Times New Roman" w:hAnsi="Times New Roman" w:cs="Times New Roman"/>
-          <w:sz w:val="24"/>
-          <w:szCs w:val="24"/>
-        </w:rPr>
+        <w:t>c</w:t>
+      </w:r>
+      <w:r>
+        <w:t xml:space="preserve">ommerce in </w:t>
+      </w:r>
+      <w:r>
+        <w:t>c</w:t>
+      </w:r>
+      <w:r>
+        <w:t xml:space="preserve">ontracting is satisfied if the reverse auction application posts the synopsis (or combined synopsis-solicitation) to </w:t>
+      </w:r>
+      <w:r>
+        <w:t>SAM.gov</w:t>
+      </w:r>
+      <w:r>
         <w:t>.</w:t>
       </w:r>
+    </w:p>
+    <w:p>
+      <w:pPr>
+        <w:pStyle w:val="Heading4"/>
+      </w:pPr>
+      <w:bookmarkStart w:id="47" w:name="_Toc512602644"/>
+      <w:bookmarkStart w:id="48" w:name="_Toc513811440"/>
+      <w:bookmarkStart w:id="49" w:name="_Toc519841188"/>
+      <w:bookmarkStart w:id="50" w:name="_Toc1628374"/>
+      <w:bookmarkStart w:id="51" w:name="_Toc104284498"/>
+      <w:r>
+        <w:t>5104.502-</w:t>
+      </w:r>
+      <w:proofErr w:type="gramStart"/>
+      <w:r>
+        <w:t>90  Army</w:t>
+      </w:r>
+      <w:proofErr w:type="gramEnd"/>
+      <w:r>
+        <w:t xml:space="preserve"> supplemental policy.</w:t>
+      </w:r>
+      <w:bookmarkEnd w:id="47"/>
+      <w:bookmarkEnd w:id="48"/>
+      <w:bookmarkEnd w:id="49"/>
+      <w:bookmarkEnd w:id="50"/>
+      <w:bookmarkEnd w:id="51"/>
     </w:p>
     <w:p>
       <w:pPr>
@@ -1594,257 +1678,6 @@
           <w:rFonts w:ascii="Times New Roman" w:hAnsi="Times New Roman" w:cs="Times New Roman"/>
           <w:sz w:val="24"/>
           <w:szCs w:val="24"/>
-        </w:rPr>
-      </w:pPr>
-      <w:r>
-        <w:rPr>
-          <w:rFonts w:ascii="Times New Roman" w:hAnsi="Times New Roman" w:cs="Times New Roman"/>
-          <w:sz w:val="24"/>
-          <w:szCs w:val="24"/>
-        </w:rPr>
-        <w:t xml:space="preserve">(2) </w:t>
-      </w:r>
-      <w:r>
-        <w:rPr>
-          <w:rFonts w:ascii="Times New Roman" w:hAnsi="Times New Roman" w:cs="Times New Roman"/>
-          <w:color w:val="000000" w:themeColor="text1"/>
-          <w:sz w:val="24"/>
-          <w:szCs w:val="24"/>
-        </w:rPr>
-        <w:t xml:space="preserve">See </w:t>
-      </w:r>
-      <w:hyperlink r:id="rId9" w:history="1">
-        <w:r>
-          <w:rPr>
-            <w:rStyle w:val="Hyperlink"/>
-            <w:rFonts w:ascii="Times New Roman" w:hAnsi="Times New Roman" w:cs="Times New Roman"/>
-            <w:sz w:val="24"/>
-            <w:szCs w:val="24"/>
-          </w:rPr>
-          <w:t>AFARS PGI 5104.403(2)-1</w:t>
-        </w:r>
-      </w:hyperlink>
-      <w:r>
-        <w:rPr>
-          <w:rFonts w:ascii="Times New Roman" w:hAnsi="Times New Roman" w:cs="Times New Roman"/>
-          <w:sz w:val="24"/>
-          <w:szCs w:val="24"/>
-        </w:rPr>
-        <w:t>.</w:t>
-      </w:r>
-    </w:p>
-    <w:p>
-      <w:pPr>
-        <w:pStyle w:val="ind16"/>
-        <w:tabs>
-          <w:tab w:val="clear" w:pos="2880"/>
-          <w:tab w:val="clear" w:pos="3456"/>
-          <w:tab w:val="clear" w:pos="4032"/>
-        </w:tabs>
-        <w:spacing w:after="240"/>
-        <w:ind w:left="0"/>
-        <w:rPr>
-          <w:rFonts w:ascii="Times New Roman" w:hAnsi="Times New Roman" w:cs="Times New Roman"/>
-          <w:i/>
-          <w:sz w:val="24"/>
-          <w:szCs w:val="24"/>
-        </w:rPr>
-      </w:pPr>
-    </w:p>
-    <w:p>
-      <w:pPr>
-        <w:pStyle w:val="Heading3"/>
-      </w:pPr>
-      <w:bookmarkStart w:id="36" w:name="_Toc512602642"/>
-      <w:bookmarkStart w:id="37" w:name="_Toc513811438"/>
-      <w:bookmarkStart w:id="38" w:name="_Toc519841186"/>
-      <w:bookmarkStart w:id="39" w:name="_Toc1628372"/>
-      <w:bookmarkStart w:id="40" w:name="_Toc103862463"/>
-      <w:r>
-        <w:t xml:space="preserve">Subpart 5104.5 </w:t>
-      </w:r>
-      <w:r>
-        <w:t>–</w:t>
-      </w:r>
-      <w:r>
-        <w:t xml:space="preserve"> Electronic Commerce in Contracting</w:t>
-      </w:r>
-      <w:bookmarkEnd w:id="36"/>
-      <w:bookmarkEnd w:id="37"/>
-      <w:bookmarkEnd w:id="38"/>
-      <w:bookmarkEnd w:id="39"/>
-      <w:bookmarkEnd w:id="40"/>
-    </w:p>
-    <w:p>
-      <w:pPr>
-        <w:pStyle w:val="Heading4"/>
-      </w:pPr>
-      <w:bookmarkStart w:id="41" w:name="_Toc512602643"/>
-      <w:bookmarkStart w:id="42" w:name="_Toc513811439"/>
-      <w:bookmarkStart w:id="43" w:name="_Toc519841187"/>
-      <w:bookmarkStart w:id="44" w:name="_Toc1628373"/>
-      <w:bookmarkStart w:id="45" w:name="_Toc103862464"/>
-      <w:proofErr w:type="gramStart"/>
-      <w:r>
-        <w:t>5104.502  Policy</w:t>
-      </w:r>
-      <w:proofErr w:type="gramEnd"/>
-      <w:r>
-        <w:t>.</w:t>
-      </w:r>
-      <w:bookmarkEnd w:id="41"/>
-      <w:bookmarkEnd w:id="42"/>
-      <w:bookmarkEnd w:id="43"/>
-      <w:bookmarkEnd w:id="44"/>
-      <w:bookmarkEnd w:id="45"/>
-    </w:p>
-    <w:p>
-      <w:pPr>
-        <w:pStyle w:val="ind16"/>
-        <w:tabs>
-          <w:tab w:val="clear" w:pos="2880"/>
-          <w:tab w:val="clear" w:pos="3456"/>
-          <w:tab w:val="clear" w:pos="4032"/>
-        </w:tabs>
-        <w:spacing w:after="240"/>
-        <w:ind w:left="0"/>
-        <w:rPr>
-          <w:rFonts w:ascii="Times New Roman" w:hAnsi="Times New Roman" w:cs="Times New Roman"/>
-          <w:sz w:val="24"/>
-          <w:szCs w:val="24"/>
-        </w:rPr>
-      </w:pPr>
-      <w:r>
-        <w:rPr>
-          <w:rFonts w:ascii="Times New Roman" w:hAnsi="Times New Roman" w:cs="Times New Roman"/>
-          <w:sz w:val="24"/>
-          <w:szCs w:val="24"/>
-        </w:rPr>
-        <w:t>(b)</w:t>
-      </w:r>
-      <w:r>
-        <w:rPr>
-          <w:rFonts w:ascii="Times New Roman" w:hAnsi="Times New Roman" w:cs="Times New Roman"/>
-          <w:sz w:val="24"/>
-          <w:szCs w:val="24"/>
-        </w:rPr>
-        <w:t>(</w:t>
-      </w:r>
-      <w:r>
-        <w:rPr>
-          <w:rFonts w:ascii="Times New Roman" w:hAnsi="Times New Roman" w:cs="Times New Roman"/>
-          <w:sz w:val="24"/>
-          <w:szCs w:val="24"/>
-        </w:rPr>
-        <w:t>4</w:t>
-      </w:r>
-      <w:proofErr w:type="gramStart"/>
-      <w:r>
-        <w:rPr>
-          <w:rFonts w:ascii="Times New Roman" w:hAnsi="Times New Roman" w:cs="Times New Roman"/>
-          <w:sz w:val="24"/>
-          <w:szCs w:val="24"/>
-        </w:rPr>
-        <w:t>)  Electronic</w:t>
-      </w:r>
-      <w:proofErr w:type="gramEnd"/>
-      <w:r>
-        <w:rPr>
-          <w:rFonts w:ascii="Times New Roman" w:hAnsi="Times New Roman" w:cs="Times New Roman"/>
-          <w:sz w:val="24"/>
-          <w:szCs w:val="24"/>
-        </w:rPr>
-        <w:t xml:space="preserve"> </w:t>
-      </w:r>
-      <w:r>
-        <w:rPr>
-          <w:rFonts w:ascii="Times New Roman" w:hAnsi="Times New Roman" w:cs="Times New Roman"/>
-          <w:sz w:val="24"/>
-          <w:szCs w:val="24"/>
-        </w:rPr>
-        <w:t>c</w:t>
-      </w:r>
-      <w:r>
-        <w:rPr>
-          <w:rFonts w:ascii="Times New Roman" w:hAnsi="Times New Roman" w:cs="Times New Roman"/>
-          <w:sz w:val="24"/>
-          <w:szCs w:val="24"/>
-        </w:rPr>
-        <w:t xml:space="preserve">ommerce in </w:t>
-      </w:r>
-      <w:r>
-        <w:rPr>
-          <w:rFonts w:ascii="Times New Roman" w:hAnsi="Times New Roman" w:cs="Times New Roman"/>
-          <w:sz w:val="24"/>
-          <w:szCs w:val="24"/>
-        </w:rPr>
-        <w:t>c</w:t>
-      </w:r>
-      <w:r>
-        <w:rPr>
-          <w:rFonts w:ascii="Times New Roman" w:hAnsi="Times New Roman" w:cs="Times New Roman"/>
-          <w:sz w:val="24"/>
-          <w:szCs w:val="24"/>
-        </w:rPr>
-        <w:t xml:space="preserve">ontracting is satisfied if the reverse auction application posts the synopsis (or combined synopsis-solicitation) to </w:t>
-      </w:r>
-      <w:r>
-        <w:rPr>
-          <w:rFonts w:ascii="Times New Roman" w:hAnsi="Times New Roman" w:cs="Times New Roman"/>
-          <w:sz w:val="24"/>
-          <w:szCs w:val="24"/>
-        </w:rPr>
-        <w:t>SAM.gov</w:t>
-      </w:r>
-      <w:r>
-        <w:rPr>
-          <w:rFonts w:ascii="Times New Roman" w:hAnsi="Times New Roman" w:cs="Times New Roman"/>
-          <w:sz w:val="24"/>
-          <w:szCs w:val="24"/>
-        </w:rPr>
-        <w:t>.</w:t>
-      </w:r>
-    </w:p>
-    <w:p>
-      <w:pPr>
-        <w:pStyle w:val="Heading4"/>
-      </w:pPr>
-      <w:bookmarkStart w:id="46" w:name="_Toc512602644"/>
-      <w:bookmarkStart w:id="47" w:name="_Toc513811440"/>
-      <w:bookmarkStart w:id="48" w:name="_Toc519841188"/>
-      <w:bookmarkStart w:id="49" w:name="_Toc1628374"/>
-      <w:bookmarkStart w:id="50" w:name="_Toc103862465"/>
-      <w:r>
-        <w:t>5104.502-</w:t>
-      </w:r>
-      <w:proofErr w:type="gramStart"/>
-      <w:r>
-        <w:t>90  Army</w:t>
-      </w:r>
-      <w:proofErr w:type="gramEnd"/>
-      <w:r>
-        <w:t xml:space="preserve"> supplemental policy.</w:t>
-      </w:r>
-      <w:bookmarkEnd w:id="46"/>
-      <w:bookmarkEnd w:id="47"/>
-      <w:bookmarkEnd w:id="48"/>
-      <w:bookmarkEnd w:id="49"/>
-      <w:bookmarkEnd w:id="50"/>
-    </w:p>
-    <w:p>
-      <w:pPr>
-        <w:pStyle w:val="ind16"/>
-        <w:tabs>
-          <w:tab w:val="clear" w:pos="2880"/>
-          <w:tab w:val="clear" w:pos="3456"/>
-          <w:tab w:val="clear" w:pos="4032"/>
-        </w:tabs>
-        <w:spacing w:after="240"/>
-        <w:ind w:left="0"/>
-        <w:rPr>
-          <w:rFonts w:ascii="Times New Roman" w:hAnsi="Times New Roman" w:cs="Times New Roman"/>
-          <w:sz w:val="24"/>
-          <w:szCs w:val="24"/>
           <w:lang w:val="en"/>
         </w:rPr>
       </w:pPr>
@@ -1876,34 +1709,34 @@
     </w:p>
     <w:p>
       <w:pPr>
-        <w:pStyle w:val="Heading3"/>
-      </w:pPr>
-      <w:bookmarkStart w:id="51" w:name="_Toc512602645"/>
-      <w:bookmarkStart w:id="52" w:name="_Toc513811441"/>
-      <w:bookmarkStart w:id="53" w:name="_Toc519841189"/>
-      <w:bookmarkStart w:id="54" w:name="_Toc1628375"/>
-      <w:bookmarkStart w:id="55" w:name="_Toc103862466"/>
+        <w:pStyle w:val="Heading2"/>
+      </w:pPr>
+      <w:bookmarkStart w:id="52" w:name="_Toc512602645"/>
+      <w:bookmarkStart w:id="53" w:name="_Toc513811441"/>
+      <w:bookmarkStart w:id="54" w:name="_Toc519841189"/>
+      <w:bookmarkStart w:id="55" w:name="_Toc1628375"/>
+      <w:bookmarkStart w:id="56" w:name="_Toc104284499"/>
       <w:r>
         <w:t>Subpart 5104.6 – Contract Reporting</w:t>
       </w:r>
-      <w:bookmarkEnd w:id="51"/>
       <w:bookmarkEnd w:id="52"/>
       <w:bookmarkEnd w:id="53"/>
       <w:bookmarkEnd w:id="54"/>
       <w:bookmarkEnd w:id="55"/>
-    </w:p>
-    <w:p>
-      <w:pPr>
-        <w:pStyle w:val="Heading4"/>
+      <w:bookmarkEnd w:id="56"/>
+    </w:p>
+    <w:p>
+      <w:pPr>
+        <w:pStyle w:val="Heading3"/>
       </w:pPr>
       <w:r>
         <w:t xml:space="preserve"> </w:t>
       </w:r>
-      <w:bookmarkStart w:id="56" w:name="_Toc512602646"/>
-      <w:bookmarkStart w:id="57" w:name="_Toc513811442"/>
-      <w:bookmarkStart w:id="58" w:name="_Toc519841190"/>
-      <w:bookmarkStart w:id="59" w:name="_Toc1628376"/>
-      <w:bookmarkStart w:id="60" w:name="_Toc103862467"/>
+      <w:bookmarkStart w:id="57" w:name="_Toc512602646"/>
+      <w:bookmarkStart w:id="58" w:name="_Toc513811442"/>
+      <w:bookmarkStart w:id="59" w:name="_Toc519841190"/>
+      <w:bookmarkStart w:id="60" w:name="_Toc1628376"/>
+      <w:bookmarkStart w:id="61" w:name="_Toc104284500"/>
       <w:proofErr w:type="gramStart"/>
       <w:r>
         <w:t>5104.604  Responsibilities</w:t>
@@ -1912,64 +1745,40 @@
       <w:r>
         <w:t>.</w:t>
       </w:r>
-      <w:bookmarkEnd w:id="56"/>
       <w:bookmarkEnd w:id="57"/>
       <w:bookmarkEnd w:id="58"/>
       <w:bookmarkEnd w:id="59"/>
       <w:bookmarkEnd w:id="60"/>
+      <w:bookmarkEnd w:id="61"/>
       <w:r>
         <w:t xml:space="preserve"> </w:t>
       </w:r>
     </w:p>
     <w:p>
       <w:pPr>
-        <w:rPr>
-          <w:rFonts w:ascii="Times New Roman" w:hAnsi="Times New Roman" w:cs="Times New Roman"/>
-          <w:sz w:val="24"/>
-          <w:szCs w:val="24"/>
-        </w:rPr>
-      </w:pPr>
-      <w:r>
-        <w:rPr>
-          <w:rFonts w:ascii="Times New Roman" w:hAnsi="Times New Roman" w:cs="Times New Roman"/>
-          <w:sz w:val="24"/>
-          <w:szCs w:val="24"/>
-        </w:rPr>
-        <w:t xml:space="preserve">(a)  </w:t>
-      </w:r>
-      <w:r>
-        <w:rPr>
-          <w:rFonts w:ascii="Times New Roman" w:hAnsi="Times New Roman" w:cs="Times New Roman"/>
-          <w:sz w:val="24"/>
-          <w:szCs w:val="24"/>
-        </w:rPr>
+        <w:pStyle w:val="List1"/>
+      </w:pPr>
+      <w:r>
+        <w:t>(a)</w:t>
+      </w:r>
+      <w:r>
+        <w:t xml:space="preserve">  </w:t>
+      </w:r>
+      <w:r>
         <w:t xml:space="preserve">The Senior Procurement Executive in coordination with the head of the contracting activity is responsible for developing and monitoring a process to ensure timely and accurate reporting of contractual actions to FPDS.  </w:t>
       </w:r>
       <w:r>
-        <w:rPr>
-          <w:rFonts w:ascii="Times New Roman" w:hAnsi="Times New Roman" w:cs="Times New Roman"/>
-          <w:sz w:val="24"/>
-          <w:szCs w:val="24"/>
-        </w:rPr>
         <w:t xml:space="preserve">See </w:t>
       </w:r>
       <w:hyperlink r:id="rId10" w:history="1">
         <w:r>
           <w:rPr>
             <w:rStyle w:val="Hyperlink"/>
-            <w:rFonts w:ascii="Times New Roman" w:hAnsi="Times New Roman" w:cs="Times New Roman"/>
-            <w:sz w:val="24"/>
-            <w:szCs w:val="24"/>
           </w:rPr>
           <w:t>Appendix GG</w:t>
         </w:r>
       </w:hyperlink>
       <w:r>
-        <w:rPr>
-          <w:rFonts w:ascii="Times New Roman" w:hAnsi="Times New Roman" w:cs="Times New Roman"/>
-          <w:sz w:val="24"/>
-          <w:szCs w:val="24"/>
-        </w:rPr>
         <w:t xml:space="preserve"> for further delegation.  </w:t>
       </w:r>
     </w:p>
@@ -1984,13 +1793,13 @@
     </w:p>
     <w:p>
       <w:pPr>
-        <w:pStyle w:val="Heading3"/>
-      </w:pPr>
-      <w:bookmarkStart w:id="61" w:name="_Toc512602647"/>
-      <w:bookmarkStart w:id="62" w:name="_Toc513811443"/>
-      <w:bookmarkStart w:id="63" w:name="_Toc519841191"/>
-      <w:bookmarkStart w:id="64" w:name="_Toc1628377"/>
-      <w:bookmarkStart w:id="65" w:name="_Toc103862468"/>
+        <w:pStyle w:val="Heading2"/>
+      </w:pPr>
+      <w:bookmarkStart w:id="62" w:name="_Toc512602647"/>
+      <w:bookmarkStart w:id="63" w:name="_Toc513811443"/>
+      <w:bookmarkStart w:id="64" w:name="_Toc519841191"/>
+      <w:bookmarkStart w:id="65" w:name="_Toc1628377"/>
+      <w:bookmarkStart w:id="66" w:name="_Toc104284501"/>
       <w:r>
         <w:t xml:space="preserve">Subpart 5104.8 </w:t>
       </w:r>
@@ -2021,21 +1830,21 @@
       <w:r>
         <w:t>ontract Files</w:t>
       </w:r>
-      <w:bookmarkEnd w:id="61"/>
       <w:bookmarkEnd w:id="62"/>
       <w:bookmarkEnd w:id="63"/>
       <w:bookmarkEnd w:id="64"/>
       <w:bookmarkEnd w:id="65"/>
-    </w:p>
-    <w:p>
-      <w:pPr>
-        <w:pStyle w:val="Heading4"/>
-      </w:pPr>
-      <w:bookmarkStart w:id="66" w:name="_Toc512602648"/>
-      <w:bookmarkStart w:id="67" w:name="_Toc513811444"/>
-      <w:bookmarkStart w:id="68" w:name="_Toc519841192"/>
-      <w:bookmarkStart w:id="69" w:name="_Toc1628378"/>
-      <w:bookmarkStart w:id="70" w:name="_Toc103862469"/>
+      <w:bookmarkEnd w:id="66"/>
+    </w:p>
+    <w:p>
+      <w:pPr>
+        <w:pStyle w:val="Heading3"/>
+      </w:pPr>
+      <w:bookmarkStart w:id="67" w:name="_Toc512602648"/>
+      <w:bookmarkStart w:id="68" w:name="_Toc513811444"/>
+      <w:bookmarkStart w:id="69" w:name="_Toc519841192"/>
+      <w:bookmarkStart w:id="70" w:name="_Toc1628378"/>
+      <w:bookmarkStart w:id="71" w:name="_Toc104284502"/>
       <w:proofErr w:type="gramStart"/>
       <w:r>
         <w:t>5104.802  Contract</w:t>
@@ -2044,265 +1853,119 @@
       <w:r>
         <w:t xml:space="preserve"> files.</w:t>
       </w:r>
-      <w:bookmarkEnd w:id="66"/>
       <w:bookmarkEnd w:id="67"/>
       <w:bookmarkEnd w:id="68"/>
       <w:bookmarkEnd w:id="69"/>
       <w:bookmarkEnd w:id="70"/>
-    </w:p>
-    <w:p>
-      <w:pPr>
-        <w:rPr>
-          <w:rFonts w:ascii="Times New Roman" w:hAnsi="Times New Roman" w:cs="Times New Roman"/>
-          <w:sz w:val="24"/>
-          <w:szCs w:val="24"/>
-        </w:rPr>
-      </w:pPr>
-      <w:r>
-        <w:rPr>
-          <w:rFonts w:ascii="Times New Roman" w:hAnsi="Times New Roman" w:cs="Times New Roman"/>
-          <w:sz w:val="24"/>
-          <w:szCs w:val="24"/>
-        </w:rPr>
-        <w:t>(f) Contracting officers shall</w:t>
-      </w:r>
-      <w:r>
-        <w:rPr>
-          <w:rFonts w:ascii="Times New Roman" w:hAnsi="Times New Roman" w:cs="Times New Roman"/>
-          <w:sz w:val="24"/>
-          <w:szCs w:val="24"/>
-        </w:rPr>
+      <w:bookmarkEnd w:id="71"/>
+    </w:p>
+    <w:p>
+      <w:pPr>
+        <w:pStyle w:val="List1"/>
+      </w:pPr>
+      <w:r>
+        <w:t>(f)</w:t>
+      </w:r>
+      <w:r>
+        <w:t xml:space="preserve"> Contracting officers shall</w:t>
+      </w:r>
+      <w:r>
         <w:t xml:space="preserve"> utilize the Virtual Contracting Enterprise (VCE) tools throughout the acquisition process to maximize visibility and management of contract specific information and documents. </w:t>
       </w:r>
       <w:r>
-        <w:rPr>
-          <w:rFonts w:ascii="Times New Roman" w:hAnsi="Times New Roman" w:cs="Times New Roman"/>
-          <w:sz w:val="24"/>
-          <w:szCs w:val="24"/>
-        </w:rPr>
         <w:t xml:space="preserve"> VCE shall not be used for classified documents or contracts.</w:t>
       </w:r>
       <w:r>
-        <w:rPr>
-          <w:rFonts w:ascii="Times New Roman" w:hAnsi="Times New Roman" w:cs="Times New Roman"/>
-          <w:sz w:val="24"/>
-          <w:szCs w:val="24"/>
-        </w:rPr>
         <w:t xml:space="preserve"> </w:t>
       </w:r>
     </w:p>
     <w:p>
       <w:pPr>
-        <w:ind w:firstLine="360"/>
-        <w:rPr>
-          <w:rFonts w:ascii="Times New Roman" w:hAnsi="Times New Roman" w:cs="Times New Roman"/>
-          <w:sz w:val="24"/>
-          <w:szCs w:val="24"/>
-        </w:rPr>
-      </w:pPr>
-      <w:r>
-        <w:rPr>
-          <w:rFonts w:ascii="Times New Roman" w:hAnsi="Times New Roman" w:cs="Times New Roman"/>
-          <w:sz w:val="24"/>
-          <w:szCs w:val="24"/>
-        </w:rPr>
+        <w:pStyle w:val="List1"/>
+      </w:pPr>
+      <w:r>
         <w:t>(</w:t>
       </w:r>
       <w:proofErr w:type="spellStart"/>
       <w:r>
-        <w:rPr>
-          <w:rFonts w:ascii="Times New Roman" w:hAnsi="Times New Roman" w:cs="Times New Roman"/>
-          <w:sz w:val="24"/>
-          <w:szCs w:val="24"/>
-        </w:rPr>
         <w:t>i</w:t>
       </w:r>
       <w:proofErr w:type="spellEnd"/>
       <w:r>
-        <w:rPr>
-          <w:rFonts w:ascii="Times New Roman" w:hAnsi="Times New Roman" w:cs="Times New Roman"/>
-          <w:sz w:val="24"/>
-          <w:szCs w:val="24"/>
-        </w:rPr>
-        <w:t>) The Paperless Contract File (PCF) module shall be used to store, access, and route documents necessary to manage the acquisition process for review and approval.  Contracting officers shall</w:t>
-      </w:r>
-      <w:r>
-        <w:rPr>
-          <w:rFonts w:ascii="Times New Roman" w:hAnsi="Times New Roman" w:cs="Times New Roman"/>
-          <w:sz w:val="24"/>
-          <w:szCs w:val="24"/>
-        </w:rPr>
+        <w:t>)</w:t>
+      </w:r>
+      <w:r>
+        <w:t xml:space="preserve"> The Paperless Contract File (PCF) module shall be used to store, access, and route documents necessary to manage the acquisition process for review and approval.  Contracting officers shall</w:t>
+      </w:r>
+      <w:r>
         <w:t xml:space="preserve"> ensure that </w:t>
       </w:r>
       <w:r>
-        <w:rPr>
-          <w:rFonts w:ascii="Times New Roman" w:hAnsi="Times New Roman" w:cs="Times New Roman"/>
-          <w:sz w:val="24"/>
-          <w:szCs w:val="24"/>
-        </w:rPr>
         <w:t xml:space="preserve">the PCF contains all appropriate contract </w:t>
       </w:r>
       <w:r>
-        <w:rPr>
-          <w:rFonts w:ascii="Times New Roman" w:hAnsi="Times New Roman" w:cs="Times New Roman"/>
-          <w:sz w:val="24"/>
-          <w:szCs w:val="24"/>
-        </w:rPr>
         <w:t>documents</w:t>
       </w:r>
       <w:r>
-        <w:rPr>
-          <w:rFonts w:ascii="Times New Roman" w:hAnsi="Times New Roman" w:cs="Times New Roman"/>
-          <w:sz w:val="24"/>
-          <w:szCs w:val="24"/>
-        </w:rPr>
         <w:t>.</w:t>
       </w:r>
       <w:r>
-        <w:rPr>
-          <w:rFonts w:ascii="Times New Roman" w:hAnsi="Times New Roman" w:cs="Times New Roman"/>
-          <w:sz w:val="24"/>
-          <w:szCs w:val="24"/>
-        </w:rPr>
         <w:t xml:space="preserve"> </w:t>
       </w:r>
       <w:r>
-        <w:rPr>
-          <w:rFonts w:ascii="Times New Roman" w:hAnsi="Times New Roman" w:cs="Times New Roman"/>
-          <w:sz w:val="24"/>
-          <w:szCs w:val="24"/>
-        </w:rPr>
         <w:t xml:space="preserve"> </w:t>
       </w:r>
       <w:r>
-        <w:rPr>
-          <w:rFonts w:ascii="Times New Roman" w:hAnsi="Times New Roman" w:cs="Times New Roman"/>
-          <w:sz w:val="24"/>
-          <w:szCs w:val="24"/>
-        </w:rPr>
         <w:t xml:space="preserve">If the contract document is </w:t>
       </w:r>
       <w:r>
-        <w:rPr>
-          <w:rFonts w:ascii="Times New Roman" w:hAnsi="Times New Roman" w:cs="Times New Roman"/>
-          <w:sz w:val="24"/>
-          <w:szCs w:val="24"/>
-        </w:rPr>
         <w:t xml:space="preserve">maintained within the Procurement Integrated Enterprise Environment (PIEE, </w:t>
       </w:r>
       <w:hyperlink r:id="rId11" w:history="1">
         <w:r>
           <w:rPr>
             <w:rStyle w:val="Hyperlink"/>
-            <w:rFonts w:ascii="Times New Roman" w:hAnsi="Times New Roman" w:cs="Times New Roman"/>
-            <w:sz w:val="24"/>
-            <w:szCs w:val="24"/>
           </w:rPr>
           <w:t>https://wawf.eb.mil/</w:t>
         </w:r>
       </w:hyperlink>
       <w:r>
-        <w:rPr>
-          <w:rFonts w:ascii="Times New Roman" w:hAnsi="Times New Roman" w:cs="Times New Roman"/>
-          <w:sz w:val="24"/>
-          <w:szCs w:val="24"/>
-        </w:rPr>
         <w:t xml:space="preserve">) </w:t>
       </w:r>
       <w:r>
-        <w:rPr>
-          <w:rFonts w:ascii="Times New Roman" w:hAnsi="Times New Roman" w:cs="Times New Roman"/>
-          <w:sz w:val="24"/>
-          <w:szCs w:val="24"/>
-        </w:rPr>
         <w:t xml:space="preserve">or </w:t>
       </w:r>
       <w:r>
-        <w:rPr>
-          <w:rFonts w:ascii="Times New Roman" w:hAnsi="Times New Roman" w:cs="Times New Roman"/>
-          <w:sz w:val="24"/>
-          <w:szCs w:val="24"/>
-        </w:rPr>
         <w:t xml:space="preserve">the </w:t>
       </w:r>
       <w:r>
-        <w:rPr>
-          <w:rFonts w:ascii="Times New Roman" w:hAnsi="Times New Roman" w:cs="Times New Roman"/>
-          <w:sz w:val="24"/>
-          <w:szCs w:val="24"/>
-        </w:rPr>
         <w:t>Federal Procurement Data System-Next Generation (FPDS-NG))</w:t>
       </w:r>
       <w:r>
-        <w:rPr>
-          <w:rFonts w:ascii="Times New Roman" w:hAnsi="Times New Roman" w:cs="Times New Roman"/>
-          <w:sz w:val="24"/>
-          <w:szCs w:val="24"/>
-        </w:rPr>
         <w:t xml:space="preserve">, </w:t>
       </w:r>
       <w:r>
-        <w:rPr>
-          <w:rFonts w:ascii="Times New Roman" w:hAnsi="Times New Roman" w:cs="Times New Roman"/>
-          <w:sz w:val="24"/>
-          <w:szCs w:val="24"/>
-        </w:rPr>
         <w:t xml:space="preserve">then that system is the official system of record; </w:t>
       </w:r>
       <w:r>
-        <w:rPr>
-          <w:rFonts w:ascii="Times New Roman" w:hAnsi="Times New Roman" w:cs="Times New Roman"/>
-          <w:sz w:val="24"/>
-          <w:szCs w:val="24"/>
-        </w:rPr>
         <w:t xml:space="preserve">contracting officers </w:t>
       </w:r>
       <w:r>
-        <w:rPr>
-          <w:rFonts w:ascii="Times New Roman" w:hAnsi="Times New Roman" w:cs="Times New Roman"/>
-          <w:sz w:val="24"/>
-          <w:szCs w:val="24"/>
-        </w:rPr>
         <w:t xml:space="preserve">should not duplicate the document </w:t>
       </w:r>
       <w:r>
-        <w:rPr>
-          <w:rFonts w:ascii="Times New Roman" w:hAnsi="Times New Roman" w:cs="Times New Roman"/>
-          <w:sz w:val="24"/>
-          <w:szCs w:val="24"/>
-        </w:rPr>
         <w:t xml:space="preserve">and file it </w:t>
       </w:r>
       <w:r>
-        <w:rPr>
-          <w:rFonts w:ascii="Times New Roman" w:hAnsi="Times New Roman" w:cs="Times New Roman"/>
-          <w:sz w:val="24"/>
-          <w:szCs w:val="24"/>
-        </w:rPr>
         <w:t xml:space="preserve">in the </w:t>
       </w:r>
       <w:r>
-        <w:rPr>
-          <w:rFonts w:ascii="Times New Roman" w:hAnsi="Times New Roman" w:cs="Times New Roman"/>
-          <w:sz w:val="24"/>
-          <w:szCs w:val="24"/>
-        </w:rPr>
         <w:t>PCF</w:t>
       </w:r>
       <w:r>
-        <w:rPr>
-          <w:rFonts w:ascii="Times New Roman" w:hAnsi="Times New Roman" w:cs="Times New Roman"/>
-          <w:sz w:val="24"/>
-          <w:szCs w:val="24"/>
-        </w:rPr>
         <w:t>.</w:t>
       </w:r>
       <w:r>
-        <w:rPr>
-          <w:rFonts w:ascii="Times New Roman" w:hAnsi="Times New Roman" w:cs="Times New Roman"/>
-          <w:sz w:val="24"/>
-          <w:szCs w:val="24"/>
-        </w:rPr>
         <w:t xml:space="preserve">  </w:t>
       </w:r>
     </w:p>
@@ -2439,16 +2102,67 @@
     </w:p>
     <w:p>
       <w:pPr>
-        <w:ind w:firstLine="720"/>
-        <w:rPr>
-          <w:rFonts w:ascii="Times New Roman" w:hAnsi="Times New Roman" w:cs="Times New Roman"/>
-          <w:sz w:val="24"/>
-          <w:szCs w:val="24"/>
-        </w:rPr>
-      </w:pPr>
-      <w:r>
-        <w:rPr>
-          <w:rFonts w:ascii="Times New Roman" w:hAnsi="Times New Roman" w:cs="Times New Roman"/>
+        <w:pStyle w:val="List2"/>
+      </w:pPr>
+      <w:r>
+        <w:rPr>
+          <w:sz w:val="24"/>
+          <w:szCs w:val="24"/>
+        </w:rPr>
+        <w:lastRenderedPageBreak/>
+        <w:t>(1)</w:t>
+      </w:r>
+      <w:r>
+        <w:rPr>
+          <w:sz w:val="24"/>
+          <w:szCs w:val="24"/>
+        </w:rPr>
+        <w:t xml:space="preserve"> The Army Cabinet Index folder structure shall be used when filing documents in PCF to ensure standardization throughout Army contract files.</w:t>
+      </w:r>
+      <w:r>
+        <w:rPr>
+          <w:sz w:val="24"/>
+          <w:szCs w:val="24"/>
+        </w:rPr>
+        <w:t xml:space="preserve">  See AFARS PGI 5104.802(f)(</w:t>
+      </w:r>
+      <w:proofErr w:type="spellStart"/>
+      <w:r>
+        <w:rPr>
+          <w:sz w:val="24"/>
+          <w:szCs w:val="24"/>
+        </w:rPr>
+        <w:t>i</w:t>
+      </w:r>
+      <w:proofErr w:type="spellEnd"/>
+      <w:r>
+        <w:rPr>
+          <w:sz w:val="24"/>
+          <w:szCs w:val="24"/>
+        </w:rPr>
+        <w:t xml:space="preserve">)(1) for instructions to access the </w:t>
+      </w:r>
+      <w:r>
+        <w:rPr>
+          <w:sz w:val="24"/>
+          <w:szCs w:val="24"/>
+        </w:rPr>
+        <w:t xml:space="preserve">cabinet </w:t>
+      </w:r>
+      <w:r>
+        <w:rPr>
+          <w:sz w:val="24"/>
+          <w:szCs w:val="24"/>
+        </w:rPr>
+        <w:t xml:space="preserve">index structure. </w:t>
+      </w:r>
+    </w:p>
+    <w:p>
+      <w:pPr>
+        <w:pStyle w:val="List2"/>
+      </w:pPr>
+      <w:r>
+        <w:rPr>
           <w:sz w:val="24"/>
           <w:szCs w:val="24"/>
         </w:rPr>
@@ -2456,75 +2170,71 @@
       </w:r>
       <w:r>
         <w:rPr>
-          <w:rFonts w:ascii="Times New Roman" w:hAnsi="Times New Roman" w:cs="Times New Roman"/>
-          <w:sz w:val="24"/>
-          <w:szCs w:val="24"/>
-        </w:rPr>
-        <w:t>1</w:t>
-      </w:r>
-      <w:r>
-        <w:rPr>
-          <w:rFonts w:ascii="Times New Roman" w:hAnsi="Times New Roman" w:cs="Times New Roman"/>
-          <w:sz w:val="24"/>
-          <w:szCs w:val="24"/>
-        </w:rPr>
-        <w:t>) The Army Cabinet Index folder structure shall be used when filing documents in PCF to ensure standardization throughout Army contract files.</w:t>
-      </w:r>
-      <w:r>
-        <w:rPr>
-          <w:rFonts w:ascii="Times New Roman" w:hAnsi="Times New Roman" w:cs="Times New Roman"/>
-          <w:sz w:val="24"/>
-          <w:szCs w:val="24"/>
-        </w:rPr>
-        <w:t xml:space="preserve">  See AFARS PGI 5104.802(f)(</w:t>
+          <w:sz w:val="24"/>
+          <w:szCs w:val="24"/>
+        </w:rPr>
+        <w:t>2</w:t>
+      </w:r>
+      <w:r>
+        <w:rPr>
+          <w:sz w:val="24"/>
+          <w:szCs w:val="24"/>
+        </w:rPr>
+        <w:t>)</w:t>
+      </w:r>
+      <w:r>
+        <w:rPr>
+          <w:sz w:val="24"/>
+          <w:szCs w:val="24"/>
+        </w:rPr>
+        <w:t xml:space="preserve"> </w:t>
+      </w:r>
+      <w:r>
+        <w:rPr>
+          <w:sz w:val="24"/>
+          <w:szCs w:val="24"/>
+        </w:rPr>
+        <w:t xml:space="preserve">The Protest and Claims Tracking tool shall be used when the contracting officer receives knowledge of a </w:t>
       </w:r>
       <w:proofErr w:type="spellStart"/>
       <w:r>
         <w:rPr>
-          <w:rFonts w:ascii="Times New Roman" w:hAnsi="Times New Roman" w:cs="Times New Roman"/>
-          <w:sz w:val="24"/>
-          <w:szCs w:val="24"/>
-        </w:rPr>
-        <w:t>i</w:t>
+          <w:sz w:val="24"/>
+          <w:szCs w:val="24"/>
+        </w:rPr>
+        <w:t>preaward</w:t>
       </w:r>
       <w:proofErr w:type="spellEnd"/>
       <w:r>
         <w:rPr>
-          <w:rFonts w:ascii="Times New Roman" w:hAnsi="Times New Roman" w:cs="Times New Roman"/>
-          <w:sz w:val="24"/>
-          <w:szCs w:val="24"/>
-        </w:rPr>
-        <w:t xml:space="preserve">)(1) for instructions to access the </w:t>
-      </w:r>
-      <w:r>
-        <w:rPr>
-          <w:rFonts w:ascii="Times New Roman" w:hAnsi="Times New Roman" w:cs="Times New Roman"/>
-          <w:sz w:val="24"/>
-          <w:szCs w:val="24"/>
-        </w:rPr>
-        <w:t xml:space="preserve">cabinet </w:t>
-      </w:r>
-      <w:r>
-        <w:rPr>
-          <w:rFonts w:ascii="Times New Roman" w:hAnsi="Times New Roman" w:cs="Times New Roman"/>
-          <w:sz w:val="24"/>
-          <w:szCs w:val="24"/>
-        </w:rPr>
-        <w:t xml:space="preserve">index structure. </w:t>
-      </w:r>
-    </w:p>
-    <w:p>
-      <w:pPr>
-        <w:ind w:firstLine="720"/>
-        <w:rPr>
-          <w:rFonts w:ascii="Times New Roman" w:hAnsi="Times New Roman" w:cs="Times New Roman"/>
-          <w:sz w:val="24"/>
-          <w:szCs w:val="24"/>
-        </w:rPr>
-      </w:pPr>
-      <w:r>
-        <w:rPr>
-          <w:rFonts w:ascii="Times New Roman" w:hAnsi="Times New Roman" w:cs="Times New Roman"/>
+          <w:sz w:val="24"/>
+          <w:szCs w:val="24"/>
+        </w:rPr>
+        <w:t xml:space="preserve"> or </w:t>
+      </w:r>
+      <w:proofErr w:type="spellStart"/>
+      <w:r>
+        <w:rPr>
+          <w:sz w:val="24"/>
+          <w:szCs w:val="24"/>
+        </w:rPr>
+        <w:t>postaward</w:t>
+      </w:r>
+      <w:proofErr w:type="spellEnd"/>
+      <w:r>
+        <w:rPr>
+          <w:sz w:val="24"/>
+          <w:szCs w:val="24"/>
+        </w:rPr>
+        <w:t xml:space="preserve"> protest submitted to any venue. </w:t>
+      </w:r>
+    </w:p>
+    <w:p>
+      <w:pPr>
+        <w:pStyle w:val="List2"/>
+      </w:pPr>
+      <w:r>
+        <w:rPr>
           <w:sz w:val="24"/>
           <w:szCs w:val="24"/>
         </w:rPr>
@@ -2532,15 +2242,13 @@
       </w:r>
       <w:r>
         <w:rPr>
-          <w:rFonts w:ascii="Times New Roman" w:hAnsi="Times New Roman" w:cs="Times New Roman"/>
-          <w:sz w:val="24"/>
-          <w:szCs w:val="24"/>
-        </w:rPr>
-        <w:t>2</w:t>
-      </w:r>
-      <w:r>
-        <w:rPr>
-          <w:rFonts w:ascii="Times New Roman" w:hAnsi="Times New Roman" w:cs="Times New Roman"/>
+          <w:sz w:val="24"/>
+          <w:szCs w:val="24"/>
+        </w:rPr>
+        <w:t>3</w:t>
+      </w:r>
+      <w:r>
+        <w:rPr>
           <w:sz w:val="24"/>
           <w:szCs w:val="24"/>
         </w:rPr>
@@ -2548,93 +2256,6 @@
       </w:r>
       <w:r>
         <w:rPr>
-          <w:rFonts w:ascii="Times New Roman" w:hAnsi="Times New Roman" w:cs="Times New Roman"/>
-          <w:sz w:val="24"/>
-          <w:szCs w:val="24"/>
-        </w:rPr>
-        <w:t xml:space="preserve"> </w:t>
-      </w:r>
-      <w:r>
-        <w:rPr>
-          <w:rFonts w:ascii="Times New Roman" w:hAnsi="Times New Roman" w:cs="Times New Roman"/>
-          <w:sz w:val="24"/>
-          <w:szCs w:val="24"/>
-        </w:rPr>
-        <w:t xml:space="preserve">The Protest and Claims Tracking tool shall be used when the contracting officer receives knowledge of a </w:t>
-      </w:r>
-      <w:proofErr w:type="spellStart"/>
-      <w:r>
-        <w:rPr>
-          <w:rFonts w:ascii="Times New Roman" w:hAnsi="Times New Roman" w:cs="Times New Roman"/>
-          <w:sz w:val="24"/>
-          <w:szCs w:val="24"/>
-        </w:rPr>
-        <w:t>preaward</w:t>
-      </w:r>
-      <w:proofErr w:type="spellEnd"/>
-      <w:r>
-        <w:rPr>
-          <w:rFonts w:ascii="Times New Roman" w:hAnsi="Times New Roman" w:cs="Times New Roman"/>
-          <w:sz w:val="24"/>
-          <w:szCs w:val="24"/>
-        </w:rPr>
-        <w:t xml:space="preserve"> or </w:t>
-      </w:r>
-      <w:proofErr w:type="spellStart"/>
-      <w:r>
-        <w:rPr>
-          <w:rFonts w:ascii="Times New Roman" w:hAnsi="Times New Roman" w:cs="Times New Roman"/>
-          <w:sz w:val="24"/>
-          <w:szCs w:val="24"/>
-        </w:rPr>
-        <w:t>postaward</w:t>
-      </w:r>
-      <w:proofErr w:type="spellEnd"/>
-      <w:r>
-        <w:rPr>
-          <w:rFonts w:ascii="Times New Roman" w:hAnsi="Times New Roman" w:cs="Times New Roman"/>
-          <w:sz w:val="24"/>
-          <w:szCs w:val="24"/>
-        </w:rPr>
-        <w:t xml:space="preserve"> protest submitted to any venue. </w:t>
-      </w:r>
-    </w:p>
-    <w:p>
-      <w:pPr>
-        <w:ind w:firstLine="720"/>
-        <w:rPr>
-          <w:rFonts w:ascii="Times New Roman" w:hAnsi="Times New Roman" w:cs="Times New Roman"/>
-          <w:sz w:val="24"/>
-          <w:szCs w:val="24"/>
-        </w:rPr>
-      </w:pPr>
-      <w:r>
-        <w:rPr>
-          <w:rFonts w:ascii="Times New Roman" w:hAnsi="Times New Roman" w:cs="Times New Roman"/>
-          <w:sz w:val="24"/>
-          <w:szCs w:val="24"/>
-        </w:rPr>
-        <w:t>(</w:t>
-      </w:r>
-      <w:r>
-        <w:rPr>
-          <w:rFonts w:ascii="Times New Roman" w:hAnsi="Times New Roman" w:cs="Times New Roman"/>
-          <w:sz w:val="24"/>
-          <w:szCs w:val="24"/>
-        </w:rPr>
-        <w:t>3</w:t>
-      </w:r>
-      <w:r>
-        <w:rPr>
-          <w:rFonts w:ascii="Times New Roman" w:hAnsi="Times New Roman" w:cs="Times New Roman"/>
-          <w:sz w:val="24"/>
-          <w:szCs w:val="24"/>
-        </w:rPr>
-        <w:t>)</w:t>
-      </w:r>
-      <w:r>
-        <w:rPr>
-          <w:rFonts w:ascii="Times New Roman" w:hAnsi="Times New Roman" w:cs="Times New Roman"/>
           <w:sz w:val="24"/>
           <w:szCs w:val="24"/>
         </w:rPr>
@@ -2739,40 +2360,24 @@
     </w:p>
     <w:p>
       <w:pPr>
-        <w:ind w:firstLine="720"/>
-        <w:rPr>
-          <w:rFonts w:ascii="Times New Roman" w:hAnsi="Times New Roman" w:cs="Times New Roman"/>
-          <w:sz w:val="24"/>
-          <w:szCs w:val="24"/>
-        </w:rPr>
-      </w:pPr>
-      <w:r>
-        <w:rPr>
-          <w:rFonts w:ascii="Times New Roman" w:hAnsi="Times New Roman" w:cs="Times New Roman"/>
-          <w:sz w:val="24"/>
-          <w:szCs w:val="24"/>
-        </w:rPr>
-        <w:t>(</w:t>
-      </w:r>
-      <w:r>
-        <w:rPr>
-          <w:rFonts w:ascii="Times New Roman" w:hAnsi="Times New Roman" w:cs="Times New Roman"/>
-          <w:sz w:val="24"/>
-          <w:szCs w:val="24"/>
-        </w:rPr>
-        <w:t>4</w:t>
-      </w:r>
-      <w:r>
-        <w:rPr>
-          <w:rFonts w:ascii="Times New Roman" w:hAnsi="Times New Roman" w:cs="Times New Roman"/>
-          <w:sz w:val="24"/>
-          <w:szCs w:val="24"/>
-        </w:rPr>
-        <w:t>) Mission Partner/Requirement Owner Functionality shall be used by requirements owners to create cabinets and submit documents to contracting organizations.  Contracting officers shall assist requirements owners as necessary to ensure utilization of the tool.</w:t>
-      </w:r>
-      <w:r>
-        <w:rPr>
-          <w:rFonts w:ascii="Times New Roman" w:hAnsi="Times New Roman" w:cs="Times New Roman"/>
+        <w:pStyle w:val="List2"/>
+      </w:pPr>
+      <w:r>
+        <w:rPr>
+          <w:sz w:val="24"/>
+          <w:szCs w:val="24"/>
+        </w:rPr>
+        <w:t>(4)</w:t>
+      </w:r>
+      <w:r>
+        <w:rPr>
+          <w:sz w:val="24"/>
+          <w:szCs w:val="24"/>
+        </w:rPr>
+        <w:t xml:space="preserve"> Mission Partner/Requirement Owner Functionality shall be used by requirements owners to create cabinets and submit documents to contracting organizations.  Contracting officers shall assist requirements owners as necessary to ensure utilization of the tool.</w:t>
+      </w:r>
+      <w:r>
+        <w:rPr>
           <w:sz w:val="24"/>
           <w:szCs w:val="24"/>
         </w:rPr>
@@ -2781,100 +2386,44 @@
     </w:p>
     <w:p>
       <w:pPr>
-        <w:ind w:firstLine="360"/>
-        <w:rPr>
-          <w:rFonts w:ascii="Times New Roman" w:hAnsi="Times New Roman" w:cs="Times New Roman"/>
-          <w:sz w:val="24"/>
-          <w:szCs w:val="24"/>
-        </w:rPr>
-      </w:pPr>
-      <w:r>
-        <w:rPr>
-          <w:rFonts w:ascii="Times New Roman" w:hAnsi="Times New Roman" w:cs="Times New Roman"/>
-          <w:sz w:val="24"/>
-          <w:szCs w:val="24"/>
-        </w:rPr>
-        <w:t>(</w:t>
-      </w:r>
-      <w:r>
-        <w:rPr>
-          <w:rFonts w:ascii="Times New Roman" w:hAnsi="Times New Roman" w:cs="Times New Roman"/>
+        <w:pStyle w:val="List1"/>
+      </w:pPr>
+      <w:r>
+        <w:t>(ii)</w:t>
+      </w:r>
+      <w:r>
+        <w:t xml:space="preserve"> VCE Warrants Module shall be used to issue and track contracting officer and grant officer warrants; see 5101.603-3.</w:t>
+      </w:r>
+    </w:p>
+    <w:p>
+      <w:pPr>
+        <w:pStyle w:val="List3"/>
+      </w:pPr>
+      <w:r>
+        <w:rPr>
+          <w:sz w:val="24"/>
+          <w:szCs w:val="24"/>
+        </w:rPr>
+        <w:t>(iii)</w:t>
+      </w:r>
+      <w:r>
+        <w:rPr>
+          <w:sz w:val="24"/>
+          <w:szCs w:val="24"/>
+        </w:rPr>
+        <w:t xml:space="preserve"> VCE shall be used for the Announcement of Awards and Small Business Coordination Record (DD Form 2579); see 5105.303 and 5119.201(d)(10)(B)(</w:t>
+      </w:r>
+      <w:proofErr w:type="spellStart"/>
+      <w:r>
+        <w:rPr>
           <w:sz w:val="24"/>
           <w:szCs w:val="24"/>
         </w:rPr>
         <w:t>i</w:t>
       </w:r>
-      <w:r>
-        <w:rPr>
-          <w:rFonts w:ascii="Times New Roman" w:hAnsi="Times New Roman" w:cs="Times New Roman"/>
-          <w:sz w:val="24"/>
-          <w:szCs w:val="24"/>
-        </w:rPr>
-        <w:t>i</w:t>
-      </w:r>
-      <w:r>
-        <w:rPr>
-          <w:rFonts w:ascii="Times New Roman" w:hAnsi="Times New Roman" w:cs="Times New Roman"/>
-          <w:sz w:val="24"/>
-          <w:szCs w:val="24"/>
-        </w:rPr>
-        <w:t>) VCE Warrants Module shall be used to issue and track contracting officer and grant officer warrants; see 5101.603-3.</w:t>
-      </w:r>
-    </w:p>
-    <w:p>
-      <w:pPr>
-        <w:ind w:firstLine="360"/>
-        <w:rPr>
-          <w:rFonts w:ascii="Times New Roman" w:hAnsi="Times New Roman" w:cs="Times New Roman"/>
-          <w:sz w:val="24"/>
-          <w:szCs w:val="24"/>
-        </w:rPr>
-      </w:pPr>
-      <w:r>
-        <w:rPr>
-          <w:rFonts w:ascii="Times New Roman" w:hAnsi="Times New Roman" w:cs="Times New Roman"/>
-          <w:sz w:val="24"/>
-          <w:szCs w:val="24"/>
-        </w:rPr>
-        <w:t>(</w:t>
-      </w:r>
-      <w:r>
-        <w:rPr>
-          <w:rFonts w:ascii="Times New Roman" w:hAnsi="Times New Roman" w:cs="Times New Roman"/>
-          <w:sz w:val="24"/>
-          <w:szCs w:val="24"/>
-        </w:rPr>
-        <w:t>ii</w:t>
-      </w:r>
-      <w:r>
-        <w:rPr>
-          <w:rFonts w:ascii="Times New Roman" w:hAnsi="Times New Roman" w:cs="Times New Roman"/>
-          <w:sz w:val="24"/>
-          <w:szCs w:val="24"/>
-        </w:rPr>
-        <w:t>i</w:t>
-      </w:r>
-      <w:r>
-        <w:rPr>
-          <w:rFonts w:ascii="Times New Roman" w:hAnsi="Times New Roman" w:cs="Times New Roman"/>
-          <w:sz w:val="24"/>
-          <w:szCs w:val="24"/>
-        </w:rPr>
-        <w:t>) VCE shall be used for the Announcement of Awards and Small Business Coordination Record (DD Form 2579); see 5105.303 and 5119.201(d)(10)(B)(</w:t>
-      </w:r>
-      <w:proofErr w:type="spellStart"/>
-      <w:r>
-        <w:rPr>
-          <w:rFonts w:ascii="Times New Roman" w:hAnsi="Times New Roman" w:cs="Times New Roman"/>
-          <w:sz w:val="24"/>
-          <w:szCs w:val="24"/>
-        </w:rPr>
-        <w:t>i</w:t>
-      </w:r>
       <w:proofErr w:type="spellEnd"/>
       <w:r>
         <w:rPr>
-          <w:rFonts w:ascii="Times New Roman" w:hAnsi="Times New Roman" w:cs="Times New Roman"/>
           <w:sz w:val="24"/>
           <w:szCs w:val="24"/>
         </w:rPr>
@@ -2883,13 +2432,13 @@
     </w:p>
     <w:p>
       <w:pPr>
-        <w:pStyle w:val="Heading4"/>
-      </w:pPr>
-      <w:bookmarkStart w:id="71" w:name="_Toc512602649"/>
-      <w:bookmarkStart w:id="72" w:name="_Toc513811445"/>
-      <w:bookmarkStart w:id="73" w:name="_Toc519841193"/>
-      <w:bookmarkStart w:id="74" w:name="_Toc1628379"/>
-      <w:bookmarkStart w:id="75" w:name="_Toc103862470"/>
+        <w:pStyle w:val="Heading3"/>
+      </w:pPr>
+      <w:bookmarkStart w:id="72" w:name="_Toc512602649"/>
+      <w:bookmarkStart w:id="73" w:name="_Toc513811445"/>
+      <w:bookmarkStart w:id="74" w:name="_Toc519841193"/>
+      <w:bookmarkStart w:id="75" w:name="_Toc1628379"/>
+      <w:bookmarkStart w:id="76" w:name="_Toc104284503"/>
       <w:proofErr w:type="gramStart"/>
       <w:r>
         <w:t>5104.803  Contents</w:t>
@@ -2901,82 +2450,49 @@
       <w:r>
         <w:t>iles.</w:t>
       </w:r>
-      <w:bookmarkEnd w:id="71"/>
       <w:bookmarkEnd w:id="72"/>
       <w:bookmarkEnd w:id="73"/>
       <w:bookmarkEnd w:id="74"/>
       <w:bookmarkEnd w:id="75"/>
-    </w:p>
-    <w:p>
-      <w:pPr>
-        <w:pStyle w:val="PlainText"/>
-        <w:spacing w:after="240" w:line="276" w:lineRule="auto"/>
-        <w:rPr>
-          <w:rFonts w:ascii="Times New Roman" w:hAnsi="Times New Roman" w:cs="Times New Roman"/>
-          <w:sz w:val="24"/>
-          <w:szCs w:val="24"/>
-        </w:rPr>
-      </w:pPr>
-      <w:r>
-        <w:rPr>
-          <w:rFonts w:ascii="Times New Roman" w:hAnsi="Times New Roman" w:cs="Times New Roman"/>
-          <w:sz w:val="24"/>
-          <w:szCs w:val="24"/>
-        </w:rPr>
-        <w:t>(a)(24</w:t>
+      <w:bookmarkEnd w:id="76"/>
+    </w:p>
+    <w:p>
+      <w:pPr>
+        <w:pStyle w:val="List1"/>
+      </w:pPr>
+      <w:r>
+        <w:t>(a)</w:t>
+      </w:r>
+      <w:r>
+        <w:t>(24</w:t>
       </w:r>
       <w:proofErr w:type="gramStart"/>
       <w:r>
-        <w:rPr>
-          <w:rFonts w:ascii="Times New Roman" w:hAnsi="Times New Roman" w:cs="Times New Roman"/>
-          <w:sz w:val="24"/>
-          <w:szCs w:val="24"/>
-        </w:rPr>
         <w:t xml:space="preserve">)  </w:t>
       </w:r>
       <w:r>
-        <w:rPr>
-          <w:rFonts w:ascii="Times New Roman" w:hAnsi="Times New Roman" w:cs="Times New Roman"/>
-          <w:sz w:val="24"/>
-          <w:szCs w:val="24"/>
-        </w:rPr>
         <w:t>Legal</w:t>
       </w:r>
       <w:proofErr w:type="gramEnd"/>
       <w:r>
-        <w:rPr>
-          <w:rFonts w:ascii="Times New Roman" w:hAnsi="Times New Roman" w:cs="Times New Roman"/>
-          <w:sz w:val="24"/>
-          <w:szCs w:val="24"/>
-        </w:rPr>
         <w:t xml:space="preserve"> reviews in accordance with 5101.602-2</w:t>
       </w:r>
       <w:r>
-        <w:rPr>
-          <w:rFonts w:ascii="Times New Roman" w:hAnsi="Times New Roman" w:cs="Times New Roman"/>
-          <w:sz w:val="24"/>
-          <w:szCs w:val="24"/>
-        </w:rPr>
         <w:t>-90</w:t>
       </w:r>
       <w:r>
-        <w:rPr>
-          <w:rFonts w:ascii="Times New Roman" w:hAnsi="Times New Roman" w:cs="Times New Roman"/>
-          <w:sz w:val="24"/>
-          <w:szCs w:val="24"/>
-        </w:rPr>
         <w:t>(c) shall be done in writing and documented in the contract file.</w:t>
       </w:r>
     </w:p>
     <w:p>
       <w:pPr>
-        <w:pStyle w:val="Heading4"/>
-      </w:pPr>
-      <w:bookmarkStart w:id="76" w:name="_Toc512602650"/>
-      <w:bookmarkStart w:id="77" w:name="_Toc513811446"/>
-      <w:bookmarkStart w:id="78" w:name="_Toc519841194"/>
-      <w:bookmarkStart w:id="79" w:name="_Toc1628380"/>
-      <w:bookmarkStart w:id="80" w:name="_Toc103862471"/>
+        <w:pStyle w:val="Heading3"/>
+      </w:pPr>
+      <w:bookmarkStart w:id="77" w:name="_Toc512602650"/>
+      <w:bookmarkStart w:id="78" w:name="_Toc513811446"/>
+      <w:bookmarkStart w:id="79" w:name="_Toc519841194"/>
+      <w:bookmarkStart w:id="80" w:name="_Toc1628380"/>
+      <w:bookmarkStart w:id="81" w:name="_Toc104284504"/>
       <w:proofErr w:type="gramStart"/>
       <w:r>
         <w:t xml:space="preserve">5104.804 </w:t>
@@ -2991,32 +2507,32 @@
       <w:r>
         <w:t xml:space="preserve"> of contract files.</w:t>
       </w:r>
-      <w:bookmarkEnd w:id="76"/>
       <w:bookmarkEnd w:id="77"/>
       <w:bookmarkEnd w:id="78"/>
       <w:bookmarkEnd w:id="79"/>
       <w:bookmarkEnd w:id="80"/>
-    </w:p>
-    <w:p>
-      <w:pPr>
-        <w:rPr>
-          <w:rFonts w:ascii="Times New Roman" w:hAnsi="Times New Roman" w:cs="Times New Roman"/>
-          <w:b/>
-          <w:sz w:val="24"/>
-          <w:szCs w:val="24"/>
-        </w:rPr>
-      </w:pPr>
-      <w:r>
-        <w:rPr>
-          <w:rFonts w:ascii="Times New Roman" w:hAnsi="Times New Roman" w:cs="Times New Roman"/>
-          <w:sz w:val="24"/>
-          <w:szCs w:val="24"/>
-        </w:rPr>
-        <w:t xml:space="preserve">(2) </w:t>
-      </w:r>
-      <w:r>
-        <w:rPr>
-          <w:rFonts w:ascii="Times New Roman" w:hAnsi="Times New Roman" w:cs="Times New Roman"/>
+      <w:bookmarkEnd w:id="81"/>
+    </w:p>
+    <w:p>
+      <w:pPr>
+        <w:pStyle w:val="List2"/>
+      </w:pPr>
+      <w:r>
+        <w:rPr>
+          <w:sz w:val="24"/>
+          <w:szCs w:val="24"/>
+        </w:rPr>
+        <w:t>(2)</w:t>
+      </w:r>
+      <w:r>
+        <w:rPr>
+          <w:sz w:val="24"/>
+          <w:szCs w:val="24"/>
+        </w:rPr>
+        <w:t xml:space="preserve"> </w:t>
+      </w:r>
+      <w:r>
+        <w:rPr>
           <w:sz w:val="24"/>
           <w:szCs w:val="24"/>
         </w:rPr>
@@ -3024,7 +2540,6 @@
       </w:r>
       <w:r>
         <w:rPr>
-          <w:rFonts w:ascii="Times New Roman" w:hAnsi="Times New Roman" w:cs="Times New Roman"/>
           <w:sz w:val="24"/>
           <w:szCs w:val="24"/>
         </w:rPr>
@@ -3034,7 +2549,6 @@
         <w:r>
           <w:rPr>
             <w:rStyle w:val="Hyperlink"/>
-            <w:rFonts w:ascii="Times New Roman" w:hAnsi="Times New Roman" w:cs="Times New Roman"/>
             <w:sz w:val="24"/>
             <w:szCs w:val="24"/>
           </w:rPr>
@@ -3043,7 +2557,6 @@
       </w:hyperlink>
       <w:r>
         <w:rPr>
-          <w:rFonts w:ascii="Times New Roman" w:hAnsi="Times New Roman" w:cs="Times New Roman"/>
           <w:sz w:val="24"/>
           <w:szCs w:val="24"/>
         </w:rPr>
@@ -3054,11 +2567,11 @@
       <w:pPr>
         <w:pStyle w:val="Heading4"/>
       </w:pPr>
-      <w:bookmarkStart w:id="81" w:name="_Toc512602651"/>
-      <w:bookmarkStart w:id="82" w:name="_Toc513811447"/>
-      <w:bookmarkStart w:id="83" w:name="_Toc519841195"/>
-      <w:bookmarkStart w:id="84" w:name="_Toc1628381"/>
-      <w:bookmarkStart w:id="85" w:name="_Toc103862472"/>
+      <w:bookmarkStart w:id="82" w:name="_Toc512602651"/>
+      <w:bookmarkStart w:id="83" w:name="_Toc513811447"/>
+      <w:bookmarkStart w:id="84" w:name="_Toc519841195"/>
+      <w:bookmarkStart w:id="85" w:name="_Toc1628381"/>
+      <w:bookmarkStart w:id="86" w:name="_Toc104284505"/>
       <w:r>
         <w:t>5104.804-</w:t>
       </w:r>
@@ -3100,217 +2613,104 @@
       <w:r>
         <w:t>iles.</w:t>
       </w:r>
-      <w:bookmarkEnd w:id="81"/>
       <w:bookmarkEnd w:id="82"/>
       <w:bookmarkEnd w:id="83"/>
       <w:bookmarkEnd w:id="84"/>
       <w:bookmarkEnd w:id="85"/>
-    </w:p>
-    <w:p>
-      <w:pPr>
-        <w:spacing w:after="240"/>
-        <w:rPr>
-          <w:rFonts w:ascii="Times New Roman" w:hAnsi="Times New Roman" w:cs="Times New Roman"/>
-          <w:sz w:val="24"/>
-          <w:szCs w:val="24"/>
-        </w:rPr>
-      </w:pPr>
-      <w:r>
-        <w:rPr>
-          <w:rFonts w:ascii="Times New Roman" w:hAnsi="Times New Roman" w:cs="Times New Roman"/>
-          <w:sz w:val="24"/>
-          <w:szCs w:val="24"/>
-        </w:rPr>
-        <w:t>(a)(12</w:t>
+      <w:bookmarkEnd w:id="86"/>
+    </w:p>
+    <w:p>
+      <w:pPr>
+        <w:pStyle w:val="List1"/>
+      </w:pPr>
+      <w:r>
+        <w:t>(a)</w:t>
+      </w:r>
+      <w:r>
+        <w:t>(12</w:t>
       </w:r>
       <w:proofErr w:type="gramStart"/>
       <w:r>
-        <w:rPr>
-          <w:rFonts w:ascii="Times New Roman" w:hAnsi="Times New Roman" w:cs="Times New Roman"/>
-          <w:sz w:val="24"/>
-          <w:szCs w:val="24"/>
-        </w:rPr>
         <w:t>)</w:t>
       </w:r>
       <w:r>
-        <w:rPr>
-          <w:rFonts w:ascii="Times New Roman" w:hAnsi="Times New Roman" w:cs="Times New Roman"/>
-          <w:sz w:val="24"/>
-          <w:szCs w:val="24"/>
-        </w:rPr>
         <w:t xml:space="preserve">  </w:t>
       </w:r>
       <w:r>
-        <w:rPr>
-          <w:rFonts w:ascii="Times New Roman" w:hAnsi="Times New Roman" w:cs="Times New Roman"/>
-          <w:sz w:val="24"/>
-          <w:szCs w:val="24"/>
-        </w:rPr>
         <w:t>When</w:t>
       </w:r>
       <w:proofErr w:type="gramEnd"/>
       <w:r>
-        <w:rPr>
-          <w:rFonts w:ascii="Times New Roman" w:hAnsi="Times New Roman" w:cs="Times New Roman"/>
-          <w:sz w:val="24"/>
-          <w:szCs w:val="24"/>
-        </w:rPr>
         <w:t xml:space="preserve"> </w:t>
       </w:r>
       <w:r>
-        <w:rPr>
-          <w:rFonts w:ascii="Times New Roman" w:hAnsi="Times New Roman" w:cs="Times New Roman"/>
-          <w:sz w:val="24"/>
-          <w:szCs w:val="24"/>
-        </w:rPr>
         <w:t xml:space="preserve">the </w:t>
       </w:r>
       <w:r>
-        <w:rPr>
-          <w:rFonts w:ascii="Times New Roman" w:hAnsi="Times New Roman" w:cs="Times New Roman"/>
-          <w:sz w:val="24"/>
-          <w:szCs w:val="24"/>
-        </w:rPr>
         <w:t xml:space="preserve">contractor submits an adequate final indirect cost rate proposal </w:t>
       </w:r>
       <w:r>
-        <w:rPr>
-          <w:rFonts w:ascii="Times New Roman" w:hAnsi="Times New Roman" w:cs="Times New Roman"/>
-          <w:sz w:val="24"/>
-          <w:szCs w:val="24"/>
-        </w:rPr>
         <w:t xml:space="preserve">in accordance with FAR 42.705-1(b)(1)(iii), the contracting officer must obtain a </w:t>
       </w:r>
       <w:r>
-        <w:rPr>
-          <w:rFonts w:ascii="Times New Roman" w:hAnsi="Times New Roman" w:cs="Times New Roman"/>
-          <w:sz w:val="24"/>
-          <w:szCs w:val="24"/>
-        </w:rPr>
         <w:t>Defense Contract</w:t>
       </w:r>
       <w:r>
-        <w:rPr>
-          <w:rFonts w:ascii="Times New Roman" w:hAnsi="Times New Roman" w:cs="Times New Roman"/>
-          <w:sz w:val="24"/>
-          <w:szCs w:val="24"/>
-        </w:rPr>
         <w:t xml:space="preserve"> </w:t>
       </w:r>
       <w:r>
-        <w:rPr>
-          <w:rFonts w:ascii="Times New Roman" w:hAnsi="Times New Roman" w:cs="Times New Roman"/>
-          <w:sz w:val="24"/>
-          <w:szCs w:val="24"/>
-        </w:rPr>
         <w:t xml:space="preserve">Audit Agency </w:t>
       </w:r>
       <w:r>
-        <w:rPr>
-          <w:rFonts w:ascii="Times New Roman" w:hAnsi="Times New Roman" w:cs="Times New Roman"/>
-          <w:sz w:val="24"/>
-          <w:szCs w:val="24"/>
-        </w:rPr>
         <w:t>a</w:t>
       </w:r>
       <w:r>
-        <w:rPr>
-          <w:rFonts w:ascii="Times New Roman" w:hAnsi="Times New Roman" w:cs="Times New Roman"/>
-          <w:sz w:val="24"/>
-          <w:szCs w:val="24"/>
-        </w:rPr>
         <w:t>udit report</w:t>
       </w:r>
       <w:r>
-        <w:rPr>
-          <w:rFonts w:ascii="Times New Roman" w:hAnsi="Times New Roman" w:cs="Times New Roman"/>
-          <w:sz w:val="24"/>
-          <w:szCs w:val="24"/>
-        </w:rPr>
         <w:t xml:space="preserve"> or</w:t>
       </w:r>
       <w:r>
-        <w:rPr>
-          <w:rFonts w:ascii="Times New Roman" w:hAnsi="Times New Roman" w:cs="Times New Roman"/>
-          <w:sz w:val="24"/>
-          <w:szCs w:val="24"/>
-        </w:rPr>
         <w:t xml:space="preserve"> document the file with</w:t>
       </w:r>
       <w:r>
-        <w:rPr>
-          <w:rFonts w:ascii="Times New Roman" w:hAnsi="Times New Roman" w:cs="Times New Roman"/>
-          <w:sz w:val="24"/>
-          <w:szCs w:val="24"/>
-        </w:rPr>
         <w:t xml:space="preserve"> </w:t>
       </w:r>
       <w:r>
-        <w:rPr>
-          <w:rFonts w:ascii="Times New Roman" w:hAnsi="Times New Roman" w:cs="Times New Roman"/>
-          <w:sz w:val="24"/>
-          <w:szCs w:val="24"/>
-        </w:rPr>
         <w:t xml:space="preserve">a </w:t>
       </w:r>
       <w:r>
-        <w:rPr>
-          <w:rFonts w:ascii="Times New Roman" w:hAnsi="Times New Roman" w:cs="Times New Roman"/>
-          <w:sz w:val="24"/>
-          <w:szCs w:val="24"/>
-        </w:rPr>
         <w:t>memorandum that deems the proposal to be low-risk</w:t>
       </w:r>
       <w:r>
-        <w:rPr>
-          <w:rFonts w:ascii="Times New Roman" w:hAnsi="Times New Roman" w:cs="Times New Roman"/>
-          <w:sz w:val="24"/>
-          <w:szCs w:val="24"/>
-        </w:rPr>
         <w:t xml:space="preserve"> and not subject to further audit </w:t>
       </w:r>
       <w:r>
-        <w:rPr>
-          <w:rFonts w:ascii="Times New Roman" w:hAnsi="Times New Roman" w:cs="Times New Roman"/>
-          <w:sz w:val="24"/>
-          <w:szCs w:val="24"/>
-        </w:rPr>
         <w:t>before</w:t>
       </w:r>
       <w:r>
-        <w:rPr>
-          <w:rFonts w:ascii="Times New Roman" w:hAnsi="Times New Roman" w:cs="Times New Roman"/>
-          <w:sz w:val="24"/>
-          <w:szCs w:val="24"/>
-        </w:rPr>
         <w:t xml:space="preserve"> closing out </w:t>
       </w:r>
       <w:r>
-        <w:rPr>
-          <w:rFonts w:ascii="Times New Roman" w:hAnsi="Times New Roman" w:cs="Times New Roman"/>
-          <w:sz w:val="24"/>
-          <w:szCs w:val="24"/>
-        </w:rPr>
         <w:t>the contract file.</w:t>
       </w:r>
     </w:p>
     <w:p>
       <w:pPr>
-        <w:pStyle w:val="Heading3"/>
+        <w:pStyle w:val="Heading2"/>
         <w:rPr>
           <w:lang w:val="en"/>
         </w:rPr>
       </w:pPr>
-      <w:bookmarkStart w:id="86" w:name="_Toc512602652"/>
-      <w:bookmarkStart w:id="87" w:name="_Toc513811448"/>
-      <w:bookmarkStart w:id="88" w:name="_Toc519841196"/>
-      <w:bookmarkStart w:id="89" w:name="_Toc1628382"/>
-      <w:bookmarkStart w:id="90" w:name="_Toc103862473"/>
+      <w:bookmarkStart w:id="87" w:name="_Toc512602652"/>
+      <w:bookmarkStart w:id="88" w:name="_Toc513811448"/>
+      <w:bookmarkStart w:id="89" w:name="_Toc519841196"/>
+      <w:bookmarkStart w:id="90" w:name="_Toc1628382"/>
+      <w:bookmarkStart w:id="91" w:name="_Toc104284506"/>
       <w:r>
         <w:rPr>
           <w:lang w:val="en"/>
         </w:rPr>
-        <w:lastRenderedPageBreak/>
         <w:t xml:space="preserve">Subpart </w:t>
       </w:r>
       <w:r>
@@ -3325,24 +2725,24 @@
         </w:rPr>
         <w:t>4.9 – Taxpayer Identification Number Information</w:t>
       </w:r>
-      <w:bookmarkEnd w:id="86"/>
       <w:bookmarkEnd w:id="87"/>
       <w:bookmarkEnd w:id="88"/>
       <w:bookmarkEnd w:id="89"/>
       <w:bookmarkEnd w:id="90"/>
-    </w:p>
-    <w:p>
-      <w:pPr>
-        <w:pStyle w:val="Heading4"/>
+      <w:bookmarkEnd w:id="91"/>
+    </w:p>
+    <w:p>
+      <w:pPr>
+        <w:pStyle w:val="Heading3"/>
         <w:rPr>
           <w:lang w:val="en"/>
         </w:rPr>
       </w:pPr>
-      <w:bookmarkStart w:id="91" w:name="_Toc512602653"/>
-      <w:bookmarkStart w:id="92" w:name="_Toc513811449"/>
-      <w:bookmarkStart w:id="93" w:name="_Toc519841197"/>
-      <w:bookmarkStart w:id="94" w:name="_Toc1628383"/>
-      <w:bookmarkStart w:id="95" w:name="_Toc103862474"/>
+      <w:bookmarkStart w:id="92" w:name="_Toc512602653"/>
+      <w:bookmarkStart w:id="93" w:name="_Toc513811449"/>
+      <w:bookmarkStart w:id="94" w:name="_Toc519841197"/>
+      <w:bookmarkStart w:id="95" w:name="_Toc1628383"/>
+      <w:bookmarkStart w:id="96" w:name="_Toc104284507"/>
       <w:proofErr w:type="gramStart"/>
       <w:r>
         <w:rPr>
@@ -3363,45 +2763,39 @@
         </w:rPr>
         <w:t>nformation to the IRS.</w:t>
       </w:r>
-      <w:bookmarkEnd w:id="91"/>
       <w:bookmarkEnd w:id="92"/>
       <w:bookmarkEnd w:id="93"/>
       <w:bookmarkEnd w:id="94"/>
       <w:bookmarkEnd w:id="95"/>
-    </w:p>
-    <w:p>
-      <w:pPr>
-        <w:spacing w:after="240"/>
-        <w:rPr>
-          <w:rFonts w:ascii="Times New Roman" w:hAnsi="Times New Roman" w:cs="Times New Roman"/>
-          <w:sz w:val="24"/>
-          <w:szCs w:val="24"/>
+      <w:bookmarkEnd w:id="96"/>
+    </w:p>
+    <w:p>
+      <w:pPr>
+        <w:pStyle w:val="List1"/>
+        <w:rPr>
           <w:lang w:val="en"/>
         </w:rPr>
       </w:pPr>
       <w:r>
         <w:rPr>
-          <w:rFonts w:ascii="Times New Roman" w:hAnsi="Times New Roman" w:cs="Times New Roman"/>
-          <w:sz w:val="24"/>
-          <w:szCs w:val="24"/>
           <w:lang w:val="en"/>
         </w:rPr>
-        <w:t>(a)  The Assistant Sec</w:t>
-      </w:r>
-      <w:r>
-        <w:rPr>
-          <w:rFonts w:ascii="Times New Roman" w:hAnsi="Times New Roman" w:cs="Times New Roman"/>
-          <w:sz w:val="24"/>
-          <w:szCs w:val="24"/>
+        <w:t>(a)</w:t>
+      </w:r>
+      <w:r>
+        <w:rPr>
           <w:lang w:val="en"/>
         </w:rPr>
+        <w:t xml:space="preserve">  The Assistant Sec</w:t>
+      </w:r>
+      <w:r>
+        <w:rPr>
+          <w:lang w:val="en"/>
+        </w:rPr>
         <w:t xml:space="preserve">retary of the Army (Acquisition, </w:t>
       </w:r>
       <w:r>
         <w:rPr>
-          <w:rFonts w:ascii="Times New Roman" w:hAnsi="Times New Roman" w:cs="Times New Roman"/>
-          <w:sz w:val="24"/>
-          <w:szCs w:val="24"/>
           <w:lang w:val="en"/>
         </w:rPr>
         <w:t xml:space="preserve">Logistics and Technology) shall report the information set forth in FAR 4.903 to the IRS.  See </w:t>
@@ -3410,9 +2804,6 @@
         <w:r>
           <w:rPr>
             <w:rStyle w:val="Hyperlink"/>
-            <w:rFonts w:ascii="Times New Roman" w:hAnsi="Times New Roman" w:cs="Times New Roman"/>
-            <w:sz w:val="24"/>
-            <w:szCs w:val="24"/>
             <w:lang w:val="en"/>
           </w:rPr>
           <w:t>Appendix GG</w:t>
@@ -3420,9 +2811,6 @@
       </w:hyperlink>
       <w:r>
         <w:rPr>
-          <w:rFonts w:ascii="Times New Roman" w:hAnsi="Times New Roman" w:cs="Times New Roman"/>
-          <w:sz w:val="24"/>
-          <w:szCs w:val="24"/>
           <w:lang w:val="en"/>
         </w:rPr>
         <w:t xml:space="preserve"> for further delegation. </w:t>
@@ -3430,20 +2818,21 @@
     </w:p>
     <w:p>
       <w:pPr>
-        <w:pStyle w:val="Heading3"/>
+        <w:pStyle w:val="Heading2"/>
         <w:rPr>
           <w:lang w:val="en"/>
         </w:rPr>
       </w:pPr>
-      <w:bookmarkStart w:id="96" w:name="_Toc512602657"/>
-      <w:bookmarkStart w:id="97" w:name="_Toc513811453"/>
-      <w:bookmarkStart w:id="98" w:name="_Toc519841198"/>
-      <w:bookmarkStart w:id="99" w:name="_Toc1628384"/>
-      <w:bookmarkStart w:id="100" w:name="_Toc103862475"/>
+      <w:bookmarkStart w:id="97" w:name="_Toc512602657"/>
+      <w:bookmarkStart w:id="98" w:name="_Toc513811453"/>
+      <w:bookmarkStart w:id="99" w:name="_Toc519841198"/>
+      <w:bookmarkStart w:id="100" w:name="_Toc1628384"/>
+      <w:bookmarkStart w:id="101" w:name="_Toc104284508"/>
       <w:r>
         <w:rPr>
           <w:lang w:val="en"/>
         </w:rPr>
+        <w:lastRenderedPageBreak/>
         <w:t xml:space="preserve">Subpart 5104.71 - </w:t>
       </w:r>
       <w:r>
@@ -3452,11 +2841,11 @@
         </w:rPr>
         <w:t>Uniform Contract Line Item Numbering System</w:t>
       </w:r>
-      <w:bookmarkEnd w:id="96"/>
       <w:bookmarkEnd w:id="97"/>
       <w:bookmarkEnd w:id="98"/>
       <w:bookmarkEnd w:id="99"/>
       <w:bookmarkEnd w:id="100"/>
+      <w:bookmarkEnd w:id="101"/>
     </w:p>
     <w:p>
       <w:pPr>
@@ -3465,22 +2854,64 @@
           <w:lang w:val="en"/>
         </w:rPr>
       </w:pPr>
-      <w:bookmarkStart w:id="101" w:name="_Toc512602658"/>
-      <w:bookmarkStart w:id="102" w:name="_Toc513811454"/>
-      <w:bookmarkStart w:id="103" w:name="_Toc519841199"/>
-      <w:bookmarkStart w:id="104" w:name="_Toc1628385"/>
-      <w:bookmarkStart w:id="105" w:name="_Toc103862476"/>
+      <w:bookmarkStart w:id="102" w:name="_Toc512602658"/>
+      <w:bookmarkStart w:id="103" w:name="_Toc513811454"/>
+      <w:bookmarkStart w:id="104" w:name="_Toc519841199"/>
+      <w:bookmarkStart w:id="105" w:name="_Toc1628385"/>
+      <w:bookmarkStart w:id="106" w:name="_Toc104284509"/>
       <w:r>
         <w:rPr>
           <w:lang w:val="en"/>
         </w:rPr>
         <w:t>5104.7103-90 Contract line items for internal use software (IUS).</w:t>
       </w:r>
-      <w:bookmarkEnd w:id="101"/>
       <w:bookmarkEnd w:id="102"/>
       <w:bookmarkEnd w:id="103"/>
       <w:bookmarkEnd w:id="104"/>
       <w:bookmarkEnd w:id="105"/>
+      <w:bookmarkEnd w:id="106"/>
+    </w:p>
+    <w:p>
+      <w:pPr>
+        <w:pStyle w:val="List1"/>
+      </w:pPr>
+      <w:r>
+        <w:t>(a)</w:t>
+      </w:r>
+      <w:r>
+        <w:t xml:space="preserve"> </w:t>
+      </w:r>
+      <w:r>
+        <w:rPr>
+          <w:i/>
+        </w:rPr>
+        <w:t>Definition</w:t>
+      </w:r>
+      <w:r>
+        <w:t xml:space="preserve">.  As used in this section, the following terms have the same meaning as given in the </w:t>
+      </w:r>
+      <w:hyperlink r:id="rId18" w:history="1">
+        <w:r>
+          <w:rPr>
+            <w:rStyle w:val="Hyperlink"/>
+          </w:rPr>
+          <w:t>Implementation Guide for Internal Use Software</w:t>
+        </w:r>
+      </w:hyperlink>
+      <w:r>
+        <w:t xml:space="preserve"> located on the Procurement.Army.Mil Knowledge Management Portal at </w:t>
+      </w:r>
+      <w:hyperlink r:id="rId19" w:history="1">
+        <w:r>
+          <w:rPr>
+            <w:rStyle w:val="Hyperlink"/>
+          </w:rPr>
+          <w:t>https://spcs3.kc.army.mil/asaalt/zp/doccenter/Documents/Policy%20Alert%2019-79%20Instructions%20for%20Accounting%20for%20IUS%20in%20Contract%20Documents.msg</w:t>
+        </w:r>
+      </w:hyperlink>
+      <w:r>
+        <w:t xml:space="preserve">.  </w:t>
+      </w:r>
     </w:p>
     <w:p>
       <w:pPr>
@@ -3494,69 +2925,6 @@
           <w:szCs w:val="24"/>
         </w:rPr>
       </w:pPr>
-      <w:r>
-        <w:rPr>
-          <w:rFonts w:ascii="Times New Roman" w:hAnsi="Times New Roman" w:cs="Times New Roman"/>
-          <w:sz w:val="24"/>
-          <w:szCs w:val="24"/>
-        </w:rPr>
-        <w:t xml:space="preserve">(a) </w:t>
-      </w:r>
-      <w:r>
-        <w:rPr>
-          <w:rFonts w:ascii="Times New Roman" w:hAnsi="Times New Roman" w:cs="Times New Roman"/>
-          <w:i/>
-          <w:sz w:val="24"/>
-          <w:szCs w:val="24"/>
-        </w:rPr>
-        <w:t>Definition</w:t>
-      </w:r>
-      <w:r>
-        <w:rPr>
-          <w:rFonts w:ascii="Times New Roman" w:hAnsi="Times New Roman" w:cs="Times New Roman"/>
-          <w:sz w:val="24"/>
-          <w:szCs w:val="24"/>
-        </w:rPr>
-        <w:t xml:space="preserve">.  As used in this section, the following terms have the same meaning as given in the </w:t>
-      </w:r>
-      <w:hyperlink r:id="rId18" w:history="1">
-        <w:r>
-          <w:rPr>
-            <w:rStyle w:val="Hyperlink"/>
-            <w:rFonts w:ascii="Times New Roman" w:hAnsi="Times New Roman" w:cs="Times New Roman"/>
-            <w:sz w:val="24"/>
-            <w:szCs w:val="24"/>
-          </w:rPr>
-          <w:t>Implementation Guide for Internal Use Software</w:t>
-        </w:r>
-      </w:hyperlink>
-      <w:r>
-        <w:rPr>
-          <w:rFonts w:ascii="Times New Roman" w:hAnsi="Times New Roman" w:cs="Times New Roman"/>
-          <w:sz w:val="24"/>
-          <w:szCs w:val="24"/>
-        </w:rPr>
-        <w:t xml:space="preserve"> located on the Procurement.Army.Mil Knowledge Management Portal at </w:t>
-      </w:r>
-      <w:hyperlink r:id="rId19" w:history="1">
-        <w:r>
-          <w:rPr>
-            <w:rStyle w:val="Hyperlink"/>
-            <w:rFonts w:ascii="Times New Roman" w:hAnsi="Times New Roman" w:cs="Times New Roman"/>
-            <w:sz w:val="24"/>
-            <w:szCs w:val="24"/>
-          </w:rPr>
-          <w:t>https://spcs3.kc.army.mil/asaalt/zp/doccenter/Documents/Policy%20Alert%2019-79%20Instructions%20for%20Accounting%20for%20IUS%20in%20Contract%20Documents.msg</w:t>
-        </w:r>
-      </w:hyperlink>
-      <w:r>
-        <w:rPr>
-          <w:rFonts w:ascii="Times New Roman" w:hAnsi="Times New Roman" w:cs="Times New Roman"/>
-          <w:sz w:val="24"/>
-          <w:szCs w:val="24"/>
-        </w:rPr>
-        <w:t xml:space="preserve">.  </w:t>
-      </w:r>
     </w:p>
     <w:p>
       <w:pPr>
@@ -3573,142 +2941,208 @@
     </w:p>
     <w:p>
       <w:pPr>
-        <w:autoSpaceDE w:val="0"/>
-        <w:autoSpaceDN w:val="0"/>
-        <w:adjustRightInd w:val="0"/>
-        <w:spacing w:after="0" w:line="240" w:lineRule="auto"/>
-        <w:rPr>
-          <w:rFonts w:ascii="Times New Roman" w:hAnsi="Times New Roman" w:cs="Times New Roman"/>
-          <w:sz w:val="24"/>
-          <w:szCs w:val="24"/>
-        </w:rPr>
-      </w:pPr>
-    </w:p>
-    <w:p>
-      <w:pPr>
-        <w:autoSpaceDE w:val="0"/>
-        <w:autoSpaceDN w:val="0"/>
-        <w:adjustRightInd w:val="0"/>
-        <w:spacing w:after="0" w:line="240" w:lineRule="auto"/>
-        <w:rPr>
-          <w:rFonts w:ascii="Times New Roman" w:hAnsi="Times New Roman" w:cs="Times New Roman"/>
-          <w:sz w:val="24"/>
-          <w:szCs w:val="24"/>
-        </w:rPr>
-      </w:pPr>
-      <w:r>
-        <w:rPr>
-          <w:rFonts w:ascii="Times New Roman" w:hAnsi="Times New Roman" w:cs="Times New Roman"/>
-          <w:sz w:val="24"/>
-          <w:szCs w:val="24"/>
-        </w:rPr>
-        <w:tab/>
-        <w:t>(1) internal use software</w:t>
-      </w:r>
-    </w:p>
-    <w:p>
-      <w:pPr>
-        <w:autoSpaceDE w:val="0"/>
-        <w:autoSpaceDN w:val="0"/>
-        <w:adjustRightInd w:val="0"/>
-        <w:spacing w:after="0" w:line="240" w:lineRule="auto"/>
-        <w:rPr>
-          <w:rFonts w:ascii="Times New Roman" w:hAnsi="Times New Roman" w:cs="Times New Roman"/>
-          <w:sz w:val="24"/>
-          <w:szCs w:val="24"/>
-        </w:rPr>
-      </w:pPr>
-      <w:r>
-        <w:rPr>
-          <w:rFonts w:ascii="Times New Roman" w:hAnsi="Times New Roman" w:cs="Times New Roman"/>
-          <w:sz w:val="24"/>
-          <w:szCs w:val="24"/>
-        </w:rPr>
-        <w:tab/>
-        <w:t>(2) valuation</w:t>
-      </w:r>
-    </w:p>
-    <w:p>
-      <w:pPr>
-        <w:autoSpaceDE w:val="0"/>
-        <w:autoSpaceDN w:val="0"/>
-        <w:adjustRightInd w:val="0"/>
-        <w:spacing w:after="0" w:line="240" w:lineRule="auto"/>
-        <w:rPr>
-          <w:rFonts w:ascii="Times New Roman" w:hAnsi="Times New Roman" w:cs="Times New Roman"/>
-          <w:sz w:val="24"/>
-          <w:szCs w:val="24"/>
-        </w:rPr>
-      </w:pPr>
-      <w:r>
-        <w:rPr>
-          <w:rFonts w:ascii="Times New Roman" w:hAnsi="Times New Roman" w:cs="Times New Roman"/>
-          <w:sz w:val="24"/>
-          <w:szCs w:val="24"/>
-        </w:rPr>
-        <w:tab/>
-        <w:t>(3) capitalized</w:t>
-      </w:r>
-    </w:p>
-    <w:p>
-      <w:pPr>
-        <w:autoSpaceDE w:val="0"/>
-        <w:autoSpaceDN w:val="0"/>
-        <w:adjustRightInd w:val="0"/>
-        <w:spacing w:after="0" w:line="240" w:lineRule="auto"/>
-        <w:rPr>
-          <w:rFonts w:ascii="Times New Roman" w:hAnsi="Times New Roman" w:cs="Times New Roman"/>
-          <w:sz w:val="24"/>
-          <w:szCs w:val="24"/>
-        </w:rPr>
-      </w:pPr>
-      <w:r>
-        <w:rPr>
-          <w:rFonts w:ascii="Times New Roman" w:hAnsi="Times New Roman" w:cs="Times New Roman"/>
-          <w:sz w:val="24"/>
-          <w:szCs w:val="24"/>
-        </w:rPr>
-        <w:tab/>
-        <w:t>(4) expensed</w:t>
-      </w:r>
-    </w:p>
-    <w:p>
-      <w:pPr>
-        <w:spacing w:before="100" w:beforeAutospacing="1" w:after="100" w:afterAutospacing="1" w:line="240" w:lineRule="auto"/>
-        <w:rPr>
-          <w:rFonts w:ascii="Times New Roman" w:hAnsi="Times New Roman" w:cs="Times New Roman"/>
-          <w:sz w:val="24"/>
-          <w:szCs w:val="24"/>
+        <w:pStyle w:val="List2"/>
+      </w:pPr>
+      <w:r>
+        <w:rPr>
+          <w:sz w:val="24"/>
+          <w:szCs w:val="24"/>
+        </w:rPr>
+        <w:t>(1)</w:t>
+      </w:r>
+      <w:r>
+        <w:rPr>
+          <w:sz w:val="24"/>
+          <w:szCs w:val="24"/>
+        </w:rPr>
+        <w:t xml:space="preserve"> internal use software</w:t>
+      </w:r>
+    </w:p>
+    <w:p>
+      <w:pPr>
+        <w:pStyle w:val="List2"/>
+      </w:pPr>
+      <w:r>
+        <w:rPr>
+          <w:sz w:val="24"/>
+          <w:szCs w:val="24"/>
+        </w:rPr>
+        <w:t>(2)</w:t>
+      </w:r>
+      <w:r>
+        <w:rPr>
+          <w:sz w:val="24"/>
+          <w:szCs w:val="24"/>
+        </w:rPr>
+        <w:t xml:space="preserve"> valuation</w:t>
+      </w:r>
+    </w:p>
+    <w:p>
+      <w:pPr>
+        <w:pStyle w:val="List2"/>
+      </w:pPr>
+      <w:r>
+        <w:rPr>
+          <w:sz w:val="24"/>
+          <w:szCs w:val="24"/>
+        </w:rPr>
+        <w:t>(3)</w:t>
+      </w:r>
+      <w:r>
+        <w:rPr>
+          <w:sz w:val="24"/>
+          <w:szCs w:val="24"/>
+        </w:rPr>
+        <w:t xml:space="preserve"> capitalized</w:t>
+      </w:r>
+    </w:p>
+    <w:p>
+      <w:pPr>
+        <w:pStyle w:val="List2"/>
+      </w:pPr>
+      <w:r>
+        <w:rPr>
+          <w:sz w:val="24"/>
+          <w:szCs w:val="24"/>
+        </w:rPr>
+        <w:t>(4)</w:t>
+      </w:r>
+      <w:r>
+        <w:rPr>
+          <w:sz w:val="24"/>
+          <w:szCs w:val="24"/>
+        </w:rPr>
+        <w:t xml:space="preserve"> expensed</w:t>
+      </w:r>
+    </w:p>
+    <w:p>
+      <w:pPr>
+        <w:pStyle w:val="List1"/>
+        <w:rPr>
           <w:lang w:val="en"/>
         </w:rPr>
       </w:pPr>
       <w:r>
         <w:rPr>
-          <w:rFonts w:ascii="Times New Roman" w:hAnsi="Times New Roman" w:cs="Times New Roman"/>
-          <w:sz w:val="24"/>
-          <w:szCs w:val="24"/>
           <w:lang w:val="en"/>
         </w:rPr>
-        <w:t xml:space="preserve">(b) </w:t>
-      </w:r>
-      <w:r>
-        <w:rPr>
-          <w:rFonts w:ascii="Times New Roman" w:hAnsi="Times New Roman" w:cs="Times New Roman"/>
+        <w:t>(b)</w:t>
+      </w:r>
+      <w:r>
+        <w:rPr>
+          <w:lang w:val="en"/>
+        </w:rPr>
+        <w:t xml:space="preserve"> </w:t>
+      </w:r>
+      <w:r>
+        <w:rPr>
           <w:i/>
-          <w:sz w:val="24"/>
-          <w:szCs w:val="24"/>
           <w:lang w:val="en"/>
         </w:rPr>
         <w:t>Procedures</w:t>
       </w:r>
       <w:r>
         <w:rPr>
-          <w:rFonts w:ascii="Times New Roman" w:hAnsi="Times New Roman" w:cs="Times New Roman"/>
-          <w:sz w:val="24"/>
-          <w:szCs w:val="24"/>
           <w:lang w:val="en"/>
         </w:rPr>
         <w:t>.  When procuring internal use software, Army contracting activities shall—</w:t>
+      </w:r>
+    </w:p>
+    <w:p>
+      <w:pPr>
+        <w:pStyle w:val="List2"/>
+        <w:rPr>
+          <w:lang w:val="en"/>
+        </w:rPr>
+      </w:pPr>
+      <w:r>
+        <w:rPr>
+          <w:sz w:val="24"/>
+          <w:szCs w:val="24"/>
+          <w:lang w:val="en"/>
+        </w:rPr>
+        <w:t>(1)</w:t>
+      </w:r>
+      <w:r>
+        <w:rPr>
+          <w:sz w:val="24"/>
+          <w:szCs w:val="24"/>
+          <w:lang w:val="en"/>
+        </w:rPr>
+        <w:t xml:space="preserve"> Confirm that the requiring activity has established separately identifiable line items for all capitalized and expensed requirements in the purchase </w:t>
+      </w:r>
+      <w:proofErr w:type="gramStart"/>
+      <w:r>
+        <w:rPr>
+          <w:sz w:val="24"/>
+          <w:szCs w:val="24"/>
+          <w:lang w:val="en"/>
+        </w:rPr>
+        <w:t>request;</w:t>
+      </w:r>
+      <w:proofErr w:type="gramEnd"/>
+      <w:r>
+        <w:rPr>
+          <w:sz w:val="24"/>
+          <w:szCs w:val="24"/>
+          <w:lang w:val="en"/>
+        </w:rPr>
+        <w:t xml:space="preserve"> </w:t>
+      </w:r>
+    </w:p>
+    <w:p>
+      <w:pPr>
+        <w:pStyle w:val="List2"/>
+      </w:pPr>
+      <w:r>
+        <w:rPr>
+          <w:sz w:val="24"/>
+          <w:szCs w:val="24"/>
+          <w:lang w:val="en"/>
+        </w:rPr>
+        <w:t>(2)</w:t>
+      </w:r>
+      <w:r>
+        <w:rPr>
+          <w:sz w:val="24"/>
+          <w:szCs w:val="24"/>
+        </w:rPr>
+        <w:t xml:space="preserve"> Ensure the </w:t>
+      </w:r>
+      <w:proofErr w:type="gramStart"/>
+      <w:r>
+        <w:rPr>
+          <w:sz w:val="24"/>
+          <w:szCs w:val="24"/>
+        </w:rPr>
+        <w:t>line item</w:t>
+      </w:r>
+      <w:proofErr w:type="gramEnd"/>
+      <w:r>
+        <w:rPr>
+          <w:sz w:val="24"/>
+          <w:szCs w:val="24"/>
+        </w:rPr>
+        <w:t xml:space="preserve"> structure aligns with the lines of accounting related to the capitalized and expensed classifications assigned by the requiring activity; and</w:t>
+      </w:r>
+    </w:p>
+    <w:p>
+      <w:pPr>
+        <w:pStyle w:val="List2"/>
+      </w:pPr>
+      <w:r>
+        <w:rPr>
+          <w:sz w:val="24"/>
+          <w:szCs w:val="24"/>
+        </w:rPr>
+        <w:t>(3)</w:t>
+      </w:r>
+      <w:r>
+        <w:rPr>
+          <w:sz w:val="24"/>
+          <w:szCs w:val="24"/>
+        </w:rPr>
+        <w:t xml:space="preserve"> Include appropriate invoicing instructions and acceptance criteria in the solicitation and contract or order.</w:t>
       </w:r>
     </w:p>
     <w:p>
@@ -3719,74 +3153,6 @@
           <w:rFonts w:ascii="Times New Roman" w:hAnsi="Times New Roman" w:cs="Times New Roman"/>
           <w:sz w:val="24"/>
           <w:szCs w:val="24"/>
-          <w:lang w:val="en"/>
-        </w:rPr>
-      </w:pPr>
-      <w:r>
-        <w:rPr>
-          <w:rFonts w:ascii="Times New Roman" w:hAnsi="Times New Roman" w:cs="Times New Roman"/>
-          <w:sz w:val="24"/>
-          <w:szCs w:val="24"/>
-          <w:lang w:val="en"/>
-        </w:rPr>
-        <w:t xml:space="preserve">(1) Confirm that the requiring activity has established separately identifiable line items for all capitalized and expensed requirements in the purchase request; </w:t>
-      </w:r>
-    </w:p>
-    <w:p>
-      <w:pPr>
-        <w:spacing w:before="100" w:beforeAutospacing="1" w:after="100" w:afterAutospacing="1" w:line="240" w:lineRule="auto"/>
-        <w:ind w:firstLine="720"/>
-        <w:rPr>
-          <w:rFonts w:ascii="Times New Roman" w:hAnsi="Times New Roman" w:cs="Times New Roman"/>
-          <w:sz w:val="24"/>
-          <w:szCs w:val="24"/>
-        </w:rPr>
-      </w:pPr>
-      <w:r>
-        <w:rPr>
-          <w:rFonts w:ascii="Times New Roman" w:hAnsi="Times New Roman" w:cs="Times New Roman"/>
-          <w:sz w:val="24"/>
-          <w:szCs w:val="24"/>
-          <w:lang w:val="en"/>
-        </w:rPr>
-        <w:t>(2)</w:t>
-      </w:r>
-      <w:r>
-        <w:rPr>
-          <w:rFonts w:ascii="Times New Roman" w:hAnsi="Times New Roman" w:cs="Times New Roman"/>
-          <w:sz w:val="24"/>
-          <w:szCs w:val="24"/>
-        </w:rPr>
-        <w:t xml:space="preserve"> Ensure the line item structure aligns with the lines of accounting related to the capitalized and expensed classifications assigned by the requiring activity; and</w:t>
-      </w:r>
-    </w:p>
-    <w:p>
-      <w:pPr>
-        <w:spacing w:before="100" w:beforeAutospacing="1" w:after="100" w:afterAutospacing="1" w:line="240" w:lineRule="auto"/>
-        <w:ind w:firstLine="720"/>
-        <w:rPr>
-          <w:rFonts w:ascii="Times New Roman" w:hAnsi="Times New Roman" w:cs="Times New Roman"/>
-          <w:sz w:val="24"/>
-          <w:szCs w:val="24"/>
-        </w:rPr>
-      </w:pPr>
-      <w:r>
-        <w:rPr>
-          <w:rFonts w:ascii="Times New Roman" w:hAnsi="Times New Roman" w:cs="Times New Roman"/>
-          <w:sz w:val="24"/>
-          <w:szCs w:val="24"/>
-        </w:rPr>
-        <w:t>(3) Include appropriate invoicing instructions and acceptance criteria in the solicitation and contract or order.</w:t>
-      </w:r>
-    </w:p>
-    <w:p>
-      <w:pPr>
-        <w:spacing w:before="100" w:beforeAutospacing="1" w:after="100" w:afterAutospacing="1" w:line="240" w:lineRule="auto"/>
-        <w:ind w:firstLine="720"/>
-        <w:rPr>
-          <w:rFonts w:ascii="Times New Roman" w:hAnsi="Times New Roman" w:cs="Times New Roman"/>
-          <w:sz w:val="24"/>
-          <w:szCs w:val="24"/>
         </w:rPr>
       </w:pPr>
     </w:p>
@@ -3794,45 +3160,42 @@
       <w:pPr>
         <w:pStyle w:val="Heading3"/>
       </w:pPr>
-      <w:bookmarkStart w:id="106" w:name="BM204_72"/>
-      <w:bookmarkStart w:id="107" w:name="_Toc103862477"/>
+      <w:bookmarkStart w:id="107" w:name="BM204_72"/>
+      <w:bookmarkStart w:id="108" w:name="_Toc104284510"/>
       <w:r>
         <w:t>Subpart 5104.73—Safeguarding Covered Defense Information and Cyber Incident Reporting</w:t>
       </w:r>
-      <w:bookmarkEnd w:id="106"/>
       <w:bookmarkEnd w:id="107"/>
-    </w:p>
-    <w:p>
-      <w:pPr>
-        <w:pStyle w:val="Heading4"/>
+      <w:bookmarkEnd w:id="108"/>
+    </w:p>
+    <w:p>
+      <w:pPr>
+        <w:pStyle w:val="Heading3"/>
+      </w:pPr>
+      <w:bookmarkStart w:id="109" w:name="204.7304"/>
+      <w:bookmarkStart w:id="110" w:name="_Toc104284511"/>
+      <w:proofErr w:type="gramStart"/>
+      <w:r>
         <w:rPr>
           <w:bCs/>
         </w:rPr>
-      </w:pPr>
-      <w:bookmarkStart w:id="108" w:name="204.7304"/>
-      <w:bookmarkStart w:id="109" w:name="_Toc103862478"/>
-      <w:proofErr w:type="gramStart"/>
+        <w:t>5104.7304</w:t>
+      </w:r>
+      <w:bookmarkEnd w:id="109"/>
       <w:r>
         <w:rPr>
           <w:bCs/>
         </w:rPr>
-        <w:t>5104.7304</w:t>
-      </w:r>
-      <w:bookmarkEnd w:id="108"/>
+        <w:t xml:space="preserve">  Solicitation</w:t>
+      </w:r>
+      <w:proofErr w:type="gramEnd"/>
       <w:r>
         <w:rPr>
           <w:bCs/>
         </w:rPr>
-        <w:t xml:space="preserve">  Solicitation</w:t>
-      </w:r>
-      <w:proofErr w:type="gramEnd"/>
-      <w:r>
-        <w:rPr>
-          <w:bCs/>
-        </w:rPr>
         <w:t xml:space="preserve"> provisions and contract clauses.</w:t>
       </w:r>
-      <w:bookmarkEnd w:id="109"/>
+      <w:bookmarkEnd w:id="110"/>
     </w:p>
     <w:p>
       <w:pPr>
@@ -4143,6 +3506,7 @@
     <w:lsdException w:name="HTML Sample" w:semiHidden="1" w:unhideWhenUsed="1"/>
     <w:lsdException w:name="HTML Typewriter" w:semiHidden="1" w:unhideWhenUsed="1"/>
     <w:lsdException w:name="HTML Variable" w:semiHidden="1" w:unhideWhenUsed="1"/>
+    <w:lsdException w:name="Normal Table" w:semiHidden="1" w:unhideWhenUsed="1"/>
     <w:lsdException w:name="annotation subject" w:semiHidden="1" w:unhideWhenUsed="1"/>
     <w:lsdException w:name="No List" w:semiHidden="1" w:unhideWhenUsed="1"/>
     <w:lsdException w:name="Outline List 1" w:semiHidden="1" w:unhideWhenUsed="1"/>
@@ -4185,8 +3549,11 @@
     <w:lsdException w:name="Table Contemporary" w:semiHidden="1" w:unhideWhenUsed="1"/>
     <w:lsdException w:name="Table Elegant" w:semiHidden="1" w:unhideWhenUsed="1"/>
     <w:lsdException w:name="Table Professional" w:semiHidden="1" w:unhideWhenUsed="1"/>
+    <w:lsdException w:name="Table Subtle 1" w:semiHidden="1" w:unhideWhenUsed="1"/>
     <w:lsdException w:name="Table Subtle 2" w:semiHidden="1" w:unhideWhenUsed="1"/>
     <w:lsdException w:name="Table Web 1" w:semiHidden="1" w:unhideWhenUsed="1"/>
+    <w:lsdException w:name="Table Web 2" w:semiHidden="1" w:unhideWhenUsed="1"/>
+    <w:lsdException w:name="Table Web 3" w:semiHidden="1" w:unhideWhenUsed="1"/>
     <w:lsdException w:name="Balloon Text" w:semiHidden="1" w:unhideWhenUsed="1"/>
     <w:lsdException w:name="Table Grid" w:uiPriority="59"/>
     <w:lsdException w:name="Table Theme" w:semiHidden="1" w:unhideWhenUsed="1"/>
@@ -4416,6 +3783,25 @@
     <w:qFormat/>
     <w:rsid w:val="003E23CC"/>
   </w:style>
+  <w:style w:type="paragraph" w:styleId="Heading1">
+    <w:name w:val="heading 1"/>
+    <w:next w:val="Normal"/>
+    <w:link w:val="Heading1Char"/>
+    <w:uiPriority w:val="9"/>
+    <w:qFormat/>
+    <w:rsid w:val="001F3EAE"/>
+    <w:pPr>
+      <w:spacing w:after="240" w:line="360" w:lineRule="auto"/>
+      <w:jc w:val="center"/>
+      <w:outlineLvl w:val="0"/>
+    </w:pPr>
+    <w:rPr>
+      <w:rFonts w:ascii="Times New Roman" w:eastAsiaTheme="majorEastAsia" w:hAnsi="Times New Roman" w:cs="Times New Roman"/>
+      <w:b/>
+      <w:sz w:val="32"/>
+      <w:szCs w:val="32"/>
+    </w:rPr>
+  </w:style>
   <w:style w:type="paragraph" w:styleId="Heading2">
     <w:name w:val="heading 2"/>
     <w:basedOn w:val="Normal"/>
@@ -4423,15 +3809,16 @@
     <w:link w:val="Heading2Char"/>
     <w:unhideWhenUsed/>
     <w:qFormat/>
-    <w:rsid w:val="00ED49E9"/>
+    <w:rsid w:val="001F3EAE"/>
     <w:pPr>
       <w:keepNext/>
       <w:keepLines/>
-      <w:spacing w:before="120"/>
+      <w:spacing w:after="240"/>
       <w:jc w:val="center"/>
       <w:outlineLvl w:val="1"/>
     </w:pPr>
     <w:rPr>
+      <w:rFonts w:ascii="Times New Roman" w:hAnsi="Times New Roman" w:cs="Times New Roman"/>
       <w:b/>
       <w:sz w:val="32"/>
     </w:rPr>
@@ -4442,13 +3829,14 @@
     <w:link w:val="Heading3Char"/>
     <w:unhideWhenUsed/>
     <w:qFormat/>
-    <w:rsid w:val="003E23CC"/>
+    <w:rsid w:val="001F3EAE"/>
     <w:pPr>
-      <w:spacing w:before="0" w:after="240"/>
+      <w:keepNext w:val="0"/>
+      <w:keepLines w:val="0"/>
+      <w:jc w:val="left"/>
       <w:outlineLvl w:val="2"/>
     </w:pPr>
     <w:rPr>
-      <w:rFonts w:ascii="Times New Roman" w:hAnsi="Times New Roman" w:cs="Times New Roman"/>
       <w:sz w:val="24"/>
       <w:szCs w:val="24"/>
     </w:rPr>
@@ -4459,7 +3847,7 @@
     <w:link w:val="Heading4Char"/>
     <w:unhideWhenUsed/>
     <w:qFormat/>
-    <w:rsid w:val="003E23CC"/>
+    <w:rsid w:val="001F3EAE"/>
     <w:pPr>
       <w:tabs>
         <w:tab w:val="clear" w:pos="2880"/>
@@ -4524,8 +3912,9 @@
     <w:name w:val="Heading 2 Char"/>
     <w:basedOn w:val="DefaultParagraphFont"/>
     <w:link w:val="Heading2"/>
-    <w:rsid w:val="00ED49E9"/>
+    <w:rsid w:val="001F3EAE"/>
     <w:rPr>
+      <w:rFonts w:ascii="Times New Roman" w:hAnsi="Times New Roman" w:cs="Times New Roman"/>
       <w:b/>
       <w:sz w:val="32"/>
     </w:rPr>
@@ -4534,7 +3923,7 @@
     <w:name w:val="Heading 3 Char"/>
     <w:basedOn w:val="DefaultParagraphFont"/>
     <w:link w:val="Heading3"/>
-    <w:rsid w:val="003E23CC"/>
+    <w:rsid w:val="001F3EAE"/>
     <w:rPr>
       <w:rFonts w:ascii="Times New Roman" w:hAnsi="Times New Roman" w:cs="Times New Roman"/>
       <w:b/>
@@ -4546,7 +3935,7 @@
     <w:name w:val="Heading 4 Char"/>
     <w:basedOn w:val="DefaultParagraphFont"/>
     <w:link w:val="Heading4"/>
-    <w:rsid w:val="003E23CC"/>
+    <w:rsid w:val="001F3EAE"/>
     <w:rPr>
       <w:rFonts w:ascii="Times New Roman" w:hAnsi="Times New Roman" w:cs="Times New Roman"/>
       <w:b/>
@@ -4852,6 +4241,322 @@
       <w:sz w:val="24"/>
       <w:szCs w:val="24"/>
     </w:rPr>
+  </w:style>
+  <w:style w:type="character" w:customStyle="1" w:styleId="Heading1Char">
+    <w:name w:val="Heading 1 Char"/>
+    <w:basedOn w:val="DefaultParagraphFont"/>
+    <w:link w:val="Heading1"/>
+    <w:uiPriority w:val="9"/>
+    <w:rsid w:val="001F3EAE"/>
+    <w:rPr>
+      <w:rFonts w:ascii="Times New Roman" w:eastAsiaTheme="majorEastAsia" w:hAnsi="Times New Roman" w:cs="Times New Roman"/>
+      <w:b/>
+      <w:sz w:val="32"/>
+      <w:szCs w:val="32"/>
+    </w:rPr>
+  </w:style>
+  <w:style w:type="paragraph" w:styleId="List2">
+    <w:name w:val="List 2"/>
+    <w:basedOn w:val="Normal"/>
+    <w:uiPriority w:val="99"/>
+    <w:semiHidden/>
+    <w:unhideWhenUsed/>
+    <w:rsid w:val="001F3EAE"/>
+    <w:pPr>
+      <w:spacing w:after="160" w:line="259" w:lineRule="auto"/>
+      <w:ind w:firstLine="360"/>
+    </w:pPr>
+    <w:rPr>
+      <w:rFonts w:ascii="Times New Roman" w:hAnsi="Times New Roman" w:cs="Times New Roman"/>
+    </w:rPr>
+  </w:style>
+  <w:style w:type="paragraph" w:styleId="List3">
+    <w:name w:val="List 3"/>
+    <w:basedOn w:val="Normal"/>
+    <w:link w:val="List3Char"/>
+    <w:uiPriority w:val="99"/>
+    <w:semiHidden/>
+    <w:unhideWhenUsed/>
+    <w:rsid w:val="001F3EAE"/>
+    <w:pPr>
+      <w:spacing w:after="160" w:line="259" w:lineRule="auto"/>
+      <w:ind w:firstLine="720"/>
+    </w:pPr>
+    <w:rPr>
+      <w:rFonts w:ascii="Times New Roman" w:hAnsi="Times New Roman" w:cs="Times New Roman"/>
+    </w:rPr>
+  </w:style>
+  <w:style w:type="paragraph" w:styleId="List4">
+    <w:name w:val="List 4"/>
+    <w:basedOn w:val="Normal"/>
+    <w:uiPriority w:val="99"/>
+    <w:semiHidden/>
+    <w:unhideWhenUsed/>
+    <w:rsid w:val="001F3EAE"/>
+    <w:pPr>
+      <w:spacing w:after="160" w:line="259" w:lineRule="auto"/>
+      <w:ind w:firstLine="1080"/>
+    </w:pPr>
+    <w:rPr>
+      <w:rFonts w:ascii="Times New Roman" w:hAnsi="Times New Roman" w:cs="Times New Roman"/>
+    </w:rPr>
+  </w:style>
+  <w:style w:type="paragraph" w:styleId="List5">
+    <w:name w:val="List 5"/>
+    <w:basedOn w:val="Normal"/>
+    <w:uiPriority w:val="99"/>
+    <w:semiHidden/>
+    <w:unhideWhenUsed/>
+    <w:rsid w:val="001F3EAE"/>
+    <w:pPr>
+      <w:spacing w:after="160" w:line="259" w:lineRule="auto"/>
+      <w:ind w:firstLine="1440"/>
+    </w:pPr>
+    <w:rPr>
+      <w:rFonts w:ascii="Times New Roman" w:hAnsi="Times New Roman" w:cs="Times New Roman"/>
+    </w:rPr>
+  </w:style>
+  <w:style w:type="paragraph" w:customStyle="1" w:styleId="List1">
+    <w:name w:val="List 1"/>
+    <w:basedOn w:val="Normal"/>
+    <w:link w:val="List1Char"/>
+    <w:rsid w:val="001F3EAE"/>
+    <w:pPr>
+      <w:spacing w:after="160" w:line="259" w:lineRule="auto"/>
+    </w:pPr>
+    <w:rPr>
+      <w:rFonts w:ascii="Times New Roman" w:hAnsi="Times New Roman" w:cs="Times New Roman"/>
+      <w:sz w:val="24"/>
+      <w:szCs w:val="24"/>
+    </w:rPr>
+  </w:style>
+  <w:style w:type="character" w:customStyle="1" w:styleId="List1Char">
+    <w:name w:val="List 1 Char"/>
+    <w:basedOn w:val="Heading4Char"/>
+    <w:link w:val="List1"/>
+    <w:rsid w:val="001F3EAE"/>
+    <w:rPr>
+      <w:rFonts w:ascii="Times New Roman" w:hAnsi="Times New Roman" w:cs="Times New Roman"/>
+      <w:b w:val="0"/>
+      <w:sz w:val="24"/>
+      <w:szCs w:val="24"/>
+    </w:rPr>
+  </w:style>
+  <w:style w:type="paragraph" w:customStyle="1" w:styleId="List6">
+    <w:name w:val="List 6"/>
+    <w:link w:val="List6Char"/>
+    <w:rsid w:val="001F3EAE"/>
+    <w:pPr>
+      <w:spacing w:line="259" w:lineRule="auto"/>
+      <w:ind w:firstLine="2160"/>
+    </w:pPr>
+    <w:rPr>
+      <w:rFonts w:ascii="Times New Roman" w:hAnsi="Times New Roman" w:cs="Times New Roman"/>
+      <w:sz w:val="24"/>
+      <w:szCs w:val="24"/>
+    </w:rPr>
+  </w:style>
+  <w:style w:type="character" w:customStyle="1" w:styleId="List6Char">
+    <w:name w:val="List 6 Char"/>
+    <w:basedOn w:val="Heading4Char"/>
+    <w:link w:val="List6"/>
+    <w:rsid w:val="001F3EAE"/>
+    <w:rPr>
+      <w:rFonts w:ascii="Times New Roman" w:hAnsi="Times New Roman" w:cs="Times New Roman"/>
+      <w:b w:val="0"/>
+      <w:sz w:val="24"/>
+      <w:szCs w:val="24"/>
+    </w:rPr>
+  </w:style>
+  <w:style w:type="paragraph" w:customStyle="1" w:styleId="List7">
+    <w:name w:val="List 7"/>
+    <w:link w:val="List7Char"/>
+    <w:rsid w:val="001F3EAE"/>
+    <w:pPr>
+      <w:spacing w:after="160" w:line="259" w:lineRule="auto"/>
+      <w:ind w:firstLine="3240"/>
+    </w:pPr>
+    <w:rPr>
+      <w:rFonts w:ascii="Times New Roman" w:hAnsi="Times New Roman" w:cs="Times New Roman"/>
+      <w:sz w:val="24"/>
+      <w:szCs w:val="24"/>
+    </w:rPr>
+  </w:style>
+  <w:style w:type="character" w:customStyle="1" w:styleId="List7Char">
+    <w:name w:val="List 7 Char"/>
+    <w:basedOn w:val="Heading4Char"/>
+    <w:link w:val="List7"/>
+    <w:rsid w:val="001F3EAE"/>
+    <w:rPr>
+      <w:rFonts w:ascii="Times New Roman" w:hAnsi="Times New Roman" w:cs="Times New Roman"/>
+      <w:b w:val="0"/>
+      <w:sz w:val="24"/>
+      <w:szCs w:val="24"/>
+    </w:rPr>
+  </w:style>
+  <w:style w:type="paragraph" w:customStyle="1" w:styleId="List8">
+    <w:name w:val="List 8"/>
+    <w:link w:val="List8Char"/>
+    <w:rsid w:val="001F3EAE"/>
+    <w:pPr>
+      <w:spacing w:after="160" w:line="259" w:lineRule="auto"/>
+      <w:ind w:firstLine="3600"/>
+    </w:pPr>
+    <w:rPr>
+      <w:rFonts w:ascii="Times New Roman" w:hAnsi="Times New Roman" w:cs="Times New Roman"/>
+      <w:sz w:val="24"/>
+      <w:szCs w:val="24"/>
+    </w:rPr>
+  </w:style>
+  <w:style w:type="character" w:customStyle="1" w:styleId="List8Char">
+    <w:name w:val="List 8 Char"/>
+    <w:basedOn w:val="Heading4Char"/>
+    <w:link w:val="List8"/>
+    <w:rsid w:val="001F3EAE"/>
+    <w:rPr>
+      <w:rFonts w:ascii="Times New Roman" w:hAnsi="Times New Roman" w:cs="Times New Roman"/>
+      <w:b w:val="0"/>
+      <w:sz w:val="24"/>
+      <w:szCs w:val="24"/>
+    </w:rPr>
+  </w:style>
+  <w:style w:type="paragraph" w:customStyle="1" w:styleId="List1change">
+    <w:name w:val="List 1_change"/>
+    <w:basedOn w:val="List3"/>
+    <w:link w:val="List1changeChar"/>
+    <w:rsid w:val="001F3EAE"/>
+    <w:pPr>
+      <w:widowControl w:val="0"/>
+      <w:tabs>
+        <w:tab w:val="left" w:pos="3686"/>
+      </w:tabs>
+      <w:spacing w:after="0" w:line="240" w:lineRule="auto"/>
+      <w:ind w:firstLine="0"/>
+    </w:pPr>
+    <w:rPr>
+      <w:color w:val="000000"/>
+      <w:szCs w:val="24"/>
+    </w:rPr>
+  </w:style>
+  <w:style w:type="character" w:customStyle="1" w:styleId="List3Char">
+    <w:name w:val="List 3 Char"/>
+    <w:basedOn w:val="DefaultParagraphFont"/>
+    <w:link w:val="List3"/>
+    <w:uiPriority w:val="99"/>
+    <w:semiHidden/>
+    <w:rsid w:val="001F3EAE"/>
+    <w:rPr>
+      <w:rFonts w:ascii="Times New Roman" w:hAnsi="Times New Roman" w:cs="Times New Roman"/>
+    </w:rPr>
+  </w:style>
+  <w:style w:type="character" w:customStyle="1" w:styleId="List1changeChar">
+    <w:name w:val="List 1_change Char"/>
+    <w:basedOn w:val="List3Char"/>
+    <w:link w:val="List1change"/>
+    <w:rsid w:val="001F3EAE"/>
+    <w:rPr>
+      <w:rFonts w:ascii="Times New Roman" w:hAnsi="Times New Roman" w:cs="Times New Roman"/>
+      <w:color w:val="000000"/>
+      <w:szCs w:val="24"/>
+    </w:rPr>
+  </w:style>
+  <w:style w:type="paragraph" w:customStyle="1" w:styleId="List2change">
+    <w:name w:val="List 2_change"/>
+    <w:basedOn w:val="List3"/>
+    <w:link w:val="List2changeChar"/>
+    <w:rsid w:val="001F3EAE"/>
+    <w:pPr>
+      <w:spacing w:after="0" w:line="240" w:lineRule="auto"/>
+      <w:ind w:left="720" w:hanging="360"/>
+    </w:pPr>
+    <w:rPr>
+      <w:color w:val="000000"/>
+      <w:szCs w:val="24"/>
+    </w:rPr>
+  </w:style>
+  <w:style w:type="character" w:customStyle="1" w:styleId="List2changeChar">
+    <w:name w:val="List 2_change Char"/>
+    <w:basedOn w:val="List3Char"/>
+    <w:link w:val="List2change"/>
+    <w:rsid w:val="001F3EAE"/>
+    <w:rPr>
+      <w:rFonts w:ascii="Times New Roman" w:hAnsi="Times New Roman" w:cs="Times New Roman"/>
+      <w:color w:val="000000"/>
+      <w:szCs w:val="24"/>
+    </w:rPr>
+  </w:style>
+  <w:style w:type="paragraph" w:customStyle="1" w:styleId="List3change">
+    <w:name w:val="List 3_change"/>
+    <w:basedOn w:val="List3"/>
+    <w:link w:val="List3changeChar"/>
+    <w:rsid w:val="001F3EAE"/>
+    <w:pPr>
+      <w:spacing w:after="0" w:line="240" w:lineRule="auto"/>
+      <w:ind w:left="1080" w:hanging="360"/>
+      <w:contextualSpacing/>
+    </w:pPr>
+    <w:rPr>
+      <w:szCs w:val="24"/>
+    </w:rPr>
+  </w:style>
+  <w:style w:type="character" w:customStyle="1" w:styleId="List3changeChar">
+    <w:name w:val="List 3_change Char"/>
+    <w:basedOn w:val="List3Char"/>
+    <w:link w:val="List3change"/>
+    <w:rsid w:val="001F3EAE"/>
+    <w:rPr>
+      <w:rFonts w:ascii="Times New Roman" w:hAnsi="Times New Roman" w:cs="Times New Roman"/>
+      <w:szCs w:val="24"/>
+    </w:rPr>
+  </w:style>
+  <w:style w:type="paragraph" w:customStyle="1" w:styleId="List4change">
+    <w:name w:val="List 4_change"/>
+    <w:basedOn w:val="List3"/>
+    <w:link w:val="List4changeChar"/>
+    <w:rsid w:val="001F3EAE"/>
+    <w:pPr>
+      <w:spacing w:after="0" w:line="240" w:lineRule="auto"/>
+      <w:ind w:left="1440" w:hanging="360"/>
+      <w:contextualSpacing/>
+    </w:pPr>
+    <w:rPr>
+      <w:szCs w:val="24"/>
+    </w:rPr>
+  </w:style>
+  <w:style w:type="character" w:customStyle="1" w:styleId="List4changeChar">
+    <w:name w:val="List 4_change Char"/>
+    <w:basedOn w:val="List3Char"/>
+    <w:link w:val="List4change"/>
+    <w:rsid w:val="001F3EAE"/>
+    <w:rPr>
+      <w:rFonts w:ascii="Times New Roman" w:hAnsi="Times New Roman" w:cs="Times New Roman"/>
+      <w:szCs w:val="24"/>
+    </w:rPr>
+  </w:style>
+  <w:style w:type="paragraph" w:styleId="TOC1">
+    <w:name w:val="toc 1"/>
+    <w:basedOn w:val="Normal"/>
+    <w:next w:val="Normal"/>
+    <w:autoRedefine/>
+    <w:uiPriority w:val="39"/>
+    <w:unhideWhenUsed/>
+    <w:rsid w:val="001F3EAE"/>
+    <w:pPr>
+      <w:spacing w:after="100"/>
+    </w:pPr>
+  </w:style>
+  <w:style w:type="paragraph" w:styleId="TOC2">
+    <w:name w:val="toc 2"/>
+    <w:basedOn w:val="Normal"/>
+    <w:next w:val="Normal"/>
+    <w:autoRedefine/>
+    <w:uiPriority w:val="39"/>
+    <w:unhideWhenUsed/>
+    <w:rsid w:val="001F3EAE"/>
+    <w:pPr>
+      <w:spacing w:after="100"/>
+      <w:ind w:left="220"/>
+    </w:pPr>
   </w:style>
 </w:styles>
 </file>
@@ -5140,25 +4845,16 @@
 </file>
 
 <file path=customXml/item1.xml><?xml version="1.0" encoding="utf-8"?>
+<b:Sources xmlns:b="http://schemas.openxmlformats.org/officeDocument/2006/bibliography" xmlns="http://schemas.openxmlformats.org/officeDocument/2006/bibliography" SelectedStyle="\APASixthEditionOfficeOnline.xsl" StyleName="APA" Version="6"/>
+</file>
+
+<file path=customXml/item2.xml><?xml version="1.0" encoding="utf-8"?>
 <p:properties xmlns:p="http://schemas.microsoft.com/office/2006/metadata/properties" xmlns:xsi="http://www.w3.org/2001/XMLSchema-instance" xmlns:pc="http://schemas.microsoft.com/office/infopath/2007/PartnerControls">
   <documentManagement/>
 </p:properties>
 </file>
 
-<file path=customXml/item2.xml><?xml version="1.0" encoding="utf-8"?>
-<b:Sources xmlns:b="http://schemas.openxmlformats.org/officeDocument/2006/bibliography" xmlns="http://schemas.openxmlformats.org/officeDocument/2006/bibliography" SelectedStyle="\APASixthEditionOfficeOnline.xsl" StyleName="APA" Version="6"/>
-</file>
-
 <file path=customXml/item3.xml><?xml version="1.0" encoding="utf-8"?>
-<?mso-contentType ?>
-<FormTemplates xmlns="http://schemas.microsoft.com/sharepoint/v3/contenttype/forms">
-  <Display>DocumentLibraryForm</Display>
-  <Edit>DocumentLibraryForm</Edit>
-  <New>DocumentLibraryForm</New>
-</FormTemplates>
-</file>
-
-<file path=customXml/item4.xml><?xml version="1.0" encoding="utf-8"?>
 <ct:contentTypeSchema xmlns:ct="http://schemas.microsoft.com/office/2006/metadata/contentType" xmlns:ma="http://schemas.microsoft.com/office/2006/metadata/properties/metaAttributes" ct:_="" ma:_="" ma:contentTypeName="Document" ma:contentTypeID="0x010100E4DDA97709D05344805E34443243448B" ma:contentTypeVersion="2" ma:contentTypeDescription="Create a new document." ma:contentTypeScope="" ma:versionID="74efdf8cdda1692327734f614bd17b70">
   <xsd:schema xmlns:xsd="http://www.w3.org/2001/XMLSchema" xmlns:xs="http://www.w3.org/2001/XMLSchema" xmlns:p="http://schemas.microsoft.com/office/2006/metadata/properties" xmlns:ns2="4233fc49-3339-4531-8895-cee7bd229291" targetNamespace="http://schemas.microsoft.com/office/2006/metadata/properties" ma:root="true" ma:fieldsID="2513e0dd3dd24f65c5291e8513e1ddc1" ns2:_="">
     <xsd:import namespace="4233fc49-3339-4531-8895-cee7bd229291"/>
@@ -5290,7 +4986,24 @@
 </ct:contentTypeSchema>
 </file>
 
+<file path=customXml/item4.xml><?xml version="1.0" encoding="utf-8"?>
+<?mso-contentType ?>
+<FormTemplates xmlns="http://schemas.microsoft.com/sharepoint/v3/contenttype/forms">
+  <Display>DocumentLibraryForm</Display>
+  <Edit>DocumentLibraryForm</Edit>
+  <New>DocumentLibraryForm</New>
+</FormTemplates>
+</file>
+
 <file path=customXml/itemProps1.xml><?xml version="1.0" encoding="utf-8"?>
+<ds:datastoreItem xmlns:ds="http://schemas.openxmlformats.org/officeDocument/2006/customXml" ds:itemID="{FFC1382D-7890-452E-AB9C-567E9C630F93}">
+  <ds:schemaRefs>
+    <ds:schemaRef ds:uri="http://schemas.openxmlformats.org/officeDocument/2006/bibliography"/>
+  </ds:schemaRefs>
+</ds:datastoreItem>
+</file>
+
+<file path=customXml/itemProps2.xml><?xml version="1.0" encoding="utf-8"?>
 <ds:datastoreItem xmlns:ds="http://schemas.openxmlformats.org/officeDocument/2006/customXml" ds:itemID="{911685FC-08F0-48AC-BDDE-279D4A1B6096}">
   <ds:schemaRefs>
     <ds:schemaRef ds:uri="http://schemas.microsoft.com/office/2006/metadata/properties"/>
@@ -5299,23 +5012,7 @@
 </ds:datastoreItem>
 </file>
 
-<file path=customXml/itemProps2.xml><?xml version="1.0" encoding="utf-8"?>
-<ds:datastoreItem xmlns:ds="http://schemas.openxmlformats.org/officeDocument/2006/customXml" ds:itemID="{FFC1382D-7890-452E-AB9C-567E9C630F93}">
-  <ds:schemaRefs>
-    <ds:schemaRef ds:uri="http://schemas.openxmlformats.org/officeDocument/2006/bibliography"/>
-  </ds:schemaRefs>
-</ds:datastoreItem>
-</file>
-
 <file path=customXml/itemProps3.xml><?xml version="1.0" encoding="utf-8"?>
-<ds:datastoreItem xmlns:ds="http://schemas.openxmlformats.org/officeDocument/2006/customXml" ds:itemID="{6B4E375F-63DF-4304-BFFC-8BC184EF12CB}">
-  <ds:schemaRefs>
-    <ds:schemaRef ds:uri="http://schemas.microsoft.com/sharepoint/v3/contenttype/forms"/>
-  </ds:schemaRefs>
-</ds:datastoreItem>
-</file>
-
-<file path=customXml/itemProps4.xml><?xml version="1.0" encoding="utf-8"?>
 <ds:datastoreItem xmlns:ds="http://schemas.openxmlformats.org/officeDocument/2006/customXml" ds:itemID="{B0C5BBE9-3522-4993-8C6A-1CA2A9546435}">
   <ds:schemaRefs>
     <ds:schemaRef ds:uri="http://schemas.microsoft.com/office/2006/metadata/contentType"/>
@@ -5331,4 +5028,12 @@
     <ds:schemaRef ds:uri="http://schemas.microsoft.com/internal/obd"/>
   </ds:schemaRefs>
 </ds:datastoreItem>
+</file>
+
+<file path=customXml/itemProps4.xml><?xml version="1.0" encoding="utf-8"?>
+<ds:datastoreItem xmlns:ds="http://schemas.openxmlformats.org/officeDocument/2006/customXml" ds:itemID="{6B4E375F-63DF-4304-BFFC-8BC184EF12CB}">
+  <ds:schemaRefs>
+    <ds:schemaRef ds:uri="http://schemas.microsoft.com/sharepoint/v3/contenttype/forms"/>
+  </ds:schemaRefs>
+</ds:datastoreItem>
 </file>
</xml_diff>